<commit_message>
Cais Table translated using spec definitions
</commit_message>
<xml_diff>
--- a/__Report/Module 2 - Apply DRAFT.docx
+++ b/__Report/Module 2 - Apply DRAFT.docx
@@ -3602,7 +3602,11 @@
           <w:tcPr>
             <w:tcW w:w="2263" w:type="dxa"/>
           </w:tcPr>
-          <w:p/>
+          <w:p>
+            <w:r>
+              <w:t>CAIS</w:t>
+            </w:r>
+          </w:p>
         </w:tc>
         <w:tc>
           <w:tcPr>
@@ -3782,15 +3786,7 @@
     </w:p>
     <w:p>
       <w:r>
-        <w:t xml:space="preserve">Using the React </w:t>
-      </w:r>
-      <w:proofErr w:type="spellStart"/>
-      <w:r>
-        <w:t>Javascript</w:t>
-      </w:r>
-      <w:proofErr w:type="spellEnd"/>
-      <w:r>
-        <w:t xml:space="preserve"> Framework, design and develop a simple Web Application to:</w:t>
+        <w:t>Using the React Javascript Framework, design and develop a simple Web Application to:</w:t>
       </w:r>
     </w:p>
     <w:p>
@@ -3980,15 +3976,7 @@
         </w:numPr>
       </w:pPr>
       <w:r>
-        <w:t xml:space="preserve">Summary data on an </w:t>
-      </w:r>
-      <w:proofErr w:type="spellStart"/>
-      <w:r>
-        <w:t>applicants</w:t>
-      </w:r>
-      <w:proofErr w:type="spellEnd"/>
-      <w:r>
-        <w:t xml:space="preserve"> Credit file </w:t>
+        <w:t xml:space="preserve">Summary data on an applicants Credit file </w:t>
       </w:r>
     </w:p>
     <w:p>
@@ -4976,13 +4964,8 @@
         </w:numPr>
       </w:pPr>
       <w:r>
-        <w:t>React-Router-</w:t>
-      </w:r>
-      <w:proofErr w:type="spellStart"/>
-      <w:r>
-        <w:t>dom</w:t>
-      </w:r>
-      <w:proofErr w:type="spellEnd"/>
+        <w:t>React-Router-dom</w:t>
+      </w:r>
     </w:p>
     <w:p>
       <w:r>
@@ -5213,15 +5196,7 @@
         <w:fldChar w:fldCharType="end"/>
       </w:r>
       <w:r>
-        <w:t xml:space="preserve">- Output of </w:t>
-      </w:r>
-      <w:proofErr w:type="spellStart"/>
-      <w:r>
-        <w:t>npm</w:t>
-      </w:r>
-      <w:proofErr w:type="spellEnd"/>
-      <w:r>
-        <w:t xml:space="preserve"> audit command, showing a list of known vulnerabilities which could compromise the application</w:t>
+        <w:t>- Output of npm audit command, showing a list of known vulnerabilities which could compromise the application</w:t>
       </w:r>
       <w:bookmarkEnd w:id="18"/>
     </w:p>
@@ -5296,15 +5271,7 @@
         <w:fldChar w:fldCharType="end"/>
       </w:r>
       <w:r>
-        <w:t xml:space="preserve"> - Output of </w:t>
-      </w:r>
-      <w:proofErr w:type="spellStart"/>
-      <w:r>
-        <w:t>npm</w:t>
-      </w:r>
-      <w:proofErr w:type="spellEnd"/>
-      <w:r>
-        <w:t xml:space="preserve"> audit fix command, showing that breaking changes would be needed to fix the identified vulnerabilities</w:t>
+        <w:t xml:space="preserve"> - Output of npm audit fix command, showing that breaking changes would be needed to fix the identified vulnerabilities</w:t>
       </w:r>
       <w:bookmarkEnd w:id="19"/>
     </w:p>
@@ -5337,13 +5304,39 @@
           <w:rFonts w:asciiTheme="minorHAnsi" w:hAnsiTheme="minorHAnsi" w:cstheme="minorHAnsi"/>
         </w:rPr>
         <w:lastRenderedPageBreak/>
-        <w:t>Setup a Node.JS backend for SQL Access</w:t>
+        <w:t>Backend – Node.Js</w:t>
+      </w:r>
+      <w:r>
+        <w:rPr>
+          <w:rFonts w:asciiTheme="minorHAnsi" w:hAnsiTheme="minorHAnsi" w:cstheme="minorHAnsi"/>
+        </w:rPr>
+        <w:t xml:space="preserve"> for SQL Access</w:t>
       </w:r>
       <w:bookmarkEnd w:id="20"/>
     </w:p>
     <w:p>
       <w:r>
-        <w:t>To be able to connect to the Azure SQL Server project …</w:t>
+        <w:t>Critical to my requirements is the ability</w:t>
+      </w:r>
+      <w:r>
+        <w:t xml:space="preserve">to connect to </w:t>
+      </w:r>
+      <w:proofErr w:type="gramStart"/>
+      <w:r>
+        <w:t xml:space="preserve">the </w:t>
+      </w:r>
+      <w:r>
+        <w:t>a</w:t>
+      </w:r>
+      <w:proofErr w:type="gramEnd"/>
+      <w:r>
+        <w:t xml:space="preserve"> database </w:t>
+      </w:r>
+      <w:r>
+        <w:t xml:space="preserve">Azure SQL Server </w:t>
+      </w:r>
+      <w:r>
+        <w:t>Data</w:t>
       </w:r>
     </w:p>
     <w:p>
@@ -5358,15 +5351,7 @@
     </w:p>
     <w:p>
       <w:r>
-        <w:t>Initially I tried importing the “</w:t>
-      </w:r>
-      <w:proofErr w:type="spellStart"/>
-      <w:r>
-        <w:t>mssql</w:t>
-      </w:r>
-      <w:proofErr w:type="spellEnd"/>
-      <w:r>
-        <w:t>” package directly into the React component. When doing that however</w:t>
+        <w:t>Initially I tried importing the “mssql” package directly into the React component. When doing that however</w:t>
       </w:r>
       <w:r>
         <w:t xml:space="preserve">, I faced </w:t>
@@ -5450,23 +5435,7 @@
         <w:fldChar w:fldCharType="end"/>
       </w:r>
       <w:r>
-        <w:t>- Importing "</w:t>
-      </w:r>
-      <w:proofErr w:type="spellStart"/>
-      <w:r>
-        <w:t>mssql</w:t>
-      </w:r>
-      <w:proofErr w:type="spellEnd"/>
-      <w:r>
-        <w:t>" into a React Component called "</w:t>
-      </w:r>
-      <w:proofErr w:type="spellStart"/>
-      <w:r>
-        <w:t>Home.jsx</w:t>
-      </w:r>
-      <w:proofErr w:type="spellEnd"/>
-      <w:r>
-        <w:t>"</w:t>
+        <w:t>- Importing "mssql" into a React Component called "Home.jsx"</w:t>
       </w:r>
       <w:bookmarkEnd w:id="22"/>
     </w:p>
@@ -5542,29 +5511,13 @@
         <w:fldChar w:fldCharType="end"/>
       </w:r>
       <w:r>
-        <w:t>- Compile error from importing the "</w:t>
-      </w:r>
-      <w:proofErr w:type="spellStart"/>
-      <w:r>
-        <w:t>mssql</w:t>
-      </w:r>
-      <w:proofErr w:type="spellEnd"/>
-      <w:r>
-        <w:t>" library</w:t>
+        <w:t>- Compile error from importing the "mssql" library</w:t>
       </w:r>
       <w:bookmarkEnd w:id="23"/>
     </w:p>
     <w:p>
       <w:r>
-        <w:t>One thing I didn’t understand was what this “</w:t>
-      </w:r>
-      <w:proofErr w:type="spellStart"/>
-      <w:r>
-        <w:t>Polyfill</w:t>
-      </w:r>
-      <w:proofErr w:type="spellEnd"/>
-      <w:r>
-        <w:t>” concept the error messages referred to. That felt like the 1</w:t>
+        <w:t>One thing I didn’t understand was what this “Polyfill” concept the error messages referred to. That felt like the 1</w:t>
       </w:r>
       <w:r>
         <w:rPr>
@@ -5573,15 +5526,7 @@
         <w:t>st</w:t>
       </w:r>
       <w:r>
-        <w:t xml:space="preserve"> step to resolving the error, so I did some quick research. I found that </w:t>
-      </w:r>
-      <w:proofErr w:type="spellStart"/>
-      <w:r>
-        <w:t>Polyfills</w:t>
-      </w:r>
-      <w:proofErr w:type="spellEnd"/>
-      <w:r>
-        <w:t xml:space="preserve"> are pieces of code to provide modern functionality to older </w:t>
+        <w:t xml:space="preserve"> step to resolving the error, so I did some quick research. I found that Polyfills are pieces of code to provide modern functionality to older </w:t>
       </w:r>
       <w:r>
         <w:t>browsers</w:t>
@@ -5608,15 +5553,7 @@
         <w:t>t</w:t>
       </w:r>
       <w:r>
-        <w:t xml:space="preserve">o” module mentioned in the error message is no longer automatically included, so creating a </w:t>
-      </w:r>
-      <w:proofErr w:type="spellStart"/>
-      <w:r>
-        <w:t>polyfill</w:t>
-      </w:r>
-      <w:proofErr w:type="spellEnd"/>
-      <w:r>
-        <w:t xml:space="preserve"> is necessary to resolve.</w:t>
+        <w:t>o” module mentioned in the error message is no longer automatically included, so creating a polyfill is necessary to resolve.</w:t>
       </w:r>
     </w:p>
     <w:p>
@@ -5763,14 +5700,9 @@
         <w:fldChar w:fldCharType="end"/>
       </w:r>
       <w:r>
-        <w:t xml:space="preserve"> - Initialising an Express app based on a </w:t>
-      </w:r>
-      <w:proofErr w:type="spellStart"/>
-      <w:r>
-        <w:t>templete</w:t>
+        <w:t xml:space="preserve"> - Initialising an Express app based on a templete</w:t>
       </w:r>
       <w:bookmarkEnd w:id="25"/>
-      <w:proofErr w:type="spellEnd"/>
     </w:p>
     <w:p/>
     <w:p>
@@ -5958,23 +5890,7 @@
           <w:strike/>
           <w:color w:val="FF0000"/>
         </w:rPr>
-        <w:t xml:space="preserve">personal data to be able to conduct a credit search on a person e.g. Experian’s </w:t>
-      </w:r>
-      <w:proofErr w:type="spellStart"/>
-      <w:r>
-        <w:rPr>
-          <w:strike/>
-          <w:color w:val="FF0000"/>
-        </w:rPr>
-        <w:t>DelphiSelect</w:t>
-      </w:r>
-      <w:proofErr w:type="spellEnd"/>
-      <w:r>
-        <w:rPr>
-          <w:strike/>
-          <w:color w:val="FF0000"/>
-        </w:rPr>
-        <w:t xml:space="preserve"> API requires at least:</w:t>
+        <w:t>personal data to be able to conduct a credit search on a person e.g. Experian’s DelphiSelect API requires at least:</w:t>
       </w:r>
     </w:p>
     <w:p>
@@ -6157,7 +6073,6 @@
         </w:rPr>
         <w:t>collected in the application is only saved to the “</w:t>
       </w:r>
-      <w:proofErr w:type="spellStart"/>
       <w:proofErr w:type="gramStart"/>
       <w:r>
         <w:rPr>
@@ -6166,7 +6081,6 @@
         </w:rPr>
         <w:t>dbo.JavaDecisioningHistory</w:t>
       </w:r>
-      <w:proofErr w:type="spellEnd"/>
       <w:proofErr w:type="gramEnd"/>
       <w:r>
         <w:rPr>
@@ -6196,54 +6110,420 @@
           <w:strike/>
           <w:color w:val="FF0000"/>
         </w:rPr>
-        <w:t>the “</w:t>
-      </w:r>
-      <w:proofErr w:type="spellStart"/>
-      <w:r>
+        <w:t xml:space="preserve">the “Delphi.VW_DelphiPremiumValueData” and the “Delphi.VW_DelphiSummaryData” views. These are the only other views required by the program, so by limiting the access like this the possibility of risk incurred by SQL Injection is minimised and therefore acts as a control to protect Personal Data. </w:t>
+      </w:r>
+    </w:p>
+    <w:p>
+      <w:pPr>
         <w:rPr>
           <w:strike/>
           <w:color w:val="FF0000"/>
         </w:rPr>
-        <w:t>Delphi.VW_DelphiPremiumValueData</w:t>
-      </w:r>
-      <w:proofErr w:type="spellEnd"/>
+      </w:pPr>
       <w:r>
         <w:rPr>
           <w:strike/>
           <w:color w:val="FF0000"/>
         </w:rPr>
-        <w:t>” and the “</w:t>
-      </w:r>
-      <w:proofErr w:type="spellStart"/>
-      <w:r>
-        <w:rPr>
-          <w:strike/>
-          <w:color w:val="FF0000"/>
-        </w:rPr>
-        <w:t>Delphi.VW_DelphiSummaryData</w:t>
-      </w:r>
-      <w:proofErr w:type="spellEnd"/>
-      <w:r>
-        <w:rPr>
-          <w:strike/>
-          <w:color w:val="FF0000"/>
-        </w:rPr>
-        <w:t xml:space="preserve">” views. These are the only other views required by the program, so by limiting the access like this the possibility of risk incurred by SQL Injection is minimised and therefore acts as a control to protect Personal Data. </w:t>
-      </w:r>
-    </w:p>
-    <w:p>
-      <w:pPr>
-        <w:jc w:val="both"/>
-      </w:pPr>
-      <w:r>
         <w:br w:type="page"/>
       </w:r>
     </w:p>
     <w:p>
       <w:pPr>
+        <w:pStyle w:val="Heading2"/>
+      </w:pPr>
+      <w:r>
+        <w:lastRenderedPageBreak/>
+        <w:t>Front End - React</w:t>
+      </w:r>
+    </w:p>
+    <w:p>
+      <w:pPr>
+        <w:pStyle w:val="Heading3"/>
+      </w:pPr>
+      <w:r>
+        <w:t>Top</w:t>
+      </w:r>
+      <w:r>
+        <w:t xml:space="preserve"> Navigation</w:t>
+      </w:r>
+      <w:r>
+        <w:t xml:space="preserve"> Bar</w:t>
+      </w:r>
+    </w:p>
+    <w:p>
+      <w:r>
+        <w:drawing>
+          <wp:inline distT="0" distB="0" distL="0" distR="0" wp14:anchorId="0B4DEE8F" wp14:editId="488A1774">
+            <wp:extent cx="6645910" cy="2585720"/>
+            <wp:effectExtent l="0" t="0" r="2540" b="5080"/>
+            <wp:docPr id="194945074" name="Picture 1" descr="A screenshot of a computer&#10;&#10;Description automatically generated"/>
+            <wp:cNvGraphicFramePr>
+              <a:graphicFrameLocks xmlns:a="http://schemas.openxmlformats.org/drawingml/2006/main" noChangeAspect="1"/>
+            </wp:cNvGraphicFramePr>
+            <a:graphic xmlns:a="http://schemas.openxmlformats.org/drawingml/2006/main">
+              <a:graphicData uri="http://schemas.openxmlformats.org/drawingml/2006/picture">
+                <pic:pic xmlns:pic="http://schemas.openxmlformats.org/drawingml/2006/picture">
+                  <pic:nvPicPr>
+                    <pic:cNvPr id="194945074" name="Picture 1" descr="A screenshot of a computer&#10;&#10;Description automatically generated"/>
+                    <pic:cNvPicPr/>
+                  </pic:nvPicPr>
+                  <pic:blipFill>
+                    <a:blip r:embed="rId25"/>
+                    <a:stretch>
+                      <a:fillRect/>
+                    </a:stretch>
+                  </pic:blipFill>
+                  <pic:spPr>
+                    <a:xfrm>
+                      <a:off x="0" y="0"/>
+                      <a:ext cx="6645910" cy="2585720"/>
+                    </a:xfrm>
+                    <a:prstGeom prst="rect">
+                      <a:avLst/>
+                    </a:prstGeom>
+                  </pic:spPr>
+                </pic:pic>
+              </a:graphicData>
+            </a:graphic>
+          </wp:inline>
+        </w:drawing>
+      </w:r>
+    </w:p>
+    <w:p>
+      <w:pPr>
+        <w:pStyle w:val="Caption"/>
+      </w:pPr>
+      <w:r>
+        <w:t xml:space="preserve">Figure </w:t>
+      </w:r>
+      <w:r>
+        <w:fldChar w:fldCharType="begin"/>
+      </w:r>
+      <w:r>
+        <w:instrText xml:space="preserve"> SEQ Figure \* ARABIC </w:instrText>
+      </w:r>
+      <w:r>
+        <w:fldChar w:fldCharType="separate"/>
+      </w:r>
+      <w:r>
+        <w:rPr>
+          <w:noProof/>
+        </w:rPr>
+        <w:t>9</w:t>
+      </w:r>
+      <w:r>
+        <w:fldChar w:fldCharType="end"/>
+      </w:r>
+      <w:r>
+        <w:t>-Top Bar Navigation for all pages on the application</w:t>
+      </w:r>
+    </w:p>
+    <w:p>
+      <w:r>
+        <w:drawing>
+          <wp:inline distT="0" distB="0" distL="0" distR="0" wp14:anchorId="11718EF8" wp14:editId="25511D08">
+            <wp:extent cx="6645910" cy="3746500"/>
+            <wp:effectExtent l="0" t="0" r="2540" b="6350"/>
+            <wp:docPr id="166675605" name="Picture 1" descr="A screenshot of a computer program&#10;&#10;Description automatically generated"/>
+            <wp:cNvGraphicFramePr>
+              <a:graphicFrameLocks xmlns:a="http://schemas.openxmlformats.org/drawingml/2006/main" noChangeAspect="1"/>
+            </wp:cNvGraphicFramePr>
+            <a:graphic xmlns:a="http://schemas.openxmlformats.org/drawingml/2006/main">
+              <a:graphicData uri="http://schemas.openxmlformats.org/drawingml/2006/picture">
+                <pic:pic xmlns:pic="http://schemas.openxmlformats.org/drawingml/2006/picture">
+                  <pic:nvPicPr>
+                    <pic:cNvPr id="166675605" name="Picture 1" descr="A screenshot of a computer program&#10;&#10;Description automatically generated"/>
+                    <pic:cNvPicPr/>
+                  </pic:nvPicPr>
+                  <pic:blipFill>
+                    <a:blip r:embed="rId26"/>
+                    <a:stretch>
+                      <a:fillRect/>
+                    </a:stretch>
+                  </pic:blipFill>
+                  <pic:spPr>
+                    <a:xfrm>
+                      <a:off x="0" y="0"/>
+                      <a:ext cx="6645910" cy="3746500"/>
+                    </a:xfrm>
+                    <a:prstGeom prst="rect">
+                      <a:avLst/>
+                    </a:prstGeom>
+                  </pic:spPr>
+                </pic:pic>
+              </a:graphicData>
+            </a:graphic>
+          </wp:inline>
+        </w:drawing>
+      </w:r>
+    </w:p>
+    <w:p>
+      <w:pPr>
+        <w:pStyle w:val="Caption"/>
+      </w:pPr>
+      <w:r>
+        <w:t xml:space="preserve">Figure </w:t>
+      </w:r>
+      <w:r>
+        <w:fldChar w:fldCharType="begin"/>
+      </w:r>
+      <w:r>
+        <w:instrText xml:space="preserve"> SEQ Figure \* ARABIC </w:instrText>
+      </w:r>
+      <w:r>
+        <w:fldChar w:fldCharType="separate"/>
+      </w:r>
+      <w:r>
+        <w:rPr>
+          <w:noProof/>
+        </w:rPr>
+        <w:t>10</w:t>
+      </w:r>
+      <w:r>
+        <w:fldChar w:fldCharType="end"/>
+      </w:r>
+      <w:r>
+        <w:t xml:space="preserve"> - CSS code used to make the Top Navigation bar scroll with the user</w:t>
+      </w:r>
+    </w:p>
+    <w:p>
+      <w:r>
+        <w:lastRenderedPageBreak/>
+        <w:drawing>
+          <wp:inline distT="0" distB="0" distL="0" distR="0" wp14:anchorId="4F45E18D" wp14:editId="344C1CEE">
+            <wp:extent cx="6645910" cy="3865245"/>
+            <wp:effectExtent l="0" t="0" r="2540" b="1905"/>
+            <wp:docPr id="1820579471" name="Picture 1" descr="A screen shot of a computer program&#10;&#10;Description automatically generated"/>
+            <wp:cNvGraphicFramePr>
+              <a:graphicFrameLocks xmlns:a="http://schemas.openxmlformats.org/drawingml/2006/main" noChangeAspect="1"/>
+            </wp:cNvGraphicFramePr>
+            <a:graphic xmlns:a="http://schemas.openxmlformats.org/drawingml/2006/main">
+              <a:graphicData uri="http://schemas.openxmlformats.org/drawingml/2006/picture">
+                <pic:pic xmlns:pic="http://schemas.openxmlformats.org/drawingml/2006/picture">
+                  <pic:nvPicPr>
+                    <pic:cNvPr id="1820579471" name="Picture 1" descr="A screen shot of a computer program&#10;&#10;Description automatically generated"/>
+                    <pic:cNvPicPr/>
+                  </pic:nvPicPr>
+                  <pic:blipFill>
+                    <a:blip r:embed="rId27"/>
+                    <a:stretch>
+                      <a:fillRect/>
+                    </a:stretch>
+                  </pic:blipFill>
+                  <pic:spPr>
+                    <a:xfrm>
+                      <a:off x="0" y="0"/>
+                      <a:ext cx="6645910" cy="3865245"/>
+                    </a:xfrm>
+                    <a:prstGeom prst="rect">
+                      <a:avLst/>
+                    </a:prstGeom>
+                  </pic:spPr>
+                </pic:pic>
+              </a:graphicData>
+            </a:graphic>
+          </wp:inline>
+        </w:drawing>
+      </w:r>
+    </w:p>
+    <w:p>
+      <w:pPr>
+        <w:pStyle w:val="Caption"/>
+      </w:pPr>
+      <w:r>
+        <w:t xml:space="preserve">Figure </w:t>
+      </w:r>
+      <w:r>
+        <w:fldChar w:fldCharType="begin"/>
+      </w:r>
+      <w:r>
+        <w:instrText xml:space="preserve"> SEQ Figure \* ARABIC </w:instrText>
+      </w:r>
+      <w:r>
+        <w:fldChar w:fldCharType="separate"/>
+      </w:r>
+      <w:r>
+        <w:rPr>
+          <w:noProof/>
+        </w:rPr>
+        <w:t>11</w:t>
+      </w:r>
+      <w:r>
+        <w:fldChar w:fldCharType="end"/>
+      </w:r>
+      <w:r>
+        <w:t>- Applying CSS for the Navigation Bar</w:t>
+      </w:r>
+    </w:p>
+    <w:p>
+      <w:r>
+        <w:drawing>
+          <wp:inline distT="0" distB="0" distL="0" distR="0" wp14:anchorId="3E031BC9" wp14:editId="326882A9">
+            <wp:extent cx="6645910" cy="1733550"/>
+            <wp:effectExtent l="0" t="0" r="2540" b="0"/>
+            <wp:docPr id="677449408" name="Picture 1" descr="A screenshot of a computer&#10;&#10;Description automatically generated"/>
+            <wp:cNvGraphicFramePr>
+              <a:graphicFrameLocks xmlns:a="http://schemas.openxmlformats.org/drawingml/2006/main" noChangeAspect="1"/>
+            </wp:cNvGraphicFramePr>
+            <a:graphic xmlns:a="http://schemas.openxmlformats.org/drawingml/2006/main">
+              <a:graphicData uri="http://schemas.openxmlformats.org/drawingml/2006/picture">
+                <pic:pic xmlns:pic="http://schemas.openxmlformats.org/drawingml/2006/picture">
+                  <pic:nvPicPr>
+                    <pic:cNvPr id="677449408" name="Picture 1" descr="A screenshot of a computer&#10;&#10;Description automatically generated"/>
+                    <pic:cNvPicPr/>
+                  </pic:nvPicPr>
+                  <pic:blipFill>
+                    <a:blip r:embed="rId28"/>
+                    <a:stretch>
+                      <a:fillRect/>
+                    </a:stretch>
+                  </pic:blipFill>
+                  <pic:spPr>
+                    <a:xfrm>
+                      <a:off x="0" y="0"/>
+                      <a:ext cx="6645910" cy="1733550"/>
+                    </a:xfrm>
+                    <a:prstGeom prst="rect">
+                      <a:avLst/>
+                    </a:prstGeom>
+                  </pic:spPr>
+                </pic:pic>
+              </a:graphicData>
+            </a:graphic>
+          </wp:inline>
+        </w:drawing>
+      </w:r>
+    </w:p>
+    <w:p>
+      <w:pPr>
+        <w:pStyle w:val="Caption"/>
+      </w:pPr>
+      <w:r>
+        <w:t xml:space="preserve">Figure </w:t>
+      </w:r>
+      <w:r>
+        <w:fldChar w:fldCharType="begin"/>
+      </w:r>
+      <w:r>
+        <w:instrText xml:space="preserve"> SEQ Figure \* ARABIC </w:instrText>
+      </w:r>
+      <w:r>
+        <w:fldChar w:fldCharType="separate"/>
+      </w:r>
+      <w:r>
+        <w:rPr>
+          <w:noProof/>
+        </w:rPr>
+        <w:t>12</w:t>
+      </w:r>
+      <w:r>
+        <w:fldChar w:fldCharType="end"/>
+      </w:r>
+      <w:r>
+        <w:t xml:space="preserve"> - Top Bar Navigation scrolls with user</w:t>
+      </w:r>
+    </w:p>
+    <w:p>
+      <w:r>
+        <w:br w:type="page"/>
+      </w:r>
+    </w:p>
+    <w:p>
+      <w:pPr>
+        <w:pStyle w:val="Heading3"/>
+      </w:pPr>
+      <w:r>
+        <w:lastRenderedPageBreak/>
+        <w:t>Side Bar Navigation for longer pages</w:t>
+      </w:r>
+    </w:p>
+    <w:p/>
+    <w:p>
+      <w:pPr>
+        <w:pStyle w:val="Heading3"/>
+      </w:pPr>
+      <w:r>
+        <w:t>1</w:t>
+      </w:r>
+      <w:r>
+        <w:rPr>
+          <w:vertAlign w:val="superscript"/>
+        </w:rPr>
+        <w:t>st</w:t>
+      </w:r>
+      <w:r>
+        <w:t xml:space="preserve"> Feedback</w:t>
+      </w:r>
+    </w:p>
+    <w:p>
+      <w:r>
+        <w:rPr>
+          <w:noProof/>
+        </w:rPr>
+        <w:drawing>
+          <wp:inline distT="0" distB="0" distL="0" distR="0" wp14:anchorId="1310EDF4" wp14:editId="0911668E">
+            <wp:extent cx="5849166" cy="2600688"/>
+            <wp:effectExtent l="0" t="0" r="0" b="9525"/>
+            <wp:docPr id="1816779213" name="Picture 1" descr="A screenshot of a computer&#10;&#10;Description automatically generated"/>
+            <wp:cNvGraphicFramePr>
+              <a:graphicFrameLocks xmlns:a="http://schemas.openxmlformats.org/drawingml/2006/main" noChangeAspect="1"/>
+            </wp:cNvGraphicFramePr>
+            <a:graphic xmlns:a="http://schemas.openxmlformats.org/drawingml/2006/main">
+              <a:graphicData uri="http://schemas.openxmlformats.org/drawingml/2006/picture">
+                <pic:pic xmlns:pic="http://schemas.openxmlformats.org/drawingml/2006/picture">
+                  <pic:nvPicPr>
+                    <pic:cNvPr id="1816779213" name="Picture 1" descr="A screenshot of a computer&#10;&#10;Description automatically generated"/>
+                    <pic:cNvPicPr/>
+                  </pic:nvPicPr>
+                  <pic:blipFill>
+                    <a:blip r:embed="rId29">
+                      <a:extLst>
+                        <a:ext uri="{28A0092B-C50C-407E-A947-70E740481C1C}">
+                          <a14:useLocalDpi xmlns:a14="http://schemas.microsoft.com/office/drawing/2010/main" val="0"/>
+                        </a:ext>
+                      </a:extLst>
+                    </a:blip>
+                    <a:stretch>
+                      <a:fillRect/>
+                    </a:stretch>
+                  </pic:blipFill>
+                  <pic:spPr>
+                    <a:xfrm>
+                      <a:off x="0" y="0"/>
+                      <a:ext cx="5849166" cy="2600688"/>
+                    </a:xfrm>
+                    <a:prstGeom prst="rect">
+                      <a:avLst/>
+                    </a:prstGeom>
+                  </pic:spPr>
+                </pic:pic>
+              </a:graphicData>
+            </a:graphic>
+          </wp:inline>
+        </w:drawing>
+      </w:r>
+      <w:r>
+        <w:br w:type="page"/>
+      </w:r>
+    </w:p>
+    <w:p>
+      <w:pPr>
         <w:pStyle w:val="Heading1"/>
       </w:pPr>
       <w:bookmarkStart w:id="29" w:name="_Toc171326760"/>
+      <w:r>
+        <w:lastRenderedPageBreak/>
+        <w:t>Final Tech Stack</w:t>
+      </w:r>
+      <w:r>
+        <w:br w:type="page"/>
+      </w:r>
+    </w:p>
+    <w:p>
+      <w:pPr>
+        <w:pStyle w:val="Heading1"/>
+      </w:pPr>
       <w:r>
         <w:lastRenderedPageBreak/>
         <w:t>Deployment</w:t>
@@ -6303,7 +6583,7 @@
                     <pic:cNvPicPr/>
                   </pic:nvPicPr>
                   <pic:blipFill>
-                    <a:blip r:embed="rId25"/>
+                    <a:blip r:embed="rId30"/>
                     <a:stretch>
                       <a:fillRect/>
                     </a:stretch>
@@ -6345,7 +6625,7 @@
         <w:rPr>
           <w:noProof/>
         </w:rPr>
-        <w:t>9</w:t>
+        <w:t>13</w:t>
       </w:r>
       <w:r>
         <w:fldChar w:fldCharType="end"/>
@@ -6377,7 +6657,7 @@
                     <pic:cNvPicPr/>
                   </pic:nvPicPr>
                   <pic:blipFill>
-                    <a:blip r:embed="rId26"/>
+                    <a:blip r:embed="rId31"/>
                     <a:stretch>
                       <a:fillRect/>
                     </a:stretch>
@@ -6419,7 +6699,7 @@
                     <pic:cNvPicPr/>
                   </pic:nvPicPr>
                   <pic:blipFill>
-                    <a:blip r:embed="rId27"/>
+                    <a:blip r:embed="rId32"/>
                     <a:stretch>
                       <a:fillRect/>
                     </a:stretch>
@@ -6462,7 +6742,7 @@
                     <pic:cNvPicPr/>
                   </pic:nvPicPr>
                   <pic:blipFill>
-                    <a:blip r:embed="rId28"/>
+                    <a:blip r:embed="rId33"/>
                     <a:stretch>
                       <a:fillRect/>
                     </a:stretch>
@@ -6510,7 +6790,7 @@
                     <pic:cNvPicPr/>
                   </pic:nvPicPr>
                   <pic:blipFill>
-                    <a:blip r:embed="rId29"/>
+                    <a:blip r:embed="rId34"/>
                     <a:stretch>
                       <a:fillRect/>
                     </a:stretch>
@@ -6552,7 +6832,7 @@
         <w:rPr>
           <w:noProof/>
         </w:rPr>
-        <w:t>10</w:t>
+        <w:t>14</w:t>
       </w:r>
       <w:r>
         <w:fldChar w:fldCharType="end"/>
@@ -6608,7 +6888,7 @@
                     <pic:cNvPicPr/>
                   </pic:nvPicPr>
                   <pic:blipFill>
-                    <a:blip r:embed="rId30"/>
+                    <a:blip r:embed="rId35"/>
                     <a:stretch>
                       <a:fillRect/>
                     </a:stretch>
@@ -6650,7 +6930,7 @@
         <w:rPr>
           <w:noProof/>
         </w:rPr>
-        <w:t>11</w:t>
+        <w:t>15</w:t>
       </w:r>
       <w:r>
         <w:fldChar w:fldCharType="end"/>
@@ -6719,6 +6999,26 @@
         </w:rPr>
       </w:pPr>
       <w:bookmarkStart w:id="38" w:name="_Toc171326766"/>
+      <w:r>
+        <w:rPr>
+          <w:rFonts w:asciiTheme="minorHAnsi" w:hAnsiTheme="minorHAnsi" w:cstheme="minorHAnsi"/>
+        </w:rPr>
+        <w:lastRenderedPageBreak/>
+        <w:t>Final Application</w:t>
+      </w:r>
+    </w:p>
+    <w:p>
+      <w:r>
+        <w:br w:type="page"/>
+      </w:r>
+    </w:p>
+    <w:p>
+      <w:pPr>
+        <w:pStyle w:val="Heading1"/>
+        <w:rPr>
+          <w:rFonts w:asciiTheme="minorHAnsi" w:hAnsiTheme="minorHAnsi" w:cstheme="minorHAnsi"/>
+        </w:rPr>
+      </w:pPr>
       <w:r>
         <w:rPr>
           <w:rFonts w:asciiTheme="minorHAnsi" w:hAnsiTheme="minorHAnsi" w:cstheme="minorHAnsi"/>
@@ -6809,7 +7109,7 @@
       <w:r>
         <w:t xml:space="preserve"> [Online]. AWS. Last Updated: 2024. Available at: </w:t>
       </w:r>
-      <w:hyperlink r:id="rId31" w:anchor=":~:text=The%20software%20development%20lifecycle%20(SDLC,expectations%20during%20production%20and%20beyond" w:history="1">
+      <w:hyperlink r:id="rId36" w:anchor=":~:text=The%20software%20development%20lifecycle%20(SDLC,expectations%20during%20production%20and%20beyond" w:history="1">
         <w:r>
           <w:rPr>
             <w:rStyle w:val="Hyperlink"/>
@@ -6829,15 +7129,7 @@
     </w:p>
     <w:p>
       <w:r>
-        <w:t xml:space="preserve">Barger, R. (2021). How to Create a React App with a Node Backend: The Complete Guide. [Online]. </w:t>
-      </w:r>
-      <w:proofErr w:type="spellStart"/>
-      <w:r>
-        <w:t>FreeCodeCamp</w:t>
-      </w:r>
-      <w:proofErr w:type="spellEnd"/>
-      <w:r>
-        <w:t>. Last Updated: 2021. Available at: https://www.freecodecamp.org/news/how-to-create-a-react-app-with-a-node-backend-the-complete-guide/ [Accessed 5 July 2024].</w:t>
+        <w:t>Barger, R. (2021). How to Create a React App with a Node Backend: The Complete Guide. [Online]. FreeCodeCamp. Last Updated: 2021. Available at: https://www.freecodecamp.org/news/how-to-create-a-react-app-with-a-node-backend-the-complete-guide/ [Accessed 5 July 2024].</w:t>
       </w:r>
     </w:p>
     <w:p>
@@ -6859,7 +7151,7 @@
       <w:r>
         <w:t xml:space="preserve">July 6, 2024], from </w:t>
       </w:r>
-      <w:hyperlink r:id="rId32" w:tgtFrame="_new" w:history="1">
+      <w:hyperlink r:id="rId37" w:tgtFrame="_new" w:history="1">
         <w:r>
           <w:rPr>
             <w:rStyle w:val="Hyperlink"/>
@@ -6870,17 +7162,9 @@
     </w:p>
     <w:p>
       <w:r>
-        <w:t xml:space="preserve">Mozilla. (2024). </w:t>
-      </w:r>
-      <w:proofErr w:type="spellStart"/>
-      <w:r>
-        <w:t>Polyfill</w:t>
-      </w:r>
-      <w:proofErr w:type="spellEnd"/>
-      <w:r>
-        <w:t xml:space="preserve">. [Online]. developer.mozilla.org. Last Updated: 2024. Available at: </w:t>
-      </w:r>
-      <w:hyperlink r:id="rId33" w:history="1">
+        <w:t xml:space="preserve">Mozilla. (2024). Polyfill. [Online]. developer.mozilla.org. Last Updated: 2024. Available at: </w:t>
+      </w:r>
+      <w:hyperlink r:id="rId38" w:history="1">
         <w:r>
           <w:rPr>
             <w:rStyle w:val="Hyperlink"/>
@@ -6900,7 +7184,7 @@
       <w:r>
         <w:t xml:space="preserve">Stack Overflow. (2024). babel-preset-react-app, is importing the "@babel/plugin-proposal-private-property-in-object" package without declaring. [Online]. Stack Overflow. Last Updated: 2024. Available at: </w:t>
       </w:r>
-      <w:hyperlink r:id="rId34" w:history="1">
+      <w:hyperlink r:id="rId39" w:history="1">
         <w:r>
           <w:rPr>
             <w:rStyle w:val="Hyperlink"/>
@@ -6943,15 +7227,7 @@
     </w:p>
     <w:p>
       <w:r>
-        <w:t>The “</w:t>
-      </w:r>
-      <w:proofErr w:type="spellStart"/>
-      <w:r>
-        <w:t>mssql</w:t>
-      </w:r>
-      <w:proofErr w:type="spellEnd"/>
-      <w:r>
-        <w:t>” module I need to connect my React application to an Azure SQL Database is a Node.js module, so I needed to create a Node backend to be able to make use of this. I follows I guide from (</w:t>
+        <w:t>The “mssql” module I need to connect my React application to an Azure SQL Database is a Node.js module, so I needed to create a Node backend to be able to make use of this. I follows I guide from (</w:t>
       </w:r>
       <w:r>
         <w:t>Barger,</w:t>
@@ -6974,15 +7250,7 @@
     </w:p>
     <w:p>
       <w:r>
-        <w:t xml:space="preserve">For this to work, I required the “express” module, so used </w:t>
-      </w:r>
-      <w:proofErr w:type="spellStart"/>
-      <w:r>
-        <w:t>npm</w:t>
-      </w:r>
-      <w:proofErr w:type="spellEnd"/>
-      <w:r>
-        <w:t xml:space="preserve"> to ensure that was available:</w:t>
+        <w:t>For this to work, I required the “express” module, so used npm to ensure that was available:</w:t>
       </w:r>
       <w:r>
         <w:rPr>
@@ -7004,7 +7272,7 @@
                     <pic:cNvPicPr/>
                   </pic:nvPicPr>
                   <pic:blipFill>
-                    <a:blip r:embed="rId35"/>
+                    <a:blip r:embed="rId40"/>
                     <a:stretch>
                       <a:fillRect/>
                     </a:stretch>
@@ -7037,20 +7305,85 @@
       <w:r>
         <w:t xml:space="preserve"> it did not when I deployed to my Azure host. Rather </w:t>
       </w:r>
-      <w:proofErr w:type="spellStart"/>
       <w:proofErr w:type="gramStart"/>
       <w:r>
         <w:t>then</w:t>
       </w:r>
-      <w:proofErr w:type="spellEnd"/>
       <w:proofErr w:type="gramEnd"/>
       <w:r>
         <w:t xml:space="preserve"> debug this, I thought it would be easier to implement a separate Node.js server and access as an HTTP call in the React Application.</w:t>
       </w:r>
     </w:p>
+    <w:p>
+      <w:r>
+        <w:br w:type="page"/>
+      </w:r>
+    </w:p>
+    <w:p/>
+    <w:p>
+      <w:pPr>
+        <w:pStyle w:val="Heading2"/>
+      </w:pPr>
+      <w:r>
+        <w:t>Learning Criteria</w:t>
+      </w:r>
+    </w:p>
+    <w:p/>
+    <w:p>
+      <w:r>
+        <w:t>S2 - Develop effective user interfaces</w:t>
+      </w:r>
+    </w:p>
+    <w:p>
+      <w:r>
+        <w:t>S8 - Create simple software designs to effectively communicate understanding of the program</w:t>
+      </w:r>
+    </w:p>
+    <w:p/>
+    <w:p/>
+    <w:p>
+      <w:r>
+        <w:t>B10 - Committed to continued professional development</w:t>
+      </w:r>
+    </w:p>
+    <w:p>
+      <w:r>
+        <w:t>B4 - Works collaboratively with a wide range of people in different roles, internally and externally, with a positive attitude to inclusion and diversity</w:t>
+      </w:r>
+    </w:p>
+    <w:p>
+      <w:r>
+        <w:t>B7 - Communicates effectively in a variety of situations to both a technical and non- technical audience</w:t>
+      </w:r>
+    </w:p>
+    <w:p>
+      <w:r>
+        <w:t>B5 - Acts with integrity with respect to ethical, legal and regulatory ensuring the protection of personal data, safety and security</w:t>
+      </w:r>
+    </w:p>
+    <w:p>
+      <w:r>
+        <w:t>B1 - Works independently and takes responsibility. For example, has a disciplined and responsible approach to risk, and stays motivated and commited when facing challenges</w:t>
+      </w:r>
+    </w:p>
+    <w:p>
+      <w:r>
+        <w:t>B6 - Shows initiative for solving problems within their own remit, being resourceful when faced with a problem to solve</w:t>
+      </w:r>
+    </w:p>
+    <w:p>
+      <w:r>
+        <w:t>B8 - Shows curiosity to the business context in which the solution will be used, displaying an inquisitive approach to solving the problem. This includes the curiosity to explore new opportunities, and techniques; the tenacity to improve methods and maximise performance of the solution; and creativity in their approach to solutions</w:t>
+      </w:r>
+    </w:p>
+    <w:p>
+      <w:r>
+        <w:t>B9 - Demonstrates creativity and tenacity in their approach to solutions and the methods used to come to a solution, for example sees the task through to the end by devising new solutions and despite obstacles and problems along the way</w:t>
+      </w:r>
+    </w:p>
     <w:sectPr>
-      <w:headerReference w:type="default" r:id="rId36"/>
-      <w:footerReference w:type="default" r:id="rId37"/>
+      <w:headerReference w:type="default" r:id="rId41"/>
+      <w:footerReference w:type="default" r:id="rId42"/>
       <w:pgSz w:w="11906" w:h="16838"/>
       <w:pgMar w:top="720" w:right="720" w:bottom="720" w:left="720" w:header="708" w:footer="708" w:gutter="0"/>
       <w:cols w:space="708"/>

</xml_diff>

<commit_message>
Enviroment added for React RecentAppsTable
</commit_message>
<xml_diff>
--- a/__Report/Module 2 - Apply DRAFT.docx
+++ b/__Report/Module 2 - Apply DRAFT.docx
@@ -3755,23 +3755,7 @@
         <w:jc w:val="both"/>
       </w:pPr>
       <w:r>
-        <w:t xml:space="preserve">All these tools are useful for their specific purposes but what they don’t do is give us a presentable view of the low-level data used in </w:t>
-      </w:r>
-      <w:proofErr w:type="gramStart"/>
-      <w:r>
-        <w:t>making a decision</w:t>
-      </w:r>
-      <w:proofErr w:type="gramEnd"/>
-      <w:r>
-        <w:t xml:space="preserve"> on an application. We could license other software for this purpose e.g. the Credit Bureau providers Experian, TransUnion and Equifax all provide software to present the data they hold </w:t>
-      </w:r>
-      <w:proofErr w:type="gramStart"/>
-      <w:r>
-        <w:t>on</w:t>
-      </w:r>
-      <w:proofErr w:type="gramEnd"/>
-      <w:r>
-        <w:t xml:space="preserve"> an applicant. These however require software licenses to be purchased. I believe we could use the React Framework to build a similar tool that would be more bespoke to our business needs.  </w:t>
+        <w:t xml:space="preserve">All these tools are useful for their specific purposes but what they don’t do is give us a presentable view of the low-level data used in making a decision on an application. We could license other software for this purpose e.g. the Credit Bureau providers Experian, TransUnion and Equifax all provide software to present the data they hold on an applicant. These however require software licenses to be purchased. I believe we could use the React Framework to build a similar tool that would be more bespoke to our business needs.  </w:t>
       </w:r>
     </w:p>
     <w:p>
@@ -3868,15 +3852,7 @@
         </w:numPr>
       </w:pPr>
       <w:r>
-        <w:t xml:space="preserve">Provide some </w:t>
-      </w:r>
-      <w:proofErr w:type="gramStart"/>
-      <w:r>
-        <w:t>high level</w:t>
-      </w:r>
-      <w:proofErr w:type="gramEnd"/>
-      <w:r>
-        <w:t xml:space="preserve"> dashboards on applications volumes</w:t>
+        <w:t>Provide some high level dashboards on applications volumes</w:t>
       </w:r>
     </w:p>
     <w:p>
@@ -3937,15 +3913,7 @@
         </w:numPr>
       </w:pPr>
       <w:r>
-        <w:t xml:space="preserve">The web app </w:t>
-      </w:r>
-      <w:proofErr w:type="gramStart"/>
-      <w:r>
-        <w:t>is able to</w:t>
-      </w:r>
-      <w:proofErr w:type="gramEnd"/>
-      <w:r>
-        <w:t xml:space="preserve"> query a database where logs from the Decisioning program/software are retained</w:t>
+        <w:t>The web app is able to query a database where logs from the Decisioning program/software are retained</w:t>
       </w:r>
     </w:p>
     <w:p>
@@ -4510,19 +4478,11 @@
                 <w:rFonts w:cstheme="minorHAnsi"/>
               </w:rPr>
             </w:pPr>
-            <w:proofErr w:type="gramStart"/>
             <w:r>
               <w:rPr>
                 <w:rFonts w:cstheme="minorHAnsi"/>
               </w:rPr>
-              <w:t>Asked  for</w:t>
-            </w:r>
-            <w:proofErr w:type="gramEnd"/>
-            <w:r>
-              <w:rPr>
-                <w:rFonts w:cstheme="minorHAnsi"/>
-              </w:rPr>
-              <w:t xml:space="preserve"> volunteers to help conduct UAT Testing</w:t>
+              <w:t>Asked  for volunteers to help conduct UAT Testing</w:t>
             </w:r>
           </w:p>
         </w:tc>
@@ -5989,10 +5949,7 @@
       </w:pPr>
       <w:r>
         <w:lastRenderedPageBreak/>
-        <w:t xml:space="preserve">SQL - Search for </w:t>
-      </w:r>
-      <w:r>
-        <w:t>external Credit File data</w:t>
+        <w:t>SQL - Search for external Credit File data</w:t>
       </w:r>
     </w:p>
     <w:p>
@@ -6004,20 +5961,9 @@
       <w:pPr>
         <w:pStyle w:val="Heading3"/>
       </w:pPr>
-      <w:proofErr w:type="gramStart"/>
       <w:r>
         <w:lastRenderedPageBreak/>
-        <w:t xml:space="preserve">JS </w:t>
-      </w:r>
-      <w:r>
-        <w:t xml:space="preserve"> -</w:t>
-      </w:r>
-      <w:proofErr w:type="gramEnd"/>
-      <w:r>
-        <w:t xml:space="preserve"> </w:t>
-      </w:r>
-      <w:r>
-        <w:t>Lookup Variable definitions</w:t>
+        <w:t>JS  - Lookup Variable definitions</w:t>
       </w:r>
     </w:p>
     <w:p/>
@@ -6048,319 +5994,6 @@
       <w:pPr>
         <w:pStyle w:val="Heading2"/>
       </w:pPr>
-      <w:bookmarkStart w:id="26" w:name="_Toc171326759"/>
-      <w:commentRangeStart w:id="27"/>
-      <w:r>
-        <w:lastRenderedPageBreak/>
-        <w:t>Personal Data (PII) Protection</w:t>
-      </w:r>
-      <w:commentRangeEnd w:id="27"/>
-      <w:r>
-        <w:rPr>
-          <w:rStyle w:val="CommentReference"/>
-          <w:rFonts w:asciiTheme="minorHAnsi" w:eastAsiaTheme="minorHAnsi" w:hAnsiTheme="minorHAnsi" w:cstheme="minorBidi"/>
-          <w:color w:val="auto"/>
-        </w:rPr>
-        <w:commentReference w:id="27"/>
-      </w:r>
-      <w:bookmarkEnd w:id="26"/>
-    </w:p>
-    <w:p>
-      <w:pPr>
-        <w:jc w:val="both"/>
-        <w:rPr>
-          <w:strike/>
-          <w:color w:val="FF0000"/>
-        </w:rPr>
-      </w:pPr>
-      <w:r>
-        <w:rPr>
-          <w:strike/>
-          <w:color w:val="FF0000"/>
-        </w:rPr>
-        <w:t xml:space="preserve">This access management configuration can also be used for another purpose: protecting Personal Data (PII). Credit Decisioning Systems like this must collect </w:t>
-      </w:r>
-      <w:r>
-        <w:rPr>
-          <w:strike/>
-          <w:color w:val="FF0000"/>
-        </w:rPr>
-        <w:t>personal data to be able to conduct a credit search on a person e.g. Experian’s DelphiSelect API requires at least:</w:t>
-      </w:r>
-    </w:p>
-    <w:p>
-      <w:pPr>
-        <w:pStyle w:val="ListParagraph"/>
-        <w:numPr>
-          <w:ilvl w:val="0"/>
-          <w:numId w:val="9"/>
-        </w:numPr>
-        <w:jc w:val="both"/>
-        <w:rPr>
-          <w:strike/>
-          <w:color w:val="FF0000"/>
-        </w:rPr>
-      </w:pPr>
-      <w:r>
-        <w:rPr>
-          <w:strike/>
-          <w:color w:val="FF0000"/>
-        </w:rPr>
-        <w:t>Full name of the person in question</w:t>
-      </w:r>
-    </w:p>
-    <w:p>
-      <w:pPr>
-        <w:pStyle w:val="ListParagraph"/>
-        <w:numPr>
-          <w:ilvl w:val="0"/>
-          <w:numId w:val="9"/>
-        </w:numPr>
-        <w:jc w:val="both"/>
-        <w:rPr>
-          <w:strike/>
-          <w:color w:val="FF0000"/>
-        </w:rPr>
-      </w:pPr>
-      <w:r>
-        <w:rPr>
-          <w:strike/>
-          <w:color w:val="FF0000"/>
-        </w:rPr>
-        <w:t>Date of Birth</w:t>
-      </w:r>
-    </w:p>
-    <w:p>
-      <w:pPr>
-        <w:pStyle w:val="ListParagraph"/>
-        <w:numPr>
-          <w:ilvl w:val="0"/>
-          <w:numId w:val="9"/>
-        </w:numPr>
-        <w:jc w:val="both"/>
-        <w:rPr>
-          <w:strike/>
-          <w:color w:val="FF0000"/>
-        </w:rPr>
-      </w:pPr>
-      <w:r>
-        <w:rPr>
-          <w:strike/>
-          <w:color w:val="FF0000"/>
-        </w:rPr>
-        <w:t>At least the current address of the person in question</w:t>
-      </w:r>
-    </w:p>
-    <w:p>
-      <w:pPr>
-        <w:pStyle w:val="ListParagraph"/>
-        <w:numPr>
-          <w:ilvl w:val="0"/>
-          <w:numId w:val="9"/>
-        </w:numPr>
-        <w:jc w:val="both"/>
-        <w:rPr>
-          <w:strike/>
-          <w:color w:val="FF0000"/>
-        </w:rPr>
-      </w:pPr>
-      <w:r>
-        <w:rPr>
-          <w:strike/>
-          <w:color w:val="FF0000"/>
-        </w:rPr>
-        <w:t xml:space="preserve">Previous addresses are also often needed if the person in question has resided at their current address for less </w:t>
-      </w:r>
-      <w:r>
-        <w:rPr>
-          <w:strike/>
-          <w:color w:val="FF0000"/>
-        </w:rPr>
-        <w:t>than</w:t>
-      </w:r>
-      <w:r>
-        <w:rPr>
-          <w:strike/>
-          <w:color w:val="FF0000"/>
-        </w:rPr>
-        <w:t xml:space="preserve"> 3 years</w:t>
-      </w:r>
-    </w:p>
-    <w:p>
-      <w:pPr>
-        <w:jc w:val="both"/>
-        <w:rPr>
-          <w:strike/>
-          <w:color w:val="FF0000"/>
-        </w:rPr>
-      </w:pPr>
-      <w:r>
-        <w:rPr>
-          <w:strike/>
-          <w:color w:val="FF0000"/>
-        </w:rPr>
-        <w:t>(</w:t>
-      </w:r>
-      <w:r>
-        <w:rPr>
-          <w:strike/>
-          <w:color w:val="FF0000"/>
-        </w:rPr>
-        <w:t>Experian</w:t>
-      </w:r>
-      <w:r>
-        <w:rPr>
-          <w:strike/>
-          <w:color w:val="FF0000"/>
-        </w:rPr>
-        <w:t>, 2024)</w:t>
-      </w:r>
-    </w:p>
-    <w:p>
-      <w:pPr>
-        <w:jc w:val="both"/>
-        <w:rPr>
-          <w:strike/>
-          <w:color w:val="FF0000"/>
-        </w:rPr>
-      </w:pPr>
-      <w:r>
-        <w:rPr>
-          <w:strike/>
-          <w:color w:val="FF0000"/>
-        </w:rPr>
-        <w:t xml:space="preserve">Each of these Data Points are protected under the UK's Data Protection Act 2018, which also codifies the GDPR into UK Law (Data Protection Act, 2018). </w:t>
-      </w:r>
-      <w:r>
-        <w:rPr>
-          <w:strike/>
-          <w:color w:val="FF0000"/>
-        </w:rPr>
-        <w:t>The program is currently collecting the Full Name of the user as a starting point to allow a full API integration in future. This means the program must be mindful of Data Protection/GDPR requirements.</w:t>
-      </w:r>
-    </w:p>
-    <w:p>
-      <w:pPr>
-        <w:jc w:val="both"/>
-        <w:rPr>
-          <w:strike/>
-          <w:color w:val="FF0000"/>
-        </w:rPr>
-      </w:pPr>
-      <w:r>
-        <w:rPr>
-          <w:strike/>
-          <w:color w:val="FF0000"/>
-        </w:rPr>
-        <w:t xml:space="preserve">Using a SQL databases within the program creates the risk of SQL Injection, where malicious input into the program can lead to arbitrary execution e.g. a user passes in a SQL command instead of a name (W3Schools, 2024). </w:t>
-      </w:r>
-      <w:r>
-        <w:rPr>
-          <w:strike/>
-          <w:color w:val="FF0000"/>
-        </w:rPr>
-        <w:t xml:space="preserve">This is where the SELECT and INSERT permissions assigned above come into effect. The Full Name </w:t>
-      </w:r>
-      <w:r>
-        <w:rPr>
-          <w:strike/>
-          <w:color w:val="FF0000"/>
-        </w:rPr>
-        <w:t>collected in the application is only saved to the “</w:t>
-      </w:r>
-      <w:proofErr w:type="spellStart"/>
-      <w:proofErr w:type="gramStart"/>
-      <w:r>
-        <w:rPr>
-          <w:strike/>
-          <w:color w:val="FF0000"/>
-        </w:rPr>
-        <w:t>dbo.JavaDecisioningHistory</w:t>
-      </w:r>
-      <w:proofErr w:type="spellEnd"/>
-      <w:proofErr w:type="gramEnd"/>
-      <w:r>
-        <w:rPr>
-          <w:strike/>
-          <w:color w:val="FF0000"/>
-        </w:rPr>
-        <w:t>” , which the integration user only has INSERT permissions on. This prevents a malicious user from entering a query to retrieve data from this table, as the database permissions will result in the query being rejected.</w:t>
-      </w:r>
-    </w:p>
-    <w:p>
-      <w:pPr>
-        <w:jc w:val="both"/>
-        <w:rPr>
-          <w:strike/>
-          <w:color w:val="FF0000"/>
-        </w:rPr>
-      </w:pPr>
-      <w:r>
-        <w:rPr>
-          <w:strike/>
-          <w:color w:val="FF0000"/>
-        </w:rPr>
-        <w:t xml:space="preserve">The only other permission the Integration User has been granted is the SELECT permission on </w:t>
-      </w:r>
-      <w:r>
-        <w:rPr>
-          <w:strike/>
-          <w:color w:val="FF0000"/>
-        </w:rPr>
-        <w:t>the “</w:t>
-      </w:r>
-      <w:proofErr w:type="spellStart"/>
-      <w:r>
-        <w:rPr>
-          <w:strike/>
-          <w:color w:val="FF0000"/>
-        </w:rPr>
-        <w:t>Delphi.VW_DelphiPremiumValueData</w:t>
-      </w:r>
-      <w:proofErr w:type="spellEnd"/>
-      <w:r>
-        <w:rPr>
-          <w:strike/>
-          <w:color w:val="FF0000"/>
-        </w:rPr>
-        <w:t>” and the “</w:t>
-      </w:r>
-      <w:proofErr w:type="spellStart"/>
-      <w:r>
-        <w:rPr>
-          <w:strike/>
-          <w:color w:val="FF0000"/>
-        </w:rPr>
-        <w:t>Delphi.VW_DelphiSummaryData</w:t>
-      </w:r>
-      <w:proofErr w:type="spellEnd"/>
-      <w:r>
-        <w:rPr>
-          <w:strike/>
-          <w:color w:val="FF0000"/>
-        </w:rPr>
-        <w:t xml:space="preserve">” views. These are the only other views required by the program, so by limiting the access like this the possibility of risk incurred by SQL Injection is minimised and therefore acts as a control to protect Personal Data. </w:t>
-      </w:r>
-    </w:p>
-    <w:p>
-      <w:pPr>
-        <w:rPr>
-          <w:strike/>
-          <w:color w:val="FF0000"/>
-        </w:rPr>
-      </w:pPr>
-      <w:r>
-        <w:rPr>
-          <w:strike/>
-          <w:color w:val="FF0000"/>
-        </w:rPr>
-        <w:br w:type="page"/>
-      </w:r>
-    </w:p>
-    <w:p>
-      <w:pPr>
-        <w:pStyle w:val="Heading2"/>
-      </w:pPr>
       <w:r>
         <w:lastRenderedPageBreak/>
         <w:t>Front End - React</w:t>
@@ -6382,6 +6015,9 @@
     </w:p>
     <w:p>
       <w:r>
+        <w:rPr>
+          <w:noProof/>
+        </w:rPr>
         <w:drawing>
           <wp:inline distT="0" distB="0" distL="0" distR="0" wp14:anchorId="0B4DEE8F" wp14:editId="488A1774">
             <wp:extent cx="6645910" cy="2585720"/>
@@ -6450,6 +6086,9 @@
     </w:p>
     <w:p>
       <w:r>
+        <w:rPr>
+          <w:noProof/>
+        </w:rPr>
         <w:drawing>
           <wp:inline distT="0" distB="0" distL="0" distR="0" wp14:anchorId="11718EF8" wp14:editId="25511D08">
             <wp:extent cx="6645910" cy="3746500"/>
@@ -6518,6 +6157,9 @@
     </w:p>
     <w:p>
       <w:r>
+        <w:rPr>
+          <w:noProof/>
+        </w:rPr>
         <w:lastRenderedPageBreak/>
         <w:drawing>
           <wp:inline distT="0" distB="0" distL="0" distR="0" wp14:anchorId="4F45E18D" wp14:editId="344C1CEE">
@@ -6587,6 +6229,9 @@
     </w:p>
     <w:p>
       <w:r>
+        <w:rPr>
+          <w:noProof/>
+        </w:rPr>
         <w:drawing>
           <wp:inline distT="0" distB="0" distL="0" distR="0" wp14:anchorId="3E031BC9" wp14:editId="326882A9">
             <wp:extent cx="6645910" cy="1733550"/>
@@ -6757,15 +6402,589 @@
       <w:r>
         <w:t xml:space="preserve"> transformations</w:t>
       </w:r>
+    </w:p>
+    <w:p>
       <w:r>
         <w:br w:type="page"/>
       </w:r>
     </w:p>
     <w:p>
       <w:pPr>
+        <w:pStyle w:val="Heading2"/>
+      </w:pPr>
+      <w:r>
+        <w:lastRenderedPageBreak/>
+        <w:t>Environments configuration</w:t>
+      </w:r>
+    </w:p>
+    <w:p>
+      <w:r>
+        <w:t xml:space="preserve">One stretch goal I wanted to achieve with this project was to have the final application in a state where it would be ready to be deployed to an actual environment aside from the localhost I developed on. The aspiration was to have a UAT version of the application I could share with colleagues and gather feedback on the usefulness of the app &amp; how easy it was to navigate. </w:t>
+      </w:r>
+    </w:p>
+    <w:p>
+      <w:r>
+        <w:t>To do this though, I had to deal with a logical flaw in my code. For example, to meet the requirement of displaying a list of recent applications, the front end React app makes a HTTP call to the Backend via the “fetch” method, which enables HTTP calls to be made in base JavaScript (</w:t>
+      </w:r>
+      <w:r>
+        <w:rPr>
+          <w:b/>
+          <w:bCs/>
+          <w:color w:val="FF0000"/>
+        </w:rPr>
+        <w:t>ref</w:t>
+      </w:r>
+      <w:r>
+        <w:t>). In my first version of this however, I hardcoded the URL the fetch method would call, as seen below:</w:t>
+      </w:r>
+    </w:p>
+    <w:p>
+      <w:r>
+        <w:drawing>
+          <wp:inline distT="0" distB="0" distL="0" distR="0" wp14:anchorId="7B8C87B3" wp14:editId="588B1EDE">
+            <wp:extent cx="4942965" cy="3895449"/>
+            <wp:effectExtent l="0" t="0" r="0" b="0"/>
+            <wp:docPr id="1872911010" name="Picture 1" descr="A screenshot of a computer program&#10;&#10;Description automatically generated"/>
+            <wp:cNvGraphicFramePr>
+              <a:graphicFrameLocks xmlns:a="http://schemas.openxmlformats.org/drawingml/2006/main" noChangeAspect="1"/>
+            </wp:cNvGraphicFramePr>
+            <a:graphic xmlns:a="http://schemas.openxmlformats.org/drawingml/2006/main">
+              <a:graphicData uri="http://schemas.openxmlformats.org/drawingml/2006/picture">
+                <pic:pic xmlns:pic="http://schemas.openxmlformats.org/drawingml/2006/picture">
+                  <pic:nvPicPr>
+                    <pic:cNvPr id="1872911010" name="Picture 1" descr="A screenshot of a computer program&#10;&#10;Description automatically generated"/>
+                    <pic:cNvPicPr/>
+                  </pic:nvPicPr>
+                  <pic:blipFill>
+                    <a:blip r:embed="rId30"/>
+                    <a:stretch>
+                      <a:fillRect/>
+                    </a:stretch>
+                  </pic:blipFill>
+                  <pic:spPr>
+                    <a:xfrm>
+                      <a:off x="0" y="0"/>
+                      <a:ext cx="4949876" cy="3900896"/>
+                    </a:xfrm>
+                    <a:prstGeom prst="rect">
+                      <a:avLst/>
+                    </a:prstGeom>
+                  </pic:spPr>
+                </pic:pic>
+              </a:graphicData>
+            </a:graphic>
+          </wp:inline>
+        </w:drawing>
+      </w:r>
+    </w:p>
+    <w:p>
+      <w:pPr>
+        <w:pStyle w:val="Caption"/>
+      </w:pPr>
+      <w:r>
+        <w:t xml:space="preserve">Figure </w:t>
+      </w:r>
+      <w:r>
+        <w:fldChar w:fldCharType="begin"/>
+      </w:r>
+      <w:r>
+        <w:instrText xml:space="preserve"> SEQ Figure \* ARABIC </w:instrText>
+      </w:r>
+      <w:r>
+        <w:fldChar w:fldCharType="separate"/>
+      </w:r>
+      <w:r>
+        <w:rPr>
+          <w:noProof/>
+        </w:rPr>
+        <w:t>13</w:t>
+      </w:r>
+      <w:r>
+        <w:fldChar w:fldCharType="end"/>
+      </w:r>
+      <w:r>
+        <w:t xml:space="preserve"> - Hardcoded URL within the React Application</w:t>
+      </w:r>
+    </w:p>
+    <w:p>
+      <w:r>
+        <w:t xml:space="preserve">This logically would not work anywhere but my local machine, so this was a barrier to meeting this deployment aspiration. </w:t>
+      </w:r>
+      <w:r>
+        <w:t>To address this, I created a “.env” file that my React App could read from when it is started to get the appropriate variables for a given environment:</w:t>
+      </w:r>
+    </w:p>
+    <w:p>
+      <w:r>
+        <w:drawing>
+          <wp:inline distT="0" distB="0" distL="0" distR="0" wp14:anchorId="2631C94B" wp14:editId="0C3D0580">
+            <wp:extent cx="5877530" cy="1159108"/>
+            <wp:effectExtent l="0" t="0" r="0" b="3175"/>
+            <wp:docPr id="329121374" name="Picture 1" descr="A screenshot of a computer&#10;&#10;Description automatically generated"/>
+            <wp:cNvGraphicFramePr>
+              <a:graphicFrameLocks xmlns:a="http://schemas.openxmlformats.org/drawingml/2006/main" noChangeAspect="1"/>
+            </wp:cNvGraphicFramePr>
+            <a:graphic xmlns:a="http://schemas.openxmlformats.org/drawingml/2006/main">
+              <a:graphicData uri="http://schemas.openxmlformats.org/drawingml/2006/picture">
+                <pic:pic xmlns:pic="http://schemas.openxmlformats.org/drawingml/2006/picture">
+                  <pic:nvPicPr>
+                    <pic:cNvPr id="329121374" name="Picture 1" descr="A screenshot of a computer&#10;&#10;Description automatically generated"/>
+                    <pic:cNvPicPr/>
+                  </pic:nvPicPr>
+                  <pic:blipFill>
+                    <a:blip r:embed="rId31"/>
+                    <a:stretch>
+                      <a:fillRect/>
+                    </a:stretch>
+                  </pic:blipFill>
+                  <pic:spPr>
+                    <a:xfrm>
+                      <a:off x="0" y="0"/>
+                      <a:ext cx="5886989" cy="1160973"/>
+                    </a:xfrm>
+                    <a:prstGeom prst="rect">
+                      <a:avLst/>
+                    </a:prstGeom>
+                  </pic:spPr>
+                </pic:pic>
+              </a:graphicData>
+            </a:graphic>
+          </wp:inline>
+        </w:drawing>
+      </w:r>
+    </w:p>
+    <w:p>
+      <w:pPr>
+        <w:pStyle w:val="Caption"/>
+      </w:pPr>
+      <w:r>
+        <w:t xml:space="preserve">Figure </w:t>
+      </w:r>
+      <w:r>
+        <w:fldChar w:fldCharType="begin"/>
+      </w:r>
+      <w:r>
+        <w:instrText xml:space="preserve"> SEQ Figure \* ARABIC </w:instrText>
+      </w:r>
+      <w:r>
+        <w:fldChar w:fldCharType="separate"/>
+      </w:r>
+      <w:r>
+        <w:rPr>
+          <w:noProof/>
+        </w:rPr>
+        <w:t>14</w:t>
+      </w:r>
+      <w:r>
+        <w:fldChar w:fldCharType="end"/>
+      </w:r>
+      <w:r>
+        <w:t xml:space="preserve"> - .env file added to allow dynamic configurations without altering the raw code</w:t>
+      </w:r>
+    </w:p>
+    <w:p>
+      <w:r>
+        <w:t>I then altered my code to use this environment instead of the hard-coded value it previously had:</w:t>
+      </w:r>
+    </w:p>
+    <w:p>
+      <w:r>
+        <w:lastRenderedPageBreak/>
+        <w:drawing>
+          <wp:inline distT="0" distB="0" distL="0" distR="0" wp14:anchorId="16D3C73E" wp14:editId="19ED37F3">
+            <wp:extent cx="4909089" cy="4191441"/>
+            <wp:effectExtent l="0" t="0" r="6350" b="0"/>
+            <wp:docPr id="1060240024" name="Picture 1" descr="A screen shot of a computer screen&#10;&#10;Description automatically generated"/>
+            <wp:cNvGraphicFramePr>
+              <a:graphicFrameLocks xmlns:a="http://schemas.openxmlformats.org/drawingml/2006/main" noChangeAspect="1"/>
+            </wp:cNvGraphicFramePr>
+            <a:graphic xmlns:a="http://schemas.openxmlformats.org/drawingml/2006/main">
+              <a:graphicData uri="http://schemas.openxmlformats.org/drawingml/2006/picture">
+                <pic:pic xmlns:pic="http://schemas.openxmlformats.org/drawingml/2006/picture">
+                  <pic:nvPicPr>
+                    <pic:cNvPr id="1060240024" name="Picture 1" descr="A screen shot of a computer screen&#10;&#10;Description automatically generated"/>
+                    <pic:cNvPicPr/>
+                  </pic:nvPicPr>
+                  <pic:blipFill>
+                    <a:blip r:embed="rId32"/>
+                    <a:stretch>
+                      <a:fillRect/>
+                    </a:stretch>
+                  </pic:blipFill>
+                  <pic:spPr>
+                    <a:xfrm>
+                      <a:off x="0" y="0"/>
+                      <a:ext cx="4912626" cy="4194461"/>
+                    </a:xfrm>
+                    <a:prstGeom prst="rect">
+                      <a:avLst/>
+                    </a:prstGeom>
+                  </pic:spPr>
+                </pic:pic>
+              </a:graphicData>
+            </a:graphic>
+          </wp:inline>
+        </w:drawing>
+      </w:r>
+    </w:p>
+    <w:p>
+      <w:pPr>
+        <w:pStyle w:val="Caption"/>
+      </w:pPr>
+      <w:r>
+        <w:t xml:space="preserve">Figure </w:t>
+      </w:r>
+      <w:r>
+        <w:fldChar w:fldCharType="begin"/>
+      </w:r>
+      <w:r>
+        <w:instrText xml:space="preserve"> SEQ Figure \* ARABIC </w:instrText>
+      </w:r>
+      <w:r>
+        <w:fldChar w:fldCharType="separate"/>
+      </w:r>
+      <w:r>
+        <w:rPr>
+          <w:noProof/>
+        </w:rPr>
+        <w:t>15</w:t>
+      </w:r>
+      <w:r>
+        <w:fldChar w:fldCharType="end"/>
+      </w:r>
+      <w:r>
+        <w:t xml:space="preserve"> - Altered code to use the newly created .env file</w:t>
+      </w:r>
+    </w:p>
+    <w:p>
+      <w:r>
+        <w:t xml:space="preserve">For localhost development, I used the same </w:t>
+      </w:r>
+      <w:proofErr w:type="spellStart"/>
+      <w:r>
+        <w:t>localhost:port</w:t>
+      </w:r>
+      <w:proofErr w:type="spellEnd"/>
+      <w:r>
+        <w:t xml:space="preserve"> URL I had before, allowing the app to still work on my development machine. When it comes to a deployment however, I can now swap this .env file for a configuration appropriate to the environment e.g. a ”.</w:t>
+      </w:r>
+      <w:proofErr w:type="spellStart"/>
+      <w:r>
+        <w:t>env.uat</w:t>
+      </w:r>
+      <w:proofErr w:type="spellEnd"/>
+      <w:r>
+        <w:t>” file with the URL for a UAT version of the back end.</w:t>
+      </w:r>
+    </w:p>
+    <w:p>
+      <w:r>
+        <w:t>The naming of the variable is due to React requiring the “REACT_APP_” prefix on all variables, which allows React to find the variables when using the default “</w:t>
+      </w:r>
+      <w:proofErr w:type="spellStart"/>
+      <w:r>
+        <w:t>npm</w:t>
+      </w:r>
+      <w:proofErr w:type="spellEnd"/>
+      <w:r>
+        <w:t xml:space="preserve"> start” command to start the server (</w:t>
+      </w:r>
+      <w:r>
+        <w:rPr>
+          <w:b/>
+          <w:bCs/>
+          <w:color w:val="FF0000"/>
+        </w:rPr>
+        <w:t>ref</w:t>
+      </w:r>
+      <w:r>
+        <w:t>).</w:t>
+      </w:r>
+    </w:p>
+    <w:p>
+      <w:pPr>
+        <w:pStyle w:val="Heading3"/>
+      </w:pPr>
+      <w:r>
+        <w:t>Back-End Environment version</w:t>
+      </w:r>
+    </w:p>
+    <w:p/>
+    <w:p/>
+    <w:p>
+      <w:pPr>
+        <w:pStyle w:val="Caption"/>
+        <w:rPr>
+          <w:rFonts w:asciiTheme="majorHAnsi" w:eastAsiaTheme="majorEastAsia" w:hAnsiTheme="majorHAnsi" w:cstheme="majorBidi"/>
+          <w:color w:val="2F5496" w:themeColor="accent1" w:themeShade="BF"/>
+          <w:sz w:val="26"/>
+          <w:szCs w:val="26"/>
+        </w:rPr>
+      </w:pPr>
+      <w:r>
+        <w:br w:type="page"/>
+      </w:r>
+    </w:p>
+    <w:p>
+      <w:pPr>
+        <w:pStyle w:val="Heading2"/>
+      </w:pPr>
+      <w:commentRangeStart w:id="26"/>
+      <w:r>
+        <w:lastRenderedPageBreak/>
+        <w:t>Personal Data (PII) Protection</w:t>
+      </w:r>
+      <w:commentRangeEnd w:id="26"/>
+      <w:r>
+        <w:rPr>
+          <w:rStyle w:val="CommentReference"/>
+          <w:rFonts w:asciiTheme="minorHAnsi" w:eastAsiaTheme="minorHAnsi" w:hAnsiTheme="minorHAnsi" w:cstheme="minorBidi"/>
+          <w:color w:val="auto"/>
+        </w:rPr>
+        <w:commentReference w:id="26"/>
+      </w:r>
+    </w:p>
+    <w:p>
+      <w:pPr>
+        <w:jc w:val="both"/>
+        <w:rPr>
+          <w:strike/>
+          <w:color w:val="FF0000"/>
+        </w:rPr>
+      </w:pPr>
+      <w:r>
+        <w:rPr>
+          <w:strike/>
+          <w:color w:val="FF0000"/>
+        </w:rPr>
+        <w:t xml:space="preserve">This access management configuration can also be used for another purpose: protecting Personal Data (PII). Credit Decisioning Systems like this must collect personal data to be able to conduct a credit search on a person e.g. Experian’s </w:t>
+      </w:r>
+      <w:proofErr w:type="spellStart"/>
+      <w:r>
+        <w:rPr>
+          <w:strike/>
+          <w:color w:val="FF0000"/>
+        </w:rPr>
+        <w:t>DelphiSelect</w:t>
+      </w:r>
+      <w:proofErr w:type="spellEnd"/>
+      <w:r>
+        <w:rPr>
+          <w:strike/>
+          <w:color w:val="FF0000"/>
+        </w:rPr>
+        <w:t xml:space="preserve"> API requires at least:</w:t>
+      </w:r>
+    </w:p>
+    <w:p>
+      <w:pPr>
+        <w:pStyle w:val="ListParagraph"/>
+        <w:numPr>
+          <w:ilvl w:val="0"/>
+          <w:numId w:val="9"/>
+        </w:numPr>
+        <w:jc w:val="both"/>
+        <w:rPr>
+          <w:strike/>
+          <w:color w:val="FF0000"/>
+        </w:rPr>
+      </w:pPr>
+      <w:r>
+        <w:rPr>
+          <w:strike/>
+          <w:color w:val="FF0000"/>
+        </w:rPr>
+        <w:t>Full name of the person in question</w:t>
+      </w:r>
+    </w:p>
+    <w:p>
+      <w:pPr>
+        <w:pStyle w:val="ListParagraph"/>
+        <w:numPr>
+          <w:ilvl w:val="0"/>
+          <w:numId w:val="9"/>
+        </w:numPr>
+        <w:jc w:val="both"/>
+        <w:rPr>
+          <w:strike/>
+          <w:color w:val="FF0000"/>
+        </w:rPr>
+      </w:pPr>
+      <w:r>
+        <w:rPr>
+          <w:strike/>
+          <w:color w:val="FF0000"/>
+        </w:rPr>
+        <w:t>Date of Birth</w:t>
+      </w:r>
+    </w:p>
+    <w:p>
+      <w:pPr>
+        <w:pStyle w:val="ListParagraph"/>
+        <w:numPr>
+          <w:ilvl w:val="0"/>
+          <w:numId w:val="9"/>
+        </w:numPr>
+        <w:jc w:val="both"/>
+        <w:rPr>
+          <w:strike/>
+          <w:color w:val="FF0000"/>
+        </w:rPr>
+      </w:pPr>
+      <w:r>
+        <w:rPr>
+          <w:strike/>
+          <w:color w:val="FF0000"/>
+        </w:rPr>
+        <w:t>At least the current address of the person in question</w:t>
+      </w:r>
+    </w:p>
+    <w:p>
+      <w:pPr>
+        <w:pStyle w:val="ListParagraph"/>
+        <w:numPr>
+          <w:ilvl w:val="0"/>
+          <w:numId w:val="9"/>
+        </w:numPr>
+        <w:jc w:val="both"/>
+        <w:rPr>
+          <w:strike/>
+          <w:color w:val="FF0000"/>
+        </w:rPr>
+      </w:pPr>
+      <w:r>
+        <w:rPr>
+          <w:strike/>
+          <w:color w:val="FF0000"/>
+        </w:rPr>
+        <w:t>Previous addresses are also often needed if the person in question has resided at their current address for less than 3 years</w:t>
+      </w:r>
+    </w:p>
+    <w:p>
+      <w:pPr>
+        <w:jc w:val="both"/>
+        <w:rPr>
+          <w:strike/>
+          <w:color w:val="FF0000"/>
+        </w:rPr>
+      </w:pPr>
+      <w:r>
+        <w:rPr>
+          <w:strike/>
+          <w:color w:val="FF0000"/>
+        </w:rPr>
+        <w:t>(Experian, 2024)</w:t>
+      </w:r>
+    </w:p>
+    <w:p>
+      <w:pPr>
+        <w:jc w:val="both"/>
+        <w:rPr>
+          <w:strike/>
+          <w:color w:val="FF0000"/>
+        </w:rPr>
+      </w:pPr>
+      <w:r>
+        <w:rPr>
+          <w:strike/>
+          <w:color w:val="FF0000"/>
+        </w:rPr>
+        <w:t>Each of these Data Points are protected under the UK's Data Protection Act 2018, which also codifies the GDPR into UK Law (Data Protection Act, 2018). The program is currently collecting the Full Name of the user as a starting point to allow a full API integration in future. This means the program must be mindful of Data Protection/GDPR requirements.</w:t>
+      </w:r>
+    </w:p>
+    <w:p>
+      <w:pPr>
+        <w:jc w:val="both"/>
+        <w:rPr>
+          <w:strike/>
+          <w:color w:val="FF0000"/>
+        </w:rPr>
+      </w:pPr>
+      <w:r>
+        <w:rPr>
+          <w:strike/>
+          <w:color w:val="FF0000"/>
+        </w:rPr>
+        <w:t>Using a SQL databases within the program creates the risk of SQL Injection, where malicious input into the program can lead to arbitrary execution e.g. a user passes in a SQL command instead of a name (W3Schools, 2024). This is where the SELECT and INSERT permissions assigned above come into effect. The Full Name collected in the application is only saved to the “</w:t>
+      </w:r>
+      <w:proofErr w:type="spellStart"/>
+      <w:r>
+        <w:rPr>
+          <w:strike/>
+          <w:color w:val="FF0000"/>
+        </w:rPr>
+        <w:t>dbo.JavaDecisioningHistory</w:t>
+      </w:r>
+      <w:proofErr w:type="spellEnd"/>
+      <w:r>
+        <w:rPr>
+          <w:strike/>
+          <w:color w:val="FF0000"/>
+        </w:rPr>
+        <w:t>” , which the integration user only has INSERT permissions on. This prevents a malicious user from entering a query to retrieve data from this table, as the database permissions will result in the query being rejected.</w:t>
+      </w:r>
+    </w:p>
+    <w:p>
+      <w:pPr>
+        <w:jc w:val="both"/>
+        <w:rPr>
+          <w:strike/>
+          <w:color w:val="FF0000"/>
+        </w:rPr>
+      </w:pPr>
+      <w:r>
+        <w:rPr>
+          <w:strike/>
+          <w:color w:val="FF0000"/>
+        </w:rPr>
+        <w:t>The only other permission the Integration User has been granted is the SELECT permission on the “</w:t>
+      </w:r>
+      <w:proofErr w:type="spellStart"/>
+      <w:r>
+        <w:rPr>
+          <w:strike/>
+          <w:color w:val="FF0000"/>
+        </w:rPr>
+        <w:t>Delphi.VW_DelphiPremiumValueData</w:t>
+      </w:r>
+      <w:proofErr w:type="spellEnd"/>
+      <w:r>
+        <w:rPr>
+          <w:strike/>
+          <w:color w:val="FF0000"/>
+        </w:rPr>
+        <w:t>” and the “</w:t>
+      </w:r>
+      <w:proofErr w:type="spellStart"/>
+      <w:r>
+        <w:rPr>
+          <w:strike/>
+          <w:color w:val="FF0000"/>
+        </w:rPr>
+        <w:t>Delphi.VW_DelphiSummaryData</w:t>
+      </w:r>
+      <w:proofErr w:type="spellEnd"/>
+      <w:r>
+        <w:rPr>
+          <w:strike/>
+          <w:color w:val="FF0000"/>
+        </w:rPr>
+        <w:t xml:space="preserve">” views. These are the only other views required by the program, so by limiting the access like this the possibility of risk incurred by SQL Injection is minimised and therefore acts as a control to protect Personal Data. </w:t>
+      </w:r>
+    </w:p>
+    <w:p>
+      <w:pPr>
+        <w:pStyle w:val="Heading2"/>
+      </w:pPr>
+      <w:r>
+        <w:br w:type="page"/>
+      </w:r>
+    </w:p>
+    <w:p>
+      <w:pPr>
         <w:pStyle w:val="Heading1"/>
       </w:pPr>
-      <w:bookmarkStart w:id="28" w:name="_Toc171326760"/>
+      <w:bookmarkStart w:id="27" w:name="_Toc171326760"/>
       <w:r>
         <w:lastRenderedPageBreak/>
         <w:t>Final Tech Stack</w:t>
@@ -6782,17 +7001,17 @@
         <w:lastRenderedPageBreak/>
         <w:t>Deployment</w:t>
       </w:r>
+      <w:bookmarkEnd w:id="27"/>
+    </w:p>
+    <w:p>
+      <w:pPr>
+        <w:pStyle w:val="Heading2"/>
+      </w:pPr>
+      <w:bookmarkStart w:id="28" w:name="_Toc171326761"/>
+      <w:r>
+        <w:t>Hosting in Azure Static Web App</w:t>
+      </w:r>
       <w:bookmarkEnd w:id="28"/>
-    </w:p>
-    <w:p>
-      <w:pPr>
-        <w:pStyle w:val="Heading2"/>
-      </w:pPr>
-      <w:bookmarkStart w:id="29" w:name="_Toc171326761"/>
-      <w:r>
-        <w:t>Hosting in Azure Static Web App</w:t>
-      </w:r>
-      <w:bookmarkEnd w:id="29"/>
     </w:p>
     <w:p>
       <w:r>
@@ -6837,7 +7056,7 @@
                     <pic:cNvPicPr/>
                   </pic:nvPicPr>
                   <pic:blipFill>
-                    <a:blip r:embed="rId30"/>
+                    <a:blip r:embed="rId33"/>
                     <a:stretch>
                       <a:fillRect/>
                     </a:stretch>
@@ -6862,7 +7081,7 @@
       <w:pPr>
         <w:pStyle w:val="Caption"/>
       </w:pPr>
-      <w:bookmarkStart w:id="30" w:name="_Toc171327028"/>
+      <w:bookmarkStart w:id="29" w:name="_Toc171327028"/>
       <w:r>
         <w:t xml:space="preserve">Figure </w:t>
       </w:r>
@@ -6879,7 +7098,7 @@
         <w:rPr>
           <w:noProof/>
         </w:rPr>
-        <w:t>13</w:t>
+        <w:t>16</w:t>
       </w:r>
       <w:r>
         <w:fldChar w:fldCharType="end"/>
@@ -6887,7 +7106,7 @@
       <w:r>
         <w:t xml:space="preserve"> - Setting up an Azure Static Web App to host the React application</w:t>
       </w:r>
-      <w:bookmarkEnd w:id="30"/>
+      <w:bookmarkEnd w:id="29"/>
     </w:p>
     <w:p>
       <w:r>
@@ -6911,7 +7130,7 @@
                     <pic:cNvPicPr/>
                   </pic:nvPicPr>
                   <pic:blipFill>
-                    <a:blip r:embed="rId31"/>
+                    <a:blip r:embed="rId34"/>
                     <a:stretch>
                       <a:fillRect/>
                     </a:stretch>
@@ -6953,7 +7172,7 @@
                     <pic:cNvPicPr/>
                   </pic:nvPicPr>
                   <pic:blipFill>
-                    <a:blip r:embed="rId32"/>
+                    <a:blip r:embed="rId35"/>
                     <a:stretch>
                       <a:fillRect/>
                     </a:stretch>
@@ -6996,7 +7215,7 @@
                     <pic:cNvPicPr/>
                   </pic:nvPicPr>
                   <pic:blipFill>
-                    <a:blip r:embed="rId33"/>
+                    <a:blip r:embed="rId36"/>
                     <a:stretch>
                       <a:fillRect/>
                     </a:stretch>
@@ -7044,7 +7263,7 @@
                     <pic:cNvPicPr/>
                   </pic:nvPicPr>
                   <pic:blipFill>
-                    <a:blip r:embed="rId34"/>
+                    <a:blip r:embed="rId37"/>
                     <a:stretch>
                       <a:fillRect/>
                     </a:stretch>
@@ -7069,7 +7288,7 @@
       <w:pPr>
         <w:pStyle w:val="Caption"/>
       </w:pPr>
-      <w:bookmarkStart w:id="31" w:name="_Toc171327029"/>
+      <w:bookmarkStart w:id="30" w:name="_Toc171327029"/>
       <w:r>
         <w:t xml:space="preserve">Figure </w:t>
       </w:r>
@@ -7086,7 +7305,7 @@
         <w:rPr>
           <w:noProof/>
         </w:rPr>
-        <w:t>14</w:t>
+        <w:t>17</w:t>
       </w:r>
       <w:r>
         <w:fldChar w:fldCharType="end"/>
@@ -7094,31 +7313,23 @@
       <w:r>
         <w:t xml:space="preserve"> - The React App home page as deployed to the Azure Static Web App</w:t>
       </w:r>
-      <w:bookmarkEnd w:id="31"/>
+      <w:bookmarkEnd w:id="30"/>
     </w:p>
     <w:p/>
     <w:p>
       <w:pPr>
         <w:pStyle w:val="Heading2"/>
       </w:pPr>
-      <w:bookmarkStart w:id="32" w:name="_Toc171326762"/>
+      <w:bookmarkStart w:id="31" w:name="_Toc171326762"/>
       <w:r>
         <w:lastRenderedPageBreak/>
         <w:t>Confirming access</w:t>
       </w:r>
-      <w:bookmarkEnd w:id="32"/>
-    </w:p>
-    <w:p>
-      <w:r>
-        <w:t xml:space="preserve">I needed to know if this deployed application was accessible by other users. To confirm </w:t>
-      </w:r>
-      <w:proofErr w:type="gramStart"/>
-      <w:r>
-        <w:t>this</w:t>
-      </w:r>
-      <w:proofErr w:type="gramEnd"/>
-      <w:r>
-        <w:t xml:space="preserve"> I asked one of my colleagues (referred to as MO in the screenshot below) to try accessing the link and confirm what they see. This was successful:</w:t>
+      <w:bookmarkEnd w:id="31"/>
+    </w:p>
+    <w:p>
+      <w:r>
+        <w:t>I needed to know if this deployed application was accessible by other users. To confirm this I asked one of my colleagues (referred to as MO in the screenshot below) to try accessing the link and confirm what they see. This was successful:</w:t>
       </w:r>
     </w:p>
     <w:p>
@@ -7142,7 +7353,7 @@
                     <pic:cNvPicPr/>
                   </pic:nvPicPr>
                   <pic:blipFill>
-                    <a:blip r:embed="rId35"/>
+                    <a:blip r:embed="rId38"/>
                     <a:stretch>
                       <a:fillRect/>
                     </a:stretch>
@@ -7167,7 +7378,7 @@
       <w:pPr>
         <w:pStyle w:val="Caption"/>
       </w:pPr>
-      <w:bookmarkStart w:id="33" w:name="_Toc171327030"/>
+      <w:bookmarkStart w:id="32" w:name="_Toc171327030"/>
       <w:r>
         <w:t xml:space="preserve">Figure </w:t>
       </w:r>
@@ -7184,7 +7395,7 @@
         <w:rPr>
           <w:noProof/>
         </w:rPr>
-        <w:t>15</w:t>
+        <w:t>18</w:t>
       </w:r>
       <w:r>
         <w:fldChar w:fldCharType="end"/>
@@ -7192,7 +7403,7 @@
       <w:r>
         <w:t xml:space="preserve"> - Confirmation a user can access the deployed React App</w:t>
       </w:r>
-      <w:bookmarkEnd w:id="33"/>
+      <w:bookmarkEnd w:id="32"/>
       <w:r>
         <w:br w:type="page"/>
       </w:r>
@@ -7204,7 +7415,7 @@
           <w:rFonts w:asciiTheme="minorHAnsi" w:hAnsiTheme="minorHAnsi" w:cstheme="minorHAnsi"/>
         </w:rPr>
       </w:pPr>
-      <w:bookmarkStart w:id="34" w:name="_Toc171326763"/>
+      <w:bookmarkStart w:id="33" w:name="_Toc171326763"/>
       <w:r>
         <w:rPr>
           <w:rFonts w:asciiTheme="minorHAnsi" w:hAnsiTheme="minorHAnsi" w:cstheme="minorHAnsi"/>
@@ -7212,33 +7423,33 @@
         <w:lastRenderedPageBreak/>
         <w:t>Testing</w:t>
       </w:r>
+      <w:bookmarkEnd w:id="33"/>
+    </w:p>
+    <w:p>
+      <w:pPr>
+        <w:pStyle w:val="Heading2"/>
+      </w:pPr>
+      <w:bookmarkStart w:id="34" w:name="_Toc171326764"/>
+      <w:r>
+        <w:t>UAT – Gathering user feedback</w:t>
+      </w:r>
       <w:bookmarkEnd w:id="34"/>
     </w:p>
     <w:p>
+      <w:r>
+        <w:br w:type="page"/>
+      </w:r>
+    </w:p>
+    <w:p>
       <w:pPr>
         <w:pStyle w:val="Heading2"/>
       </w:pPr>
-      <w:bookmarkStart w:id="35" w:name="_Toc171326764"/>
-      <w:r>
-        <w:t>UAT – Gathering user feedback</w:t>
-      </w:r>
-      <w:bookmarkEnd w:id="35"/>
-    </w:p>
-    <w:p>
-      <w:r>
-        <w:br w:type="page"/>
-      </w:r>
-    </w:p>
-    <w:p>
-      <w:pPr>
-        <w:pStyle w:val="Heading2"/>
-      </w:pPr>
-      <w:bookmarkStart w:id="36" w:name="_Toc171326765"/>
+      <w:bookmarkStart w:id="35" w:name="_Toc171326765"/>
       <w:r>
         <w:lastRenderedPageBreak/>
         <w:t>Review with Employer</w:t>
       </w:r>
-      <w:bookmarkEnd w:id="36"/>
+      <w:bookmarkEnd w:id="35"/>
     </w:p>
     <w:p>
       <w:r>
@@ -7252,7 +7463,7 @@
           <w:rFonts w:asciiTheme="minorHAnsi" w:hAnsiTheme="minorHAnsi" w:cstheme="minorHAnsi"/>
         </w:rPr>
       </w:pPr>
-      <w:bookmarkStart w:id="37" w:name="_Toc171326766"/>
+      <w:bookmarkStart w:id="36" w:name="_Toc171326766"/>
       <w:r>
         <w:rPr>
           <w:rFonts w:asciiTheme="minorHAnsi" w:hAnsiTheme="minorHAnsi" w:cstheme="minorHAnsi"/>
@@ -7280,66 +7491,66 @@
         <w:lastRenderedPageBreak/>
         <w:t>Conclusions</w:t>
       </w:r>
+      <w:bookmarkEnd w:id="36"/>
+    </w:p>
+    <w:p>
+      <w:pPr>
+        <w:pStyle w:val="Heading2"/>
+        <w:rPr>
+          <w:rFonts w:asciiTheme="minorHAnsi" w:hAnsiTheme="minorHAnsi" w:cstheme="minorHAnsi"/>
+        </w:rPr>
+      </w:pPr>
+      <w:bookmarkStart w:id="37" w:name="_Toc171326767"/>
+      <w:r>
+        <w:rPr>
+          <w:rFonts w:asciiTheme="minorHAnsi" w:hAnsiTheme="minorHAnsi" w:cstheme="minorHAnsi"/>
+        </w:rPr>
+        <w:t>Project Outcome</w:t>
+      </w:r>
       <w:bookmarkEnd w:id="37"/>
     </w:p>
     <w:p>
       <w:pPr>
+        <w:rPr>
+          <w:rFonts w:cstheme="minorHAnsi"/>
+        </w:rPr>
+      </w:pPr>
+    </w:p>
+    <w:p>
+      <w:pPr>
         <w:pStyle w:val="Heading2"/>
         <w:rPr>
           <w:rFonts w:asciiTheme="minorHAnsi" w:hAnsiTheme="minorHAnsi" w:cstheme="minorHAnsi"/>
         </w:rPr>
       </w:pPr>
-      <w:bookmarkStart w:id="38" w:name="_Toc171326767"/>
+      <w:bookmarkStart w:id="38" w:name="_Toc171326768"/>
       <w:r>
         <w:rPr>
           <w:rFonts w:asciiTheme="minorHAnsi" w:hAnsiTheme="minorHAnsi" w:cstheme="minorHAnsi"/>
         </w:rPr>
-        <w:t>Project Outcome</w:t>
+        <w:t xml:space="preserve">Future </w:t>
+      </w:r>
+      <w:r>
+        <w:rPr>
+          <w:rFonts w:asciiTheme="minorHAnsi" w:hAnsiTheme="minorHAnsi" w:cstheme="minorHAnsi"/>
+        </w:rPr>
+        <w:t>Additions</w:t>
       </w:r>
       <w:bookmarkEnd w:id="38"/>
     </w:p>
     <w:p>
-      <w:pPr>
-        <w:rPr>
-          <w:rFonts w:cstheme="minorHAnsi"/>
-        </w:rPr>
-      </w:pPr>
-    </w:p>
-    <w:p>
-      <w:pPr>
-        <w:pStyle w:val="Heading2"/>
+      <w:r>
+        <w:br w:type="page"/>
+      </w:r>
+    </w:p>
+    <w:p>
+      <w:pPr>
+        <w:pStyle w:val="Heading1"/>
         <w:rPr>
           <w:rFonts w:asciiTheme="minorHAnsi" w:hAnsiTheme="minorHAnsi" w:cstheme="minorHAnsi"/>
         </w:rPr>
       </w:pPr>
-      <w:bookmarkStart w:id="39" w:name="_Toc171326768"/>
-      <w:r>
-        <w:rPr>
-          <w:rFonts w:asciiTheme="minorHAnsi" w:hAnsiTheme="minorHAnsi" w:cstheme="minorHAnsi"/>
-        </w:rPr>
-        <w:t xml:space="preserve">Future </w:t>
-      </w:r>
-      <w:r>
-        <w:rPr>
-          <w:rFonts w:asciiTheme="minorHAnsi" w:hAnsiTheme="minorHAnsi" w:cstheme="minorHAnsi"/>
-        </w:rPr>
-        <w:t>Additions</w:t>
-      </w:r>
-      <w:bookmarkEnd w:id="39"/>
-    </w:p>
-    <w:p>
-      <w:r>
-        <w:br w:type="page"/>
-      </w:r>
-    </w:p>
-    <w:p>
-      <w:pPr>
-        <w:pStyle w:val="Heading1"/>
-        <w:rPr>
-          <w:rFonts w:asciiTheme="minorHAnsi" w:hAnsiTheme="minorHAnsi" w:cstheme="minorHAnsi"/>
-        </w:rPr>
-      </w:pPr>
-      <w:bookmarkStart w:id="40" w:name="_Toc171326769"/>
+      <w:bookmarkStart w:id="39" w:name="_Toc171326769"/>
       <w:r>
         <w:rPr>
           <w:rFonts w:asciiTheme="minorHAnsi" w:hAnsiTheme="minorHAnsi" w:cstheme="minorHAnsi"/>
@@ -7347,23 +7558,15 @@
         <w:lastRenderedPageBreak/>
         <w:t>References</w:t>
       </w:r>
-      <w:bookmarkStart w:id="41" w:name="_Communications"/>
+      <w:bookmarkStart w:id="40" w:name="_Communications"/>
+      <w:bookmarkEnd w:id="39"/>
       <w:bookmarkEnd w:id="40"/>
-      <w:bookmarkEnd w:id="41"/>
-    </w:p>
-    <w:p>
-      <w:r>
-        <w:t>Amazon AWS. (2024). What is SDLC (Software Development Lifecycle</w:t>
-      </w:r>
-      <w:proofErr w:type="gramStart"/>
-      <w:r>
-        <w:t>)?.</w:t>
-      </w:r>
-      <w:proofErr w:type="gramEnd"/>
-      <w:r>
-        <w:t xml:space="preserve"> [Online]. AWS. Last Updated: 2024. Available at: </w:t>
-      </w:r>
-      <w:hyperlink r:id="rId36" w:anchor=":~:text=The%20software%20development%20lifecycle%20(SDLC,expectations%20during%20production%20and%20beyond" w:history="1">
+    </w:p>
+    <w:p>
+      <w:r>
+        <w:t xml:space="preserve">Amazon AWS. (2024). What is SDLC (Software Development Lifecycle)?. [Online]. AWS. Last Updated: 2024. Available at: </w:t>
+      </w:r>
+      <w:hyperlink r:id="rId39" w:anchor=":~:text=The%20software%20development%20lifecycle%20(SDLC,expectations%20during%20production%20and%20beyond" w:history="1">
         <w:r>
           <w:rPr>
             <w:rStyle w:val="Hyperlink"/>
@@ -7413,7 +7616,7 @@
       <w:r>
         <w:t xml:space="preserve">July 6, 2024], from </w:t>
       </w:r>
-      <w:hyperlink r:id="rId37" w:tgtFrame="_new" w:history="1">
+      <w:hyperlink r:id="rId40" w:tgtFrame="_new" w:history="1">
         <w:r>
           <w:rPr>
             <w:rStyle w:val="Hyperlink"/>
@@ -7426,7 +7629,7 @@
       <w:r>
         <w:t xml:space="preserve">Mozilla. (2024). Polyfill. [Online]. developer.mozilla.org. Last Updated: 2024. Available at: </w:t>
       </w:r>
-      <w:hyperlink r:id="rId38" w:history="1">
+      <w:hyperlink r:id="rId41" w:history="1">
         <w:r>
           <w:rPr>
             <w:rStyle w:val="Hyperlink"/>
@@ -7446,7 +7649,7 @@
       <w:r>
         <w:t xml:space="preserve">Stack Overflow. (2024). babel-preset-react-app, is importing the "@babel/plugin-proposal-private-property-in-object" package without declaring. [Online]. Stack Overflow. Last Updated: 2024. Available at: </w:t>
       </w:r>
-      <w:hyperlink r:id="rId39" w:history="1">
+      <w:hyperlink r:id="rId42" w:history="1">
         <w:r>
           <w:rPr>
             <w:rStyle w:val="Hyperlink"/>
@@ -7470,22 +7673,22 @@
       <w:pPr>
         <w:pStyle w:val="Heading1"/>
       </w:pPr>
-      <w:bookmarkStart w:id="42" w:name="_Toc171326770"/>
+      <w:bookmarkStart w:id="41" w:name="_Toc171326770"/>
       <w:r>
         <w:lastRenderedPageBreak/>
         <w:t>Appendix</w:t>
       </w:r>
+      <w:bookmarkEnd w:id="41"/>
+    </w:p>
+    <w:p>
+      <w:pPr>
+        <w:pStyle w:val="Heading2"/>
+      </w:pPr>
+      <w:bookmarkStart w:id="42" w:name="_Toc171326771"/>
+      <w:r>
+        <w:t>Initial Backend attempt, with React &amp; Node.JS using concurrently</w:t>
+      </w:r>
       <w:bookmarkEnd w:id="42"/>
-    </w:p>
-    <w:p>
-      <w:pPr>
-        <w:pStyle w:val="Heading2"/>
-      </w:pPr>
-      <w:bookmarkStart w:id="43" w:name="_Toc171326771"/>
-      <w:r>
-        <w:t>Initial Backend attempt, with React &amp; Node.JS using concurrently</w:t>
-      </w:r>
-      <w:bookmarkEnd w:id="43"/>
     </w:p>
     <w:p>
       <w:r>
@@ -7550,7 +7753,7 @@
                     <pic:cNvPicPr/>
                   </pic:nvPicPr>
                   <pic:blipFill>
-                    <a:blip r:embed="rId40"/>
+                    <a:blip r:embed="rId43"/>
                     <a:stretch>
                       <a:fillRect/>
                     </a:stretch>
@@ -7573,23 +7776,13 @@
     </w:p>
     <w:p>
       <w:r>
-        <w:t xml:space="preserve">This worked on my local machine. </w:t>
-      </w:r>
-      <w:proofErr w:type="gramStart"/>
-      <w:r>
-        <w:t>However</w:t>
-      </w:r>
-      <w:proofErr w:type="gramEnd"/>
-      <w:r>
-        <w:t xml:space="preserve"> it did not when I deployed to my Azure host. Rather </w:t>
+        <w:t xml:space="preserve">This worked on my local machine. However it did not when I deployed to my Azure host. Rather </w:t>
       </w:r>
       <w:proofErr w:type="spellStart"/>
-      <w:proofErr w:type="gramStart"/>
       <w:r>
         <w:t>then</w:t>
       </w:r>
       <w:proofErr w:type="spellEnd"/>
-      <w:proofErr w:type="gramEnd"/>
       <w:r>
         <w:t xml:space="preserve"> debug this, I thought it would be easier to implement a separate Node.js server and access as an HTTP call in the React Application.</w:t>
       </w:r>
@@ -7670,8 +7863,8 @@
       </w:r>
     </w:p>
     <w:sectPr>
-      <w:headerReference w:type="default" r:id="rId41"/>
-      <w:footerReference w:type="default" r:id="rId42"/>
+      <w:headerReference w:type="default" r:id="rId44"/>
+      <w:footerReference w:type="default" r:id="rId45"/>
       <w:pgSz w:w="11906" w:h="16838"/>
       <w:pgMar w:top="720" w:right="720" w:bottom="720" w:left="720" w:header="708" w:footer="708" w:gutter="0"/>
       <w:cols w:space="708"/>
@@ -7699,7 +7892,7 @@
       </w:r>
     </w:p>
   </w:comment>
-  <w:comment w:id="27" w:author="Benjamin Roberts" w:date="2024-07-08T10:06:00Z" w:initials="BR">
+  <w:comment w:id="26" w:author="Benjamin Roberts" w:date="2024-07-08T10:06:00Z" w:initials="BR">
     <w:p>
       <w:pPr>
         <w:pStyle w:val="CommentText"/>
@@ -7760,21 +7953,21 @@
 <file path=word/commentsExtended.xml><?xml version="1.0" encoding="utf-8"?>
 <w15:commentsEx xmlns:wpc="http://schemas.microsoft.com/office/word/2010/wordprocessingCanvas" xmlns:cx="http://schemas.microsoft.com/office/drawing/2014/chartex" xmlns:cx1="http://schemas.microsoft.com/office/drawing/2015/9/8/chartex" xmlns:cx2="http://schemas.microsoft.com/office/drawing/2015/10/21/chartex" xmlns:cx3="http://schemas.microsoft.com/office/drawing/2016/5/9/chartex" xmlns:cx4="http://schemas.microsoft.com/office/drawing/2016/5/10/chartex" xmlns:cx5="http://schemas.microsoft.com/office/drawing/2016/5/11/chartex" xmlns:cx6="http://schemas.microsoft.com/office/drawing/2016/5/12/chartex" xmlns:cx7="http://schemas.microsoft.com/office/drawing/2016/5/13/chartex" xmlns:cx8="http://schemas.microsoft.com/office/drawing/2016/5/14/chartex" xmlns:mc="http://schemas.openxmlformats.org/markup-compatibility/2006" xmlns:aink="http://schemas.microsoft.com/office/drawing/2016/ink" xmlns:am3d="http://schemas.microsoft.com/office/drawing/2017/model3d" xmlns:o="urn:schemas-microsoft-com:office:office" xmlns:oel="http://schemas.microsoft.com/office/2019/extlst" xmlns:r="http://schemas.openxmlformats.org/officeDocument/2006/relationships" xmlns:m="http://schemas.openxmlformats.org/officeDocument/2006/math" xmlns:v="urn:schemas-microsoft-com:vml" xmlns:wp14="http://schemas.microsoft.com/office/word/2010/wordprocessingDrawing" xmlns:wp="http://schemas.openxmlformats.org/drawingml/2006/wordprocessingDrawing" xmlns:w10="urn:schemas-microsoft-com:office:word" xmlns:w="http://schemas.openxmlformats.org/wordprocessingml/2006/main" xmlns:w14="http://schemas.microsoft.com/office/word/2010/wordml" xmlns:w15="http://schemas.microsoft.com/office/word/2012/wordml" xmlns:w16cex="http://schemas.microsoft.com/office/word/2018/wordml/cex" xmlns:w16cid="http://schemas.microsoft.com/office/word/2016/wordml/cid" xmlns:w16="http://schemas.microsoft.com/office/word/2018/wordml" xmlns:w16du="http://schemas.microsoft.com/office/word/2023/wordml/word16du" xmlns:w16sdtdh="http://schemas.microsoft.com/office/word/2020/wordml/sdtdatahash" xmlns:w16se="http://schemas.microsoft.com/office/word/2015/wordml/symex" xmlns:wpg="http://schemas.microsoft.com/office/word/2010/wordprocessingGroup" xmlns:wpi="http://schemas.microsoft.com/office/word/2010/wordprocessingInk" xmlns:wne="http://schemas.microsoft.com/office/word/2006/wordml" xmlns:wps="http://schemas.microsoft.com/office/word/2010/wordprocessingShape" mc:Ignorable="w14 w15 w16se w16cid w16 w16cex w16sdtdh w16du wp14">
   <w15:commentEx w15:paraId="2D4F77C5" w15:done="0"/>
-  <w15:commentEx w15:paraId="3B54DBCD" w15:done="0"/>
+  <w15:commentEx w15:paraId="149D5C65" w15:done="0"/>
 </w15:commentsEx>
 </file>
 
 <file path=word/commentsExtensible.xml><?xml version="1.0" encoding="utf-8"?>
 <w16cex:commentsExtensible xmlns:wpc="http://schemas.microsoft.com/office/word/2010/wordprocessingCanvas" xmlns:cx="http://schemas.microsoft.com/office/drawing/2014/chartex" xmlns:cx1="http://schemas.microsoft.com/office/drawing/2015/9/8/chartex" xmlns:cx2="http://schemas.microsoft.com/office/drawing/2015/10/21/chartex" xmlns:cx3="http://schemas.microsoft.com/office/drawing/2016/5/9/chartex" xmlns:cx4="http://schemas.microsoft.com/office/drawing/2016/5/10/chartex" xmlns:cx5="http://schemas.microsoft.com/office/drawing/2016/5/11/chartex" xmlns:cx6="http://schemas.microsoft.com/office/drawing/2016/5/12/chartex" xmlns:cx7="http://schemas.microsoft.com/office/drawing/2016/5/13/chartex" xmlns:cx8="http://schemas.microsoft.com/office/drawing/2016/5/14/chartex" xmlns:cr="http://schemas.microsoft.com/office/comments/2020/reactions" xmlns:mc="http://schemas.openxmlformats.org/markup-compatibility/2006" xmlns:aink="http://schemas.microsoft.com/office/drawing/2016/ink" xmlns:am3d="http://schemas.microsoft.com/office/drawing/2017/model3d" xmlns:o="urn:schemas-microsoft-com:office:office" xmlns:oel="http://schemas.microsoft.com/office/2019/extlst" xmlns:r="http://schemas.openxmlformats.org/officeDocument/2006/relationships" xmlns:m="http://schemas.openxmlformats.org/officeDocument/2006/math" xmlns:v="urn:schemas-microsoft-com:vml" xmlns:wp14="http://schemas.microsoft.com/office/word/2010/wordprocessingDrawing" xmlns:wp="http://schemas.openxmlformats.org/drawingml/2006/wordprocessingDrawing" xmlns:w10="urn:schemas-microsoft-com:office:word" xmlns:w="http://schemas.openxmlformats.org/wordprocessingml/2006/main" xmlns:w14="http://schemas.microsoft.com/office/word/2010/wordml" xmlns:w15="http://schemas.microsoft.com/office/word/2012/wordml" xmlns:w16cex="http://schemas.microsoft.com/office/word/2018/wordml/cex" xmlns:w16cid="http://schemas.microsoft.com/office/word/2016/wordml/cid" xmlns:w16="http://schemas.microsoft.com/office/word/2018/wordml" xmlns:w16du="http://schemas.microsoft.com/office/word/2023/wordml/word16du" xmlns:w16sdtdh="http://schemas.microsoft.com/office/word/2020/wordml/sdtdatahash" xmlns:w16se="http://schemas.microsoft.com/office/word/2015/wordml/symex" xmlns:wpg="http://schemas.microsoft.com/office/word/2010/wordprocessingGroup" xmlns:wpi="http://schemas.microsoft.com/office/word/2010/wordprocessingInk" xmlns:wne="http://schemas.microsoft.com/office/word/2006/wordml" xmlns:wps="http://schemas.microsoft.com/office/word/2010/wordprocessingShape" mc:Ignorable="w14 w15 w16se w16cid w16 w16cex w16sdtdh cr w16du wp14">
   <w16cex:commentExtensible w16cex:durableId="3227427B" w16cex:dateUtc="2024-07-08T09:30:00Z"/>
-  <w16cex:commentExtensible w16cex:durableId="06AE2385" w16cex:dateUtc="2024-07-08T09:06:00Z"/>
+  <w16cex:commentExtensible w16cex:durableId="2457BEB5" w16cex:dateUtc="2024-07-08T09:06:00Z"/>
 </w16cex:commentsExtensible>
 </file>
 
 <file path=word/commentsIds.xml><?xml version="1.0" encoding="utf-8"?>
 <w16cid:commentsIds xmlns:wpc="http://schemas.microsoft.com/office/word/2010/wordprocessingCanvas" xmlns:cx="http://schemas.microsoft.com/office/drawing/2014/chartex" xmlns:cx1="http://schemas.microsoft.com/office/drawing/2015/9/8/chartex" xmlns:cx2="http://schemas.microsoft.com/office/drawing/2015/10/21/chartex" xmlns:cx3="http://schemas.microsoft.com/office/drawing/2016/5/9/chartex" xmlns:cx4="http://schemas.microsoft.com/office/drawing/2016/5/10/chartex" xmlns:cx5="http://schemas.microsoft.com/office/drawing/2016/5/11/chartex" xmlns:cx6="http://schemas.microsoft.com/office/drawing/2016/5/12/chartex" xmlns:cx7="http://schemas.microsoft.com/office/drawing/2016/5/13/chartex" xmlns:cx8="http://schemas.microsoft.com/office/drawing/2016/5/14/chartex" xmlns:mc="http://schemas.openxmlformats.org/markup-compatibility/2006" xmlns:aink="http://schemas.microsoft.com/office/drawing/2016/ink" xmlns:am3d="http://schemas.microsoft.com/office/drawing/2017/model3d" xmlns:o="urn:schemas-microsoft-com:office:office" xmlns:oel="http://schemas.microsoft.com/office/2019/extlst" xmlns:r="http://schemas.openxmlformats.org/officeDocument/2006/relationships" xmlns:m="http://schemas.openxmlformats.org/officeDocument/2006/math" xmlns:v="urn:schemas-microsoft-com:vml" xmlns:wp14="http://schemas.microsoft.com/office/word/2010/wordprocessingDrawing" xmlns:wp="http://schemas.openxmlformats.org/drawingml/2006/wordprocessingDrawing" xmlns:w10="urn:schemas-microsoft-com:office:word" xmlns:w="http://schemas.openxmlformats.org/wordprocessingml/2006/main" xmlns:w14="http://schemas.microsoft.com/office/word/2010/wordml" xmlns:w15="http://schemas.microsoft.com/office/word/2012/wordml" xmlns:w16cex="http://schemas.microsoft.com/office/word/2018/wordml/cex" xmlns:w16cid="http://schemas.microsoft.com/office/word/2016/wordml/cid" xmlns:w16="http://schemas.microsoft.com/office/word/2018/wordml" xmlns:w16du="http://schemas.microsoft.com/office/word/2023/wordml/word16du" xmlns:w16sdtdh="http://schemas.microsoft.com/office/word/2020/wordml/sdtdatahash" xmlns:w16se="http://schemas.microsoft.com/office/word/2015/wordml/symex" xmlns:wpg="http://schemas.microsoft.com/office/word/2010/wordprocessingGroup" xmlns:wpi="http://schemas.microsoft.com/office/word/2010/wordprocessingInk" xmlns:wne="http://schemas.microsoft.com/office/word/2006/wordml" xmlns:wps="http://schemas.microsoft.com/office/word/2010/wordprocessingShape" mc:Ignorable="w14 w15 w16se w16cid w16 w16cex w16sdtdh w16du wp14">
   <w16cid:commentId w16cid:paraId="2D4F77C5" w16cid:durableId="3227427B"/>
-  <w16cid:commentId w16cid:paraId="3B54DBCD" w16cid:durableId="06AE2385"/>
+  <w16cid:commentId w16cid:paraId="149D5C65" w16cid:durableId="2457BEB5"/>
 </w16cid:commentsIds>
 </file>
 
@@ -10887,7 +11080,7 @@
   <w:style w:type="paragraph" w:default="1" w:styleId="Normal">
     <w:name w:val="Normal"/>
     <w:qFormat/>
-    <w:rsid w:val="00A27DC8"/>
+    <w:rsid w:val="005C3227"/>
   </w:style>
   <w:style w:type="paragraph" w:styleId="Heading1">
     <w:name w:val="heading 1"/>

</xml_diff>

<commit_message>
Search function working as alerts
</commit_message>
<xml_diff>
--- a/__Report/Module 2 - Apply DRAFT.docx
+++ b/__Report/Module 2 - Apply DRAFT.docx
@@ -3884,19 +3884,31 @@
           <w:tcPr>
             <w:tcW w:w="1632" w:type="dxa"/>
           </w:tcPr>
-          <w:p/>
+          <w:p>
+            <w:r>
+              <w:t>CSV</w:t>
+            </w:r>
+          </w:p>
         </w:tc>
         <w:tc>
           <w:tcPr>
             <w:tcW w:w="3466" w:type="dxa"/>
           </w:tcPr>
-          <w:p/>
+          <w:p>
+            <w:r>
+              <w:t>Comma Separated File</w:t>
+            </w:r>
+          </w:p>
         </w:tc>
         <w:tc>
           <w:tcPr>
             <w:tcW w:w="5358" w:type="dxa"/>
           </w:tcPr>
-          <w:p/>
+          <w:p>
+            <w:r>
+              <w:t>A type of Raw data file with values separated by comma characters. Useful for transferring simple datasets between systems due to its simple design allowing the file to be read easily.</w:t>
+            </w:r>
+          </w:p>
         </w:tc>
       </w:tr>
       <w:tr>
@@ -4118,7 +4130,15 @@
           </w:tcPr>
           <w:p>
             <w:r>
-              <w:t>Acronym for Credit Account Information Sharing – Financial Service providers share account information with credit bureaus as a trade off for being able to access this data as part of their “Know your Customer” checks and for assessing credit worthiness.</w:t>
+              <w:t xml:space="preserve">Acronym for Credit Account Information Sharing – Financial Service providers share account information with credit bureaus as a trade off for being able to access this data as part of their “Know your </w:t>
+            </w:r>
+            <w:proofErr w:type="gramStart"/>
+            <w:r>
+              <w:t>Customer</w:t>
+            </w:r>
+            <w:proofErr w:type="gramEnd"/>
+            <w:r>
+              <w:t>” checks and for assessing credit worthiness.</w:t>
             </w:r>
           </w:p>
           <w:p/>
@@ -4269,7 +4289,23 @@
         <w:jc w:val="both"/>
       </w:pPr>
       <w:r>
-        <w:t xml:space="preserve">All these tools are useful for their specific purposes but what they don’t do is give us a presentable view of the low-level data used in making a decision on an application. We could license other software for this purpose e.g. the Credit Bureau providers Experian, TransUnion and Equifax all provide software to present the data they hold on an applicant. These however require software licenses to be purchased. I believe we could use the React Framework to build a similar tool that would be more bespoke to our business needs.  </w:t>
+        <w:t xml:space="preserve">All these tools are useful for their specific purposes but what they don’t do is give us a presentable view of the low-level data used in </w:t>
+      </w:r>
+      <w:proofErr w:type="gramStart"/>
+      <w:r>
+        <w:t>making a decision</w:t>
+      </w:r>
+      <w:proofErr w:type="gramEnd"/>
+      <w:r>
+        <w:t xml:space="preserve"> on an application. We could license other software for this purpose e.g. the Credit Bureau providers Experian, TransUnion and Equifax all provide software to present the data they hold </w:t>
+      </w:r>
+      <w:proofErr w:type="gramStart"/>
+      <w:r>
+        <w:t>on</w:t>
+      </w:r>
+      <w:proofErr w:type="gramEnd"/>
+      <w:r>
+        <w:t xml:space="preserve"> an applicant. These however require software licenses to be purchased. I believe we could use the React Framework to build a similar tool that would be more bespoke to our business needs.  </w:t>
       </w:r>
     </w:p>
     <w:p>
@@ -4284,7 +4320,15 @@
     </w:p>
     <w:p>
       <w:r>
-        <w:t>Using the React Javascript Framework, design and develop a simple Web Application to:</w:t>
+        <w:t xml:space="preserve">Using the React </w:t>
+      </w:r>
+      <w:proofErr w:type="spellStart"/>
+      <w:r>
+        <w:t>Javascript</w:t>
+      </w:r>
+      <w:proofErr w:type="spellEnd"/>
+      <w:r>
+        <w:t xml:space="preserve"> Framework, design and develop a simple Web Application to:</w:t>
       </w:r>
     </w:p>
     <w:p>
@@ -4358,7 +4402,15 @@
         </w:numPr>
       </w:pPr>
       <w:r>
-        <w:t>Provide some high level dashboards on applications volumes</w:t>
+        <w:t xml:space="preserve">Provide some </w:t>
+      </w:r>
+      <w:proofErr w:type="gramStart"/>
+      <w:r>
+        <w:t>high level</w:t>
+      </w:r>
+      <w:proofErr w:type="gramEnd"/>
+      <w:r>
+        <w:t xml:space="preserve"> dashboards on applications volumes</w:t>
       </w:r>
     </w:p>
     <w:p>
@@ -4419,7 +4471,15 @@
         </w:numPr>
       </w:pPr>
       <w:r>
-        <w:t>The web app is able to query a database where logs from the Decisioning program/software are retained</w:t>
+        <w:t xml:space="preserve">The web app </w:t>
+      </w:r>
+      <w:proofErr w:type="gramStart"/>
+      <w:r>
+        <w:t>is able to</w:t>
+      </w:r>
+      <w:proofErr w:type="gramEnd"/>
+      <w:r>
+        <w:t xml:space="preserve"> query a database where logs from the Decisioning program/software are retained</w:t>
       </w:r>
     </w:p>
     <w:p>
@@ -4458,7 +4518,15 @@
         </w:numPr>
       </w:pPr>
       <w:r>
-        <w:t xml:space="preserve">Summary data on an applicants Credit file </w:t>
+        <w:t xml:space="preserve">Summary data on an </w:t>
+      </w:r>
+      <w:proofErr w:type="spellStart"/>
+      <w:r>
+        <w:t>applicants</w:t>
+      </w:r>
+      <w:proofErr w:type="spellEnd"/>
+      <w:r>
+        <w:t xml:space="preserve"> Credit file </w:t>
       </w:r>
     </w:p>
     <w:p>
@@ -4613,7 +4681,15 @@
     <w:p>
       <w:commentRangeStart w:id="8"/>
       <w:r>
-        <w:t>I’ve not included the provided screenshots in this report &amp; have removed the majority of the previews from the figure above. This information can be considered trade secrets, so this was done to protect the privacy of the stakeholders involved</w:t>
+        <w:t xml:space="preserve">I’ve not included the provided screenshots in this report &amp; have removed </w:t>
+      </w:r>
+      <w:proofErr w:type="gramStart"/>
+      <w:r>
+        <w:t>the majority of</w:t>
+      </w:r>
+      <w:proofErr w:type="gramEnd"/>
+      <w:r>
+        <w:t xml:space="preserve"> the previews from the figure above. This information can be considered trade secrets, so this was done to protect the privacy of the stakeholders involved</w:t>
       </w:r>
       <w:commentRangeEnd w:id="8"/>
       <w:r>
@@ -5020,8 +5096,13 @@
         </w:numPr>
       </w:pPr>
       <w:r>
-        <w:t>React-Router-dom</w:t>
-      </w:r>
+        <w:t>React-Router-</w:t>
+      </w:r>
+      <w:proofErr w:type="spellStart"/>
+      <w:r>
+        <w:t>dom</w:t>
+      </w:r>
+      <w:proofErr w:type="spellEnd"/>
     </w:p>
     <w:p>
       <w:r>
@@ -5252,7 +5333,15 @@
         <w:fldChar w:fldCharType="end"/>
       </w:r>
       <w:r>
-        <w:t>- Output of npm audit command, showing a list of known vulnerabilities which could compromise the application</w:t>
+        <w:t xml:space="preserve">- Output of </w:t>
+      </w:r>
+      <w:proofErr w:type="spellStart"/>
+      <w:r>
+        <w:t>npm</w:t>
+      </w:r>
+      <w:proofErr w:type="spellEnd"/>
+      <w:r>
+        <w:t xml:space="preserve"> audit command, showing a list of known vulnerabilities which could compromise the application</w:t>
       </w:r>
       <w:bookmarkEnd w:id="17"/>
     </w:p>
@@ -5327,7 +5416,15 @@
         <w:fldChar w:fldCharType="end"/>
       </w:r>
       <w:r>
-        <w:t xml:space="preserve"> - Output of npm audit fix command, showing that breaking changes would be needed to fix the identified vulnerabilities</w:t>
+        <w:t xml:space="preserve"> - Output of </w:t>
+      </w:r>
+      <w:proofErr w:type="spellStart"/>
+      <w:r>
+        <w:t>npm</w:t>
+      </w:r>
+      <w:proofErr w:type="spellEnd"/>
+      <w:r>
+        <w:t xml:space="preserve"> audit fix command, showing that breaking changes would be needed to fix the identified vulnerabilities</w:t>
       </w:r>
       <w:bookmarkEnd w:id="18"/>
     </w:p>
@@ -5372,7 +5469,13 @@
     </w:p>
     <w:p>
       <w:r>
-        <w:t>Some of the requirements I set required a full backend to be created to implement the functionality required. This included:</w:t>
+        <w:t xml:space="preserve">Some of the requirements I set required a full </w:t>
+      </w:r>
+      <w:r>
+        <w:t>B</w:t>
+      </w:r>
+      <w:r>
+        <w:t>ackend to be created to implement the functionality required. This included:</w:t>
       </w:r>
     </w:p>
     <w:p>
@@ -5438,6 +5541,7 @@
       <w:r>
         <w:t>Initially I tried importing the “</w:t>
       </w:r>
+      <w:proofErr w:type="spellStart"/>
       <w:r>
         <w:rPr>
           <w:b/>
@@ -5445,6 +5549,7 @@
         </w:rPr>
         <w:t>mssql</w:t>
       </w:r>
+      <w:proofErr w:type="spellEnd"/>
       <w:r>
         <w:t>” package directly into the React component</w:t>
       </w:r>
@@ -5551,7 +5656,23 @@
         <w:fldChar w:fldCharType="end"/>
       </w:r>
       <w:r>
-        <w:t>- Importing "mssql" into a React Component called "Home.jsx"</w:t>
+        <w:t>- Importing "</w:t>
+      </w:r>
+      <w:proofErr w:type="spellStart"/>
+      <w:r>
+        <w:t>mssql</w:t>
+      </w:r>
+      <w:proofErr w:type="spellEnd"/>
+      <w:r>
+        <w:t>" into a React Component called "</w:t>
+      </w:r>
+      <w:proofErr w:type="spellStart"/>
+      <w:r>
+        <w:t>Home.jsx</w:t>
+      </w:r>
+      <w:proofErr w:type="spellEnd"/>
+      <w:r>
+        <w:t>"</w:t>
       </w:r>
       <w:bookmarkEnd w:id="20"/>
     </w:p>
@@ -5627,7 +5748,15 @@
         <w:fldChar w:fldCharType="end"/>
       </w:r>
       <w:r>
-        <w:t>- Compile error from importing the "mssql" library</w:t>
+        <w:t>- Compile error from importing the "</w:t>
+      </w:r>
+      <w:proofErr w:type="spellStart"/>
+      <w:r>
+        <w:t>mssql</w:t>
+      </w:r>
+      <w:proofErr w:type="spellEnd"/>
+      <w:r>
+        <w:t>" library</w:t>
       </w:r>
       <w:bookmarkEnd w:id="21"/>
     </w:p>
@@ -5753,7 +5882,13 @@
     </w:p>
     <w:p>
       <w:r>
-        <w:t>After some trial and error, I came to think that it would be easiest (to develop and maintain) a separate Node.js backend and use HTTP calls within the main React application to get the necessary data. That creates a clear distinction between front-end and back-end, plus means they can be maintained separately.</w:t>
+        <w:t xml:space="preserve">After some trial and error, I came to think that it would be easiest (to develop and maintain) a separate Node.js </w:t>
+      </w:r>
+      <w:r>
+        <w:t>B</w:t>
+      </w:r>
+      <w:r>
+        <w:t>ackend and use HTTP calls within the main React application to get the necessary data. That creates a clear distinction between front-end and back-end, plus means they can be maintained separately.</w:t>
       </w:r>
     </w:p>
     <w:p/>
@@ -5826,11 +5961,15 @@
         <w:fldChar w:fldCharType="end"/>
       </w:r>
       <w:r>
-        <w:t xml:space="preserve"> - Initialising an Express app based on a templete</w:t>
+        <w:t xml:space="preserve"> - Initialising an Express app based on a </w:t>
+      </w:r>
+      <w:proofErr w:type="spellStart"/>
+      <w:r>
+        <w:t>templete</w:t>
       </w:r>
       <w:bookmarkEnd w:id="23"/>
-    </w:p>
-    <w:p/>
+      <w:proofErr w:type="spellEnd"/>
+    </w:p>
     <w:p>
       <w:pPr>
         <w:pStyle w:val="NoSpacing"/>
@@ -5989,9 +6128,14 @@
       <w:pPr>
         <w:pStyle w:val="Heading3"/>
       </w:pPr>
+      <w:proofErr w:type="gramStart"/>
       <w:r>
         <w:lastRenderedPageBreak/>
-        <w:t>JS  - Lookup Variable definitions</w:t>
+        <w:t>JS  -</w:t>
+      </w:r>
+      <w:proofErr w:type="gramEnd"/>
+      <w:r>
+        <w:t xml:space="preserve"> Lookup Variable definitions</w:t>
       </w:r>
     </w:p>
     <w:p/>
@@ -6465,19 +6609,347 @@
       <w:pPr>
         <w:pStyle w:val="Heading3"/>
       </w:pPr>
-      <w:commentRangeStart w:id="29"/>
+      <w:r>
+        <w:lastRenderedPageBreak/>
+        <w:t>Environments configuration</w:t>
+      </w:r>
+      <w:r>
+        <w:t xml:space="preserve"> </w:t>
+      </w:r>
+    </w:p>
+    <w:p>
+      <w:r>
+        <w:t xml:space="preserve">One stretch goal I wanted to achieve with this project was to have the final application in a state where it would be ready to be deployed to an actual environment aside from the localhost I developed on. The aspiration was to have a UAT version of the application I could share with colleagues and gather feedback on the usefulness of the app &amp; how easy it was to navigate. </w:t>
+      </w:r>
+    </w:p>
+    <w:p>
+      <w:r>
+        <w:t>To do this though, I had to deal with a logical flaw in my code. For example, to meet the requirement of displaying a list of recent applications, the front end React app makes a HTTP call to the Backend via the “fetch” method, which enables HTTP calls to be made in base JavaScript (</w:t>
+      </w:r>
+      <w:r>
+        <w:rPr>
+          <w:b/>
+          <w:bCs/>
+          <w:color w:val="FF0000"/>
+        </w:rPr>
+        <w:t>ref</w:t>
+      </w:r>
+      <w:r>
+        <w:t>). In my first version of this however, I hardcoded the URL the fetch method would call, as seen below:</w:t>
+      </w:r>
+    </w:p>
+    <w:p>
+      <w:r>
+        <w:rPr>
+          <w:noProof/>
+        </w:rPr>
+        <w:drawing>
+          <wp:inline distT="0" distB="0" distL="0" distR="0" wp14:anchorId="4D9D3239" wp14:editId="229C9657">
+            <wp:extent cx="4942965" cy="3895449"/>
+            <wp:effectExtent l="0" t="0" r="0" b="0"/>
+            <wp:docPr id="1872911010" name="Picture 1" descr="A screenshot of a computer program&#10;&#10;Description automatically generated"/>
+            <wp:cNvGraphicFramePr>
+              <a:graphicFrameLocks xmlns:a="http://schemas.openxmlformats.org/drawingml/2006/main" noChangeAspect="1"/>
+            </wp:cNvGraphicFramePr>
+            <a:graphic xmlns:a="http://schemas.openxmlformats.org/drawingml/2006/main">
+              <a:graphicData uri="http://schemas.openxmlformats.org/drawingml/2006/picture">
+                <pic:pic xmlns:pic="http://schemas.openxmlformats.org/drawingml/2006/picture">
+                  <pic:nvPicPr>
+                    <pic:cNvPr id="1872911010" name="Picture 1" descr="A screenshot of a computer program&#10;&#10;Description automatically generated"/>
+                    <pic:cNvPicPr/>
+                  </pic:nvPicPr>
+                  <pic:blipFill>
+                    <a:blip r:embed="rId31"/>
+                    <a:stretch>
+                      <a:fillRect/>
+                    </a:stretch>
+                  </pic:blipFill>
+                  <pic:spPr>
+                    <a:xfrm>
+                      <a:off x="0" y="0"/>
+                      <a:ext cx="4949876" cy="3900896"/>
+                    </a:xfrm>
+                    <a:prstGeom prst="rect">
+                      <a:avLst/>
+                    </a:prstGeom>
+                  </pic:spPr>
+                </pic:pic>
+              </a:graphicData>
+            </a:graphic>
+          </wp:inline>
+        </w:drawing>
+      </w:r>
+    </w:p>
+    <w:p>
+      <w:pPr>
+        <w:pStyle w:val="Caption"/>
+      </w:pPr>
+      <w:bookmarkStart w:id="29" w:name="_Toc173750138"/>
+      <w:r>
+        <w:t xml:space="preserve">Figure </w:t>
+      </w:r>
+      <w:r>
+        <w:fldChar w:fldCharType="begin"/>
+      </w:r>
+      <w:r>
+        <w:instrText xml:space="preserve"> SEQ Figure \* ARABIC </w:instrText>
+      </w:r>
+      <w:r>
+        <w:fldChar w:fldCharType="separate"/>
+      </w:r>
+      <w:r>
+        <w:rPr>
+          <w:noProof/>
+        </w:rPr>
+        <w:t>15</w:t>
+      </w:r>
+      <w:r>
+        <w:fldChar w:fldCharType="end"/>
+      </w:r>
+      <w:r>
+        <w:t xml:space="preserve"> - Hardcoded URL within the React Application</w:t>
+      </w:r>
+      <w:bookmarkEnd w:id="29"/>
+    </w:p>
+    <w:p>
+      <w:r>
+        <w:t xml:space="preserve">This logically would not work anywhere but my local machine, so this was a barrier to meeting this deployment aspiration. To address this, I created a </w:t>
+      </w:r>
+      <w:proofErr w:type="gramStart"/>
+      <w:r>
+        <w:t>“.env</w:t>
+      </w:r>
+      <w:proofErr w:type="gramEnd"/>
+      <w:r>
+        <w:t>” file that my React App could read from when it is started to get the appropriate variables for a given environment:</w:t>
+      </w:r>
+    </w:p>
+    <w:p>
+      <w:r>
+        <w:rPr>
+          <w:noProof/>
+        </w:rPr>
+        <w:drawing>
+          <wp:inline distT="0" distB="0" distL="0" distR="0" wp14:anchorId="6C405514" wp14:editId="7B0CD96C">
+            <wp:extent cx="5877530" cy="1159108"/>
+            <wp:effectExtent l="0" t="0" r="0" b="3175"/>
+            <wp:docPr id="329121374" name="Picture 1" descr="A screenshot of a computer&#10;&#10;Description automatically generated"/>
+            <wp:cNvGraphicFramePr>
+              <a:graphicFrameLocks xmlns:a="http://schemas.openxmlformats.org/drawingml/2006/main" noChangeAspect="1"/>
+            </wp:cNvGraphicFramePr>
+            <a:graphic xmlns:a="http://schemas.openxmlformats.org/drawingml/2006/main">
+              <a:graphicData uri="http://schemas.openxmlformats.org/drawingml/2006/picture">
+                <pic:pic xmlns:pic="http://schemas.openxmlformats.org/drawingml/2006/picture">
+                  <pic:nvPicPr>
+                    <pic:cNvPr id="329121374" name="Picture 1" descr="A screenshot of a computer&#10;&#10;Description automatically generated"/>
+                    <pic:cNvPicPr/>
+                  </pic:nvPicPr>
+                  <pic:blipFill>
+                    <a:blip r:embed="rId32"/>
+                    <a:stretch>
+                      <a:fillRect/>
+                    </a:stretch>
+                  </pic:blipFill>
+                  <pic:spPr>
+                    <a:xfrm>
+                      <a:off x="0" y="0"/>
+                      <a:ext cx="5886989" cy="1160973"/>
+                    </a:xfrm>
+                    <a:prstGeom prst="rect">
+                      <a:avLst/>
+                    </a:prstGeom>
+                  </pic:spPr>
+                </pic:pic>
+              </a:graphicData>
+            </a:graphic>
+          </wp:inline>
+        </w:drawing>
+      </w:r>
+    </w:p>
+    <w:p>
+      <w:pPr>
+        <w:pStyle w:val="Caption"/>
+      </w:pPr>
+      <w:bookmarkStart w:id="30" w:name="_Toc173750139"/>
+      <w:r>
+        <w:t xml:space="preserve">Figure </w:t>
+      </w:r>
+      <w:r>
+        <w:fldChar w:fldCharType="begin"/>
+      </w:r>
+      <w:r>
+        <w:instrText xml:space="preserve"> SEQ Figure \* ARABIC </w:instrText>
+      </w:r>
+      <w:r>
+        <w:fldChar w:fldCharType="separate"/>
+      </w:r>
+      <w:r>
+        <w:rPr>
+          <w:noProof/>
+        </w:rPr>
+        <w:t>16</w:t>
+      </w:r>
+      <w:r>
+        <w:fldChar w:fldCharType="end"/>
+      </w:r>
+      <w:r>
+        <w:t xml:space="preserve"> - .env file added to allow dynamic configurations without altering the raw code</w:t>
+      </w:r>
+      <w:bookmarkEnd w:id="30"/>
+    </w:p>
+    <w:p>
+      <w:r>
+        <w:t>I then altered my code to use this environment instead of the hard-coded value it previously had:</w:t>
+      </w:r>
+    </w:p>
+    <w:p>
+      <w:r>
+        <w:rPr>
+          <w:noProof/>
+        </w:rPr>
+        <w:lastRenderedPageBreak/>
+        <w:drawing>
+          <wp:inline distT="0" distB="0" distL="0" distR="0" wp14:anchorId="36FDF97F" wp14:editId="48596151">
+            <wp:extent cx="4909089" cy="4191441"/>
+            <wp:effectExtent l="0" t="0" r="6350" b="0"/>
+            <wp:docPr id="1060240024" name="Picture 1" descr="A screen shot of a computer screen&#10;&#10;Description automatically generated"/>
+            <wp:cNvGraphicFramePr>
+              <a:graphicFrameLocks xmlns:a="http://schemas.openxmlformats.org/drawingml/2006/main" noChangeAspect="1"/>
+            </wp:cNvGraphicFramePr>
+            <a:graphic xmlns:a="http://schemas.openxmlformats.org/drawingml/2006/main">
+              <a:graphicData uri="http://schemas.openxmlformats.org/drawingml/2006/picture">
+                <pic:pic xmlns:pic="http://schemas.openxmlformats.org/drawingml/2006/picture">
+                  <pic:nvPicPr>
+                    <pic:cNvPr id="1060240024" name="Picture 1" descr="A screen shot of a computer screen&#10;&#10;Description automatically generated"/>
+                    <pic:cNvPicPr/>
+                  </pic:nvPicPr>
+                  <pic:blipFill>
+                    <a:blip r:embed="rId33"/>
+                    <a:stretch>
+                      <a:fillRect/>
+                    </a:stretch>
+                  </pic:blipFill>
+                  <pic:spPr>
+                    <a:xfrm>
+                      <a:off x="0" y="0"/>
+                      <a:ext cx="4912626" cy="4194461"/>
+                    </a:xfrm>
+                    <a:prstGeom prst="rect">
+                      <a:avLst/>
+                    </a:prstGeom>
+                  </pic:spPr>
+                </pic:pic>
+              </a:graphicData>
+            </a:graphic>
+          </wp:inline>
+        </w:drawing>
+      </w:r>
+    </w:p>
+    <w:p>
+      <w:pPr>
+        <w:pStyle w:val="Caption"/>
+      </w:pPr>
+      <w:bookmarkStart w:id="31" w:name="_Toc173750140"/>
+      <w:r>
+        <w:t xml:space="preserve">Figure </w:t>
+      </w:r>
+      <w:r>
+        <w:fldChar w:fldCharType="begin"/>
+      </w:r>
+      <w:r>
+        <w:instrText xml:space="preserve"> SEQ Figure \* ARABIC </w:instrText>
+      </w:r>
+      <w:r>
+        <w:fldChar w:fldCharType="separate"/>
+      </w:r>
+      <w:r>
+        <w:rPr>
+          <w:noProof/>
+        </w:rPr>
+        <w:t>17</w:t>
+      </w:r>
+      <w:r>
+        <w:fldChar w:fldCharType="end"/>
+      </w:r>
+      <w:r>
+        <w:t xml:space="preserve"> - Altered code to use the newly created .env file</w:t>
+      </w:r>
+      <w:bookmarkEnd w:id="31"/>
+    </w:p>
+    <w:p>
+      <w:r>
+        <w:t xml:space="preserve">For localhost development, I used the same </w:t>
+      </w:r>
+      <w:proofErr w:type="spellStart"/>
+      <w:proofErr w:type="gramStart"/>
+      <w:r>
+        <w:t>localhost:port</w:t>
+      </w:r>
+      <w:proofErr w:type="spellEnd"/>
+      <w:proofErr w:type="gramEnd"/>
+      <w:r>
+        <w:t xml:space="preserve"> URL I had before, allowing the app to still work on my development machine. When it comes to a deployment however, I can now swap this .env file for a configuration appropriate to the environment e.g. </w:t>
+      </w:r>
+      <w:proofErr w:type="gramStart"/>
+      <w:r>
+        <w:t>a ”.</w:t>
+      </w:r>
+      <w:proofErr w:type="spellStart"/>
+      <w:r>
+        <w:t>env.uat</w:t>
+      </w:r>
+      <w:proofErr w:type="spellEnd"/>
+      <w:proofErr w:type="gramEnd"/>
+      <w:r>
+        <w:t>” file with the URL for a UAT version of the back end.</w:t>
+      </w:r>
+    </w:p>
+    <w:p>
+      <w:r>
+        <w:t>The naming of the variable is due to React requiring the “REACT_APP_” prefix on all variables, which allows React to find the variables when using the default “</w:t>
+      </w:r>
+      <w:proofErr w:type="spellStart"/>
+      <w:r>
+        <w:t>npm</w:t>
+      </w:r>
+      <w:proofErr w:type="spellEnd"/>
+      <w:r>
+        <w:t xml:space="preserve"> start” command to start the server (</w:t>
+      </w:r>
+      <w:r>
+        <w:rPr>
+          <w:b/>
+          <w:bCs/>
+          <w:color w:val="FF0000"/>
+        </w:rPr>
+        <w:t>ref</w:t>
+      </w:r>
+      <w:r>
+        <w:t>).</w:t>
+      </w:r>
+    </w:p>
+    <w:p>
+      <w:r>
+        <w:br w:type="page"/>
+      </w:r>
+    </w:p>
+    <w:p>
+      <w:pPr>
+        <w:pStyle w:val="Heading3"/>
+      </w:pPr>
+      <w:commentRangeStart w:id="32"/>
       <w:r>
         <w:lastRenderedPageBreak/>
         <w:t>Data – Decoding for Business Users</w:t>
       </w:r>
-      <w:commentRangeEnd w:id="29"/>
+      <w:commentRangeEnd w:id="32"/>
       <w:r>
         <w:rPr>
           <w:rStyle w:val="CommentReference"/>
           <w:rFonts w:asciiTheme="minorHAnsi" w:eastAsiaTheme="minorHAnsi" w:hAnsiTheme="minorHAnsi" w:cstheme="minorBidi"/>
           <w:color w:val="auto"/>
         </w:rPr>
-        <w:commentReference w:id="29"/>
+        <w:commentReference w:id="32"/>
       </w:r>
     </w:p>
     <w:p>
@@ -6508,7 +6980,21 @@
         <w:rPr>
           <w:rFonts w:cstheme="minorHAnsi"/>
         </w:rPr>
-        <w:t>’s API for accessing data they hold on a person</w:t>
+        <w:t xml:space="preserve">’s API for accessing </w:t>
+      </w:r>
+      <w:proofErr w:type="gramStart"/>
+      <w:r>
+        <w:rPr>
+          <w:rFonts w:cstheme="minorHAnsi"/>
+        </w:rPr>
+        <w:t>data</w:t>
+      </w:r>
+      <w:proofErr w:type="gramEnd"/>
+      <w:r>
+        <w:rPr>
+          <w:rFonts w:cstheme="minorHAnsi"/>
+        </w:rPr>
+        <w:t xml:space="preserve"> they hold on a person</w:t>
       </w:r>
       <w:r>
         <w:rPr>
@@ -6565,7 +7051,15 @@
         <w:t>st</w:t>
       </w:r>
       <w:r>
-        <w:t xml:space="preserve"> view e.g. E1B08 is a variable returned by the Experian API. Without it’s documentation as shown below however, this gives no indication as to what the variable means in business terms. </w:t>
+        <w:t xml:space="preserve"> view e.g. E1B08 is a variable returned by the Experian API. Without </w:t>
+      </w:r>
+      <w:proofErr w:type="gramStart"/>
+      <w:r>
+        <w:t>it’s</w:t>
+      </w:r>
+      <w:proofErr w:type="gramEnd"/>
+      <w:r>
+        <w:t xml:space="preserve"> documentation as shown below however, this gives no indication as to what the variable means in business terms. </w:t>
       </w:r>
     </w:p>
     <w:p>
@@ -6586,7 +7080,7 @@
                     <pic:cNvPicPr/>
                   </pic:nvPicPr>
                   <pic:blipFill>
-                    <a:blip r:embed="rId31"/>
+                    <a:blip r:embed="rId34"/>
                     <a:stretch>
                       <a:fillRect/>
                     </a:stretch>
@@ -6627,7 +7121,7 @@
         <w:rPr>
           <w:noProof/>
         </w:rPr>
-        <w:t>15</w:t>
+        <w:t>18</w:t>
       </w:r>
       <w:r>
         <w:fldChar w:fldCharType="end"/>
@@ -6661,10 +7155,26 @@
         <w:t xml:space="preserve"> </w:t>
       </w:r>
       <w:r>
-        <w:t xml:space="preserve">Some variables may have clear business names but the values used are codified and would not make sense without </w:t>
-      </w:r>
-      <w:r>
-        <w:t>documentation to explain the values e.g. the AccountStatus variable shown below has 4 values but only shows 1 character. Some of these are intuitive but others can be confusing e.g. F standing for default.</w:t>
+        <w:t xml:space="preserve">Some variables may have clear business </w:t>
+      </w:r>
+      <w:proofErr w:type="gramStart"/>
+      <w:r>
+        <w:t>names</w:t>
+      </w:r>
+      <w:proofErr w:type="gramEnd"/>
+      <w:r>
+        <w:t xml:space="preserve"> but the values used are codified and would not make sense without </w:t>
+      </w:r>
+      <w:r>
+        <w:t xml:space="preserve">documentation to explain the values e.g. the </w:t>
+      </w:r>
+      <w:proofErr w:type="spellStart"/>
+      <w:r>
+        <w:t>AccountStatus</w:t>
+      </w:r>
+      <w:proofErr w:type="spellEnd"/>
+      <w:r>
+        <w:t xml:space="preserve"> variable shown below has 4 values but only shows 1 character. Some of these are intuitive but others can be confusing e.g. F standing for default.</w:t>
       </w:r>
     </w:p>
     <w:p>
@@ -6685,7 +7195,7 @@
                     <pic:cNvPicPr/>
                   </pic:nvPicPr>
                   <pic:blipFill>
-                    <a:blip r:embed="rId32"/>
+                    <a:blip r:embed="rId35"/>
                     <a:stretch>
                       <a:fillRect/>
                     </a:stretch>
@@ -6726,13 +7236,21 @@
         <w:rPr>
           <w:noProof/>
         </w:rPr>
-        <w:t>16</w:t>
+        <w:t>19</w:t>
       </w:r>
       <w:r>
         <w:fldChar w:fldCharType="end"/>
       </w:r>
       <w:r>
-        <w:t xml:space="preserve"> - Definition of AccountStatus from Experian (2024) documentation</w:t>
+        <w:t xml:space="preserve"> - Definition of </w:t>
+      </w:r>
+      <w:proofErr w:type="spellStart"/>
+      <w:r>
+        <w:t>AccountStatus</w:t>
+      </w:r>
+      <w:proofErr w:type="spellEnd"/>
+      <w:r>
+        <w:t xml:space="preserve"> from Experian (2024) documentation</w:t>
       </w:r>
     </w:p>
     <w:p>
@@ -6782,6 +7300,657 @@
       </w:r>
     </w:p>
     <w:p>
+      <w:pPr>
+        <w:jc w:val="both"/>
+      </w:pPr>
+      <w:r>
+        <w:t>This was the more complicated scenario to solve, as the Experian API used as the data source contains 1000’s of variables per its documentation (Experian, 2024). Rendering a description for each of these did not seem practical or efficient.</w:t>
+      </w:r>
+    </w:p>
+    <w:p>
+      <w:pPr>
+        <w:jc w:val="both"/>
+      </w:pPr>
+      <w:commentRangeStart w:id="33"/>
+      <w:r>
+        <w:t>After discussing the issue with my colleagues in the Credit Systems team</w:t>
+      </w:r>
+      <w:commentRangeEnd w:id="33"/>
+      <w:r>
+        <w:rPr>
+          <w:rStyle w:val="CommentReference"/>
+        </w:rPr>
+        <w:commentReference w:id="33"/>
+      </w:r>
+      <w:r>
+        <w:t xml:space="preserve">, </w:t>
+      </w:r>
+      <w:r>
+        <w:t xml:space="preserve">The solution I arrived at to handle this was to </w:t>
+      </w:r>
+      <w:r>
+        <w:t xml:space="preserve">instead provide the functionality for a user to automatically get the definition of a variable as needed. This presented an acceptable compromise between being able to communicate data to end users and keeping the application code simple. </w:t>
+      </w:r>
+    </w:p>
+    <w:p>
+      <w:pPr>
+        <w:jc w:val="both"/>
+      </w:pPr>
+      <w:r>
+        <w:t>To make this work, I needed a dictionary source that the application could use to look up variable descriptions. To keep this simple I decided to use a CSV file to store both the variable names and a description</w:t>
+      </w:r>
+      <w:r>
+        <w:t xml:space="preserve">, the variable name being used to match to. </w:t>
+      </w:r>
+      <w:commentRangeStart w:id="34"/>
+      <w:r>
+        <w:t xml:space="preserve">Using this kind of lookup also allows the program to store </w:t>
+      </w:r>
+      <w:proofErr w:type="spellStart"/>
+      <w:proofErr w:type="gramStart"/>
+      <w:r>
+        <w:t>it’s</w:t>
+      </w:r>
+      <w:proofErr w:type="spellEnd"/>
+      <w:proofErr w:type="gramEnd"/>
+      <w:r>
+        <w:t xml:space="preserve"> own definitions of variables if the documentation provided is lacking</w:t>
+      </w:r>
+      <w:commentRangeEnd w:id="34"/>
+      <w:r>
+        <w:rPr>
+          <w:rStyle w:val="CommentReference"/>
+        </w:rPr>
+        <w:commentReference w:id="34"/>
+      </w:r>
+      <w:r>
+        <w:t xml:space="preserve">. </w:t>
+      </w:r>
+      <w:r>
+        <w:t>For reading CSV files, I required a node.js library called csv-parser, so I installed this:</w:t>
+      </w:r>
+    </w:p>
+    <w:p>
+      <w:r>
+        <w:drawing>
+          <wp:inline distT="0" distB="0" distL="0" distR="0" wp14:anchorId="67EAFD5A" wp14:editId="55BCE724">
+            <wp:extent cx="4442604" cy="1953029"/>
+            <wp:effectExtent l="0" t="0" r="0" b="9525"/>
+            <wp:docPr id="1058415385" name="Picture 1" descr="A screenshot of a computer program&#10;&#10;Description automatically generated"/>
+            <wp:cNvGraphicFramePr>
+              <a:graphicFrameLocks xmlns:a="http://schemas.openxmlformats.org/drawingml/2006/main" noChangeAspect="1"/>
+            </wp:cNvGraphicFramePr>
+            <a:graphic xmlns:a="http://schemas.openxmlformats.org/drawingml/2006/main">
+              <a:graphicData uri="http://schemas.openxmlformats.org/drawingml/2006/picture">
+                <pic:pic xmlns:pic="http://schemas.openxmlformats.org/drawingml/2006/picture">
+                  <pic:nvPicPr>
+                    <pic:cNvPr id="1058415385" name="Picture 1" descr="A screenshot of a computer program&#10;&#10;Description automatically generated"/>
+                    <pic:cNvPicPr/>
+                  </pic:nvPicPr>
+                  <pic:blipFill>
+                    <a:blip r:embed="rId36"/>
+                    <a:stretch>
+                      <a:fillRect/>
+                    </a:stretch>
+                  </pic:blipFill>
+                  <pic:spPr>
+                    <a:xfrm>
+                      <a:off x="0" y="0"/>
+                      <a:ext cx="4447619" cy="1955233"/>
+                    </a:xfrm>
+                    <a:prstGeom prst="rect">
+                      <a:avLst/>
+                    </a:prstGeom>
+                  </pic:spPr>
+                </pic:pic>
+              </a:graphicData>
+            </a:graphic>
+          </wp:inline>
+        </w:drawing>
+      </w:r>
+    </w:p>
+    <w:p>
+      <w:pPr>
+        <w:pStyle w:val="Caption"/>
+      </w:pPr>
+      <w:r>
+        <w:t xml:space="preserve">Figure </w:t>
+      </w:r>
+      <w:r>
+        <w:fldChar w:fldCharType="begin"/>
+      </w:r>
+      <w:r>
+        <w:instrText xml:space="preserve"> SEQ Figure \* ARABIC </w:instrText>
+      </w:r>
+      <w:r>
+        <w:fldChar w:fldCharType="separate"/>
+      </w:r>
+      <w:r>
+        <w:rPr>
+          <w:noProof/>
+        </w:rPr>
+        <w:t>20</w:t>
+      </w:r>
+      <w:r>
+        <w:fldChar w:fldCharType="end"/>
+      </w:r>
+      <w:r>
+        <w:t>- Installing csv-parser</w:t>
+      </w:r>
+    </w:p>
+    <w:p>
+      <w:r>
+        <w:t xml:space="preserve">Using this library, </w:t>
+      </w:r>
+      <w:r>
+        <w:t xml:space="preserve">I created a function within my </w:t>
+      </w:r>
+      <w:r>
+        <w:t>B</w:t>
+      </w:r>
+      <w:r>
+        <w:t xml:space="preserve">ackend Node.JS express application. I did this in the </w:t>
+      </w:r>
+      <w:r>
+        <w:t>B</w:t>
+      </w:r>
+      <w:r>
+        <w:t>ackend as trying to import one of the dependent node modules resulted in an error:</w:t>
+      </w:r>
+    </w:p>
+    <w:p>
+      <w:r>
+        <w:drawing>
+          <wp:inline distT="0" distB="0" distL="0" distR="0" wp14:anchorId="001852B5" wp14:editId="2CBFBF3A">
+            <wp:extent cx="6297283" cy="2148032"/>
+            <wp:effectExtent l="0" t="0" r="0" b="5080"/>
+            <wp:docPr id="1070623026" name="Picture 1" descr="A screenshot of a computer&#10;&#10;Description automatically generated"/>
+            <wp:cNvGraphicFramePr>
+              <a:graphicFrameLocks xmlns:a="http://schemas.openxmlformats.org/drawingml/2006/main" noChangeAspect="1"/>
+            </wp:cNvGraphicFramePr>
+            <a:graphic xmlns:a="http://schemas.openxmlformats.org/drawingml/2006/main">
+              <a:graphicData uri="http://schemas.openxmlformats.org/drawingml/2006/picture">
+                <pic:pic xmlns:pic="http://schemas.openxmlformats.org/drawingml/2006/picture">
+                  <pic:nvPicPr>
+                    <pic:cNvPr id="1070623026" name="Picture 1" descr="A screenshot of a computer&#10;&#10;Description automatically generated"/>
+                    <pic:cNvPicPr/>
+                  </pic:nvPicPr>
+                  <pic:blipFill>
+                    <a:blip r:embed="rId37"/>
+                    <a:stretch>
+                      <a:fillRect/>
+                    </a:stretch>
+                  </pic:blipFill>
+                  <pic:spPr>
+                    <a:xfrm>
+                      <a:off x="0" y="0"/>
+                      <a:ext cx="6303482" cy="2150146"/>
+                    </a:xfrm>
+                    <a:prstGeom prst="rect">
+                      <a:avLst/>
+                    </a:prstGeom>
+                  </pic:spPr>
+                </pic:pic>
+              </a:graphicData>
+            </a:graphic>
+          </wp:inline>
+        </w:drawing>
+      </w:r>
+      <w:r>
+        <w:t xml:space="preserve"> </w:t>
+      </w:r>
+    </w:p>
+    <w:p>
+      <w:pPr>
+        <w:pStyle w:val="Caption"/>
+      </w:pPr>
+      <w:r>
+        <w:t xml:space="preserve">Figure </w:t>
+      </w:r>
+      <w:r>
+        <w:fldChar w:fldCharType="begin"/>
+      </w:r>
+      <w:r>
+        <w:instrText xml:space="preserve"> SEQ Figure \* ARABIC </w:instrText>
+      </w:r>
+      <w:r>
+        <w:fldChar w:fldCharType="separate"/>
+      </w:r>
+      <w:r>
+        <w:rPr>
+          <w:noProof/>
+        </w:rPr>
+        <w:t>21</w:t>
+      </w:r>
+      <w:r>
+        <w:fldChar w:fldCharType="end"/>
+      </w:r>
+      <w:r>
+        <w:t>- Error attempting to load a dependency directly into React for my lookup function</w:t>
+      </w:r>
+    </w:p>
+    <w:p>
+      <w:r>
+        <w:t xml:space="preserve">As I found out when trying to establish a connection to a SQL database, it’s easier to offload this logic to a dedicated </w:t>
+      </w:r>
+      <w:r>
+        <w:t>B</w:t>
+      </w:r>
+      <w:r>
+        <w:t xml:space="preserve">ackend application rather </w:t>
+      </w:r>
+      <w:r>
+        <w:t>than</w:t>
+      </w:r>
+      <w:r>
+        <w:t xml:space="preserve"> handle polyfills to get the logic working </w:t>
+      </w:r>
+      <w:r>
+        <w:t>directly within the front-end application.</w:t>
+      </w:r>
+    </w:p>
+    <w:p/>
+    <w:p/>
+    <w:p/>
+    <w:p>
+      <w:pPr>
+        <w:pStyle w:val="Heading5"/>
+      </w:pPr>
+      <w:r>
+        <w:lastRenderedPageBreak/>
+        <w:t>Backend Logic</w:t>
+      </w:r>
+      <w:r>
+        <w:t xml:space="preserve"> for lookup function</w:t>
+      </w:r>
+    </w:p>
+    <w:p>
+      <w:r>
+        <w:br w:type="page"/>
+      </w:r>
+    </w:p>
+    <w:p>
+      <w:pPr>
+        <w:pStyle w:val="Heading5"/>
+      </w:pPr>
+      <w:r>
+        <w:lastRenderedPageBreak/>
+        <w:t>Front End Logic</w:t>
+      </w:r>
+      <w:r>
+        <w:t xml:space="preserve"> </w:t>
+      </w:r>
+      <w:r>
+        <w:t>for lookup function</w:t>
+      </w:r>
+    </w:p>
+    <w:p>
+      <w:r>
+        <w:t>For the front-end, I coded the function as below:</w:t>
+      </w:r>
+    </w:p>
+    <w:p>
+      <w:r>
+        <w:drawing>
+          <wp:inline distT="0" distB="0" distL="0" distR="0" wp14:anchorId="52D64FF7" wp14:editId="31BA7440">
+            <wp:extent cx="6645910" cy="5031105"/>
+            <wp:effectExtent l="0" t="0" r="2540" b="0"/>
+            <wp:docPr id="553356023" name="Picture 1" descr="A screen shot of a computer&#10;&#10;Description automatically generated"/>
+            <wp:cNvGraphicFramePr>
+              <a:graphicFrameLocks xmlns:a="http://schemas.openxmlformats.org/drawingml/2006/main" noChangeAspect="1"/>
+            </wp:cNvGraphicFramePr>
+            <a:graphic xmlns:a="http://schemas.openxmlformats.org/drawingml/2006/main">
+              <a:graphicData uri="http://schemas.openxmlformats.org/drawingml/2006/picture">
+                <pic:pic xmlns:pic="http://schemas.openxmlformats.org/drawingml/2006/picture">
+                  <pic:nvPicPr>
+                    <pic:cNvPr id="553356023" name="Picture 1" descr="A screen shot of a computer&#10;&#10;Description automatically generated"/>
+                    <pic:cNvPicPr/>
+                  </pic:nvPicPr>
+                  <pic:blipFill>
+                    <a:blip r:embed="rId38"/>
+                    <a:stretch>
+                      <a:fillRect/>
+                    </a:stretch>
+                  </pic:blipFill>
+                  <pic:spPr>
+                    <a:xfrm>
+                      <a:off x="0" y="0"/>
+                      <a:ext cx="6645910" cy="5031105"/>
+                    </a:xfrm>
+                    <a:prstGeom prst="rect">
+                      <a:avLst/>
+                    </a:prstGeom>
+                  </pic:spPr>
+                </pic:pic>
+              </a:graphicData>
+            </a:graphic>
+          </wp:inline>
+        </w:drawing>
+      </w:r>
+      <w:r>
+        <w:t xml:space="preserve"> </w:t>
+      </w:r>
+    </w:p>
+    <w:p>
+      <w:pPr>
+        <w:pStyle w:val="Caption"/>
+      </w:pPr>
+      <w:r>
+        <w:t xml:space="preserve">Figure </w:t>
+      </w:r>
+      <w:r>
+        <w:fldChar w:fldCharType="begin"/>
+      </w:r>
+      <w:r>
+        <w:instrText xml:space="preserve"> SEQ Figure \* ARABIC </w:instrText>
+      </w:r>
+      <w:r>
+        <w:fldChar w:fldCharType="separate"/>
+      </w:r>
+      <w:r>
+        <w:rPr>
+          <w:noProof/>
+        </w:rPr>
+        <w:t>22</w:t>
+      </w:r>
+      <w:r>
+        <w:fldChar w:fldCharType="end"/>
+      </w:r>
+      <w:r>
+        <w:t xml:space="preserve"> - Code for Lookup functionality</w:t>
+      </w:r>
+    </w:p>
+    <w:p>
+      <w:r>
+        <w:t>This code will:</w:t>
+      </w:r>
+    </w:p>
+    <w:p>
+      <w:pPr>
+        <w:pStyle w:val="ListParagraph"/>
+        <w:numPr>
+          <w:ilvl w:val="0"/>
+          <w:numId w:val="25"/>
+        </w:numPr>
+      </w:pPr>
+      <w:r>
+        <w:t>Accept an input parameter called “key”, which will hold the variable name we want a definition for</w:t>
+      </w:r>
+    </w:p>
+    <w:p>
+      <w:pPr>
+        <w:pStyle w:val="ListParagraph"/>
+        <w:numPr>
+          <w:ilvl w:val="0"/>
+          <w:numId w:val="25"/>
+        </w:numPr>
+      </w:pPr>
+      <w:r>
+        <w:t xml:space="preserve">Attempt to retrieve the definition by using the “fetch” function to make a HTTP call to the </w:t>
+      </w:r>
+      <w:r>
+        <w:t>B</w:t>
+      </w:r>
+      <w:r>
+        <w:t xml:space="preserve">ackend, using a host name stored within the </w:t>
+      </w:r>
+      <w:r>
+        <w:t>process environment and passing in the “key” as part of the URL</w:t>
+      </w:r>
+    </w:p>
+    <w:p>
+      <w:pPr>
+        <w:pStyle w:val="ListParagraph"/>
+        <w:numPr>
+          <w:ilvl w:val="0"/>
+          <w:numId w:val="25"/>
+        </w:numPr>
+      </w:pPr>
+      <w:r>
+        <w:t>Fetch will return 1 of 2 outcomes:</w:t>
+      </w:r>
+    </w:p>
+    <w:p>
+      <w:pPr>
+        <w:pStyle w:val="ListParagraph"/>
+        <w:numPr>
+          <w:ilvl w:val="1"/>
+          <w:numId w:val="25"/>
+        </w:numPr>
+      </w:pPr>
+      <w:r>
+        <w:t>An error is thrown if there is a network error</w:t>
+      </w:r>
+    </w:p>
+    <w:p>
+      <w:pPr>
+        <w:pStyle w:val="ListParagraph"/>
+        <w:numPr>
+          <w:ilvl w:val="1"/>
+          <w:numId w:val="25"/>
+        </w:numPr>
+      </w:pPr>
+      <w:r>
+        <w:t>Parse a successful response for a variable called “description”</w:t>
+      </w:r>
+    </w:p>
+    <w:p>
+      <w:pPr>
+        <w:pStyle w:val="ListParagraph"/>
+        <w:numPr>
+          <w:ilvl w:val="0"/>
+          <w:numId w:val="25"/>
+        </w:numPr>
+      </w:pPr>
+      <w:r>
+        <w:t>Assuming a successful response, the description returned by the Backend is</w:t>
+      </w:r>
+      <w:r>
+        <w:t xml:space="preserve"> provided to the user via </w:t>
+      </w:r>
+      <w:proofErr w:type="spellStart"/>
+      <w:r>
+        <w:t>Javascript’s</w:t>
+      </w:r>
+      <w:proofErr w:type="spellEnd"/>
+      <w:r>
+        <w:t xml:space="preserve"> inbuilt “alert” method</w:t>
+      </w:r>
+    </w:p>
+    <w:p>
+      <w:r>
+        <w:br w:type="page"/>
+      </w:r>
+    </w:p>
+    <w:p>
+      <w:r>
+        <w:lastRenderedPageBreak/>
+        <w:t>Each variable that contains data the end user can review is rendered in the application by a React component called “</w:t>
+      </w:r>
+      <w:proofErr w:type="spellStart"/>
+      <w:r>
+        <w:t>KeyValueRow</w:t>
+      </w:r>
+      <w:proofErr w:type="spellEnd"/>
+      <w:r>
+        <w:t>”. Within this component, this lookup function is then called via the “</w:t>
+      </w:r>
+      <w:proofErr w:type="spellStart"/>
+      <w:r>
+        <w:t>onClick</w:t>
+      </w:r>
+      <w:proofErr w:type="spellEnd"/>
+      <w:r>
+        <w:t>” property of the table row that displays the data to the user:</w:t>
+      </w:r>
+      <w:r>
+        <w:drawing>
+          <wp:inline distT="0" distB="0" distL="0" distR="0" wp14:anchorId="5746C3E0" wp14:editId="129614AB">
+            <wp:extent cx="6645910" cy="3990340"/>
+            <wp:effectExtent l="0" t="0" r="2540" b="0"/>
+            <wp:docPr id="1212057688" name="Picture 1" descr="A screen shot of a computer program&#10;&#10;Description automatically generated"/>
+            <wp:cNvGraphicFramePr>
+              <a:graphicFrameLocks xmlns:a="http://schemas.openxmlformats.org/drawingml/2006/main" noChangeAspect="1"/>
+            </wp:cNvGraphicFramePr>
+            <a:graphic xmlns:a="http://schemas.openxmlformats.org/drawingml/2006/main">
+              <a:graphicData uri="http://schemas.openxmlformats.org/drawingml/2006/picture">
+                <pic:pic xmlns:pic="http://schemas.openxmlformats.org/drawingml/2006/picture">
+                  <pic:nvPicPr>
+                    <pic:cNvPr id="1212057688" name="Picture 1" descr="A screen shot of a computer program&#10;&#10;Description automatically generated"/>
+                    <pic:cNvPicPr/>
+                  </pic:nvPicPr>
+                  <pic:blipFill>
+                    <a:blip r:embed="rId39"/>
+                    <a:stretch>
+                      <a:fillRect/>
+                    </a:stretch>
+                  </pic:blipFill>
+                  <pic:spPr>
+                    <a:xfrm>
+                      <a:off x="0" y="0"/>
+                      <a:ext cx="6645910" cy="3990340"/>
+                    </a:xfrm>
+                    <a:prstGeom prst="rect">
+                      <a:avLst/>
+                    </a:prstGeom>
+                  </pic:spPr>
+                </pic:pic>
+              </a:graphicData>
+            </a:graphic>
+          </wp:inline>
+        </w:drawing>
+      </w:r>
+    </w:p>
+    <w:p>
+      <w:pPr>
+        <w:pStyle w:val="Caption"/>
+      </w:pPr>
+      <w:r>
+        <w:t xml:space="preserve">Figure </w:t>
+      </w:r>
+      <w:r>
+        <w:fldChar w:fldCharType="begin"/>
+      </w:r>
+      <w:r>
+        <w:instrText xml:space="preserve"> SEQ Figure \* ARABIC </w:instrText>
+      </w:r>
+      <w:r>
+        <w:fldChar w:fldCharType="separate"/>
+      </w:r>
+      <w:r>
+        <w:rPr>
+          <w:noProof/>
+        </w:rPr>
+        <w:t>23</w:t>
+      </w:r>
+      <w:r>
+        <w:fldChar w:fldCharType="end"/>
+      </w:r>
+      <w:r>
+        <w:t xml:space="preserve">- </w:t>
+      </w:r>
+      <w:proofErr w:type="spellStart"/>
+      <w:r>
+        <w:t>OnClick</w:t>
+      </w:r>
+      <w:proofErr w:type="spellEnd"/>
+      <w:r>
+        <w:t xml:space="preserve"> property using the lookup function</w:t>
+      </w:r>
+    </w:p>
+    <w:p>
+      <w:r>
+        <w:br w:type="page"/>
+      </w:r>
+    </w:p>
+    <w:p>
+      <w:r>
+        <w:lastRenderedPageBreak/>
+        <w:t>When the function is successful, a definition will pop up on the end users screen e.g. for the E1B08 variable, the below prompt is currently presented to the user:</w:t>
+      </w:r>
+    </w:p>
+    <w:p>
+      <w:r>
+        <w:drawing>
+          <wp:inline distT="0" distB="0" distL="0" distR="0" wp14:anchorId="1B6840BA" wp14:editId="520156C4">
+            <wp:extent cx="6645910" cy="5273675"/>
+            <wp:effectExtent l="0" t="0" r="2540" b="3175"/>
+            <wp:docPr id="198827046" name="Picture 1" descr="A screenshot of a computer&#10;&#10;Description automatically generated"/>
+            <wp:cNvGraphicFramePr>
+              <a:graphicFrameLocks xmlns:a="http://schemas.openxmlformats.org/drawingml/2006/main" noChangeAspect="1"/>
+            </wp:cNvGraphicFramePr>
+            <a:graphic xmlns:a="http://schemas.openxmlformats.org/drawingml/2006/main">
+              <a:graphicData uri="http://schemas.openxmlformats.org/drawingml/2006/picture">
+                <pic:pic xmlns:pic="http://schemas.openxmlformats.org/drawingml/2006/picture">
+                  <pic:nvPicPr>
+                    <pic:cNvPr id="198827046" name="Picture 1" descr="A screenshot of a computer&#10;&#10;Description automatically generated"/>
+                    <pic:cNvPicPr/>
+                  </pic:nvPicPr>
+                  <pic:blipFill>
+                    <a:blip r:embed="rId40"/>
+                    <a:stretch>
+                      <a:fillRect/>
+                    </a:stretch>
+                  </pic:blipFill>
+                  <pic:spPr>
+                    <a:xfrm>
+                      <a:off x="0" y="0"/>
+                      <a:ext cx="6645910" cy="5273675"/>
+                    </a:xfrm>
+                    <a:prstGeom prst="rect">
+                      <a:avLst/>
+                    </a:prstGeom>
+                  </pic:spPr>
+                </pic:pic>
+              </a:graphicData>
+            </a:graphic>
+          </wp:inline>
+        </w:drawing>
+      </w:r>
+      <w:r>
+        <w:t xml:space="preserve"> </w:t>
+      </w:r>
+    </w:p>
+    <w:p>
+      <w:pPr>
+        <w:pStyle w:val="Caption"/>
+      </w:pPr>
+      <w:r>
+        <w:t xml:space="preserve">Figure </w:t>
+      </w:r>
+      <w:r>
+        <w:fldChar w:fldCharType="begin"/>
+      </w:r>
+      <w:r>
+        <w:instrText xml:space="preserve"> SEQ Figure \* ARABIC </w:instrText>
+      </w:r>
+      <w:r>
+        <w:fldChar w:fldCharType="separate"/>
+      </w:r>
+      <w:r>
+        <w:rPr>
+          <w:noProof/>
+        </w:rPr>
+        <w:t>24</w:t>
+      </w:r>
+      <w:r>
+        <w:fldChar w:fldCharType="end"/>
+      </w:r>
+      <w:r>
+        <w:t xml:space="preserve"> - Lookup prompt presented to the user for E1B08</w:t>
+      </w:r>
+    </w:p>
+    <w:p>
+      <w:r>
+        <w:t>The row within the table will also highlight, to give the user an indication that the row can be clicked on to bring this definition up. An instruction is also given at the top of the table.</w:t>
+      </w:r>
+    </w:p>
+    <w:p>
+      <w:r>
+        <w:t>Using an alert textbox for this allows the description to be communicated to the end user easily without the need for more complex HTML &amp; CSS components to render the description on page.</w:t>
+      </w:r>
+    </w:p>
+    <w:p>
       <w:r>
         <w:br w:type="page"/>
       </w:r>
@@ -6799,8 +7968,13 @@
       <w:r>
         <w:t xml:space="preserve">Translating the values of a given variable into </w:t>
       </w:r>
-      <w:r>
-        <w:t>business friendly language could be done in a more simple approach then the 1</w:t>
+      <w:proofErr w:type="gramStart"/>
+      <w:r>
+        <w:t>business friendly</w:t>
+      </w:r>
+      <w:proofErr w:type="gramEnd"/>
+      <w:r>
+        <w:t xml:space="preserve"> language could be done in a more simple approach then the 1</w:t>
       </w:r>
       <w:r>
         <w:rPr>
@@ -6815,7 +7989,15 @@
         <w:t xml:space="preserve">switch </w:t>
       </w:r>
       <w:r>
-        <w:t>statement to return a detailed value that communicated more clearly with business users. Taking the “AccountStatus” variable as an example, I added this switch case into the code:</w:t>
+        <w:t>statement to return a detailed value that communicated more clearly with business users. Taking the “</w:t>
+      </w:r>
+      <w:proofErr w:type="spellStart"/>
+      <w:r>
+        <w:t>AccountStatus</w:t>
+      </w:r>
+      <w:proofErr w:type="spellEnd"/>
+      <w:r>
+        <w:t>” variable as an example, I added this switch case into the code:</w:t>
       </w:r>
     </w:p>
     <w:p>
@@ -6836,7 +8018,7 @@
                     <pic:cNvPicPr/>
                   </pic:nvPicPr>
                   <pic:blipFill>
-                    <a:blip r:embed="rId33"/>
+                    <a:blip r:embed="rId41"/>
                     <a:stretch>
                       <a:fillRect/>
                     </a:stretch>
@@ -6877,13 +8059,29 @@
         <w:rPr>
           <w:noProof/>
         </w:rPr>
-        <w:t>17</w:t>
+        <w:t>25</w:t>
       </w:r>
       <w:r>
         <w:fldChar w:fldCharType="end"/>
       </w:r>
       <w:r>
-        <w:t>- Switch case to translate AccountStatus into a business friendly value</w:t>
+        <w:t xml:space="preserve">- Switch case to translate </w:t>
+      </w:r>
+      <w:proofErr w:type="spellStart"/>
+      <w:r>
+        <w:t>AccountStatus</w:t>
+      </w:r>
+      <w:proofErr w:type="spellEnd"/>
+      <w:r>
+        <w:t xml:space="preserve"> into a </w:t>
+      </w:r>
+      <w:proofErr w:type="gramStart"/>
+      <w:r>
+        <w:t>business friendly</w:t>
+      </w:r>
+      <w:proofErr w:type="gramEnd"/>
+      <w:r>
+        <w:t xml:space="preserve"> value</w:t>
       </w:r>
     </w:p>
     <w:p>
@@ -6891,7 +8089,39 @@
         <w:jc w:val="both"/>
       </w:pPr>
       <w:r>
-        <w:t>This is written directly into a React component called “CaisRow”, which receives the coded value for AccountStatus as part of a prop called “CAISDetails”. This is then parsed to get the raw value. A business friendly value can then be returned by simply passing this value into the switch case:</w:t>
+        <w:t>This is written directly into a React component called “</w:t>
+      </w:r>
+      <w:proofErr w:type="spellStart"/>
+      <w:r>
+        <w:t>CaisRow</w:t>
+      </w:r>
+      <w:proofErr w:type="spellEnd"/>
+      <w:r>
+        <w:t xml:space="preserve">”, which receives the coded value for </w:t>
+      </w:r>
+      <w:proofErr w:type="spellStart"/>
+      <w:r>
+        <w:t>AccountStatus</w:t>
+      </w:r>
+      <w:proofErr w:type="spellEnd"/>
+      <w:r>
+        <w:t xml:space="preserve"> as part of a prop called “</w:t>
+      </w:r>
+      <w:proofErr w:type="spellStart"/>
+      <w:r>
+        <w:t>CAISDetails</w:t>
+      </w:r>
+      <w:proofErr w:type="spellEnd"/>
+      <w:r>
+        <w:t xml:space="preserve">”. This is then parsed to get the raw value. A </w:t>
+      </w:r>
+      <w:proofErr w:type="gramStart"/>
+      <w:r>
+        <w:t>business friendly</w:t>
+      </w:r>
+      <w:proofErr w:type="gramEnd"/>
+      <w:r>
+        <w:t xml:space="preserve"> value can then be returned by simply passing this value into the switch case:</w:t>
       </w:r>
     </w:p>
     <w:p>
@@ -6915,7 +8145,7 @@
                     <pic:cNvPicPr/>
                   </pic:nvPicPr>
                   <pic:blipFill>
-                    <a:blip r:embed="rId34"/>
+                    <a:blip r:embed="rId42"/>
                     <a:stretch>
                       <a:fillRect/>
                     </a:stretch>
@@ -6956,13 +8186,21 @@
         <w:rPr>
           <w:noProof/>
         </w:rPr>
-        <w:t>18</w:t>
+        <w:t>26</w:t>
       </w:r>
       <w:r>
         <w:fldChar w:fldCharType="end"/>
       </w:r>
       <w:r>
-        <w:t xml:space="preserve"> - CaisRow component return statement, showing the translated value in use</w:t>
+        <w:t xml:space="preserve"> - </w:t>
+      </w:r>
+      <w:proofErr w:type="spellStart"/>
+      <w:r>
+        <w:t>CaisRow</w:t>
+      </w:r>
+      <w:proofErr w:type="spellEnd"/>
+      <w:r>
+        <w:t xml:space="preserve"> component return statement, showing the translated value in use</w:t>
       </w:r>
     </w:p>
     <w:p/>
@@ -6971,7 +8209,15 @@
         <w:jc w:val="both"/>
       </w:pPr>
       <w:r>
-        <w:t>This “CaisRow” component gets rendered multiple times based on the data received by the program:</w:t>
+        <w:t>This “</w:t>
+      </w:r>
+      <w:proofErr w:type="spellStart"/>
+      <w:r>
+        <w:t>CaisRow</w:t>
+      </w:r>
+      <w:proofErr w:type="spellEnd"/>
+      <w:r>
+        <w:t>” component gets rendered multiple times based on the data received by the program:</w:t>
       </w:r>
     </w:p>
     <w:p>
@@ -6996,7 +8242,7 @@
                     <pic:cNvPicPr/>
                   </pic:nvPicPr>
                   <pic:blipFill>
-                    <a:blip r:embed="rId35"/>
+                    <a:blip r:embed="rId43"/>
                     <a:stretch>
                       <a:fillRect/>
                     </a:stretch>
@@ -7037,13 +8283,29 @@
         <w:rPr>
           <w:noProof/>
         </w:rPr>
-        <w:t>19</w:t>
+        <w:t>27</w:t>
       </w:r>
       <w:r>
         <w:fldChar w:fldCharType="end"/>
       </w:r>
       <w:r>
-        <w:t>- React JSX code showing the rendering of the CaisRow components via the .map() method</w:t>
+        <w:t xml:space="preserve">- React JSX code showing the rendering of the </w:t>
+      </w:r>
+      <w:proofErr w:type="spellStart"/>
+      <w:r>
+        <w:t>CaisRow</w:t>
+      </w:r>
+      <w:proofErr w:type="spellEnd"/>
+      <w:r>
+        <w:t xml:space="preserve"> components via </w:t>
+      </w:r>
+      <w:proofErr w:type="gramStart"/>
+      <w:r>
+        <w:t>the .map</w:t>
+      </w:r>
+      <w:proofErr w:type="gramEnd"/>
+      <w:r>
+        <w:t>() method</w:t>
       </w:r>
     </w:p>
     <w:p>
@@ -7051,7 +8313,15 @@
         <w:jc w:val="both"/>
       </w:pPr>
       <w:r>
-        <w:t>When the React application renders these CaisRow components, we can see a clear test value has been rendered for the user, instead of the shortened value that could be mis-interpreted.</w:t>
+        <w:t xml:space="preserve">When the React application renders these </w:t>
+      </w:r>
+      <w:proofErr w:type="spellStart"/>
+      <w:r>
+        <w:t>CaisRow</w:t>
+      </w:r>
+      <w:proofErr w:type="spellEnd"/>
+      <w:r>
+        <w:t xml:space="preserve"> components, we can see a clear test value has been rendered for the user, instead of the shortened value that could be mis-interpreted.</w:t>
       </w:r>
     </w:p>
     <w:p>
@@ -7075,7 +8345,7 @@
                     <pic:cNvPicPr/>
                   </pic:nvPicPr>
                   <pic:blipFill>
-                    <a:blip r:embed="rId36"/>
+                    <a:blip r:embed="rId44"/>
                     <a:stretch>
                       <a:fillRect/>
                     </a:stretch>
@@ -7119,13 +8389,21 @@
         <w:rPr>
           <w:noProof/>
         </w:rPr>
-        <w:t>20</w:t>
+        <w:t>28</w:t>
       </w:r>
       <w:r>
         <w:fldChar w:fldCharType="end"/>
       </w:r>
       <w:r>
-        <w:t xml:space="preserve"> - Rendered React application showing the business friendly language used instead of the original values</w:t>
+        <w:t xml:space="preserve"> - Rendered React application showing the </w:t>
+      </w:r>
+      <w:proofErr w:type="gramStart"/>
+      <w:r>
+        <w:t>business friendly</w:t>
+      </w:r>
+      <w:proofErr w:type="gramEnd"/>
+      <w:r>
+        <w:t xml:space="preserve"> language used instead of the original values</w:t>
       </w:r>
     </w:p>
     <w:p>
@@ -7143,327 +8421,19 @@
       <w:pPr>
         <w:pStyle w:val="Heading2"/>
       </w:pPr>
-      <w:r>
-        <w:lastRenderedPageBreak/>
-        <w:t>Environments configuration</w:t>
-      </w:r>
-    </w:p>
-    <w:p>
-      <w:r>
-        <w:t xml:space="preserve">One stretch goal I wanted to achieve with this project was to have the final application in a state where it would be ready to be deployed to an actual environment aside from the localhost I developed on. The aspiration was to have a UAT version of the application I could share with colleagues and gather feedback on the usefulness of the app &amp; how easy it was to navigate. </w:t>
-      </w:r>
-    </w:p>
-    <w:p>
-      <w:r>
-        <w:t>To do this though, I had to deal with a logical flaw in my code. For example, to meet the requirement of displaying a list of recent applications, the front end React app makes a HTTP call to the Backend via the “fetch” method, which enables HTTP calls to be made in base JavaScript (</w:t>
-      </w:r>
-      <w:r>
-        <w:rPr>
-          <w:b/>
-          <w:bCs/>
-          <w:color w:val="FF0000"/>
-        </w:rPr>
-        <w:t>ref</w:t>
-      </w:r>
-      <w:r>
-        <w:t>). In my first version of this however, I hardcoded the URL the fetch method would call, as seen below:</w:t>
-      </w:r>
-    </w:p>
-    <w:p>
-      <w:r>
-        <w:rPr>
-          <w:noProof/>
-        </w:rPr>
-        <w:drawing>
-          <wp:inline distT="0" distB="0" distL="0" distR="0" wp14:anchorId="7B8C87B3" wp14:editId="588B1EDE">
-            <wp:extent cx="4942965" cy="3895449"/>
-            <wp:effectExtent l="0" t="0" r="0" b="0"/>
-            <wp:docPr id="1872911010" name="Picture 1" descr="A screenshot of a computer program&#10;&#10;Description automatically generated"/>
-            <wp:cNvGraphicFramePr>
-              <a:graphicFrameLocks xmlns:a="http://schemas.openxmlformats.org/drawingml/2006/main" noChangeAspect="1"/>
-            </wp:cNvGraphicFramePr>
-            <a:graphic xmlns:a="http://schemas.openxmlformats.org/drawingml/2006/main">
-              <a:graphicData uri="http://schemas.openxmlformats.org/drawingml/2006/picture">
-                <pic:pic xmlns:pic="http://schemas.openxmlformats.org/drawingml/2006/picture">
-                  <pic:nvPicPr>
-                    <pic:cNvPr id="1872911010" name="Picture 1" descr="A screenshot of a computer program&#10;&#10;Description automatically generated"/>
-                    <pic:cNvPicPr/>
-                  </pic:nvPicPr>
-                  <pic:blipFill>
-                    <a:blip r:embed="rId37"/>
-                    <a:stretch>
-                      <a:fillRect/>
-                    </a:stretch>
-                  </pic:blipFill>
-                  <pic:spPr>
-                    <a:xfrm>
-                      <a:off x="0" y="0"/>
-                      <a:ext cx="4949876" cy="3900896"/>
-                    </a:xfrm>
-                    <a:prstGeom prst="rect">
-                      <a:avLst/>
-                    </a:prstGeom>
-                  </pic:spPr>
-                </pic:pic>
-              </a:graphicData>
-            </a:graphic>
-          </wp:inline>
-        </w:drawing>
-      </w:r>
-    </w:p>
-    <w:p>
-      <w:pPr>
-        <w:pStyle w:val="Caption"/>
-      </w:pPr>
-      <w:bookmarkStart w:id="30" w:name="_Toc173750138"/>
-      <w:r>
-        <w:t xml:space="preserve">Figure </w:t>
-      </w:r>
-      <w:r>
-        <w:fldChar w:fldCharType="begin"/>
-      </w:r>
-      <w:r>
-        <w:instrText xml:space="preserve"> SEQ Figure \* ARABIC </w:instrText>
-      </w:r>
-      <w:r>
-        <w:fldChar w:fldCharType="separate"/>
-      </w:r>
-      <w:r>
-        <w:rPr>
-          <w:noProof/>
-        </w:rPr>
-        <w:t>21</w:t>
-      </w:r>
-      <w:r>
-        <w:fldChar w:fldCharType="end"/>
-      </w:r>
-      <w:r>
-        <w:t xml:space="preserve"> - Hardcoded URL within the React Application</w:t>
-      </w:r>
-      <w:bookmarkEnd w:id="30"/>
-    </w:p>
-    <w:p>
-      <w:r>
-        <w:t xml:space="preserve">This logically would not work anywhere but my local machine, so this was a barrier to meeting this deployment aspiration. </w:t>
-      </w:r>
-      <w:r>
-        <w:t>To address this, I created a “.env” file that my React App could read from when it is started to get the appropriate variables for a given environment:</w:t>
-      </w:r>
-    </w:p>
-    <w:p>
-      <w:r>
-        <w:rPr>
-          <w:noProof/>
-        </w:rPr>
-        <w:drawing>
-          <wp:inline distT="0" distB="0" distL="0" distR="0" wp14:anchorId="2631C94B" wp14:editId="0C3D0580">
-            <wp:extent cx="5877530" cy="1159108"/>
-            <wp:effectExtent l="0" t="0" r="0" b="3175"/>
-            <wp:docPr id="329121374" name="Picture 1" descr="A screenshot of a computer&#10;&#10;Description automatically generated"/>
-            <wp:cNvGraphicFramePr>
-              <a:graphicFrameLocks xmlns:a="http://schemas.openxmlformats.org/drawingml/2006/main" noChangeAspect="1"/>
-            </wp:cNvGraphicFramePr>
-            <a:graphic xmlns:a="http://schemas.openxmlformats.org/drawingml/2006/main">
-              <a:graphicData uri="http://schemas.openxmlformats.org/drawingml/2006/picture">
-                <pic:pic xmlns:pic="http://schemas.openxmlformats.org/drawingml/2006/picture">
-                  <pic:nvPicPr>
-                    <pic:cNvPr id="329121374" name="Picture 1" descr="A screenshot of a computer&#10;&#10;Description automatically generated"/>
-                    <pic:cNvPicPr/>
-                  </pic:nvPicPr>
-                  <pic:blipFill>
-                    <a:blip r:embed="rId38"/>
-                    <a:stretch>
-                      <a:fillRect/>
-                    </a:stretch>
-                  </pic:blipFill>
-                  <pic:spPr>
-                    <a:xfrm>
-                      <a:off x="0" y="0"/>
-                      <a:ext cx="5886989" cy="1160973"/>
-                    </a:xfrm>
-                    <a:prstGeom prst="rect">
-                      <a:avLst/>
-                    </a:prstGeom>
-                  </pic:spPr>
-                </pic:pic>
-              </a:graphicData>
-            </a:graphic>
-          </wp:inline>
-        </w:drawing>
-      </w:r>
-    </w:p>
-    <w:p>
-      <w:pPr>
-        <w:pStyle w:val="Caption"/>
-      </w:pPr>
-      <w:bookmarkStart w:id="31" w:name="_Toc173750139"/>
-      <w:r>
-        <w:t xml:space="preserve">Figure </w:t>
-      </w:r>
-      <w:r>
-        <w:fldChar w:fldCharType="begin"/>
-      </w:r>
-      <w:r>
-        <w:instrText xml:space="preserve"> SEQ Figure \* ARABIC </w:instrText>
-      </w:r>
-      <w:r>
-        <w:fldChar w:fldCharType="separate"/>
-      </w:r>
-      <w:r>
-        <w:rPr>
-          <w:noProof/>
-        </w:rPr>
-        <w:t>22</w:t>
-      </w:r>
-      <w:r>
-        <w:fldChar w:fldCharType="end"/>
-      </w:r>
-      <w:r>
-        <w:t xml:space="preserve"> - .env file added to allow dynamic configurations without altering the raw code</w:t>
-      </w:r>
-      <w:bookmarkEnd w:id="31"/>
-    </w:p>
-    <w:p>
-      <w:r>
-        <w:t>I then altered my code to use this environment instead of the hard-coded value it previously had:</w:t>
-      </w:r>
-    </w:p>
-    <w:p>
-      <w:r>
-        <w:rPr>
-          <w:noProof/>
-        </w:rPr>
-        <w:lastRenderedPageBreak/>
-        <w:drawing>
-          <wp:inline distT="0" distB="0" distL="0" distR="0" wp14:anchorId="16D3C73E" wp14:editId="19ED37F3">
-            <wp:extent cx="4909089" cy="4191441"/>
-            <wp:effectExtent l="0" t="0" r="6350" b="0"/>
-            <wp:docPr id="1060240024" name="Picture 1" descr="A screen shot of a computer screen&#10;&#10;Description automatically generated"/>
-            <wp:cNvGraphicFramePr>
-              <a:graphicFrameLocks xmlns:a="http://schemas.openxmlformats.org/drawingml/2006/main" noChangeAspect="1"/>
-            </wp:cNvGraphicFramePr>
-            <a:graphic xmlns:a="http://schemas.openxmlformats.org/drawingml/2006/main">
-              <a:graphicData uri="http://schemas.openxmlformats.org/drawingml/2006/picture">
-                <pic:pic xmlns:pic="http://schemas.openxmlformats.org/drawingml/2006/picture">
-                  <pic:nvPicPr>
-                    <pic:cNvPr id="1060240024" name="Picture 1" descr="A screen shot of a computer screen&#10;&#10;Description automatically generated"/>
-                    <pic:cNvPicPr/>
-                  </pic:nvPicPr>
-                  <pic:blipFill>
-                    <a:blip r:embed="rId39"/>
-                    <a:stretch>
-                      <a:fillRect/>
-                    </a:stretch>
-                  </pic:blipFill>
-                  <pic:spPr>
-                    <a:xfrm>
-                      <a:off x="0" y="0"/>
-                      <a:ext cx="4912626" cy="4194461"/>
-                    </a:xfrm>
-                    <a:prstGeom prst="rect">
-                      <a:avLst/>
-                    </a:prstGeom>
-                  </pic:spPr>
-                </pic:pic>
-              </a:graphicData>
-            </a:graphic>
-          </wp:inline>
-        </w:drawing>
-      </w:r>
-    </w:p>
-    <w:p>
-      <w:pPr>
-        <w:pStyle w:val="Caption"/>
-      </w:pPr>
-      <w:bookmarkStart w:id="32" w:name="_Toc173750140"/>
-      <w:r>
-        <w:t xml:space="preserve">Figure </w:t>
-      </w:r>
-      <w:r>
-        <w:fldChar w:fldCharType="begin"/>
-      </w:r>
-      <w:r>
-        <w:instrText xml:space="preserve"> SEQ Figure \* ARABIC </w:instrText>
-      </w:r>
-      <w:r>
-        <w:fldChar w:fldCharType="separate"/>
-      </w:r>
-      <w:r>
-        <w:rPr>
-          <w:noProof/>
-        </w:rPr>
-        <w:t>23</w:t>
-      </w:r>
-      <w:r>
-        <w:fldChar w:fldCharType="end"/>
-      </w:r>
-      <w:r>
-        <w:t xml:space="preserve"> - Altered code to use the newly created .env file</w:t>
-      </w:r>
-      <w:bookmarkEnd w:id="32"/>
-    </w:p>
-    <w:p>
-      <w:r>
-        <w:t>For localhost development, I used the same localhost:port URL I had before, allowing the app to still work on my development machine. When it comes to a deployment however, I can now swap this .env file for a configuration appropriate to the environment e.g. a ”.env.uat” file with the URL for a UAT version of the back end.</w:t>
-      </w:r>
-    </w:p>
-    <w:p>
-      <w:r>
-        <w:t>The naming of the variable is due to React requiring the “REACT_APP_” prefix on all variables, which allows React to find the variables when using the default “npm start” command to start the server (</w:t>
-      </w:r>
-      <w:r>
-        <w:rPr>
-          <w:b/>
-          <w:bCs/>
-          <w:color w:val="FF0000"/>
-        </w:rPr>
-        <w:t>ref</w:t>
-      </w:r>
-      <w:r>
-        <w:t>).</w:t>
-      </w:r>
-    </w:p>
-    <w:p>
-      <w:pPr>
-        <w:pStyle w:val="Heading3"/>
-      </w:pPr>
-      <w:r>
-        <w:t>Back-End Environment version</w:t>
-      </w:r>
-    </w:p>
-    <w:p/>
-    <w:p/>
-    <w:p>
-      <w:pPr>
-        <w:pStyle w:val="Caption"/>
-        <w:rPr>
-          <w:rFonts w:asciiTheme="majorHAnsi" w:eastAsiaTheme="majorEastAsia" w:hAnsiTheme="majorHAnsi" w:cstheme="majorBidi"/>
-          <w:color w:val="2F5496" w:themeColor="accent1" w:themeShade="BF"/>
-          <w:sz w:val="26"/>
-          <w:szCs w:val="26"/>
-        </w:rPr>
-      </w:pPr>
-      <w:r>
-        <w:br w:type="page"/>
-      </w:r>
-    </w:p>
-    <w:p>
-      <w:pPr>
-        <w:pStyle w:val="Heading2"/>
-      </w:pPr>
-      <w:commentRangeStart w:id="33"/>
+      <w:commentRangeStart w:id="35"/>
       <w:r>
         <w:lastRenderedPageBreak/>
         <w:t>Personal Data (PII) Protection</w:t>
       </w:r>
-      <w:commentRangeEnd w:id="33"/>
+      <w:commentRangeEnd w:id="35"/>
       <w:r>
         <w:rPr>
           <w:rStyle w:val="CommentReference"/>
           <w:rFonts w:asciiTheme="minorHAnsi" w:eastAsiaTheme="minorHAnsi" w:hAnsiTheme="minorHAnsi" w:cstheme="minorBidi"/>
           <w:color w:val="auto"/>
         </w:rPr>
-        <w:commentReference w:id="33"/>
+        <w:commentReference w:id="35"/>
       </w:r>
     </w:p>
     <w:p>
@@ -7479,7 +8449,23 @@
           <w:strike/>
           <w:color w:val="FF0000"/>
         </w:rPr>
-        <w:t>This access management configuration can also be used for another purpose: protecting Personal Data (PII). Credit Decisioning Systems like this must collect personal data to be able to conduct a credit search on a person e.g. Experian’s DelphiSelect API requires at least:</w:t>
+        <w:t xml:space="preserve">This access management configuration can also be used for another purpose: protecting Personal Data (PII). Credit Decisioning Systems like this must collect personal data to be able to conduct a credit search on a person e.g. Experian’s </w:t>
+      </w:r>
+      <w:proofErr w:type="spellStart"/>
+      <w:r>
+        <w:rPr>
+          <w:strike/>
+          <w:color w:val="FF0000"/>
+        </w:rPr>
+        <w:t>DelphiSelect</w:t>
+      </w:r>
+      <w:proofErr w:type="spellEnd"/>
+      <w:r>
+        <w:rPr>
+          <w:strike/>
+          <w:color w:val="FF0000"/>
+        </w:rPr>
+        <w:t xml:space="preserve"> API requires at least:</w:t>
       </w:r>
     </w:p>
     <w:p>
@@ -7611,23 +8597,73 @@
           <w:strike/>
           <w:color w:val="FF0000"/>
         </w:rPr>
-        <w:t>Using a SQL databases within the program creates the risk of SQL Injection, where malicious input into the program can lead to arbitrary execution e.g. a user passes in a SQL command instead of a name (W3Schools, 2024). This is where the SELECT and INSERT permissions assigned above come into effect. The Full Name collected in the application is only saved to the “dbo.JavaDecisioningHistory” , which the integration user only has INSERT permissions on. This prevents a malicious user from entering a query to retrieve data from this table, as the database permissions will result in the query being rejected.</w:t>
-      </w:r>
-    </w:p>
-    <w:p>
-      <w:pPr>
-        <w:jc w:val="both"/>
+        <w:t>Using a SQL databases within the program creates the risk of SQL Injection, where malicious input into the program can lead to arbitrary execution e.g. a user passes in a SQL command instead of a name (W3Schools, 2024). This is where the SELECT and INSERT permissions assigned above come into effect. The Full Name collected in the application is only saved to the “</w:t>
+      </w:r>
+      <w:proofErr w:type="spellStart"/>
+      <w:proofErr w:type="gramStart"/>
+      <w:r>
         <w:rPr>
           <w:strike/>
           <w:color w:val="FF0000"/>
         </w:rPr>
-      </w:pPr>
+        <w:t>dbo.JavaDecisioningHistory</w:t>
+      </w:r>
+      <w:proofErr w:type="spellEnd"/>
+      <w:proofErr w:type="gramEnd"/>
       <w:r>
         <w:rPr>
           <w:strike/>
           <w:color w:val="FF0000"/>
         </w:rPr>
-        <w:t xml:space="preserve">The only other permission the Integration User has been granted is the SELECT permission on the “Delphi.VW_DelphiPremiumValueData” and the “Delphi.VW_DelphiSummaryData” views. These are the only other views required by the program, so by limiting the access like this the possibility of risk incurred by SQL Injection is minimised and therefore acts as a control to protect Personal Data. </w:t>
+        <w:t>” , which the integration user only has INSERT permissions on. This prevents a malicious user from entering a query to retrieve data from this table, as the database permissions will result in the query being rejected.</w:t>
+      </w:r>
+    </w:p>
+    <w:p>
+      <w:pPr>
+        <w:jc w:val="both"/>
+        <w:rPr>
+          <w:strike/>
+          <w:color w:val="FF0000"/>
+        </w:rPr>
+      </w:pPr>
+      <w:r>
+        <w:rPr>
+          <w:strike/>
+          <w:color w:val="FF0000"/>
+        </w:rPr>
+        <w:t>The only other permission the Integration User has been granted is the SELECT permission on the “</w:t>
+      </w:r>
+      <w:proofErr w:type="spellStart"/>
+      <w:r>
+        <w:rPr>
+          <w:strike/>
+          <w:color w:val="FF0000"/>
+        </w:rPr>
+        <w:t>Delphi.VW_DelphiPremiumValueData</w:t>
+      </w:r>
+      <w:proofErr w:type="spellEnd"/>
+      <w:r>
+        <w:rPr>
+          <w:strike/>
+          <w:color w:val="FF0000"/>
+        </w:rPr>
+        <w:t>” and the “</w:t>
+      </w:r>
+      <w:proofErr w:type="spellStart"/>
+      <w:r>
+        <w:rPr>
+          <w:strike/>
+          <w:color w:val="FF0000"/>
+        </w:rPr>
+        <w:t>Delphi.VW_DelphiSummaryData</w:t>
+      </w:r>
+      <w:proofErr w:type="spellEnd"/>
+      <w:r>
+        <w:rPr>
+          <w:strike/>
+          <w:color w:val="FF0000"/>
+        </w:rPr>
+        <w:t xml:space="preserve">” views. These are the only other views required by the program, so by limiting the access like this the possibility of risk incurred by SQL Injection is minimised and therefore acts as a control to protect Personal Data. </w:t>
       </w:r>
     </w:p>
     <w:p>
@@ -7642,7 +8678,7 @@
       <w:pPr>
         <w:pStyle w:val="Heading1"/>
       </w:pPr>
-      <w:bookmarkStart w:id="34" w:name="_Toc171326760"/>
+      <w:bookmarkStart w:id="36" w:name="_Toc171326760"/>
       <w:r>
         <w:lastRenderedPageBreak/>
         <w:t>Final Tech Stack</w:t>
@@ -7659,7 +8695,7 @@
         <w:lastRenderedPageBreak/>
         <w:t>Deployment</w:t>
       </w:r>
-      <w:bookmarkEnd w:id="34"/>
+      <w:bookmarkEnd w:id="36"/>
     </w:p>
     <w:p>
       <w:r>
@@ -7673,7 +8709,7 @@
           <w:rFonts w:asciiTheme="minorHAnsi" w:hAnsiTheme="minorHAnsi" w:cstheme="minorHAnsi"/>
         </w:rPr>
       </w:pPr>
-      <w:bookmarkStart w:id="35" w:name="_Toc171326763"/>
+      <w:bookmarkStart w:id="37" w:name="_Toc171326763"/>
       <w:r>
         <w:rPr>
           <w:rFonts w:asciiTheme="minorHAnsi" w:hAnsiTheme="minorHAnsi" w:cstheme="minorHAnsi"/>
@@ -7681,26 +8717,26 @@
         <w:lastRenderedPageBreak/>
         <w:t>Testing</w:t>
       </w:r>
-      <w:bookmarkEnd w:id="35"/>
+      <w:bookmarkEnd w:id="37"/>
     </w:p>
     <w:p>
       <w:pPr>
         <w:pStyle w:val="Heading2"/>
       </w:pPr>
-      <w:bookmarkStart w:id="36" w:name="_Toc171326764"/>
-      <w:commentRangeStart w:id="37"/>
+      <w:bookmarkStart w:id="38" w:name="_Toc171326764"/>
+      <w:commentRangeStart w:id="39"/>
       <w:r>
         <w:t>UAT – Gathering user feedback</w:t>
       </w:r>
-      <w:bookmarkEnd w:id="36"/>
-      <w:commentRangeEnd w:id="37"/>
+      <w:bookmarkEnd w:id="38"/>
+      <w:commentRangeEnd w:id="39"/>
       <w:r>
         <w:rPr>
           <w:rStyle w:val="CommentReference"/>
           <w:rFonts w:asciiTheme="minorHAnsi" w:eastAsiaTheme="minorHAnsi" w:hAnsiTheme="minorHAnsi" w:cstheme="minorBidi"/>
           <w:color w:val="auto"/>
         </w:rPr>
-        <w:commentReference w:id="37"/>
+        <w:commentReference w:id="39"/>
       </w:r>
     </w:p>
     <w:p>
@@ -7712,12 +8748,12 @@
       <w:pPr>
         <w:pStyle w:val="Heading2"/>
       </w:pPr>
-      <w:bookmarkStart w:id="38" w:name="_Toc171326765"/>
+      <w:bookmarkStart w:id="40" w:name="_Toc171326765"/>
       <w:r>
         <w:lastRenderedPageBreak/>
         <w:t>Review with Employer</w:t>
       </w:r>
-      <w:bookmarkEnd w:id="38"/>
+      <w:bookmarkEnd w:id="40"/>
     </w:p>
     <w:p>
       <w:r>
@@ -7731,7 +8767,7 @@
           <w:rFonts w:asciiTheme="minorHAnsi" w:hAnsiTheme="minorHAnsi" w:cstheme="minorHAnsi"/>
         </w:rPr>
       </w:pPr>
-      <w:bookmarkStart w:id="39" w:name="_Toc171326766"/>
+      <w:bookmarkStart w:id="41" w:name="_Toc171326766"/>
       <w:r>
         <w:rPr>
           <w:rFonts w:asciiTheme="minorHAnsi" w:hAnsiTheme="minorHAnsi" w:cstheme="minorHAnsi"/>
@@ -7759,7 +8795,7 @@
         <w:lastRenderedPageBreak/>
         <w:t>Conclusions</w:t>
       </w:r>
-      <w:bookmarkEnd w:id="39"/>
+      <w:bookmarkEnd w:id="41"/>
     </w:p>
     <w:p>
       <w:pPr>
@@ -7768,14 +8804,14 @@
           <w:rFonts w:asciiTheme="minorHAnsi" w:hAnsiTheme="minorHAnsi" w:cstheme="minorHAnsi"/>
         </w:rPr>
       </w:pPr>
-      <w:bookmarkStart w:id="40" w:name="_Toc171326767"/>
+      <w:bookmarkStart w:id="42" w:name="_Toc171326767"/>
       <w:r>
         <w:rPr>
           <w:rFonts w:asciiTheme="minorHAnsi" w:hAnsiTheme="minorHAnsi" w:cstheme="minorHAnsi"/>
         </w:rPr>
         <w:t>Project Outcome</w:t>
       </w:r>
-      <w:bookmarkEnd w:id="40"/>
+      <w:bookmarkEnd w:id="42"/>
     </w:p>
     <w:p>
       <w:pPr>
@@ -7791,7 +8827,7 @@
           <w:rFonts w:asciiTheme="minorHAnsi" w:hAnsiTheme="minorHAnsi" w:cstheme="minorHAnsi"/>
         </w:rPr>
       </w:pPr>
-      <w:bookmarkStart w:id="41" w:name="_Toc171326768"/>
+      <w:bookmarkStart w:id="43" w:name="_Toc171326768"/>
       <w:r>
         <w:rPr>
           <w:rFonts w:asciiTheme="minorHAnsi" w:hAnsiTheme="minorHAnsi" w:cstheme="minorHAnsi"/>
@@ -7804,7 +8840,7 @@
         </w:rPr>
         <w:t>Additions</w:t>
       </w:r>
-      <w:bookmarkEnd w:id="41"/>
+      <w:bookmarkEnd w:id="43"/>
     </w:p>
     <w:p>
       <w:r>
@@ -7818,7 +8854,7 @@
           <w:rFonts w:asciiTheme="minorHAnsi" w:hAnsiTheme="minorHAnsi" w:cstheme="minorHAnsi"/>
         </w:rPr>
       </w:pPr>
-      <w:bookmarkStart w:id="42" w:name="_Toc171326769"/>
+      <w:bookmarkStart w:id="44" w:name="_Toc171326769"/>
       <w:r>
         <w:rPr>
           <w:rFonts w:asciiTheme="minorHAnsi" w:hAnsiTheme="minorHAnsi" w:cstheme="minorHAnsi"/>
@@ -7826,15 +8862,23 @@
         <w:lastRenderedPageBreak/>
         <w:t>References</w:t>
       </w:r>
-      <w:bookmarkStart w:id="43" w:name="_Communications"/>
-      <w:bookmarkEnd w:id="42"/>
-      <w:bookmarkEnd w:id="43"/>
-    </w:p>
-    <w:p>
-      <w:r>
-        <w:t xml:space="preserve">Amazon AWS. (2024). What is SDLC (Software Development Lifecycle)?. [Online]. AWS. Last Updated: 2024. Available at: </w:t>
-      </w:r>
-      <w:hyperlink r:id="rId40" w:anchor=":~:text=The%20software%20development%20lifecycle%20(SDLC,expectations%20during%20production%20and%20beyond" w:history="1">
+      <w:bookmarkStart w:id="45" w:name="_Communications"/>
+      <w:bookmarkEnd w:id="44"/>
+      <w:bookmarkEnd w:id="45"/>
+    </w:p>
+    <w:p>
+      <w:r>
+        <w:t>Amazon AWS. (2024). What is SDLC (Software Development Lifecycle</w:t>
+      </w:r>
+      <w:proofErr w:type="gramStart"/>
+      <w:r>
+        <w:t>)?.</w:t>
+      </w:r>
+      <w:proofErr w:type="gramEnd"/>
+      <w:r>
+        <w:t xml:space="preserve"> [Online]. AWS. Last Updated: 2024. Available at: </w:t>
+      </w:r>
+      <w:hyperlink r:id="rId45" w:anchor=":~:text=The%20software%20development%20lifecycle%20(SDLC,expectations%20during%20production%20and%20beyond" w:history="1">
         <w:r>
           <w:rPr>
             <w:rStyle w:val="Hyperlink"/>
@@ -7854,7 +8898,15 @@
     </w:p>
     <w:p>
       <w:r>
-        <w:t>Barger, R. (2021). How to Create a React App with a Node Backend: The Complete Guide. [Online]. FreeCodeCamp. Last Updated: 2021. Available at: https://www.freecodecamp.org/news/how-to-create-a-react-app-with-a-node-backend-the-complete-guide/ [Accessed 5 July 2024].</w:t>
+        <w:t xml:space="preserve">Barger, R. (2021). How to Create a React App with a Node Backend: The Complete Guide. [Online]. </w:t>
+      </w:r>
+      <w:proofErr w:type="spellStart"/>
+      <w:r>
+        <w:t>FreeCodeCamp</w:t>
+      </w:r>
+      <w:proofErr w:type="spellEnd"/>
+      <w:r>
+        <w:t>. Last Updated: 2021. Available at: https://www.freecodecamp.org/news/how-to-create-a-react-app-with-a-node-backend-the-complete-guide/ [Accessed 5 July 2024].</w:t>
       </w:r>
     </w:p>
     <w:p>
@@ -7867,9 +8919,37 @@
         <w:rPr>
           <w:rFonts w:cstheme="minorHAnsi"/>
         </w:rPr>
-        <w:t xml:space="preserve">Experian. (2024). DelphiSelect API Documentation - for Credit Decisioning data. [Online]. DelphiSelect API Documentation. Last Updated: 2024. Available at: </w:t>
-      </w:r>
-      <w:hyperlink r:id="rId41" w:history="1">
+        <w:t xml:space="preserve">Experian. (2024). </w:t>
+      </w:r>
+      <w:proofErr w:type="spellStart"/>
+      <w:r>
+        <w:rPr>
+          <w:rFonts w:cstheme="minorHAnsi"/>
+        </w:rPr>
+        <w:t>DelphiSelect</w:t>
+      </w:r>
+      <w:proofErr w:type="spellEnd"/>
+      <w:r>
+        <w:rPr>
+          <w:rFonts w:cstheme="minorHAnsi"/>
+        </w:rPr>
+        <w:t xml:space="preserve"> API Documentation - for Credit Decisioning data. [Online]. </w:t>
+      </w:r>
+      <w:proofErr w:type="spellStart"/>
+      <w:r>
+        <w:rPr>
+          <w:rFonts w:cstheme="minorHAnsi"/>
+        </w:rPr>
+        <w:t>DelphiSelect</w:t>
+      </w:r>
+      <w:proofErr w:type="spellEnd"/>
+      <w:r>
+        <w:rPr>
+          <w:rFonts w:cstheme="minorHAnsi"/>
+        </w:rPr>
+        <w:t xml:space="preserve"> API Documentation. Last Updated: 2024. Available at: </w:t>
+      </w:r>
+      <w:hyperlink r:id="rId46" w:history="1">
         <w:r>
           <w:rPr>
             <w:rStyle w:val="Hyperlink"/>
@@ -7909,7 +8989,7 @@
       <w:r>
         <w:t xml:space="preserve">July 6, 2024], from </w:t>
       </w:r>
-      <w:hyperlink r:id="rId42" w:tgtFrame="_new" w:history="1">
+      <w:hyperlink r:id="rId47" w:tgtFrame="_new" w:history="1">
         <w:r>
           <w:rPr>
             <w:rStyle w:val="Hyperlink"/>
@@ -7922,7 +9002,7 @@
       <w:r>
         <w:t xml:space="preserve">Iconic Digital Marketing Agency. (2024) The importance of brand guidelines. Available at: </w:t>
       </w:r>
-      <w:hyperlink r:id="rId43" w:tgtFrame="_new" w:history="1">
+      <w:hyperlink r:id="rId48" w:tgtFrame="_new" w:history="1">
         <w:r>
           <w:rPr>
             <w:rStyle w:val="Hyperlink"/>
@@ -7938,7 +9018,7 @@
       <w:r>
         <w:t xml:space="preserve">Mozilla. (2024). Polyfill. [Online]. developer.mozilla.org. Last Updated: 2024. Available at: </w:t>
       </w:r>
-      <w:hyperlink r:id="rId44" w:history="1">
+      <w:hyperlink r:id="rId49" w:history="1">
         <w:r>
           <w:rPr>
             <w:rStyle w:val="Hyperlink"/>
@@ -7958,7 +9038,7 @@
       <w:r>
         <w:t xml:space="preserve">Stack Overflow. (2024). babel-preset-react-app, is importing the "@babel/plugin-proposal-private-property-in-object" package without declaring. [Online]. Stack Overflow. Last Updated: 2024. Available at: </w:t>
       </w:r>
-      <w:hyperlink r:id="rId45" w:history="1">
+      <w:hyperlink r:id="rId50" w:history="1">
         <w:r>
           <w:rPr>
             <w:rStyle w:val="Hyperlink"/>
@@ -7982,19 +9062,27 @@
       <w:pPr>
         <w:pStyle w:val="Heading1"/>
       </w:pPr>
-      <w:bookmarkStart w:id="44" w:name="_Toc171326770"/>
+      <w:bookmarkStart w:id="46" w:name="_Toc171326770"/>
       <w:r>
         <w:lastRenderedPageBreak/>
         <w:t>Appendix</w:t>
       </w:r>
-      <w:bookmarkEnd w:id="44"/>
+      <w:bookmarkEnd w:id="46"/>
     </w:p>
     <w:p>
       <w:pPr>
         <w:jc w:val="both"/>
       </w:pPr>
       <w:r>
-        <w:t>Below is some additional work I did for this project, but have not included as part of the final project. Reasons for this include:</w:t>
+        <w:t xml:space="preserve">Below is some additional work I did for this </w:t>
+      </w:r>
+      <w:proofErr w:type="gramStart"/>
+      <w:r>
+        <w:t>project, but</w:t>
+      </w:r>
+      <w:proofErr w:type="gramEnd"/>
+      <w:r>
+        <w:t xml:space="preserve"> have not included as part of the final project. Reasons for this include:</w:t>
       </w:r>
     </w:p>
     <w:p>
@@ -8020,26 +9108,45 @@
         <w:jc w:val="both"/>
       </w:pPr>
       <w:r>
-        <w:t>Work was incompatible with the end goal of the project or it’s asperations</w:t>
-      </w:r>
+        <w:t xml:space="preserve">Work was incompatible with the end goal of the project or it’s </w:t>
+      </w:r>
+      <w:proofErr w:type="spellStart"/>
+      <w:r>
+        <w:t>asperations</w:t>
+      </w:r>
+      <w:proofErr w:type="spellEnd"/>
     </w:p>
     <w:p>
       <w:pPr>
         <w:pStyle w:val="Heading2"/>
         <w:jc w:val="both"/>
       </w:pPr>
-      <w:bookmarkStart w:id="45" w:name="_Toc171326771"/>
+      <w:bookmarkStart w:id="47" w:name="_Toc171326771"/>
       <w:r>
         <w:t>Initial Backend attempt, with React &amp; Node.JS using concurrently</w:t>
       </w:r>
-      <w:bookmarkEnd w:id="45"/>
+      <w:bookmarkEnd w:id="47"/>
     </w:p>
     <w:p>
       <w:pPr>
         <w:jc w:val="both"/>
       </w:pPr>
       <w:r>
-        <w:t>The “mssql” module I need to connect my React application to an Azure SQL Database is a Node.js module, so I needed to create a Node backend to be able to make use of this. I follows I guide from (</w:t>
+        <w:t>The “</w:t>
+      </w:r>
+      <w:proofErr w:type="spellStart"/>
+      <w:r>
+        <w:t>mssql</w:t>
+      </w:r>
+      <w:proofErr w:type="spellEnd"/>
+      <w:r>
+        <w:t xml:space="preserve">” module I need to connect my React application to an Azure SQL Database is a Node.js module, so I needed to create a Node </w:t>
+      </w:r>
+      <w:r>
+        <w:t>B</w:t>
+      </w:r>
+      <w:r>
+        <w:t>ackend to be able to make use of this. I follows I guide from (</w:t>
       </w:r>
       <w:r>
         <w:t>Barger,</w:t>
@@ -8065,7 +9172,15 @@
         <w:jc w:val="both"/>
       </w:pPr>
       <w:r>
-        <w:t>For this to work, I required the “express” module, so used npm to ensure that was available:</w:t>
+        <w:t xml:space="preserve">For this to work, I required the “express” module, so used </w:t>
+      </w:r>
+      <w:proofErr w:type="spellStart"/>
+      <w:r>
+        <w:t>npm</w:t>
+      </w:r>
+      <w:proofErr w:type="spellEnd"/>
+      <w:r>
+        <w:t xml:space="preserve"> to ensure that was available:</w:t>
       </w:r>
       <w:r>
         <w:rPr>
@@ -8087,7 +9202,7 @@
                     <pic:cNvPicPr/>
                   </pic:nvPicPr>
                   <pic:blipFill>
-                    <a:blip r:embed="rId46"/>
+                    <a:blip r:embed="rId51"/>
                     <a:stretch>
                       <a:fillRect/>
                     </a:stretch>
@@ -8113,7 +9228,25 @@
         <w:jc w:val="both"/>
       </w:pPr>
       <w:r>
-        <w:t xml:space="preserve">This worked on my local machine. However it did not when I deployed to my Azure host. Rather then debug this, I thought it would be easier to implement a separate Node.js server </w:t>
+        <w:t xml:space="preserve">This worked on my local machine. </w:t>
+      </w:r>
+      <w:proofErr w:type="gramStart"/>
+      <w:r>
+        <w:t>However</w:t>
+      </w:r>
+      <w:proofErr w:type="gramEnd"/>
+      <w:r>
+        <w:t xml:space="preserve"> it did not when I deployed to my Azure host. Rather </w:t>
+      </w:r>
+      <w:proofErr w:type="spellStart"/>
+      <w:proofErr w:type="gramStart"/>
+      <w:r>
+        <w:t>then</w:t>
+      </w:r>
+      <w:proofErr w:type="spellEnd"/>
+      <w:proofErr w:type="gramEnd"/>
+      <w:r>
+        <w:t xml:space="preserve"> debug this, I thought it would be easier to implement a separate Node.js server </w:t>
       </w:r>
       <w:r>
         <w:t xml:space="preserve">as a backend </w:t>
@@ -8207,7 +9340,7 @@
                     <pic:cNvPicPr/>
                   </pic:nvPicPr>
                   <pic:blipFill>
-                    <a:blip r:embed="rId47"/>
+                    <a:blip r:embed="rId52"/>
                     <a:stretch>
                       <a:fillRect/>
                     </a:stretch>
@@ -8249,7 +9382,7 @@
         <w:rPr>
           <w:noProof/>
         </w:rPr>
-        <w:t>24</w:t>
+        <w:t>29</w:t>
       </w:r>
       <w:r>
         <w:fldChar w:fldCharType="end"/>
@@ -8283,7 +9416,7 @@
                     <pic:cNvPicPr/>
                   </pic:nvPicPr>
                   <pic:blipFill>
-                    <a:blip r:embed="rId48"/>
+                    <a:blip r:embed="rId53"/>
                     <a:stretch>
                       <a:fillRect/>
                     </a:stretch>
@@ -8325,7 +9458,7 @@
                     <pic:cNvPicPr/>
                   </pic:nvPicPr>
                   <pic:blipFill>
-                    <a:blip r:embed="rId49"/>
+                    <a:blip r:embed="rId54"/>
                     <a:stretch>
                       <a:fillRect/>
                     </a:stretch>
@@ -8368,7 +9501,7 @@
                     <pic:cNvPicPr/>
                   </pic:nvPicPr>
                   <pic:blipFill>
-                    <a:blip r:embed="rId50"/>
+                    <a:blip r:embed="rId55"/>
                     <a:stretch>
                       <a:fillRect/>
                     </a:stretch>
@@ -8416,7 +9549,7 @@
                     <pic:cNvPicPr/>
                   </pic:nvPicPr>
                   <pic:blipFill>
-                    <a:blip r:embed="rId51"/>
+                    <a:blip r:embed="rId56"/>
                     <a:stretch>
                       <a:fillRect/>
                     </a:stretch>
@@ -8457,7 +9590,7 @@
         <w:rPr>
           <w:noProof/>
         </w:rPr>
-        <w:t>25</w:t>
+        <w:t>30</w:t>
       </w:r>
       <w:r>
         <w:fldChar w:fldCharType="end"/>
@@ -8478,7 +9611,15 @@
     </w:p>
     <w:p>
       <w:r>
-        <w:t>I needed to know if this deployed application was accessible by other users. To confirm this I asked one of my colleagues (referred to as MO in the screenshot below) to try accessing the link and confirm what they see. This was successful:</w:t>
+        <w:t xml:space="preserve">I needed to know if this deployed application was accessible by other users. To confirm </w:t>
+      </w:r>
+      <w:proofErr w:type="gramStart"/>
+      <w:r>
+        <w:t>this</w:t>
+      </w:r>
+      <w:proofErr w:type="gramEnd"/>
+      <w:r>
+        <w:t xml:space="preserve"> I asked one of my colleagues (referred to as MO in the screenshot below) to try accessing the link and confirm what they see. This was successful:</w:t>
       </w:r>
     </w:p>
     <w:p>
@@ -8502,7 +9643,7 @@
                     <pic:cNvPicPr/>
                   </pic:nvPicPr>
                   <pic:blipFill>
-                    <a:blip r:embed="rId52"/>
+                    <a:blip r:embed="rId57"/>
                     <a:stretch>
                       <a:fillRect/>
                     </a:stretch>
@@ -8543,7 +9684,7 @@
         <w:rPr>
           <w:noProof/>
         </w:rPr>
-        <w:t>26</w:t>
+        <w:t>31</w:t>
       </w:r>
       <w:r>
         <w:fldChar w:fldCharType="end"/>
@@ -8557,7 +9698,19 @@
     </w:p>
     <w:p>
       <w:r>
-        <w:t>This gave me a proof of concept that this method of deploying a React Application to an Azure based host would work with the resources available to me. When the need for a full backend became apparent however, I needed to consider how the deployed application would communicate with the backend, which I did not consider with this Static Web App. I therefore scrapped this and investigated alternatives.</w:t>
+        <w:t xml:space="preserve">This gave me a proof of concept that this method of deploying a React Application to an Azure based host would work with the resources available to me. When the need for a full </w:t>
+      </w:r>
+      <w:r>
+        <w:t>B</w:t>
+      </w:r>
+      <w:r>
+        <w:t xml:space="preserve">ackend became apparent however, I needed to consider how the deployed application would communicate with the </w:t>
+      </w:r>
+      <w:r>
+        <w:t>B</w:t>
+      </w:r>
+      <w:r>
+        <w:t>ackend, which I did not consider with this Static Web App. I therefore scrapped this and investigated alternatives.</w:t>
       </w:r>
       <w:r>
         <w:br w:type="page"/>
@@ -8607,7 +9760,15 @@
     </w:p>
     <w:p>
       <w:r>
-        <w:t>B1 - Works independently and takes responsibility. For example, has a disciplined and responsible approach to risk, and stays motivated and commited when facing challenges</w:t>
+        <w:t xml:space="preserve">B1 - Works independently and takes responsibility. For example, has a disciplined and responsible approach to risk, and stays motivated and </w:t>
+      </w:r>
+      <w:proofErr w:type="spellStart"/>
+      <w:r>
+        <w:t>commited</w:t>
+      </w:r>
+      <w:proofErr w:type="spellEnd"/>
+      <w:r>
+        <w:t xml:space="preserve"> when facing challenges</w:t>
       </w:r>
     </w:p>
     <w:p>
@@ -8626,8 +9787,8 @@
       </w:r>
     </w:p>
     <w:sectPr>
-      <w:headerReference w:type="default" r:id="rId53"/>
-      <w:footerReference w:type="default" r:id="rId54"/>
+      <w:headerReference w:type="default" r:id="rId58"/>
+      <w:footerReference w:type="default" r:id="rId59"/>
       <w:pgSz w:w="11906" w:h="16838"/>
       <w:pgMar w:top="720" w:right="720" w:bottom="720" w:left="720" w:header="708" w:footer="708" w:gutter="0"/>
       <w:cols w:space="708"/>
@@ -8655,7 +9816,7 @@
       </w:r>
     </w:p>
   </w:comment>
-  <w:comment w:id="29" w:author="Benjamin Roberts" w:date="2024-08-05T12:41:00Z" w:initials="BR">
+  <w:comment w:id="32" w:author="Benjamin Roberts" w:date="2024-08-05T12:41:00Z" w:initials="BR">
     <w:p>
       <w:pPr>
         <w:pStyle w:val="CommentText"/>
@@ -8671,7 +9832,7 @@
       </w:r>
     </w:p>
   </w:comment>
-  <w:comment w:id="33" w:author="Benjamin Roberts" w:date="2024-07-08T10:06:00Z" w:initials="BR">
+  <w:comment w:id="33" w:author="Benjamin Roberts" w:date="2024-08-05T14:23:00Z" w:initials="BR">
     <w:p>
       <w:pPr>
         <w:pStyle w:val="CommentText"/>
@@ -8683,6 +9844,51 @@
         <w:annotationRef/>
       </w:r>
       <w:r>
+        <w:t>Add a screenshot of conversation</w:t>
+      </w:r>
+    </w:p>
+  </w:comment>
+  <w:comment w:id="34" w:author="Benjamin Roberts" w:date="2024-08-05T14:51:00Z" w:initials="BR">
+    <w:p>
+      <w:pPr>
+        <w:pStyle w:val="CommentText"/>
+      </w:pPr>
+      <w:r>
+        <w:rPr>
+          <w:rStyle w:val="CommentReference"/>
+        </w:rPr>
+        <w:annotationRef/>
+      </w:r>
+      <w:r>
+        <w:t>A very frequent criticism we have internally for Experian’s documentation</w:t>
+      </w:r>
+    </w:p>
+    <w:p>
+      <w:pPr>
+        <w:pStyle w:val="CommentText"/>
+      </w:pPr>
+    </w:p>
+    <w:p>
+      <w:pPr>
+        <w:pStyle w:val="CommentText"/>
+      </w:pPr>
+      <w:r>
+        <w:t>I had an idea to use a YAML Parser to do something similar but would instead read the API spec from Experian directly. This was more complicated through and this additional concern above justified a more simple approach</w:t>
+      </w:r>
+    </w:p>
+  </w:comment>
+  <w:comment w:id="35" w:author="Benjamin Roberts" w:date="2024-07-08T10:06:00Z" w:initials="BR">
+    <w:p>
+      <w:pPr>
+        <w:pStyle w:val="CommentText"/>
+      </w:pPr>
+      <w:r>
+        <w:rPr>
+          <w:rStyle w:val="CommentReference"/>
+        </w:rPr>
+        <w:annotationRef/>
+      </w:r>
+      <w:r>
         <w:t>Leave in Apply 1 for now.</w:t>
       </w:r>
     </w:p>
@@ -8726,7 +9932,7 @@
       </w:r>
     </w:p>
   </w:comment>
-  <w:comment w:id="37" w:author="Benjamin Roberts" w:date="2024-08-05T12:05:00Z" w:initials="BR">
+  <w:comment w:id="39" w:author="Benjamin Roberts" w:date="2024-08-05T12:05:00Z" w:initials="BR">
     <w:p>
       <w:pPr>
         <w:pStyle w:val="CommentText"/>
@@ -8767,6 +9973,8 @@
 <w15:commentsEx xmlns:wpc="http://schemas.microsoft.com/office/word/2010/wordprocessingCanvas" xmlns:cx="http://schemas.microsoft.com/office/drawing/2014/chartex" xmlns:cx1="http://schemas.microsoft.com/office/drawing/2015/9/8/chartex" xmlns:cx2="http://schemas.microsoft.com/office/drawing/2015/10/21/chartex" xmlns:cx3="http://schemas.microsoft.com/office/drawing/2016/5/9/chartex" xmlns:cx4="http://schemas.microsoft.com/office/drawing/2016/5/10/chartex" xmlns:cx5="http://schemas.microsoft.com/office/drawing/2016/5/11/chartex" xmlns:cx6="http://schemas.microsoft.com/office/drawing/2016/5/12/chartex" xmlns:cx7="http://schemas.microsoft.com/office/drawing/2016/5/13/chartex" xmlns:cx8="http://schemas.microsoft.com/office/drawing/2016/5/14/chartex" xmlns:mc="http://schemas.openxmlformats.org/markup-compatibility/2006" xmlns:aink="http://schemas.microsoft.com/office/drawing/2016/ink" xmlns:am3d="http://schemas.microsoft.com/office/drawing/2017/model3d" xmlns:o="urn:schemas-microsoft-com:office:office" xmlns:oel="http://schemas.microsoft.com/office/2019/extlst" xmlns:r="http://schemas.openxmlformats.org/officeDocument/2006/relationships" xmlns:m="http://schemas.openxmlformats.org/officeDocument/2006/math" xmlns:v="urn:schemas-microsoft-com:vml" xmlns:wp14="http://schemas.microsoft.com/office/word/2010/wordprocessingDrawing" xmlns:wp="http://schemas.openxmlformats.org/drawingml/2006/wordprocessingDrawing" xmlns:w10="urn:schemas-microsoft-com:office:word" xmlns:w="http://schemas.openxmlformats.org/wordprocessingml/2006/main" xmlns:w14="http://schemas.microsoft.com/office/word/2010/wordml" xmlns:w15="http://schemas.microsoft.com/office/word/2012/wordml" xmlns:w16cex="http://schemas.microsoft.com/office/word/2018/wordml/cex" xmlns:w16cid="http://schemas.microsoft.com/office/word/2016/wordml/cid" xmlns:w16="http://schemas.microsoft.com/office/word/2018/wordml" xmlns:w16du="http://schemas.microsoft.com/office/word/2023/wordml/word16du" xmlns:w16sdtdh="http://schemas.microsoft.com/office/word/2020/wordml/sdtdatahash" xmlns:w16se="http://schemas.microsoft.com/office/word/2015/wordml/symex" xmlns:wpg="http://schemas.microsoft.com/office/word/2010/wordprocessingGroup" xmlns:wpi="http://schemas.microsoft.com/office/word/2010/wordprocessingInk" xmlns:wne="http://schemas.microsoft.com/office/word/2006/wordml" xmlns:wps="http://schemas.microsoft.com/office/word/2010/wordprocessingShape" mc:Ignorable="w14 w15 w16se w16cid w16 w16cex w16sdtdh w16du wp14">
   <w15:commentEx w15:paraId="32EE22A8" w15:done="0"/>
   <w15:commentEx w15:paraId="145D841C" w15:done="0"/>
+  <w15:commentEx w15:paraId="5353FCB7" w15:done="0"/>
+  <w15:commentEx w15:paraId="03257647" w15:done="0"/>
   <w15:commentEx w15:paraId="149D5C65" w15:done="0"/>
   <w15:commentEx w15:paraId="7DA5C1CD" w15:done="0"/>
 </w15:commentsEx>
@@ -8776,6 +9984,8 @@
 <w16cex:commentsExtensible xmlns:wpc="http://schemas.microsoft.com/office/word/2010/wordprocessingCanvas" xmlns:cx="http://schemas.microsoft.com/office/drawing/2014/chartex" xmlns:cx1="http://schemas.microsoft.com/office/drawing/2015/9/8/chartex" xmlns:cx2="http://schemas.microsoft.com/office/drawing/2015/10/21/chartex" xmlns:cx3="http://schemas.microsoft.com/office/drawing/2016/5/9/chartex" xmlns:cx4="http://schemas.microsoft.com/office/drawing/2016/5/10/chartex" xmlns:cx5="http://schemas.microsoft.com/office/drawing/2016/5/11/chartex" xmlns:cx6="http://schemas.microsoft.com/office/drawing/2016/5/12/chartex" xmlns:cx7="http://schemas.microsoft.com/office/drawing/2016/5/13/chartex" xmlns:cx8="http://schemas.microsoft.com/office/drawing/2016/5/14/chartex" xmlns:cr="http://schemas.microsoft.com/office/comments/2020/reactions" xmlns:mc="http://schemas.openxmlformats.org/markup-compatibility/2006" xmlns:aink="http://schemas.microsoft.com/office/drawing/2016/ink" xmlns:am3d="http://schemas.microsoft.com/office/drawing/2017/model3d" xmlns:o="urn:schemas-microsoft-com:office:office" xmlns:oel="http://schemas.microsoft.com/office/2019/extlst" xmlns:r="http://schemas.openxmlformats.org/officeDocument/2006/relationships" xmlns:m="http://schemas.openxmlformats.org/officeDocument/2006/math" xmlns:v="urn:schemas-microsoft-com:vml" xmlns:wp14="http://schemas.microsoft.com/office/word/2010/wordprocessingDrawing" xmlns:wp="http://schemas.openxmlformats.org/drawingml/2006/wordprocessingDrawing" xmlns:w10="urn:schemas-microsoft-com:office:word" xmlns:w="http://schemas.openxmlformats.org/wordprocessingml/2006/main" xmlns:w14="http://schemas.microsoft.com/office/word/2010/wordml" xmlns:w15="http://schemas.microsoft.com/office/word/2012/wordml" xmlns:w16cex="http://schemas.microsoft.com/office/word/2018/wordml/cex" xmlns:w16cid="http://schemas.microsoft.com/office/word/2016/wordml/cid" xmlns:w16="http://schemas.microsoft.com/office/word/2018/wordml" xmlns:w16du="http://schemas.microsoft.com/office/word/2023/wordml/word16du" xmlns:w16sdtdh="http://schemas.microsoft.com/office/word/2020/wordml/sdtdatahash" xmlns:w16se="http://schemas.microsoft.com/office/word/2015/wordml/symex" xmlns:wpg="http://schemas.microsoft.com/office/word/2010/wordprocessingGroup" xmlns:wpi="http://schemas.microsoft.com/office/word/2010/wordprocessingInk" xmlns:wne="http://schemas.microsoft.com/office/word/2006/wordml" xmlns:wps="http://schemas.microsoft.com/office/word/2010/wordprocessingShape" mc:Ignorable="w14 w15 w16se w16cid w16 w16cex w16sdtdh cr w16du wp14">
   <w16cex:commentExtensible w16cex:durableId="22FA81FC" w16cex:dateUtc="2024-08-05T11:00:00Z"/>
   <w16cex:commentExtensible w16cex:durableId="7EA3118D" w16cex:dateUtc="2024-08-05T11:41:00Z"/>
+  <w16cex:commentExtensible w16cex:durableId="0AD2918A" w16cex:dateUtc="2024-08-05T13:23:00Z"/>
+  <w16cex:commentExtensible w16cex:durableId="5B9B7FD8" w16cex:dateUtc="2024-08-05T13:51:00Z"/>
   <w16cex:commentExtensible w16cex:durableId="2457BEB5" w16cex:dateUtc="2024-07-08T09:06:00Z"/>
   <w16cex:commentExtensible w16cex:durableId="012CFE81" w16cex:dateUtc="2024-08-05T11:05:00Z"/>
 </w16cex:commentsExtensible>
@@ -8785,6 +9995,8 @@
 <w16cid:commentsIds xmlns:wpc="http://schemas.microsoft.com/office/word/2010/wordprocessingCanvas" xmlns:cx="http://schemas.microsoft.com/office/drawing/2014/chartex" xmlns:cx1="http://schemas.microsoft.com/office/drawing/2015/9/8/chartex" xmlns:cx2="http://schemas.microsoft.com/office/drawing/2015/10/21/chartex" xmlns:cx3="http://schemas.microsoft.com/office/drawing/2016/5/9/chartex" xmlns:cx4="http://schemas.microsoft.com/office/drawing/2016/5/10/chartex" xmlns:cx5="http://schemas.microsoft.com/office/drawing/2016/5/11/chartex" xmlns:cx6="http://schemas.microsoft.com/office/drawing/2016/5/12/chartex" xmlns:cx7="http://schemas.microsoft.com/office/drawing/2016/5/13/chartex" xmlns:cx8="http://schemas.microsoft.com/office/drawing/2016/5/14/chartex" xmlns:mc="http://schemas.openxmlformats.org/markup-compatibility/2006" xmlns:aink="http://schemas.microsoft.com/office/drawing/2016/ink" xmlns:am3d="http://schemas.microsoft.com/office/drawing/2017/model3d" xmlns:o="urn:schemas-microsoft-com:office:office" xmlns:oel="http://schemas.microsoft.com/office/2019/extlst" xmlns:r="http://schemas.openxmlformats.org/officeDocument/2006/relationships" xmlns:m="http://schemas.openxmlformats.org/officeDocument/2006/math" xmlns:v="urn:schemas-microsoft-com:vml" xmlns:wp14="http://schemas.microsoft.com/office/word/2010/wordprocessingDrawing" xmlns:wp="http://schemas.openxmlformats.org/drawingml/2006/wordprocessingDrawing" xmlns:w10="urn:schemas-microsoft-com:office:word" xmlns:w="http://schemas.openxmlformats.org/wordprocessingml/2006/main" xmlns:w14="http://schemas.microsoft.com/office/word/2010/wordml" xmlns:w15="http://schemas.microsoft.com/office/word/2012/wordml" xmlns:w16cex="http://schemas.microsoft.com/office/word/2018/wordml/cex" xmlns:w16cid="http://schemas.microsoft.com/office/word/2016/wordml/cid" xmlns:w16="http://schemas.microsoft.com/office/word/2018/wordml" xmlns:w16du="http://schemas.microsoft.com/office/word/2023/wordml/word16du" xmlns:w16sdtdh="http://schemas.microsoft.com/office/word/2020/wordml/sdtdatahash" xmlns:w16se="http://schemas.microsoft.com/office/word/2015/wordml/symex" xmlns:wpg="http://schemas.microsoft.com/office/word/2010/wordprocessingGroup" xmlns:wpi="http://schemas.microsoft.com/office/word/2010/wordprocessingInk" xmlns:wne="http://schemas.microsoft.com/office/word/2006/wordml" xmlns:wps="http://schemas.microsoft.com/office/word/2010/wordprocessingShape" mc:Ignorable="w14 w15 w16se w16cid w16 w16cex w16sdtdh w16du wp14">
   <w16cid:commentId w16cid:paraId="32EE22A8" w16cid:durableId="22FA81FC"/>
   <w16cid:commentId w16cid:paraId="145D841C" w16cid:durableId="7EA3118D"/>
+  <w16cid:commentId w16cid:paraId="5353FCB7" w16cid:durableId="0AD2918A"/>
+  <w16cid:commentId w16cid:paraId="03257647" w16cid:durableId="5B9B7FD8"/>
   <w16cid:commentId w16cid:paraId="149D5C65" w16cid:durableId="2457BEB5"/>
   <w16cid:commentId w16cid:paraId="7DA5C1CD" w16cid:durableId="012CFE81"/>
 </w16cid:commentsIds>
@@ -10956,6 +12168,95 @@
     </w:lvl>
   </w:abstractNum>
   <w:abstractNum w:abstractNumId="19" w15:restartNumberingAfterBreak="0">
+    <w:nsid w:val="634928C9"/>
+    <w:multiLevelType w:val="hybridMultilevel"/>
+    <w:tmpl w:val="5270163E"/>
+    <w:lvl w:ilvl="0" w:tplc="0809000F">
+      <w:start w:val="1"/>
+      <w:numFmt w:val="decimal"/>
+      <w:lvlText w:val="%1."/>
+      <w:lvlJc w:val="left"/>
+      <w:pPr>
+        <w:ind w:left="720" w:hanging="360"/>
+      </w:pPr>
+      <w:rPr>
+        <w:rFonts w:hint="default"/>
+      </w:rPr>
+    </w:lvl>
+    <w:lvl w:ilvl="1" w:tplc="08090019">
+      <w:start w:val="1"/>
+      <w:numFmt w:val="lowerLetter"/>
+      <w:lvlText w:val="%2."/>
+      <w:lvlJc w:val="left"/>
+      <w:pPr>
+        <w:ind w:left="1440" w:hanging="360"/>
+      </w:pPr>
+    </w:lvl>
+    <w:lvl w:ilvl="2" w:tplc="0809001B" w:tentative="1">
+      <w:start w:val="1"/>
+      <w:numFmt w:val="lowerRoman"/>
+      <w:lvlText w:val="%3."/>
+      <w:lvlJc w:val="right"/>
+      <w:pPr>
+        <w:ind w:left="2160" w:hanging="180"/>
+      </w:pPr>
+    </w:lvl>
+    <w:lvl w:ilvl="3" w:tplc="0809000F" w:tentative="1">
+      <w:start w:val="1"/>
+      <w:numFmt w:val="decimal"/>
+      <w:lvlText w:val="%4."/>
+      <w:lvlJc w:val="left"/>
+      <w:pPr>
+        <w:ind w:left="2880" w:hanging="360"/>
+      </w:pPr>
+    </w:lvl>
+    <w:lvl w:ilvl="4" w:tplc="08090019" w:tentative="1">
+      <w:start w:val="1"/>
+      <w:numFmt w:val="lowerLetter"/>
+      <w:lvlText w:val="%5."/>
+      <w:lvlJc w:val="left"/>
+      <w:pPr>
+        <w:ind w:left="3600" w:hanging="360"/>
+      </w:pPr>
+    </w:lvl>
+    <w:lvl w:ilvl="5" w:tplc="0809001B" w:tentative="1">
+      <w:start w:val="1"/>
+      <w:numFmt w:val="lowerRoman"/>
+      <w:lvlText w:val="%6."/>
+      <w:lvlJc w:val="right"/>
+      <w:pPr>
+        <w:ind w:left="4320" w:hanging="180"/>
+      </w:pPr>
+    </w:lvl>
+    <w:lvl w:ilvl="6" w:tplc="0809000F" w:tentative="1">
+      <w:start w:val="1"/>
+      <w:numFmt w:val="decimal"/>
+      <w:lvlText w:val="%7."/>
+      <w:lvlJc w:val="left"/>
+      <w:pPr>
+        <w:ind w:left="5040" w:hanging="360"/>
+      </w:pPr>
+    </w:lvl>
+    <w:lvl w:ilvl="7" w:tplc="08090019" w:tentative="1">
+      <w:start w:val="1"/>
+      <w:numFmt w:val="lowerLetter"/>
+      <w:lvlText w:val="%8."/>
+      <w:lvlJc w:val="left"/>
+      <w:pPr>
+        <w:ind w:left="5760" w:hanging="360"/>
+      </w:pPr>
+    </w:lvl>
+    <w:lvl w:ilvl="8" w:tplc="0809001B" w:tentative="1">
+      <w:start w:val="1"/>
+      <w:numFmt w:val="lowerRoman"/>
+      <w:lvlText w:val="%9."/>
+      <w:lvlJc w:val="right"/>
+      <w:pPr>
+        <w:ind w:left="6480" w:hanging="180"/>
+      </w:pPr>
+    </w:lvl>
+  </w:abstractNum>
+  <w:abstractNum w:abstractNumId="20" w15:restartNumberingAfterBreak="0">
     <w:nsid w:val="64100B12"/>
     <w:multiLevelType w:val="hybridMultilevel"/>
     <w:tmpl w:val="4CACD328"/>
@@ -11044,7 +12345,7 @@
       </w:pPr>
     </w:lvl>
   </w:abstractNum>
-  <w:abstractNum w:abstractNumId="20" w15:restartNumberingAfterBreak="0">
+  <w:abstractNum w:abstractNumId="21" w15:restartNumberingAfterBreak="0">
     <w:nsid w:val="66C314D3"/>
     <w:multiLevelType w:val="hybridMultilevel"/>
     <w:tmpl w:val="135CFF26"/>
@@ -11157,7 +12458,7 @@
       </w:rPr>
     </w:lvl>
   </w:abstractNum>
-  <w:abstractNum w:abstractNumId="21" w15:restartNumberingAfterBreak="0">
+  <w:abstractNum w:abstractNumId="22" w15:restartNumberingAfterBreak="0">
     <w:nsid w:val="66C443E8"/>
     <w:multiLevelType w:val="hybridMultilevel"/>
     <w:tmpl w:val="BD4A729E"/>
@@ -11270,7 +12571,7 @@
       </w:rPr>
     </w:lvl>
   </w:abstractNum>
-  <w:abstractNum w:abstractNumId="22" w15:restartNumberingAfterBreak="0">
+  <w:abstractNum w:abstractNumId="23" w15:restartNumberingAfterBreak="0">
     <w:nsid w:val="726D15CA"/>
     <w:multiLevelType w:val="hybridMultilevel"/>
     <w:tmpl w:val="DAEADBD4"/>
@@ -11359,7 +12660,7 @@
       </w:pPr>
     </w:lvl>
   </w:abstractNum>
-  <w:abstractNum w:abstractNumId="23" w15:restartNumberingAfterBreak="0">
+  <w:abstractNum w:abstractNumId="24" w15:restartNumberingAfterBreak="0">
     <w:nsid w:val="7B663E0A"/>
     <w:multiLevelType w:val="multilevel"/>
     <w:tmpl w:val="8BBE7CCA"/>
@@ -11515,7 +12816,7 @@
     <w:abstractNumId w:val="7"/>
   </w:num>
   <w:num w:numId="3" w16cid:durableId="972128006">
-    <w:abstractNumId w:val="21"/>
+    <w:abstractNumId w:val="22"/>
   </w:num>
   <w:num w:numId="4" w16cid:durableId="384063555">
     <w:abstractNumId w:val="15"/>
@@ -11530,13 +12831,13 @@
     <w:abstractNumId w:val="18"/>
   </w:num>
   <w:num w:numId="8" w16cid:durableId="1068649352">
-    <w:abstractNumId w:val="20"/>
+    <w:abstractNumId w:val="21"/>
   </w:num>
   <w:num w:numId="9" w16cid:durableId="1482573851">
     <w:abstractNumId w:val="0"/>
   </w:num>
   <w:num w:numId="10" w16cid:durableId="1467965475">
-    <w:abstractNumId w:val="22"/>
+    <w:abstractNumId w:val="23"/>
   </w:num>
   <w:num w:numId="11" w16cid:durableId="2107841507">
     <w:abstractNumId w:val="17"/>
@@ -11560,7 +12861,7 @@
     <w:abstractNumId w:val="2"/>
   </w:num>
   <w:num w:numId="18" w16cid:durableId="2016691241">
-    <w:abstractNumId w:val="23"/>
+    <w:abstractNumId w:val="24"/>
   </w:num>
   <w:num w:numId="19" w16cid:durableId="1327128603">
     <w:abstractNumId w:val="4"/>
@@ -11569,7 +12870,7 @@
     <w:abstractNumId w:val="8"/>
   </w:num>
   <w:num w:numId="21" w16cid:durableId="234634931">
-    <w:abstractNumId w:val="19"/>
+    <w:abstractNumId w:val="20"/>
   </w:num>
   <w:num w:numId="22" w16cid:durableId="1281957998">
     <w:abstractNumId w:val="9"/>
@@ -11579,6 +12880,9 @@
   </w:num>
   <w:num w:numId="24" w16cid:durableId="486750858">
     <w:abstractNumId w:val="14"/>
+  </w:num>
+  <w:num w:numId="25" w16cid:durableId="198933022">
+    <w:abstractNumId w:val="19"/>
   </w:num>
 </w:numbering>
 </file>
@@ -12079,6 +13383,26 @@
       <w:iCs/>
       <w:color w:val="2F5496" w:themeColor="accent1" w:themeShade="BF"/>
       <w:sz w:val="26"/>
+    </w:rPr>
+  </w:style>
+  <w:style w:type="paragraph" w:styleId="Heading5">
+    <w:name w:val="heading 5"/>
+    <w:basedOn w:val="Normal"/>
+    <w:next w:val="Normal"/>
+    <w:link w:val="Heading5Char"/>
+    <w:uiPriority w:val="9"/>
+    <w:unhideWhenUsed/>
+    <w:qFormat/>
+    <w:rsid w:val="00EB01E4"/>
+    <w:pPr>
+      <w:keepNext/>
+      <w:keepLines/>
+      <w:spacing w:before="40" w:after="0"/>
+      <w:outlineLvl w:val="4"/>
+    </w:pPr>
+    <w:rPr>
+      <w:rFonts w:asciiTheme="majorHAnsi" w:eastAsiaTheme="majorEastAsia" w:hAnsiTheme="majorHAnsi" w:cstheme="majorBidi"/>
+      <w:color w:val="2F5496" w:themeColor="accent1" w:themeShade="BF"/>
     </w:rPr>
   </w:style>
   <w:style w:type="character" w:default="1" w:styleId="DefaultParagraphFont">
@@ -12594,6 +13918,17 @@
       <w:iCs/>
     </w:rPr>
   </w:style>
+  <w:style w:type="character" w:customStyle="1" w:styleId="Heading5Char">
+    <w:name w:val="Heading 5 Char"/>
+    <w:basedOn w:val="DefaultParagraphFont"/>
+    <w:link w:val="Heading5"/>
+    <w:uiPriority w:val="9"/>
+    <w:rsid w:val="00EB01E4"/>
+    <w:rPr>
+      <w:rFonts w:asciiTheme="majorHAnsi" w:eastAsiaTheme="majorEastAsia" w:hAnsiTheme="majorHAnsi" w:cstheme="majorBidi"/>
+      <w:color w:val="2F5496" w:themeColor="accent1" w:themeShade="BF"/>
+    </w:rPr>
+  </w:style>
 </w:styles>
 </file>
 

</xml_diff>

<commit_message>
Fixed Side Bar Navigation
</commit_message>
<xml_diff>
--- a/__Report/Module 2 - Apply DRAFT.docx
+++ b/__Report/Module 2 - Apply DRAFT.docx
@@ -4130,7 +4130,23 @@
           </w:tcPr>
           <w:p>
             <w:r>
-              <w:t>Acronym for Credit Account Information Sharing – Financial Service providers share account information with credit bureaus as a trade off for being able to access this data as part of their “Know your Customer” checks and for assessing credit worthiness.</w:t>
+              <w:t xml:space="preserve">Acronym for Credit Account Information Sharing – Financial Service providers share account information with credit bureaus as a </w:t>
+            </w:r>
+            <w:proofErr w:type="spellStart"/>
+            <w:r>
+              <w:t>trade off</w:t>
+            </w:r>
+            <w:proofErr w:type="spellEnd"/>
+            <w:r>
+              <w:t xml:space="preserve"> for being able to access this data as part of their “Know your </w:t>
+            </w:r>
+            <w:proofErr w:type="gramStart"/>
+            <w:r>
+              <w:t>Customer</w:t>
+            </w:r>
+            <w:proofErr w:type="gramEnd"/>
+            <w:r>
+              <w:t>” checks and for assessing credit worthiness.</w:t>
             </w:r>
           </w:p>
           <w:p/>
@@ -4281,7 +4297,23 @@
         <w:jc w:val="both"/>
       </w:pPr>
       <w:r>
-        <w:t xml:space="preserve">All these tools are useful for their specific purposes but what they don’t do is give us a presentable view of the low-level data used in making a decision on an application. We could license other software for this purpose e.g. the Credit Bureau providers Experian, TransUnion and Equifax all provide software to present the data they hold on an applicant. These however require software licenses to be purchased. I believe we could use the React Framework to build a similar tool that would be more bespoke to our business needs.  </w:t>
+        <w:t xml:space="preserve">All these tools are useful for their specific purposes but what they don’t do is give us a presentable view of the low-level data used in </w:t>
+      </w:r>
+      <w:proofErr w:type="gramStart"/>
+      <w:r>
+        <w:t>making a decision</w:t>
+      </w:r>
+      <w:proofErr w:type="gramEnd"/>
+      <w:r>
+        <w:t xml:space="preserve"> on an application. We could license other software for this purpose e.g. the Credit Bureau providers Experian, TransUnion and Equifax all provide software to present the data they hold </w:t>
+      </w:r>
+      <w:proofErr w:type="gramStart"/>
+      <w:r>
+        <w:t>on</w:t>
+      </w:r>
+      <w:proofErr w:type="gramEnd"/>
+      <w:r>
+        <w:t xml:space="preserve"> an applicant. These however require software licenses to be purchased. I believe we could use the React Framework to build a similar tool that would be more bespoke to our business needs.  </w:t>
       </w:r>
     </w:p>
     <w:p>
@@ -4296,7 +4328,15 @@
     </w:p>
     <w:p>
       <w:r>
-        <w:t>Using the React Javascript Framework, design and develop a simple Web Application to:</w:t>
+        <w:t xml:space="preserve">Using the React </w:t>
+      </w:r>
+      <w:proofErr w:type="spellStart"/>
+      <w:r>
+        <w:t>Javascript</w:t>
+      </w:r>
+      <w:proofErr w:type="spellEnd"/>
+      <w:r>
+        <w:t xml:space="preserve"> Framework, design and develop a simple Web Application to:</w:t>
       </w:r>
     </w:p>
     <w:p>
@@ -4419,7 +4459,15 @@
         </w:numPr>
       </w:pPr>
       <w:r>
-        <w:t>The web app is able to query a database where logs from the Decisioning program/software are retained</w:t>
+        <w:t xml:space="preserve">The web app </w:t>
+      </w:r>
+      <w:proofErr w:type="gramStart"/>
+      <w:r>
+        <w:t>is able to</w:t>
+      </w:r>
+      <w:proofErr w:type="gramEnd"/>
+      <w:r>
+        <w:t xml:space="preserve"> query a database where logs from the Decisioning program/software are retained</w:t>
       </w:r>
     </w:p>
     <w:p>
@@ -4461,7 +4509,15 @@
         </w:numPr>
       </w:pPr>
       <w:r>
-        <w:t xml:space="preserve">Summary data on an applicants Credit file </w:t>
+        <w:t xml:space="preserve">Summary data on an </w:t>
+      </w:r>
+      <w:proofErr w:type="spellStart"/>
+      <w:r>
+        <w:t>applicants</w:t>
+      </w:r>
+      <w:proofErr w:type="spellEnd"/>
+      <w:r>
+        <w:t xml:space="preserve"> Credit file </w:t>
       </w:r>
     </w:p>
     <w:p>
@@ -4613,7 +4669,15 @@
     <w:p>
       <w:commentRangeStart w:id="8"/>
       <w:r>
-        <w:t>I’ve not included the provided screenshots in this report &amp; have removed the majority of the previews from the figure above. This information can be considered trade secrets, so this was done to protect the privacy of the stakeholders involved</w:t>
+        <w:t xml:space="preserve">I’ve not included the provided screenshots in this report &amp; have removed </w:t>
+      </w:r>
+      <w:proofErr w:type="gramStart"/>
+      <w:r>
+        <w:t>the majority of</w:t>
+      </w:r>
+      <w:proofErr w:type="gramEnd"/>
+      <w:r>
+        <w:t xml:space="preserve"> the previews from the figure above. This information can be considered trade secrets, so this was done to protect the privacy of the stakeholders involved</w:t>
       </w:r>
       <w:commentRangeEnd w:id="8"/>
       <w:r>
@@ -4969,138 +5033,37 @@
           <w:rFonts w:asciiTheme="minorHAnsi" w:hAnsiTheme="minorHAnsi" w:cstheme="minorHAnsi"/>
         </w:rPr>
         <w:lastRenderedPageBreak/>
-        <w:t xml:space="preserve">Implementation / </w:t>
-      </w:r>
-      <w:r>
+        <w:t>Development</w:t>
+      </w:r>
+      <w:bookmarkEnd w:id="13"/>
+    </w:p>
+    <w:p>
+      <w:pPr>
+        <w:pStyle w:val="Heading2"/>
         <w:rPr>
           <w:rFonts w:asciiTheme="minorHAnsi" w:hAnsiTheme="minorHAnsi" w:cstheme="minorHAnsi"/>
         </w:rPr>
-        <w:t>Development</w:t>
-      </w:r>
-      <w:bookmarkEnd w:id="13"/>
-    </w:p>
-    <w:p>
-      <w:pPr>
-        <w:pStyle w:val="Heading2"/>
+      </w:pPr>
+      <w:bookmarkStart w:id="14" w:name="_Toc171326756"/>
+      <w:r>
         <w:rPr>
           <w:rFonts w:asciiTheme="minorHAnsi" w:hAnsiTheme="minorHAnsi" w:cstheme="minorHAnsi"/>
         </w:rPr>
-      </w:pPr>
-      <w:bookmarkStart w:id="14" w:name="_Toc171326753"/>
+        <w:t>Backend</w:t>
+      </w:r>
       <w:r>
         <w:rPr>
           <w:rFonts w:asciiTheme="minorHAnsi" w:hAnsiTheme="minorHAnsi" w:cstheme="minorHAnsi"/>
         </w:rPr>
-        <w:t>Initial setup of the React application</w:t>
+        <w:t xml:space="preserve"> Setup</w:t>
+      </w:r>
+      <w:r>
+        <w:rPr>
+          <w:rFonts w:asciiTheme="minorHAnsi" w:hAnsiTheme="minorHAnsi" w:cstheme="minorHAnsi"/>
+        </w:rPr>
+        <w:t xml:space="preserve"> – </w:t>
       </w:r>
       <w:bookmarkEnd w:id="14"/>
-    </w:p>
-    <w:p/>
-    <w:p>
-      <w:r>
-        <w:rPr>
-          <w:noProof/>
-        </w:rPr>
-        <w:drawing>
-          <wp:inline distT="0" distB="0" distL="0" distR="0" wp14:anchorId="4A137216" wp14:editId="78BC20D3">
-            <wp:extent cx="6645910" cy="5504180"/>
-            <wp:effectExtent l="0" t="0" r="2540" b="1270"/>
-            <wp:docPr id="808489735" name="Picture 1" descr="A screenshot of a computer program&#10;&#10;Description automatically generated"/>
-            <wp:cNvGraphicFramePr>
-              <a:graphicFrameLocks xmlns:a="http://schemas.openxmlformats.org/drawingml/2006/main" noChangeAspect="1"/>
-            </wp:cNvGraphicFramePr>
-            <a:graphic xmlns:a="http://schemas.openxmlformats.org/drawingml/2006/main">
-              <a:graphicData uri="http://schemas.openxmlformats.org/drawingml/2006/picture">
-                <pic:pic xmlns:pic="http://schemas.openxmlformats.org/drawingml/2006/picture">
-                  <pic:nvPicPr>
-                    <pic:cNvPr id="808489735" name="Picture 1" descr="A screenshot of a computer program&#10;&#10;Description automatically generated"/>
-                    <pic:cNvPicPr/>
-                  </pic:nvPicPr>
-                  <pic:blipFill>
-                    <a:blip r:embed="rId16"/>
-                    <a:stretch>
-                      <a:fillRect/>
-                    </a:stretch>
-                  </pic:blipFill>
-                  <pic:spPr>
-                    <a:xfrm>
-                      <a:off x="0" y="0"/>
-                      <a:ext cx="6645910" cy="5504180"/>
-                    </a:xfrm>
-                    <a:prstGeom prst="rect">
-                      <a:avLst/>
-                    </a:prstGeom>
-                  </pic:spPr>
-                </pic:pic>
-              </a:graphicData>
-            </a:graphic>
-          </wp:inline>
-        </w:drawing>
-      </w:r>
-    </w:p>
-    <w:p>
-      <w:pPr>
-        <w:pStyle w:val="Caption"/>
-      </w:pPr>
-      <w:bookmarkStart w:id="15" w:name="_Toc173750129"/>
-      <w:r>
-        <w:t xml:space="preserve">Figure </w:t>
-      </w:r>
-      <w:r>
-        <w:fldChar w:fldCharType="begin"/>
-      </w:r>
-      <w:r>
-        <w:instrText xml:space="preserve"> SEQ Figure \* ARABIC </w:instrText>
-      </w:r>
-      <w:r>
-        <w:fldChar w:fldCharType="separate"/>
-      </w:r>
-      <w:r>
-        <w:rPr>
-          <w:noProof/>
-        </w:rPr>
-        <w:t>4</w:t>
-      </w:r>
-      <w:r>
-        <w:fldChar w:fldCharType="end"/>
-      </w:r>
-      <w:r>
-        <w:t xml:space="preserve"> - Output of npm audit fix command, showing that breaking changes would be needed to fix the identified vulnerabilities</w:t>
-      </w:r>
-      <w:bookmarkEnd w:id="15"/>
-    </w:p>
-    <w:p>
-      <w:pPr>
-        <w:rPr>
-          <w:rFonts w:eastAsiaTheme="majorEastAsia" w:cstheme="minorHAnsi"/>
-          <w:color w:val="2F5496" w:themeColor="accent1" w:themeShade="BF"/>
-          <w:sz w:val="26"/>
-          <w:szCs w:val="26"/>
-        </w:rPr>
-      </w:pPr>
-      <w:r>
-        <w:rPr>
-          <w:rFonts w:cstheme="minorHAnsi"/>
-        </w:rPr>
-        <w:br w:type="page"/>
-      </w:r>
-    </w:p>
-    <w:p>
-      <w:pPr>
-        <w:pStyle w:val="Heading2"/>
-        <w:rPr>
-          <w:rFonts w:asciiTheme="minorHAnsi" w:hAnsiTheme="minorHAnsi" w:cstheme="minorHAnsi"/>
-        </w:rPr>
-      </w:pPr>
-      <w:bookmarkStart w:id="16" w:name="_Toc171326756"/>
-      <w:r>
-        <w:rPr>
-          <w:rFonts w:asciiTheme="minorHAnsi" w:hAnsiTheme="minorHAnsi" w:cstheme="minorHAnsi"/>
-        </w:rPr>
-        <w:lastRenderedPageBreak/>
-        <w:t xml:space="preserve">Backend – </w:t>
-      </w:r>
-      <w:bookmarkEnd w:id="16"/>
       <w:r>
         <w:rPr>
           <w:rFonts w:asciiTheme="minorHAnsi" w:hAnsiTheme="minorHAnsi" w:cstheme="minorHAnsi"/>
@@ -5182,6 +5145,7 @@
       <w:r>
         <w:t>Initially I tried importing the “</w:t>
       </w:r>
+      <w:proofErr w:type="spellStart"/>
       <w:r>
         <w:rPr>
           <w:b/>
@@ -5189,6 +5153,7 @@
         </w:rPr>
         <w:t>mssql</w:t>
       </w:r>
+      <w:proofErr w:type="spellEnd"/>
       <w:r>
         <w:t>” package directly into the React component</w:t>
       </w:r>
@@ -5247,7 +5212,7 @@
                     <pic:cNvPicPr/>
                   </pic:nvPicPr>
                   <pic:blipFill>
-                    <a:blip r:embed="rId17"/>
+                    <a:blip r:embed="rId16"/>
                     <a:stretch>
                       <a:fillRect/>
                     </a:stretch>
@@ -5272,7 +5237,7 @@
       <w:pPr>
         <w:pStyle w:val="Caption"/>
       </w:pPr>
-      <w:bookmarkStart w:id="17" w:name="_Toc173750130"/>
+      <w:bookmarkStart w:id="15" w:name="_Toc173750130"/>
       <w:r>
         <w:t xml:space="preserve">Figure </w:t>
       </w:r>
@@ -5289,15 +5254,31 @@
         <w:rPr>
           <w:noProof/>
         </w:rPr>
-        <w:t>5</w:t>
+        <w:t>4</w:t>
       </w:r>
       <w:r>
         <w:fldChar w:fldCharType="end"/>
       </w:r>
       <w:r>
-        <w:t>- Importing "mssql" into a React Component called "Home.jsx"</w:t>
-      </w:r>
-      <w:bookmarkEnd w:id="17"/>
+        <w:t>- Importing "</w:t>
+      </w:r>
+      <w:proofErr w:type="spellStart"/>
+      <w:r>
+        <w:t>mssql</w:t>
+      </w:r>
+      <w:proofErr w:type="spellEnd"/>
+      <w:r>
+        <w:t>" into a React Component called "</w:t>
+      </w:r>
+      <w:proofErr w:type="spellStart"/>
+      <w:r>
+        <w:t>Home.jsx</w:t>
+      </w:r>
+      <w:proofErr w:type="spellEnd"/>
+      <w:r>
+        <w:t>"</w:t>
+      </w:r>
+      <w:bookmarkEnd w:id="15"/>
     </w:p>
     <w:p>
       <w:pPr>
@@ -5323,7 +5304,7 @@
                     <pic:cNvPicPr/>
                   </pic:nvPicPr>
                   <pic:blipFill>
-                    <a:blip r:embed="rId18"/>
+                    <a:blip r:embed="rId17"/>
                     <a:stretch>
                       <a:fillRect/>
                     </a:stretch>
@@ -5348,7 +5329,7 @@
       <w:pPr>
         <w:pStyle w:val="Caption"/>
       </w:pPr>
-      <w:bookmarkStart w:id="18" w:name="_Toc173750131"/>
+      <w:bookmarkStart w:id="16" w:name="_Toc173750131"/>
       <w:r>
         <w:t xml:space="preserve">Figure </w:t>
       </w:r>
@@ -5365,20 +5346,29 @@
         <w:rPr>
           <w:noProof/>
         </w:rPr>
-        <w:t>6</w:t>
+        <w:t>5</w:t>
       </w:r>
       <w:r>
         <w:fldChar w:fldCharType="end"/>
       </w:r>
       <w:r>
-        <w:t>- Compile error from importing the "mssql" library</w:t>
-      </w:r>
-      <w:bookmarkEnd w:id="18"/>
+        <w:t>- Compile error from importing the "</w:t>
+      </w:r>
+      <w:proofErr w:type="spellStart"/>
+      <w:r>
+        <w:t>mssql</w:t>
+      </w:r>
+      <w:proofErr w:type="spellEnd"/>
+      <w:r>
+        <w:t>" library</w:t>
+      </w:r>
+      <w:bookmarkEnd w:id="16"/>
     </w:p>
     <w:p>
       <w:r>
         <w:t>One thing I didn’t understand was what this “</w:t>
       </w:r>
+      <w:proofErr w:type="spellStart"/>
       <w:r>
         <w:rPr>
           <w:b/>
@@ -5386,6 +5376,7 @@
         </w:rPr>
         <w:t>Polyfill</w:t>
       </w:r>
+      <w:proofErr w:type="spellEnd"/>
       <w:r>
         <w:t>” concept the error messages referred to. That felt like the 1</w:t>
       </w:r>
@@ -5398,6 +5389,7 @@
       <w:r>
         <w:t xml:space="preserve"> step to resolving the error, so I did some quick research. I found that </w:t>
       </w:r>
+      <w:proofErr w:type="spellStart"/>
       <w:r>
         <w:rPr>
           <w:b/>
@@ -5405,6 +5397,7 @@
         </w:rPr>
         <w:t>Polyfills</w:t>
       </w:r>
+      <w:proofErr w:type="spellEnd"/>
       <w:r>
         <w:t xml:space="preserve"> are pieces of code to provide modern functionality to older </w:t>
       </w:r>
@@ -5435,6 +5428,7 @@
       <w:r>
         <w:t xml:space="preserve">o” module mentioned in the error message is no longer automatically included, so creating a </w:t>
       </w:r>
+      <w:proofErr w:type="spellStart"/>
       <w:r>
         <w:rPr>
           <w:b/>
@@ -5442,6 +5436,7 @@
         </w:rPr>
         <w:t>polyfill</w:t>
       </w:r>
+      <w:proofErr w:type="spellEnd"/>
       <w:r>
         <w:t xml:space="preserve"> is necessary to resolve.</w:t>
       </w:r>
@@ -5456,31 +5451,53 @@
         <w:rPr>
           <w:lang w:val="en-US"/>
         </w:rPr>
-        <w:t>Attempting to create one of these polyfills</w:t>
-      </w:r>
+        <w:t xml:space="preserve">Attempting to create one of these </w:t>
+      </w:r>
+      <w:proofErr w:type="spellStart"/>
       <w:r>
         <w:rPr>
           <w:lang w:val="en-US"/>
         </w:rPr>
+        <w:t>polyfills</w:t>
+      </w:r>
+      <w:proofErr w:type="spellEnd"/>
+      <w:r>
+        <w:rPr>
+          <w:lang w:val="en-US"/>
+        </w:rPr>
         <w:t xml:space="preserve"> did not resolve my issue. </w:t>
       </w:r>
       <w:r>
         <w:rPr>
           <w:lang w:val="en-US"/>
         </w:rPr>
-        <w:t>From further research I concluded that it would be significantly easier to set up a back-end application that the main React application could call over HTTP e.g. via the fetch method. This allows offloading complex logic into a separate app and avoids the need for complicated polyfill logic.</w:t>
-      </w:r>
-    </w:p>
-    <w:p>
-      <w:pPr>
+        <w:t xml:space="preserve">From further research I concluded that it would be significantly easier to set up a back-end application that the main React application could call over HTTP e.g. via the fetch method. This allows offloading complex logic into a separate app and avoids the need for complicated </w:t>
+      </w:r>
+      <w:proofErr w:type="spellStart"/>
+      <w:r>
         <w:rPr>
           <w:lang w:val="en-US"/>
         </w:rPr>
-      </w:pPr>
+        <w:t>polyfill</w:t>
+      </w:r>
+      <w:proofErr w:type="spellEnd"/>
       <w:r>
         <w:rPr>
           <w:lang w:val="en-US"/>
         </w:rPr>
+        <w:t xml:space="preserve"> logic.</w:t>
+      </w:r>
+    </w:p>
+    <w:p>
+      <w:pPr>
+        <w:rPr>
+          <w:lang w:val="en-US"/>
+        </w:rPr>
+      </w:pPr>
+      <w:r>
+        <w:rPr>
+          <w:lang w:val="en-US"/>
+        </w:rPr>
         <w:br w:type="page"/>
       </w:r>
     </w:p>
@@ -5488,12 +5505,18 @@
       <w:pPr>
         <w:pStyle w:val="Heading3"/>
       </w:pPr>
-      <w:bookmarkStart w:id="19" w:name="_Toc171326758"/>
+      <w:bookmarkStart w:id="17" w:name="_Toc171326758"/>
       <w:r>
         <w:lastRenderedPageBreak/>
-        <w:t>Backend Set up in Node.js</w:t>
-      </w:r>
-      <w:bookmarkEnd w:id="19"/>
+        <w:t>Initialising</w:t>
+      </w:r>
+      <w:r>
+        <w:t xml:space="preserve"> Node.js</w:t>
+      </w:r>
+      <w:bookmarkEnd w:id="17"/>
+      <w:r>
+        <w:t xml:space="preserve"> Express</w:t>
+      </w:r>
     </w:p>
     <w:p>
       <w:r>
@@ -5505,8 +5528,22 @@
       <w:r>
         <w:t>ackend and use HTTP calls within the main React application to get the necessary data. That creates a clear distinction between front-end and back-end, plus means they can be maintained separately.</w:t>
       </w:r>
-    </w:p>
-    <w:p/>
+      <w:r>
+        <w:t xml:space="preserve"> I found the Express framework from some research, which provided the framework I needed and could be generated with a command line function, shown in the figure below (</w:t>
+      </w:r>
+      <w:r>
+        <w:t>Express</w:t>
+      </w:r>
+      <w:r>
+        <w:t>,</w:t>
+      </w:r>
+      <w:r>
+        <w:t xml:space="preserve"> (n.d.</w:t>
+      </w:r>
+      <w:r>
+        <w:t>).</w:t>
+      </w:r>
+    </w:p>
     <w:p>
       <w:r>
         <w:rPr>
@@ -5528,7 +5565,7 @@
                     <pic:cNvPicPr/>
                   </pic:nvPicPr>
                   <pic:blipFill>
-                    <a:blip r:embed="rId19"/>
+                    <a:blip r:embed="rId18"/>
                     <a:stretch>
                       <a:fillRect/>
                     </a:stretch>
@@ -5553,7 +5590,7 @@
       <w:pPr>
         <w:pStyle w:val="Caption"/>
       </w:pPr>
-      <w:bookmarkStart w:id="20" w:name="_Toc173750132"/>
+      <w:bookmarkStart w:id="18" w:name="_Toc173750132"/>
       <w:r>
         <w:t xml:space="preserve">Figure </w:t>
       </w:r>
@@ -5570,15 +5607,42 @@
         <w:rPr>
           <w:noProof/>
         </w:rPr>
-        <w:t>7</w:t>
+        <w:t>6</w:t>
       </w:r>
       <w:r>
         <w:fldChar w:fldCharType="end"/>
       </w:r>
       <w:r>
-        <w:t xml:space="preserve"> - Initialising an Express app based on a templete</w:t>
-      </w:r>
-      <w:bookmarkEnd w:id="20"/>
+        <w:t xml:space="preserve"> - Initialising an Express app based on a </w:t>
+      </w:r>
+      <w:proofErr w:type="spellStart"/>
+      <w:r>
+        <w:t>templete</w:t>
+      </w:r>
+      <w:bookmarkEnd w:id="18"/>
+      <w:proofErr w:type="spellEnd"/>
+    </w:p>
+    <w:p>
+      <w:r>
+        <w:t xml:space="preserve">This did require </w:t>
+      </w:r>
+      <w:r>
+        <w:t>an</w:t>
+      </w:r>
+      <w:r>
+        <w:t xml:space="preserve"> additional dependenc</w:t>
+      </w:r>
+      <w:r>
+        <w:t xml:space="preserve">y via a library called “http-errors”, as shown in the figure below. To resolve this, I ran another </w:t>
+      </w:r>
+      <w:proofErr w:type="spellStart"/>
+      <w:r>
+        <w:t>npm</w:t>
+      </w:r>
+      <w:proofErr w:type="spellEnd"/>
+      <w:r>
+        <w:t xml:space="preserve"> install command to add this into my repository.</w:t>
+      </w:r>
     </w:p>
     <w:p>
       <w:pPr>
@@ -5589,9 +5653,9 @@
           <w:noProof/>
         </w:rPr>
         <w:drawing>
-          <wp:inline distT="0" distB="0" distL="0" distR="0" wp14:anchorId="2F7C61EF" wp14:editId="68570C12">
-            <wp:extent cx="5327864" cy="3888740"/>
-            <wp:effectExtent l="0" t="0" r="6350" b="0"/>
+          <wp:inline distT="0" distB="0" distL="0" distR="0" wp14:anchorId="2F7C61EF" wp14:editId="7F913F55">
+            <wp:extent cx="4724086" cy="3448050"/>
+            <wp:effectExtent l="0" t="0" r="635" b="0"/>
             <wp:docPr id="2118197966" name="Picture 1" descr="A computer screen shot of a program&#10;&#10;Description automatically generated"/>
             <wp:cNvGraphicFramePr>
               <a:graphicFrameLocks xmlns:a="http://schemas.openxmlformats.org/drawingml/2006/main" noChangeAspect="1"/>
@@ -5604,7 +5668,7 @@
                     <pic:cNvPicPr/>
                   </pic:nvPicPr>
                   <pic:blipFill>
-                    <a:blip r:embed="rId20"/>
+                    <a:blip r:embed="rId19"/>
                     <a:stretch>
                       <a:fillRect/>
                     </a:stretch>
@@ -5612,7 +5676,7 @@
                   <pic:spPr>
                     <a:xfrm>
                       <a:off x="0" y="0"/>
-                      <a:ext cx="5327864" cy="3888740"/>
+                      <a:ext cx="4727237" cy="3450350"/>
                     </a:xfrm>
                     <a:prstGeom prst="rect">
                       <a:avLst/>
@@ -5629,15 +5693,92 @@
       <w:pPr>
         <w:pStyle w:val="NoSpacing"/>
       </w:pPr>
+    </w:p>
+    <w:p>
+      <w:pPr>
+        <w:pStyle w:val="Caption"/>
+      </w:pPr>
+      <w:bookmarkStart w:id="19" w:name="_Toc173750133"/>
+      <w:r>
+        <w:t xml:space="preserve">Figure </w:t>
+      </w:r>
+      <w:r>
+        <w:fldChar w:fldCharType="begin"/>
+      </w:r>
+      <w:r>
+        <w:instrText xml:space="preserve"> SEQ Figure \* ARABIC </w:instrText>
+      </w:r>
+      <w:r>
+        <w:fldChar w:fldCharType="separate"/>
+      </w:r>
       <w:r>
         <w:rPr>
           <w:noProof/>
         </w:rPr>
+        <w:t>7</w:t>
+      </w:r>
+      <w:r>
+        <w:fldChar w:fldCharType="end"/>
+      </w:r>
+      <w:r>
+        <w:t xml:space="preserve"> - Install http-errors dependency</w:t>
+      </w:r>
+      <w:bookmarkEnd w:id="19"/>
+    </w:p>
+    <w:p>
+      <w:r>
+        <w:br w:type="page"/>
+      </w:r>
+    </w:p>
+    <w:p>
+      <w:pPr>
+        <w:pStyle w:val="Heading2"/>
+      </w:pPr>
+      <w:r>
+        <w:lastRenderedPageBreak/>
+        <w:t xml:space="preserve">Front End </w:t>
+      </w:r>
+      <w:r>
+        <w:t>–</w:t>
+      </w:r>
+      <w:r>
+        <w:t xml:space="preserve"> React</w:t>
+      </w:r>
+    </w:p>
+    <w:p>
+      <w:r>
+        <w:t>Details of specific functionality developed for the Front End are given below:</w:t>
+      </w:r>
+    </w:p>
+    <w:p>
+      <w:pPr>
+        <w:pStyle w:val="Heading3"/>
+      </w:pPr>
+      <w:r>
+        <w:t>Top</w:t>
+      </w:r>
+      <w:r>
+        <w:t xml:space="preserve"> Navigation</w:t>
+      </w:r>
+      <w:r>
+        <w:t xml:space="preserve"> Bar</w:t>
+      </w:r>
+    </w:p>
+    <w:p>
+      <w:r>
+        <w:t>Critical to the application was a user navigation interface. I wanted something simple that was always accessible by the user no matter where they were on the page, hence a navigation bar at the top of the screen. Using my wireframe as a reference, I created the below:</w:t>
+      </w:r>
+    </w:p>
+    <w:p>
+      <w:r>
+        <w:rPr>
+          <w:noProof/>
+        </w:rPr>
         <w:drawing>
-          <wp:inline distT="0" distB="0" distL="0" distR="0" wp14:anchorId="3EA28222" wp14:editId="430B2484">
-            <wp:extent cx="5327650" cy="2046355"/>
-            <wp:effectExtent l="0" t="0" r="6350" b="0"/>
-            <wp:docPr id="1379838174" name="Picture 1" descr="A computer screen shot of a black screen&#10;&#10;Description automatically generated"/>
+          <wp:inline distT="0" distB="0" distL="0" distR="0" wp14:anchorId="0B4DEE8F" wp14:editId="04CB6342">
+            <wp:extent cx="6584156" cy="2257425"/>
+            <wp:effectExtent l="0" t="0" r="7620" b="0"/>
+            <wp:docPr id="194945074" name="Picture 1" descr="A screenshot of a computer&#10;&#10;Description automatically generated"/>
             <wp:cNvGraphicFramePr>
               <a:graphicFrameLocks xmlns:a="http://schemas.openxmlformats.org/drawingml/2006/main" noChangeAspect="1"/>
             </wp:cNvGraphicFramePr>
@@ -5645,7 +5786,123 @@
               <a:graphicData uri="http://schemas.openxmlformats.org/drawingml/2006/picture">
                 <pic:pic xmlns:pic="http://schemas.openxmlformats.org/drawingml/2006/picture">
                   <pic:nvPicPr>
-                    <pic:cNvPr id="1379838174" name="Picture 1" descr="A computer screen shot of a black screen&#10;&#10;Description automatically generated"/>
+                    <pic:cNvPr id="194945074" name="Picture 1" descr="A screenshot of a computer&#10;&#10;Description automatically generated"/>
+                    <pic:cNvPicPr/>
+                  </pic:nvPicPr>
+                  <pic:blipFill rotWithShape="1">
+                    <a:blip r:embed="rId20"/>
+                    <a:srcRect r="14724" b="24853"/>
+                    <a:stretch/>
+                  </pic:blipFill>
+                  <pic:spPr bwMode="auto">
+                    <a:xfrm>
+                      <a:off x="0" y="0"/>
+                      <a:ext cx="6587646" cy="2258622"/>
+                    </a:xfrm>
+                    <a:prstGeom prst="rect">
+                      <a:avLst/>
+                    </a:prstGeom>
+                    <a:ln>
+                      <a:noFill/>
+                    </a:ln>
+                    <a:extLst>
+                      <a:ext uri="{53640926-AAD7-44D8-BBD7-CCE9431645EC}">
+                        <a14:shadowObscured xmlns:a14="http://schemas.microsoft.com/office/drawing/2010/main"/>
+                      </a:ext>
+                    </a:extLst>
+                  </pic:spPr>
+                </pic:pic>
+              </a:graphicData>
+            </a:graphic>
+          </wp:inline>
+        </w:drawing>
+      </w:r>
+    </w:p>
+    <w:p>
+      <w:pPr>
+        <w:pStyle w:val="Caption"/>
+      </w:pPr>
+      <w:bookmarkStart w:id="20" w:name="_Toc173750134"/>
+      <w:r>
+        <w:t xml:space="preserve">Figure </w:t>
+      </w:r>
+      <w:r>
+        <w:fldChar w:fldCharType="begin"/>
+      </w:r>
+      <w:r>
+        <w:instrText xml:space="preserve"> SEQ Figure \* ARABIC </w:instrText>
+      </w:r>
+      <w:r>
+        <w:fldChar w:fldCharType="separate"/>
+      </w:r>
+      <w:r>
+        <w:rPr>
+          <w:noProof/>
+        </w:rPr>
+        <w:t>8</w:t>
+      </w:r>
+      <w:r>
+        <w:fldChar w:fldCharType="end"/>
+      </w:r>
+      <w:r>
+        <w:t>-Top Bar Navigation for all pages on the application</w:t>
+      </w:r>
+      <w:bookmarkEnd w:id="20"/>
+    </w:p>
+    <w:p>
+      <w:r>
+        <w:t>The below figure shows the HTML and React code that creates this navigation bar, called “</w:t>
+      </w:r>
+      <w:proofErr w:type="spellStart"/>
+      <w:r>
+        <w:t>NavBar.jsx</w:t>
+      </w:r>
+      <w:proofErr w:type="spellEnd"/>
+      <w:r>
+        <w:t xml:space="preserve">” within the </w:t>
+      </w:r>
+      <w:r>
+        <w:t>files. This is designed to return a simple &lt;nav&gt; html object to the page where this component is rendered, allowing it to be reused across the application. Link objects from the “react-router-</w:t>
+      </w:r>
+      <w:proofErr w:type="spellStart"/>
+      <w:r>
+        <w:t>dom</w:t>
+      </w:r>
+      <w:proofErr w:type="spellEnd"/>
+      <w:r>
+        <w:t>” library are used to link to the different pages of the application, which allows the user to switch pages without triggering a refresh of the web browser used (</w:t>
+      </w:r>
+      <w:r>
+        <w:t>React Router</w:t>
+      </w:r>
+      <w:r>
+        <w:t xml:space="preserve">, </w:t>
+      </w:r>
+      <w:r>
+        <w:t>n.d</w:t>
+      </w:r>
+      <w:r>
+        <w:t>)</w:t>
+      </w:r>
+      <w:r>
+        <w:t>.</w:t>
+      </w:r>
+    </w:p>
+    <w:p>
+      <w:r>
+        <w:drawing>
+          <wp:inline distT="0" distB="0" distL="0" distR="0" wp14:anchorId="4996176F" wp14:editId="357E21F9">
+            <wp:extent cx="5829300" cy="3527322"/>
+            <wp:effectExtent l="0" t="0" r="0" b="0"/>
+            <wp:docPr id="616004605" name="Picture 1"/>
+            <wp:cNvGraphicFramePr>
+              <a:graphicFrameLocks xmlns:a="http://schemas.openxmlformats.org/drawingml/2006/main" noChangeAspect="1"/>
+            </wp:cNvGraphicFramePr>
+            <a:graphic xmlns:a="http://schemas.openxmlformats.org/drawingml/2006/main">
+              <a:graphicData uri="http://schemas.openxmlformats.org/drawingml/2006/picture">
+                <pic:pic xmlns:pic="http://schemas.openxmlformats.org/drawingml/2006/picture">
+                  <pic:nvPicPr>
+                    <pic:cNvPr id="616004605" name=""/>
                     <pic:cNvPicPr/>
                   </pic:nvPicPr>
                   <pic:blipFill>
@@ -5657,7 +5914,7 @@
                   <pic:spPr>
                     <a:xfrm>
                       <a:off x="0" y="0"/>
-                      <a:ext cx="5346427" cy="2053567"/>
+                      <a:ext cx="5831705" cy="3528777"/>
                     </a:xfrm>
                     <a:prstGeom prst="rect">
                       <a:avLst/>
@@ -5674,7 +5931,6 @@
       <w:pPr>
         <w:pStyle w:val="Caption"/>
       </w:pPr>
-      <w:bookmarkStart w:id="21" w:name="_Toc173750133"/>
       <w:r>
         <w:t xml:space="preserve">Figure </w:t>
       </w:r>
@@ -5691,112 +5947,70 @@
         <w:rPr>
           <w:noProof/>
         </w:rPr>
-        <w:t>8</w:t>
+        <w:t>9</w:t>
       </w:r>
       <w:r>
         <w:fldChar w:fldCharType="end"/>
       </w:r>
       <w:r>
-        <w:t xml:space="preserve"> - Install http-errors dependency</w:t>
-      </w:r>
-      <w:bookmarkEnd w:id="21"/>
-    </w:p>
-    <w:p>
-      <w:r>
-        <w:br w:type="page"/>
-      </w:r>
-    </w:p>
-    <w:p>
-      <w:pPr>
-        <w:pStyle w:val="Heading3"/>
-      </w:pPr>
+        <w:t>- HTML and React Code for the Navigation Bar</w:t>
+      </w:r>
+    </w:p>
+    <w:p/>
+    <w:p>
       <w:r>
         <w:lastRenderedPageBreak/>
-        <w:t>SQL - Search for Recent Applications</w:t>
-      </w:r>
-    </w:p>
-    <w:p>
-      <w:r>
-        <w:br w:type="page"/>
-      </w:r>
-    </w:p>
-    <w:p>
-      <w:pPr>
-        <w:pStyle w:val="Heading3"/>
-      </w:pPr>
-      <w:r>
-        <w:lastRenderedPageBreak/>
-        <w:t>SQL - Search for external Credit File data</w:t>
-      </w:r>
-    </w:p>
-    <w:p/>
-    <w:p/>
-    <w:p>
-      <w:pPr>
-        <w:keepNext/>
-      </w:pPr>
-    </w:p>
-    <w:p>
-      <w:pPr>
-        <w:rPr>
-          <w:rFonts w:cstheme="minorHAnsi"/>
-          <w:b/>
-          <w:bCs/>
-        </w:rPr>
-      </w:pPr>
-      <w:r>
-        <w:rPr>
-          <w:rFonts w:cstheme="minorHAnsi"/>
-          <w:b/>
-          <w:bCs/>
-        </w:rPr>
-        <w:br w:type="page"/>
-      </w:r>
-    </w:p>
-    <w:p>
-      <w:pPr>
-        <w:pStyle w:val="Heading2"/>
-      </w:pPr>
-      <w:r>
-        <w:lastRenderedPageBreak/>
-        <w:t xml:space="preserve">Front End </w:t>
-      </w:r>
-      <w:r>
-        <w:t>–</w:t>
-      </w:r>
-      <w:r>
-        <w:t xml:space="preserve"> React</w:t>
-      </w:r>
-    </w:p>
-    <w:p>
-      <w:r>
-        <w:t>Details of specific functionality developed for the Front End are given below:</w:t>
-      </w:r>
-    </w:p>
-    <w:p>
-      <w:pPr>
-        <w:pStyle w:val="Heading3"/>
-      </w:pPr>
-      <w:r>
-        <w:t>Top</w:t>
-      </w:r>
-      <w:r>
-        <w:t xml:space="preserve"> Navigation</w:t>
-      </w:r>
-      <w:r>
-        <w:t xml:space="preserve"> Bar</w:t>
-      </w:r>
-    </w:p>
-    <w:p>
-      <w:r>
-        <w:rPr>
-          <w:noProof/>
-        </w:rPr>
+        <w:t xml:space="preserve">This </w:t>
+      </w:r>
+      <w:r>
+        <w:t>“</w:t>
+      </w:r>
+      <w:proofErr w:type="spellStart"/>
+      <w:r>
+        <w:t>NavBar.jsx</w:t>
+      </w:r>
+      <w:proofErr w:type="spellEnd"/>
+      <w:r>
+        <w:t>” component is then placed within the root “</w:t>
+      </w:r>
+      <w:proofErr w:type="spellStart"/>
+      <w:r>
+        <w:t>App.jsx</w:t>
+      </w:r>
+      <w:proofErr w:type="spellEnd"/>
+      <w:r>
+        <w:t>” component of the React Front End application, allowing it to be displayed across all pages. It is placed within the parent &lt;</w:t>
+      </w:r>
+      <w:proofErr w:type="spellStart"/>
+      <w:r>
+        <w:t>BrowerRouter</w:t>
+      </w:r>
+      <w:proofErr w:type="spellEnd"/>
+      <w:r>
+        <w:t xml:space="preserve">&gt; component provided by </w:t>
+      </w:r>
+      <w:r>
+        <w:t>“react-router-</w:t>
+      </w:r>
+      <w:proofErr w:type="spellStart"/>
+      <w:r>
+        <w:t>dom</w:t>
+      </w:r>
+      <w:proofErr w:type="spellEnd"/>
+      <w:r>
+        <w:t>” library</w:t>
+      </w:r>
+      <w:r>
+        <w:t xml:space="preserve"> to provide seamless navigation between pages.</w:t>
+      </w:r>
+    </w:p>
+    <w:p>
+      <w:r>
         <w:drawing>
-          <wp:inline distT="0" distB="0" distL="0" distR="0" wp14:anchorId="0B4DEE8F" wp14:editId="488A1774">
-            <wp:extent cx="6645910" cy="2585720"/>
-            <wp:effectExtent l="0" t="0" r="2540" b="5080"/>
-            <wp:docPr id="194945074" name="Picture 1" descr="A screenshot of a computer&#10;&#10;Description automatically generated"/>
+          <wp:inline distT="0" distB="0" distL="0" distR="0" wp14:anchorId="2A050CE7" wp14:editId="7D5D3A4B">
+            <wp:extent cx="5419725" cy="3099797"/>
+            <wp:effectExtent l="0" t="0" r="0" b="5715"/>
+            <wp:docPr id="845793539" name="Picture 1" descr="A screen shot of a computer&#10;&#10;Description automatically generated"/>
             <wp:cNvGraphicFramePr>
               <a:graphicFrameLocks xmlns:a="http://schemas.openxmlformats.org/drawingml/2006/main" noChangeAspect="1"/>
             </wp:cNvGraphicFramePr>
@@ -5804,7 +6018,7 @@
               <a:graphicData uri="http://schemas.openxmlformats.org/drawingml/2006/picture">
                 <pic:pic xmlns:pic="http://schemas.openxmlformats.org/drawingml/2006/picture">
                   <pic:nvPicPr>
-                    <pic:cNvPr id="194945074" name="Picture 1" descr="A screenshot of a computer&#10;&#10;Description automatically generated"/>
+                    <pic:cNvPr id="845793539" name="Picture 1" descr="A screen shot of a computer&#10;&#10;Description automatically generated"/>
                     <pic:cNvPicPr/>
                   </pic:nvPicPr>
                   <pic:blipFill>
@@ -5816,7 +6030,7 @@
                   <pic:spPr>
                     <a:xfrm>
                       <a:off x="0" y="0"/>
-                      <a:ext cx="6645910" cy="2585720"/>
+                      <a:ext cx="5430587" cy="3106010"/>
                     </a:xfrm>
                     <a:prstGeom prst="rect">
                       <a:avLst/>
@@ -5833,7 +6047,6 @@
       <w:pPr>
         <w:pStyle w:val="Caption"/>
       </w:pPr>
-      <w:bookmarkStart w:id="22" w:name="_Toc173750134"/>
       <w:r>
         <w:t xml:space="preserve">Figure </w:t>
       </w:r>
@@ -5850,15 +6063,44 @@
         <w:rPr>
           <w:noProof/>
         </w:rPr>
-        <w:t>9</w:t>
+        <w:t>10</w:t>
       </w:r>
       <w:r>
         <w:fldChar w:fldCharType="end"/>
       </w:r>
       <w:r>
-        <w:t>-Top Bar Navigation for all pages on the application</w:t>
-      </w:r>
-      <w:bookmarkEnd w:id="22"/>
+        <w:t xml:space="preserve"> - </w:t>
+      </w:r>
+      <w:proofErr w:type="spellStart"/>
+      <w:r>
+        <w:t>NavBar</w:t>
+      </w:r>
+      <w:proofErr w:type="spellEnd"/>
+      <w:r>
+        <w:t xml:space="preserve"> Component placed into the main </w:t>
+      </w:r>
+      <w:proofErr w:type="spellStart"/>
+      <w:r>
+        <w:t>App.JSX</w:t>
+      </w:r>
+      <w:proofErr w:type="spellEnd"/>
+      <w:r>
+        <w:t xml:space="preserve"> Component</w:t>
+      </w:r>
+    </w:p>
+    <w:p>
+      <w:r>
+        <w:t xml:space="preserve">To meet the desire to have this navigation bar visible to the user no matter how far they scroll on the page, I added CSS logic. The </w:t>
+      </w:r>
+      <w:r>
+        <w:t xml:space="preserve">&lt;nav&gt; html tags that contain the </w:t>
+      </w:r>
+      <w:r>
+        <w:t xml:space="preserve">Navigation bar </w:t>
+      </w:r>
+      <w:r>
+        <w:t>has the “sticky” position property applied to it, which enables this feature (W3Schools – CSS Position, 2024).</w:t>
+      </w:r>
     </w:p>
     <w:p>
       <w:r>
@@ -5866,9 +6108,9 @@
           <w:noProof/>
         </w:rPr>
         <w:drawing>
-          <wp:inline distT="0" distB="0" distL="0" distR="0" wp14:anchorId="11718EF8" wp14:editId="25511D08">
-            <wp:extent cx="6645910" cy="3746500"/>
-            <wp:effectExtent l="0" t="0" r="2540" b="6350"/>
+          <wp:inline distT="0" distB="0" distL="0" distR="0" wp14:anchorId="11718EF8" wp14:editId="15A6B724">
+            <wp:extent cx="5629275" cy="3173392"/>
+            <wp:effectExtent l="0" t="0" r="0" b="8255"/>
             <wp:docPr id="166675605" name="Picture 1" descr="A screenshot of a computer program&#10;&#10;Description automatically generated"/>
             <wp:cNvGraphicFramePr>
               <a:graphicFrameLocks xmlns:a="http://schemas.openxmlformats.org/drawingml/2006/main" noChangeAspect="1"/>
@@ -5889,7 +6131,7 @@
                   <pic:spPr>
                     <a:xfrm>
                       <a:off x="0" y="0"/>
-                      <a:ext cx="6645910" cy="3746500"/>
+                      <a:ext cx="5634824" cy="3176520"/>
                     </a:xfrm>
                     <a:prstGeom prst="rect">
                       <a:avLst/>
@@ -5906,7 +6148,7 @@
       <w:pPr>
         <w:pStyle w:val="Caption"/>
       </w:pPr>
-      <w:bookmarkStart w:id="23" w:name="_Toc173750135"/>
+      <w:bookmarkStart w:id="21" w:name="_Toc173750135"/>
       <w:r>
         <w:t xml:space="preserve">Figure </w:t>
       </w:r>
@@ -5923,7 +6165,7 @@
         <w:rPr>
           <w:noProof/>
         </w:rPr>
-        <w:t>10</w:t>
+        <w:t>11</w:t>
       </w:r>
       <w:r>
         <w:fldChar w:fldCharType="end"/>
@@ -5931,19 +6173,32 @@
       <w:r>
         <w:t xml:space="preserve"> - CSS code used to make the Top Navigation bar scroll with the user</w:t>
       </w:r>
-      <w:bookmarkEnd w:id="23"/>
-    </w:p>
-    <w:p>
-      <w:r>
-        <w:rPr>
-          <w:noProof/>
-        </w:rPr>
+      <w:bookmarkEnd w:id="21"/>
+    </w:p>
+    <w:p/>
+    <w:p/>
+    <w:p/>
+    <w:p>
+      <w:r>
         <w:lastRenderedPageBreak/>
+        <w:t xml:space="preserve">Below is an example of this feature working as expected. In this example, a user has scrolled down one of the pages while viewing a table component. Despite this however, we can see the top navigation bar has stayed at the top of the </w:t>
+      </w:r>
+      <w:proofErr w:type="gramStart"/>
+      <w:r>
+        <w:t>users</w:t>
+      </w:r>
+      <w:proofErr w:type="gramEnd"/>
+      <w:r>
+        <w:t xml:space="preserve"> window, allowing them to access it immediately. </w:t>
+      </w:r>
+    </w:p>
+    <w:p>
+      <w:r>
         <w:drawing>
-          <wp:inline distT="0" distB="0" distL="0" distR="0" wp14:anchorId="4F45E18D" wp14:editId="344C1CEE">
-            <wp:extent cx="6645910" cy="3865245"/>
-            <wp:effectExtent l="0" t="0" r="2540" b="1905"/>
-            <wp:docPr id="1820579471" name="Picture 1" descr="A screen shot of a computer program&#10;&#10;Description automatically generated"/>
+          <wp:inline distT="0" distB="0" distL="0" distR="0" wp14:anchorId="1DB8BCAF" wp14:editId="3682C0D3">
+            <wp:extent cx="6645910" cy="2545080"/>
+            <wp:effectExtent l="0" t="0" r="2540" b="7620"/>
+            <wp:docPr id="1521927272" name="Picture 1" descr="A screenshot of a computer&#10;&#10;Description automatically generated"/>
             <wp:cNvGraphicFramePr>
               <a:graphicFrameLocks xmlns:a="http://schemas.openxmlformats.org/drawingml/2006/main" noChangeAspect="1"/>
             </wp:cNvGraphicFramePr>
@@ -5951,7 +6206,7 @@
               <a:graphicData uri="http://schemas.openxmlformats.org/drawingml/2006/picture">
                 <pic:pic xmlns:pic="http://schemas.openxmlformats.org/drawingml/2006/picture">
                   <pic:nvPicPr>
-                    <pic:cNvPr id="1820579471" name="Picture 1" descr="A screen shot of a computer program&#10;&#10;Description automatically generated"/>
+                    <pic:cNvPr id="1521927272" name="Picture 1" descr="A screenshot of a computer&#10;&#10;Description automatically generated"/>
                     <pic:cNvPicPr/>
                   </pic:nvPicPr>
                   <pic:blipFill>
@@ -5963,7 +6218,7 @@
                   <pic:spPr>
                     <a:xfrm>
                       <a:off x="0" y="0"/>
-                      <a:ext cx="6645910" cy="3865245"/>
+                      <a:ext cx="6645910" cy="2545080"/>
                     </a:xfrm>
                     <a:prstGeom prst="rect">
                       <a:avLst/>
@@ -5980,7 +6235,7 @@
       <w:pPr>
         <w:pStyle w:val="Caption"/>
       </w:pPr>
-      <w:bookmarkStart w:id="24" w:name="_Toc173750136"/>
+      <w:bookmarkStart w:id="22" w:name="_Toc173750137"/>
       <w:r>
         <w:t xml:space="preserve">Figure </w:t>
       </w:r>
@@ -5997,15 +6252,46 @@
         <w:rPr>
           <w:noProof/>
         </w:rPr>
-        <w:t>11</w:t>
+        <w:t>12</w:t>
       </w:r>
       <w:r>
         <w:fldChar w:fldCharType="end"/>
       </w:r>
       <w:r>
-        <w:t>- Applying CSS for the Navigation Bar</w:t>
-      </w:r>
-      <w:bookmarkEnd w:id="24"/>
+        <w:t xml:space="preserve"> - Top Bar Navigation scrolls with user</w:t>
+      </w:r>
+      <w:bookmarkEnd w:id="22"/>
+    </w:p>
+    <w:p>
+      <w:r>
+        <w:br w:type="page"/>
+      </w:r>
+    </w:p>
+    <w:p>
+      <w:pPr>
+        <w:pStyle w:val="Heading3"/>
+      </w:pPr>
+      <w:r>
+        <w:lastRenderedPageBreak/>
+        <w:t>Side Bar Navigation for longer pages</w:t>
+      </w:r>
+    </w:p>
+    <w:p>
+      <w:r>
+        <w:t>One issue I felt while developing the pages that displayed the detailed application data to the end user was that displaying all this data resulted in very long web paged e.g</w:t>
+      </w:r>
+      <w:r>
+        <w:t>. shown below is a page called “</w:t>
+      </w:r>
+      <w:r>
+        <w:t>Premium Value</w:t>
+      </w:r>
+      <w:r>
+        <w:t xml:space="preserve"> Data”, which displays various data points provided by Experian (2024). This section of the data has multiple sections, each with many variables. The React application renders these as HTML tables, but the number of variables in each section results in a long </w:t>
+      </w:r>
+      <w:r>
+        <w:t>web page, making it difficult to navigate.</w:t>
+      </w:r>
     </w:p>
     <w:p>
       <w:r>
@@ -6013,10 +6299,10 @@
           <w:noProof/>
         </w:rPr>
         <w:drawing>
-          <wp:inline distT="0" distB="0" distL="0" distR="0" wp14:anchorId="3E031BC9" wp14:editId="326882A9">
-            <wp:extent cx="6645910" cy="1733550"/>
-            <wp:effectExtent l="0" t="0" r="2540" b="0"/>
-            <wp:docPr id="677449408" name="Picture 1" descr="A screenshot of a computer&#10;&#10;Description automatically generated"/>
+          <wp:inline distT="0" distB="0" distL="0" distR="0" wp14:anchorId="3C1C3F1A" wp14:editId="0AB43182">
+            <wp:extent cx="5819775" cy="2894318"/>
+            <wp:effectExtent l="0" t="0" r="0" b="1905"/>
+            <wp:docPr id="2064548988" name="Picture 1" descr="A screenshot of a computer&#10;&#10;Description automatically generated"/>
             <wp:cNvGraphicFramePr>
               <a:graphicFrameLocks xmlns:a="http://schemas.openxmlformats.org/drawingml/2006/main" noChangeAspect="1"/>
             </wp:cNvGraphicFramePr>
@@ -6024,7 +6310,7 @@
               <a:graphicData uri="http://schemas.openxmlformats.org/drawingml/2006/picture">
                 <pic:pic xmlns:pic="http://schemas.openxmlformats.org/drawingml/2006/picture">
                   <pic:nvPicPr>
-                    <pic:cNvPr id="677449408" name="Picture 1" descr="A screenshot of a computer&#10;&#10;Description automatically generated"/>
+                    <pic:cNvPr id="2064548988" name="Picture 1" descr="A screenshot of a computer&#10;&#10;Description automatically generated"/>
                     <pic:cNvPicPr/>
                   </pic:nvPicPr>
                   <pic:blipFill>
@@ -6036,7 +6322,7 @@
                   <pic:spPr>
                     <a:xfrm>
                       <a:off x="0" y="0"/>
-                      <a:ext cx="6645910" cy="1733550"/>
+                      <a:ext cx="5826191" cy="2897509"/>
                     </a:xfrm>
                     <a:prstGeom prst="rect">
                       <a:avLst/>
@@ -6048,12 +6334,17 @@
           </wp:inline>
         </w:drawing>
       </w:r>
+      <w:r>
+        <w:rPr>
+          <w:noProof/>
+        </w:rPr>
+        <w:t xml:space="preserve"> </w:t>
+      </w:r>
     </w:p>
     <w:p>
       <w:pPr>
         <w:pStyle w:val="Caption"/>
       </w:pPr>
-      <w:bookmarkStart w:id="25" w:name="_Toc173750137"/>
       <w:r>
         <w:t xml:space="preserve">Figure </w:t>
       </w:r>
@@ -6070,111 +6361,48 @@
         <w:rPr>
           <w:noProof/>
         </w:rPr>
-        <w:t>12</w:t>
+        <w:t>13</w:t>
       </w:r>
       <w:r>
         <w:fldChar w:fldCharType="end"/>
       </w:r>
       <w:r>
-        <w:t xml:space="preserve"> - Top Bar Navigation scrolls with user</w:t>
-      </w:r>
-      <w:bookmarkEnd w:id="25"/>
-    </w:p>
-    <w:p>
-      <w:r>
-        <w:br w:type="page"/>
-      </w:r>
-    </w:p>
-    <w:p>
-      <w:pPr>
-        <w:pStyle w:val="Heading3"/>
-      </w:pPr>
-      <w:r>
-        <w:lastRenderedPageBreak/>
-        <w:t>Side Bar Navigation for longer pages</w:t>
-      </w:r>
-    </w:p>
-    <w:p>
-      <w:r>
-        <w:drawing>
-          <wp:inline distT="0" distB="0" distL="0" distR="0" wp14:anchorId="40BDB5D6" wp14:editId="04E7CEFF">
-            <wp:extent cx="5030238" cy="2600190"/>
-            <wp:effectExtent l="0" t="0" r="0" b="0"/>
-            <wp:docPr id="579597817" name="Picture 1" descr="A screenshot of a computer&#10;&#10;Description automatically generated"/>
-            <wp:cNvGraphicFramePr>
-              <a:graphicFrameLocks xmlns:a="http://schemas.openxmlformats.org/drawingml/2006/main" noChangeAspect="1"/>
-            </wp:cNvGraphicFramePr>
-            <a:graphic xmlns:a="http://schemas.openxmlformats.org/drawingml/2006/main">
-              <a:graphicData uri="http://schemas.openxmlformats.org/drawingml/2006/picture">
-                <pic:pic xmlns:pic="http://schemas.openxmlformats.org/drawingml/2006/picture">
-                  <pic:nvPicPr>
-                    <pic:cNvPr id="579597817" name="Picture 1" descr="A screenshot of a computer&#10;&#10;Description automatically generated"/>
-                    <pic:cNvPicPr/>
-                  </pic:nvPicPr>
-                  <pic:blipFill>
-                    <a:blip r:embed="rId26"/>
-                    <a:stretch>
-                      <a:fillRect/>
-                    </a:stretch>
-                  </pic:blipFill>
-                  <pic:spPr>
-                    <a:xfrm>
-                      <a:off x="0" y="0"/>
-                      <a:ext cx="5041530" cy="2606027"/>
-                    </a:xfrm>
-                    <a:prstGeom prst="rect">
-                      <a:avLst/>
-                    </a:prstGeom>
-                  </pic:spPr>
-                </pic:pic>
-              </a:graphicData>
-            </a:graphic>
-          </wp:inline>
-        </w:drawing>
-      </w:r>
-    </w:p>
-    <w:p>
-      <w:pPr>
-        <w:pStyle w:val="Caption"/>
-      </w:pPr>
-      <w:r>
-        <w:t xml:space="preserve">Figure </w:t>
-      </w:r>
-      <w:r>
-        <w:fldChar w:fldCharType="begin"/>
-      </w:r>
-      <w:r>
-        <w:instrText xml:space="preserve"> SEQ Figure \* ARABIC </w:instrText>
-      </w:r>
-      <w:r>
-        <w:fldChar w:fldCharType="separate"/>
-      </w:r>
-      <w:r>
-        <w:rPr>
+        <w:t xml:space="preserve"> </w:t>
+      </w:r>
+      <w:r>
+        <w:t>–</w:t>
+      </w:r>
+      <w:r>
+        <w:t xml:space="preserve"> </w:t>
+      </w:r>
+      <w:r>
+        <w:t>Webpage with enough content to require the user to scroll down to view different sections</w:t>
+      </w:r>
+    </w:p>
+    <w:p>
+      <w:r>
+        <w:t xml:space="preserve">To address this, I went back to the side bar navigation idea I had on my original wireframe. This provided a way to provide section links on the page, allowing the user to navigate quickly to various sections. Applied to the </w:t>
+      </w:r>
+      <w:r>
+        <w:t>Premium Value Data</w:t>
+      </w:r>
+      <w:r>
+        <w:t xml:space="preserve"> page, this appears as below:</w:t>
+      </w:r>
+    </w:p>
+    <w:p>
+      <w:r>
+        <w:rPr>
+          <w:rFonts w:asciiTheme="majorHAnsi" w:eastAsiaTheme="majorEastAsia" w:hAnsiTheme="majorHAnsi" w:cstheme="majorBidi"/>
           <w:noProof/>
-        </w:rPr>
-        <w:t>13</w:t>
-      </w:r>
-      <w:r>
-        <w:fldChar w:fldCharType="end"/>
-      </w:r>
-      <w:r>
-        <w:t xml:space="preserve"> - Side Bar with links to each section of the page</w:t>
-      </w:r>
-    </w:p>
-    <w:p/>
-    <w:p>
-      <w:r>
-        <w:rPr>
-          <w:rFonts w:asciiTheme="majorHAnsi" w:eastAsiaTheme="majorEastAsia" w:hAnsiTheme="majorHAnsi" w:cstheme="majorBidi"/>
           <w:color w:val="1F3763" w:themeColor="accent1" w:themeShade="7F"/>
           <w:sz w:val="24"/>
           <w:szCs w:val="24"/>
         </w:rPr>
         <w:drawing>
-          <wp:inline distT="0" distB="0" distL="0" distR="0" wp14:anchorId="5C418EBF" wp14:editId="5A0E2BD9">
-            <wp:extent cx="5069379" cy="4110818"/>
-            <wp:effectExtent l="0" t="0" r="0" b="4445"/>
+          <wp:inline distT="0" distB="0" distL="0" distR="0" wp14:anchorId="5C418EBF" wp14:editId="58DDF96B">
+            <wp:extent cx="4086225" cy="3313567"/>
+            <wp:effectExtent l="0" t="0" r="0" b="1270"/>
             <wp:docPr id="1882137461" name="Picture 1" descr="A screenshot of a computer&#10;&#10;Description automatically generated"/>
             <wp:cNvGraphicFramePr>
               <a:graphicFrameLocks xmlns:a="http://schemas.openxmlformats.org/drawingml/2006/main" noChangeAspect="1"/>
@@ -6187,7 +6415,7 @@
                     <pic:cNvPicPr/>
                   </pic:nvPicPr>
                   <pic:blipFill>
-                    <a:blip r:embed="rId27"/>
+                    <a:blip r:embed="rId26"/>
                     <a:stretch>
                       <a:fillRect/>
                     </a:stretch>
@@ -6195,7 +6423,7 @@
                   <pic:spPr>
                     <a:xfrm>
                       <a:off x="0" y="0"/>
-                      <a:ext cx="5072505" cy="4113353"/>
+                      <a:ext cx="4091064" cy="3317491"/>
                     </a:xfrm>
                     <a:prstGeom prst="rect">
                       <a:avLst/>
@@ -6239,12 +6467,19 @@
       <w:r>
         <w:t xml:space="preserve">the </w:t>
       </w:r>
-      <w:r>
-        <w:t>PremiumValueData page, with links to each section and sub-section</w:t>
-      </w:r>
-    </w:p>
-    <w:p>
-      <w:r>
+      <w:proofErr w:type="spellStart"/>
+      <w:r>
+        <w:t>PremiumValueData</w:t>
+      </w:r>
+      <w:proofErr w:type="spellEnd"/>
+      <w:r>
+        <w:t xml:space="preserve"> page, with links to each section and sub-section</w:t>
+      </w:r>
+    </w:p>
+    <w:p/>
+    <w:p>
+      <w:r>
+        <w:lastRenderedPageBreak/>
         <w:br w:type="page"/>
       </w:r>
     </w:p>
@@ -6306,7 +6541,7 @@
                     <pic:cNvPicPr/>
                   </pic:nvPicPr>
                   <pic:blipFill>
-                    <a:blip r:embed="rId28"/>
+                    <a:blip r:embed="rId27"/>
                     <a:stretch>
                       <a:fillRect/>
                     </a:stretch>
@@ -6331,7 +6566,7 @@
       <w:pPr>
         <w:pStyle w:val="Caption"/>
       </w:pPr>
-      <w:bookmarkStart w:id="26" w:name="_Toc173750138"/>
+      <w:bookmarkStart w:id="23" w:name="_Toc173750138"/>
       <w:r>
         <w:t xml:space="preserve">Figure </w:t>
       </w:r>
@@ -6356,11 +6591,19 @@
       <w:r>
         <w:t xml:space="preserve"> - Hardcoded URL within the React Application</w:t>
       </w:r>
-      <w:bookmarkEnd w:id="26"/>
-    </w:p>
-    <w:p>
-      <w:r>
-        <w:t>This logically would not work anywhere but my local machine, so this was a barrier to meeting this deployment aspiration. To address this, I created a “.env” file that my React App could read from when it is started to get the appropriate variables for a given environment:</w:t>
+      <w:bookmarkEnd w:id="23"/>
+    </w:p>
+    <w:p>
+      <w:r>
+        <w:t xml:space="preserve">This logically would not work anywhere but my local machine, so this was a barrier to meeting this deployment aspiration. To address this, I created a </w:t>
+      </w:r>
+      <w:proofErr w:type="gramStart"/>
+      <w:r>
+        <w:t>“.env</w:t>
+      </w:r>
+      <w:proofErr w:type="gramEnd"/>
+      <w:r>
+        <w:t>” file that my React App could read from when it is started to get the appropriate variables for a given environment:</w:t>
       </w:r>
     </w:p>
     <w:p>
@@ -6384,7 +6627,7 @@
                     <pic:cNvPicPr/>
                   </pic:nvPicPr>
                   <pic:blipFill>
-                    <a:blip r:embed="rId29"/>
+                    <a:blip r:embed="rId28"/>
                     <a:stretch>
                       <a:fillRect/>
                     </a:stretch>
@@ -6409,7 +6652,7 @@
       <w:pPr>
         <w:pStyle w:val="Caption"/>
       </w:pPr>
-      <w:bookmarkStart w:id="27" w:name="_Toc173750139"/>
+      <w:bookmarkStart w:id="24" w:name="_Toc173750139"/>
       <w:r>
         <w:t xml:space="preserve">Figure </w:t>
       </w:r>
@@ -6434,7 +6677,7 @@
       <w:r>
         <w:t xml:space="preserve"> - .env file added to allow dynamic configurations without altering the raw code</w:t>
       </w:r>
-      <w:bookmarkEnd w:id="27"/>
+      <w:bookmarkEnd w:id="24"/>
     </w:p>
     <w:p>
       <w:r>
@@ -6463,7 +6706,7 @@
                     <pic:cNvPicPr/>
                   </pic:nvPicPr>
                   <pic:blipFill>
-                    <a:blip r:embed="rId30"/>
+                    <a:blip r:embed="rId29"/>
                     <a:stretch>
                       <a:fillRect/>
                     </a:stretch>
@@ -6488,7 +6731,7 @@
       <w:pPr>
         <w:pStyle w:val="Caption"/>
       </w:pPr>
-      <w:bookmarkStart w:id="28" w:name="_Toc173750140"/>
+      <w:bookmarkStart w:id="25" w:name="_Toc173750140"/>
       <w:r>
         <w:t xml:space="preserve">Figure </w:t>
       </w:r>
@@ -6513,16 +6756,47 @@
       <w:r>
         <w:t xml:space="preserve"> - Altered code to use the newly created .env file</w:t>
       </w:r>
-      <w:bookmarkEnd w:id="28"/>
-    </w:p>
-    <w:p>
-      <w:r>
-        <w:t>For localhost development, I used the same localhost:port URL I had before, allowing the app to still work on my development machine. When it comes to a deployment however, I can now swap this .env file for a configuration appropriate to the environment e.g. a ”.env.uat” file with the URL for a UAT version of the back end.</w:t>
-      </w:r>
-    </w:p>
-    <w:p>
-      <w:r>
-        <w:t>The naming of the variable is due to React requiring the “REACT_APP_” prefix on all variables, which allows React to find the variables when using the default “npm start” command to start the server (</w:t>
+      <w:bookmarkEnd w:id="25"/>
+    </w:p>
+    <w:p>
+      <w:r>
+        <w:t xml:space="preserve">For localhost development, I used the same </w:t>
+      </w:r>
+      <w:proofErr w:type="spellStart"/>
+      <w:proofErr w:type="gramStart"/>
+      <w:r>
+        <w:t>localhost:port</w:t>
+      </w:r>
+      <w:proofErr w:type="spellEnd"/>
+      <w:proofErr w:type="gramEnd"/>
+      <w:r>
+        <w:t xml:space="preserve"> URL I had before, allowing the app to still work on my development machine. When it comes to a deployment however, I can now swap this .env file for a configuration appropriate to the environment e.g. </w:t>
+      </w:r>
+      <w:proofErr w:type="gramStart"/>
+      <w:r>
+        <w:t>a ”.</w:t>
+      </w:r>
+      <w:proofErr w:type="spellStart"/>
+      <w:r>
+        <w:t>env.uat</w:t>
+      </w:r>
+      <w:proofErr w:type="spellEnd"/>
+      <w:proofErr w:type="gramEnd"/>
+      <w:r>
+        <w:t>” file with the URL for a UAT version of the back end.</w:t>
+      </w:r>
+    </w:p>
+    <w:p>
+      <w:r>
+        <w:t>The naming of the variable is due to React requiring the “REACT_APP_” prefix on all variables, which allows React to find the variables when using the default “</w:t>
+      </w:r>
+      <w:proofErr w:type="spellStart"/>
+      <w:r>
+        <w:t>npm</w:t>
+      </w:r>
+      <w:proofErr w:type="spellEnd"/>
+      <w:r>
+        <w:t xml:space="preserve"> start” command to start the server (</w:t>
       </w:r>
       <w:r>
         <w:t>Facebook, 2024</w:t>
@@ -6540,19 +6814,66 @@
       <w:pPr>
         <w:pStyle w:val="Heading3"/>
       </w:pPr>
-      <w:commentRangeStart w:id="29"/>
+      <w:r>
+        <w:lastRenderedPageBreak/>
+        <w:t>SQL - Search for Recent Applications</w:t>
+      </w:r>
+    </w:p>
+    <w:p>
+      <w:r>
+        <w:br w:type="page"/>
+      </w:r>
+    </w:p>
+    <w:p>
+      <w:pPr>
+        <w:pStyle w:val="Heading3"/>
+      </w:pPr>
+      <w:r>
+        <w:lastRenderedPageBreak/>
+        <w:t>SQL - Search for external Credit File data</w:t>
+      </w:r>
+    </w:p>
+    <w:p/>
+    <w:p/>
+    <w:p>
+      <w:pPr>
+        <w:keepNext/>
+      </w:pPr>
+    </w:p>
+    <w:p>
+      <w:pPr>
+        <w:rPr>
+          <w:rFonts w:cstheme="minorHAnsi"/>
+          <w:b/>
+          <w:bCs/>
+        </w:rPr>
+      </w:pPr>
+      <w:r>
+        <w:rPr>
+          <w:rFonts w:cstheme="minorHAnsi"/>
+          <w:b/>
+          <w:bCs/>
+        </w:rPr>
+        <w:br w:type="page"/>
+      </w:r>
+    </w:p>
+    <w:p>
+      <w:pPr>
+        <w:pStyle w:val="Heading3"/>
+      </w:pPr>
+      <w:commentRangeStart w:id="26"/>
       <w:r>
         <w:lastRenderedPageBreak/>
         <w:t>Data – Decoding for Business Users</w:t>
       </w:r>
-      <w:commentRangeEnd w:id="29"/>
+      <w:commentRangeEnd w:id="26"/>
       <w:r>
         <w:rPr>
           <w:rStyle w:val="CommentReference"/>
           <w:rFonts w:asciiTheme="minorHAnsi" w:eastAsiaTheme="minorHAnsi" w:hAnsiTheme="minorHAnsi" w:cstheme="minorBidi"/>
           <w:color w:val="auto"/>
         </w:rPr>
-        <w:commentReference w:id="29"/>
+        <w:commentReference w:id="26"/>
       </w:r>
     </w:p>
     <w:p>
@@ -6583,7 +6904,21 @@
         <w:rPr>
           <w:rFonts w:cstheme="minorHAnsi"/>
         </w:rPr>
-        <w:t>’s API for accessing data they hold on a person</w:t>
+        <w:t xml:space="preserve">’s API for accessing </w:t>
+      </w:r>
+      <w:proofErr w:type="gramStart"/>
+      <w:r>
+        <w:rPr>
+          <w:rFonts w:cstheme="minorHAnsi"/>
+        </w:rPr>
+        <w:t>data</w:t>
+      </w:r>
+      <w:proofErr w:type="gramEnd"/>
+      <w:r>
+        <w:rPr>
+          <w:rFonts w:cstheme="minorHAnsi"/>
+        </w:rPr>
+        <w:t xml:space="preserve"> they hold on a person</w:t>
       </w:r>
       <w:r>
         <w:rPr>
@@ -6640,7 +6975,15 @@
         <w:t>st</w:t>
       </w:r>
       <w:r>
-        <w:t xml:space="preserve"> view e.g. E1B08 is a variable returned by the Experian API. Without it’s documentation as shown below however, this gives no indication as to what the variable means in business terms. </w:t>
+        <w:t xml:space="preserve"> view e.g. E1B08 is a variable returned by the Experian API. Without </w:t>
+      </w:r>
+      <w:proofErr w:type="gramStart"/>
+      <w:r>
+        <w:t>it’s</w:t>
+      </w:r>
+      <w:proofErr w:type="gramEnd"/>
+      <w:r>
+        <w:t xml:space="preserve"> documentation as shown below however, this gives no indication as to what the variable means in business terms. </w:t>
       </w:r>
     </w:p>
     <w:p>
@@ -6664,7 +7007,7 @@
                     <pic:cNvPicPr/>
                   </pic:nvPicPr>
                   <pic:blipFill>
-                    <a:blip r:embed="rId31"/>
+                    <a:blip r:embed="rId30"/>
                     <a:stretch>
                       <a:fillRect/>
                     </a:stretch>
@@ -6739,10 +7082,26 @@
         <w:t xml:space="preserve"> </w:t>
       </w:r>
       <w:r>
-        <w:t xml:space="preserve">Some variables may have clear business names but the values used are codified and would not make sense without </w:t>
-      </w:r>
-      <w:r>
-        <w:t>documentation to explain the values e.g. the AccountStatus variable shown below has 4 values but only shows 1 character. Some of these are intuitive but others can be confusing e.g. F standing for default.</w:t>
+        <w:t xml:space="preserve">Some variables may have clear business </w:t>
+      </w:r>
+      <w:proofErr w:type="gramStart"/>
+      <w:r>
+        <w:t>names</w:t>
+      </w:r>
+      <w:proofErr w:type="gramEnd"/>
+      <w:r>
+        <w:t xml:space="preserve"> but the values used are codified and would not make sense without </w:t>
+      </w:r>
+      <w:r>
+        <w:t xml:space="preserve">documentation to explain the values e.g. the </w:t>
+      </w:r>
+      <w:proofErr w:type="spellStart"/>
+      <w:r>
+        <w:t>AccountStatus</w:t>
+      </w:r>
+      <w:proofErr w:type="spellEnd"/>
+      <w:r>
+        <w:t xml:space="preserve"> variable shown below has 4 values but only shows 1 character. Some of these are intuitive but others can be confusing e.g. F standing for default.</w:t>
       </w:r>
     </w:p>
     <w:p>
@@ -6766,7 +7125,7 @@
                     <pic:cNvPicPr/>
                   </pic:nvPicPr>
                   <pic:blipFill>
-                    <a:blip r:embed="rId32"/>
+                    <a:blip r:embed="rId31"/>
                     <a:stretch>
                       <a:fillRect/>
                     </a:stretch>
@@ -6813,7 +7172,15 @@
         <w:fldChar w:fldCharType="end"/>
       </w:r>
       <w:r>
-        <w:t xml:space="preserve"> - Definition of AccountStatus from Experian (2024) documentation</w:t>
+        <w:t xml:space="preserve"> - Definition of </w:t>
+      </w:r>
+      <w:proofErr w:type="spellStart"/>
+      <w:r>
+        <w:t>AccountStatus</w:t>
+      </w:r>
+      <w:proofErr w:type="spellEnd"/>
+      <w:r>
+        <w:t xml:space="preserve"> from Experian (2024) documentation</w:t>
       </w:r>
     </w:p>
     <w:p>
@@ -6874,16 +7241,16 @@
       <w:pPr>
         <w:jc w:val="both"/>
       </w:pPr>
-      <w:commentRangeStart w:id="30"/>
+      <w:commentRangeStart w:id="27"/>
       <w:r>
         <w:t>After discussing the issue with my colleagues in the Credit Systems team</w:t>
       </w:r>
-      <w:commentRangeEnd w:id="30"/>
+      <w:commentRangeEnd w:id="27"/>
       <w:r>
         <w:rPr>
           <w:rStyle w:val="CommentReference"/>
         </w:rPr>
-        <w:commentReference w:id="30"/>
+        <w:commentReference w:id="27"/>
       </w:r>
       <w:r>
         <w:t xml:space="preserve">, </w:t>
@@ -6905,16 +7272,26 @@
       <w:r>
         <w:t xml:space="preserve">, the variable name being used to match to. </w:t>
       </w:r>
-      <w:commentRangeStart w:id="31"/>
-      <w:r>
-        <w:t>Using this kind of lookup also allows the program to store it’s own definitions of variables if the documentation provided is lacking</w:t>
-      </w:r>
-      <w:commentRangeEnd w:id="31"/>
+      <w:commentRangeStart w:id="28"/>
+      <w:r>
+        <w:t xml:space="preserve">Using this kind of lookup also allows the program to store </w:t>
+      </w:r>
+      <w:proofErr w:type="spellStart"/>
+      <w:proofErr w:type="gramStart"/>
+      <w:r>
+        <w:t>it’s</w:t>
+      </w:r>
+      <w:proofErr w:type="spellEnd"/>
+      <w:proofErr w:type="gramEnd"/>
+      <w:r>
+        <w:t xml:space="preserve"> own definitions of variables if the documentation provided is lacking</w:t>
+      </w:r>
+      <w:commentRangeEnd w:id="28"/>
       <w:r>
         <w:rPr>
           <w:rStyle w:val="CommentReference"/>
         </w:rPr>
-        <w:commentReference w:id="31"/>
+        <w:commentReference w:id="28"/>
       </w:r>
       <w:r>
         <w:t xml:space="preserve">. </w:t>
@@ -6944,7 +7321,7 @@
                     <pic:cNvPicPr/>
                   </pic:nvPicPr>
                   <pic:blipFill>
-                    <a:blip r:embed="rId33"/>
+                    <a:blip r:embed="rId32"/>
                     <a:stretch>
                       <a:fillRect/>
                     </a:stretch>
@@ -7035,7 +7412,7 @@
                     <pic:cNvPicPr/>
                   </pic:nvPicPr>
                   <pic:blipFill>
-                    <a:blip r:embed="rId34"/>
+                    <a:blip r:embed="rId33"/>
                     <a:stretch>
                       <a:fillRect/>
                     </a:stretch>
@@ -7102,7 +7479,15 @@
         <w:t>than</w:t>
       </w:r>
       <w:r>
-        <w:t xml:space="preserve"> handle polyfills to get the logic working </w:t>
+        <w:t xml:space="preserve"> handle </w:t>
+      </w:r>
+      <w:proofErr w:type="spellStart"/>
+      <w:r>
+        <w:t>polyfills</w:t>
+      </w:r>
+      <w:proofErr w:type="spellEnd"/>
+      <w:r>
+        <w:t xml:space="preserve"> to get the logic working </w:t>
       </w:r>
       <w:r>
         <w:t>directly within the front-end application.</w:t>
@@ -7128,7 +7513,15 @@
         <w:t xml:space="preserve">To </w:t>
       </w:r>
       <w:r>
-        <w:t>provide a point of interaction, I needed to expose an Endpoint that the FrontEnd could send a HTTP call to. An Endpoint represents a point where 2 applications can talk to each other</w:t>
+        <w:t xml:space="preserve">provide a point of interaction, I needed to expose an Endpoint that the </w:t>
+      </w:r>
+      <w:proofErr w:type="spellStart"/>
+      <w:r>
+        <w:t>FrontEnd</w:t>
+      </w:r>
+      <w:proofErr w:type="spellEnd"/>
+      <w:r>
+        <w:t xml:space="preserve"> could send a HTTP call to. An Endpoint represents a point where 2 applications can talk to each other</w:t>
       </w:r>
       <w:r>
         <w:t xml:space="preserve"> (</w:t>
@@ -7157,8 +7550,36 @@
         <w:t>To do this, I created a new router object within the Node.js Express application, using one of the default ones provided by the officially provided generator (Express, n.d.) as a starting point. I added in a URL Parameter which will allow a</w:t>
       </w:r>
       <w:r>
-        <w:t xml:space="preserve"> variable name to be passed in to carry out a search for it’s definition. This is done via the “:searchKey” parameter seen in the router.get</w:t>
-      </w:r>
+        <w:t xml:space="preserve"> variable name to be passed in to carry out a search for </w:t>
+      </w:r>
+      <w:proofErr w:type="spellStart"/>
+      <w:proofErr w:type="gramStart"/>
+      <w:r>
+        <w:t>it’s</w:t>
+      </w:r>
+      <w:proofErr w:type="spellEnd"/>
+      <w:proofErr w:type="gramEnd"/>
+      <w:r>
+        <w:t xml:space="preserve"> definition. This is done via the </w:t>
+      </w:r>
+      <w:proofErr w:type="gramStart"/>
+      <w:r>
+        <w:t>“:</w:t>
+      </w:r>
+      <w:proofErr w:type="spellStart"/>
+      <w:r>
+        <w:t>searchKey</w:t>
+      </w:r>
+      <w:proofErr w:type="spellEnd"/>
+      <w:proofErr w:type="gramEnd"/>
+      <w:r>
+        <w:t xml:space="preserve">” parameter seen in the </w:t>
+      </w:r>
+      <w:proofErr w:type="spellStart"/>
+      <w:r>
+        <w:t>router.get</w:t>
+      </w:r>
+      <w:proofErr w:type="spellEnd"/>
       <w:r>
         <w:t>()</w:t>
       </w:r>
@@ -7190,7 +7611,7 @@
                     <pic:cNvPicPr/>
                   </pic:nvPicPr>
                   <pic:blipFill>
-                    <a:blip r:embed="rId35"/>
+                    <a:blip r:embed="rId34"/>
                     <a:stretch>
                       <a:fillRect/>
                     </a:stretch>
@@ -7237,7 +7658,15 @@
         <w:fldChar w:fldCharType="end"/>
       </w:r>
       <w:r>
-        <w:t>- Router.Get method for the backend to accept a search parameter</w:t>
+        <w:t xml:space="preserve">- </w:t>
+      </w:r>
+      <w:proofErr w:type="spellStart"/>
+      <w:r>
+        <w:t>Router.Get</w:t>
+      </w:r>
+      <w:proofErr w:type="spellEnd"/>
+      <w:r>
+        <w:t xml:space="preserve"> method for the backend to accept a search parameter</w:t>
       </w:r>
     </w:p>
     <w:p>
@@ -7251,13 +7680,39 @@
         <w:t>Once that endpoint is in place, the parameter is be passed into a dedicated asynchronous function that performs the lookup on the CSV file</w:t>
       </w:r>
       <w:r>
-        <w:t xml:space="preserve"> (the function is asynchronous as a regular function generated errors within the code editor). The function is then wrapped in a Try-Catch to account for the possibility of an error e.g. the input file not being available. The result is then </w:t>
+        <w:t xml:space="preserve"> (the function is asynchronous as a regular function </w:t>
+      </w:r>
+      <w:proofErr w:type="gramStart"/>
+      <w:r>
+        <w:t>generated errors</w:t>
+      </w:r>
+      <w:proofErr w:type="gramEnd"/>
+      <w:r>
+        <w:t xml:space="preserve"> within the code editor). The function is then wrapped in a Try-Catch to account for the possibility of an error e.g. the input file not being available. The result is then </w:t>
       </w:r>
       <w:r>
         <w:t xml:space="preserve">loaded into a JSON payload and </w:t>
       </w:r>
       <w:r>
-        <w:t>sent back the calling application (i.e. the FrontEnd) via the res.send() method.</w:t>
+        <w:t xml:space="preserve">sent back the calling application (i.e. the </w:t>
+      </w:r>
+      <w:proofErr w:type="spellStart"/>
+      <w:r>
+        <w:t>FrontEnd</w:t>
+      </w:r>
+      <w:proofErr w:type="spellEnd"/>
+      <w:r>
+        <w:t xml:space="preserve">) via the </w:t>
+      </w:r>
+      <w:proofErr w:type="spellStart"/>
+      <w:proofErr w:type="gramStart"/>
+      <w:r>
+        <w:t>res.send</w:t>
+      </w:r>
+      <w:proofErr w:type="spellEnd"/>
+      <w:proofErr w:type="gramEnd"/>
+      <w:r>
+        <w:t>() method.</w:t>
       </w:r>
       <w:r>
         <w:rPr>
@@ -7279,7 +7734,7 @@
                     <pic:cNvPicPr/>
                   </pic:nvPicPr>
                   <pic:blipFill>
-                    <a:blip r:embed="rId36"/>
+                    <a:blip r:embed="rId35"/>
                     <a:stretch>
                       <a:fillRect/>
                     </a:stretch>
@@ -7373,7 +7828,7 @@
                     <pic:cNvPicPr/>
                   </pic:nvPicPr>
                   <pic:blipFill>
-                    <a:blip r:embed="rId37"/>
+                    <a:blip r:embed="rId36"/>
                     <a:stretch>
                       <a:fillRect/>
                     </a:stretch>
@@ -7512,7 +7967,15 @@
         <w:t>Assuming a successful response, the description returned by the Backend is</w:t>
       </w:r>
       <w:r>
-        <w:t xml:space="preserve"> provided to the user via Javascript’s inbuilt “alert” method</w:t>
+        <w:t xml:space="preserve"> provided to the user via </w:t>
+      </w:r>
+      <w:proofErr w:type="spellStart"/>
+      <w:r>
+        <w:t>Javascript’s</w:t>
+      </w:r>
+      <w:proofErr w:type="spellEnd"/>
+      <w:r>
+        <w:t xml:space="preserve"> inbuilt “alert” method</w:t>
       </w:r>
     </w:p>
     <w:p>
@@ -7523,7 +7986,23 @@
     <w:p>
       <w:r>
         <w:lastRenderedPageBreak/>
-        <w:t>Each variable that contains data the end user can review is rendered in the application by a React component called “KeyValueRow”. Within this component, this lookup function is then called via the “onClick” property of the table row that displays the data to the user:</w:t>
+        <w:t>Each variable that contains data the end user can review is rendered in the application by a React component called “</w:t>
+      </w:r>
+      <w:proofErr w:type="spellStart"/>
+      <w:r>
+        <w:t>KeyValueRow</w:t>
+      </w:r>
+      <w:proofErr w:type="spellEnd"/>
+      <w:r>
+        <w:t>”. Within this component, this lookup function is then called via the “</w:t>
+      </w:r>
+      <w:proofErr w:type="spellStart"/>
+      <w:r>
+        <w:t>onClick</w:t>
+      </w:r>
+      <w:proofErr w:type="spellEnd"/>
+      <w:r>
+        <w:t>” property of the table row that displays the data to the user:</w:t>
       </w:r>
       <w:r>
         <w:rPr>
@@ -7545,7 +8024,7 @@
                     <pic:cNvPicPr/>
                   </pic:nvPicPr>
                   <pic:blipFill>
-                    <a:blip r:embed="rId38"/>
+                    <a:blip r:embed="rId37"/>
                     <a:stretch>
                       <a:fillRect/>
                     </a:stretch>
@@ -7592,7 +8071,15 @@
         <w:fldChar w:fldCharType="end"/>
       </w:r>
       <w:r>
-        <w:t>- OnClick property using the lookup function</w:t>
+        <w:t xml:space="preserve">- </w:t>
+      </w:r>
+      <w:proofErr w:type="spellStart"/>
+      <w:r>
+        <w:t>OnClick</w:t>
+      </w:r>
+      <w:proofErr w:type="spellEnd"/>
+      <w:r>
+        <w:t xml:space="preserve"> property using the lookup function</w:t>
       </w:r>
     </w:p>
     <w:p>
@@ -7627,7 +8114,7 @@
                     <pic:cNvPicPr/>
                   </pic:nvPicPr>
                   <pic:blipFill>
-                    <a:blip r:embed="rId39"/>
+                    <a:blip r:embed="rId38"/>
                     <a:stretch>
                       <a:fillRect/>
                     </a:stretch>
@@ -7708,8 +8195,13 @@
       <w:r>
         <w:t xml:space="preserve">Translating the values of a given variable into </w:t>
       </w:r>
-      <w:r>
-        <w:t>business friendly language could be done in a more simple approach then the 1</w:t>
+      <w:proofErr w:type="gramStart"/>
+      <w:r>
+        <w:t>business friendly</w:t>
+      </w:r>
+      <w:proofErr w:type="gramEnd"/>
+      <w:r>
+        <w:t xml:space="preserve"> language could be done in a more simple approach then the 1</w:t>
       </w:r>
       <w:r>
         <w:rPr>
@@ -7718,7 +8210,15 @@
         <w:t>st</w:t>
       </w:r>
       <w:r>
-        <w:t xml:space="preserve"> scenario. So long as the documentation provided a dictionary of values, it was possible to code a switch statement to return a detailed value that communicated more clearly with business users. Taking the “AccountStatus” variable as an example, I added this switch case into the code:</w:t>
+        <w:t xml:space="preserve"> scenario. So long as the documentation provided a dictionary of values, it was possible to code a switch statement to return a detailed value that communicated more clearly with business users. Taking the “</w:t>
+      </w:r>
+      <w:proofErr w:type="spellStart"/>
+      <w:r>
+        <w:t>AccountStatus</w:t>
+      </w:r>
+      <w:proofErr w:type="spellEnd"/>
+      <w:r>
+        <w:t>” variable as an example, I added this switch case into the code:</w:t>
       </w:r>
     </w:p>
     <w:p>
@@ -7742,7 +8242,7 @@
                     <pic:cNvPicPr/>
                   </pic:nvPicPr>
                   <pic:blipFill>
-                    <a:blip r:embed="rId40"/>
+                    <a:blip r:embed="rId39"/>
                     <a:stretch>
                       <a:fillRect/>
                     </a:stretch>
@@ -7789,7 +8289,23 @@
         <w:fldChar w:fldCharType="end"/>
       </w:r>
       <w:r>
-        <w:t>- Switch case to translate AccountStatus into a business friendly value</w:t>
+        <w:t xml:space="preserve">- Switch case to translate </w:t>
+      </w:r>
+      <w:proofErr w:type="spellStart"/>
+      <w:r>
+        <w:t>AccountStatus</w:t>
+      </w:r>
+      <w:proofErr w:type="spellEnd"/>
+      <w:r>
+        <w:t xml:space="preserve"> into a </w:t>
+      </w:r>
+      <w:proofErr w:type="gramStart"/>
+      <w:r>
+        <w:t>business friendly</w:t>
+      </w:r>
+      <w:proofErr w:type="gramEnd"/>
+      <w:r>
+        <w:t xml:space="preserve"> value</w:t>
       </w:r>
     </w:p>
     <w:p>
@@ -7797,7 +8313,39 @@
         <w:jc w:val="both"/>
       </w:pPr>
       <w:r>
-        <w:t>This is written directly into a React component called “CaisRow”, which receives the coded value for AccountStatus as part of a prop called “CAISDetails”. This is then parsed to get the raw value. A business friendly value can then be returned by simply passing this value into the switch case:</w:t>
+        <w:t>This is written directly into a React component called “</w:t>
+      </w:r>
+      <w:proofErr w:type="spellStart"/>
+      <w:r>
+        <w:t>CaisRow</w:t>
+      </w:r>
+      <w:proofErr w:type="spellEnd"/>
+      <w:r>
+        <w:t xml:space="preserve">”, which receives the coded value for </w:t>
+      </w:r>
+      <w:proofErr w:type="spellStart"/>
+      <w:r>
+        <w:t>AccountStatus</w:t>
+      </w:r>
+      <w:proofErr w:type="spellEnd"/>
+      <w:r>
+        <w:t xml:space="preserve"> as part of a prop called “</w:t>
+      </w:r>
+      <w:proofErr w:type="spellStart"/>
+      <w:r>
+        <w:t>CAISDetails</w:t>
+      </w:r>
+      <w:proofErr w:type="spellEnd"/>
+      <w:r>
+        <w:t xml:space="preserve">”. This is then parsed to get the raw value. A </w:t>
+      </w:r>
+      <w:proofErr w:type="gramStart"/>
+      <w:r>
+        <w:t>business friendly</w:t>
+      </w:r>
+      <w:proofErr w:type="gramEnd"/>
+      <w:r>
+        <w:t xml:space="preserve"> value can then be returned by simply passing this value into the switch case:</w:t>
       </w:r>
     </w:p>
     <w:p>
@@ -7824,7 +8372,7 @@
                     <pic:cNvPicPr/>
                   </pic:nvPicPr>
                   <pic:blipFill>
-                    <a:blip r:embed="rId41"/>
+                    <a:blip r:embed="rId40"/>
                     <a:stretch>
                       <a:fillRect/>
                     </a:stretch>
@@ -7871,7 +8419,15 @@
         <w:fldChar w:fldCharType="end"/>
       </w:r>
       <w:r>
-        <w:t xml:space="preserve"> - CaisRow component return statement, showing the translated value in use</w:t>
+        <w:t xml:space="preserve"> - </w:t>
+      </w:r>
+      <w:proofErr w:type="spellStart"/>
+      <w:r>
+        <w:t>CaisRow</w:t>
+      </w:r>
+      <w:proofErr w:type="spellEnd"/>
+      <w:r>
+        <w:t xml:space="preserve"> component return statement, showing the translated value in use</w:t>
       </w:r>
     </w:p>
     <w:p/>
@@ -7880,7 +8436,15 @@
         <w:jc w:val="both"/>
       </w:pPr>
       <w:r>
-        <w:t>This “CaisRow” component gets rendered multiple times based on the data received by the program:</w:t>
+        <w:t>This “</w:t>
+      </w:r>
+      <w:proofErr w:type="spellStart"/>
+      <w:r>
+        <w:t>CaisRow</w:t>
+      </w:r>
+      <w:proofErr w:type="spellEnd"/>
+      <w:r>
+        <w:t>” component gets rendered multiple times based on the data received by the program:</w:t>
       </w:r>
     </w:p>
     <w:p>
@@ -7908,7 +8472,7 @@
                     <pic:cNvPicPr/>
                   </pic:nvPicPr>
                   <pic:blipFill>
-                    <a:blip r:embed="rId42"/>
+                    <a:blip r:embed="rId41"/>
                     <a:stretch>
                       <a:fillRect/>
                     </a:stretch>
@@ -7955,7 +8519,23 @@
         <w:fldChar w:fldCharType="end"/>
       </w:r>
       <w:r>
-        <w:t>- React JSX code showing the rendering of the CaisRow components via the .map() method</w:t>
+        <w:t xml:space="preserve">- React JSX code showing the rendering of the </w:t>
+      </w:r>
+      <w:proofErr w:type="spellStart"/>
+      <w:r>
+        <w:t>CaisRow</w:t>
+      </w:r>
+      <w:proofErr w:type="spellEnd"/>
+      <w:r>
+        <w:t xml:space="preserve"> components via </w:t>
+      </w:r>
+      <w:proofErr w:type="gramStart"/>
+      <w:r>
+        <w:t>the .map</w:t>
+      </w:r>
+      <w:proofErr w:type="gramEnd"/>
+      <w:r>
+        <w:t>() method</w:t>
       </w:r>
     </w:p>
     <w:p>
@@ -7963,7 +8543,15 @@
         <w:jc w:val="both"/>
       </w:pPr>
       <w:r>
-        <w:t>When the React application renders these CaisRow components, we can see a clear test value has been rendered for the user, instead of the shortened value that could be mis-interpreted.</w:t>
+        <w:t xml:space="preserve">When the React application renders these </w:t>
+      </w:r>
+      <w:proofErr w:type="spellStart"/>
+      <w:r>
+        <w:t>CaisRow</w:t>
+      </w:r>
+      <w:proofErr w:type="spellEnd"/>
+      <w:r>
+        <w:t xml:space="preserve"> components, we can see a clear test value has been rendered for the user, instead of the shortened value that could be mis-interpreted.</w:t>
       </w:r>
     </w:p>
     <w:p>
@@ -7990,7 +8578,7 @@
                     <pic:cNvPicPr/>
                   </pic:nvPicPr>
                   <pic:blipFill>
-                    <a:blip r:embed="rId43"/>
+                    <a:blip r:embed="rId42"/>
                     <a:stretch>
                       <a:fillRect/>
                     </a:stretch>
@@ -8040,7 +8628,15 @@
         <w:fldChar w:fldCharType="end"/>
       </w:r>
       <w:r>
-        <w:t xml:space="preserve"> - Rendered React application showing the business friendly language used instead of the original values</w:t>
+        <w:t xml:space="preserve"> - Rendered React application showing the </w:t>
+      </w:r>
+      <w:proofErr w:type="gramStart"/>
+      <w:r>
+        <w:t>business friendly</w:t>
+      </w:r>
+      <w:proofErr w:type="gramEnd"/>
+      <w:r>
+        <w:t xml:space="preserve"> language used instead of the original values</w:t>
       </w:r>
     </w:p>
     <w:p>
@@ -8058,19 +8654,19 @@
       <w:pPr>
         <w:pStyle w:val="Heading2"/>
       </w:pPr>
-      <w:commentRangeStart w:id="32"/>
+      <w:commentRangeStart w:id="29"/>
       <w:r>
         <w:lastRenderedPageBreak/>
         <w:t>Personal Data (PII) Protection</w:t>
       </w:r>
-      <w:commentRangeEnd w:id="32"/>
+      <w:commentRangeEnd w:id="29"/>
       <w:r>
         <w:rPr>
           <w:rStyle w:val="CommentReference"/>
           <w:rFonts w:asciiTheme="minorHAnsi" w:eastAsiaTheme="minorHAnsi" w:hAnsiTheme="minorHAnsi" w:cstheme="minorBidi"/>
           <w:color w:val="auto"/>
         </w:rPr>
-        <w:commentReference w:id="32"/>
+        <w:commentReference w:id="29"/>
       </w:r>
     </w:p>
     <w:p>
@@ -8218,23 +8814,73 @@
           <w:strike/>
           <w:color w:val="FF0000"/>
         </w:rPr>
-        <w:t>Using a SQL databases within the program creates the risk of SQL Injection, where malicious input into the program can lead to arbitrary execution e.g. a user passes in a SQL command instead of a name (W3Schools, 2024). This is where the SELECT and INSERT permissions assigned above come into effect. The Full Name collected in the application is only saved to the “dbo.JavaDecisioningHistory” , which the integration user only has INSERT permissions on. This prevents a malicious user from entering a query to retrieve data from this table, as the database permissions will result in the query being rejected.</w:t>
-      </w:r>
-    </w:p>
-    <w:p>
-      <w:pPr>
-        <w:jc w:val="both"/>
+        <w:t>Using a SQL databases within the program creates the risk of SQL Injection, where malicious input into the program can lead to arbitrary execution e.g. a user passes in a SQL command instead of a name (W3Schools, 2024). This is where the SELECT and INSERT permissions assigned above come into effect. The Full Name collected in the application is only saved to the “</w:t>
+      </w:r>
+      <w:proofErr w:type="spellStart"/>
+      <w:proofErr w:type="gramStart"/>
+      <w:r>
         <w:rPr>
           <w:strike/>
           <w:color w:val="FF0000"/>
         </w:rPr>
-      </w:pPr>
+        <w:t>dbo.JavaDecisioningHistory</w:t>
+      </w:r>
+      <w:proofErr w:type="spellEnd"/>
+      <w:proofErr w:type="gramEnd"/>
       <w:r>
         <w:rPr>
           <w:strike/>
           <w:color w:val="FF0000"/>
         </w:rPr>
-        <w:t xml:space="preserve">The only other permission the Integration User has been granted is the SELECT permission on the “Delphi.VW_DelphiPremiumValueData” and the “Delphi.VW_DelphiSummaryData” views. These are the only other views required by the program, so by limiting the access like this the possibility of risk incurred by SQL Injection is minimised and therefore acts as a control to protect Personal Data. </w:t>
+        <w:t>” , which the integration user only has INSERT permissions on. This prevents a malicious user from entering a query to retrieve data from this table, as the database permissions will result in the query being rejected.</w:t>
+      </w:r>
+    </w:p>
+    <w:p>
+      <w:pPr>
+        <w:jc w:val="both"/>
+        <w:rPr>
+          <w:strike/>
+          <w:color w:val="FF0000"/>
+        </w:rPr>
+      </w:pPr>
+      <w:r>
+        <w:rPr>
+          <w:strike/>
+          <w:color w:val="FF0000"/>
+        </w:rPr>
+        <w:t>The only other permission the Integration User has been granted is the SELECT permission on the “</w:t>
+      </w:r>
+      <w:proofErr w:type="spellStart"/>
+      <w:r>
+        <w:rPr>
+          <w:strike/>
+          <w:color w:val="FF0000"/>
+        </w:rPr>
+        <w:t>Delphi.VW_DelphiPremiumValueData</w:t>
+      </w:r>
+      <w:proofErr w:type="spellEnd"/>
+      <w:r>
+        <w:rPr>
+          <w:strike/>
+          <w:color w:val="FF0000"/>
+        </w:rPr>
+        <w:t>” and the “</w:t>
+      </w:r>
+      <w:proofErr w:type="spellStart"/>
+      <w:r>
+        <w:rPr>
+          <w:strike/>
+          <w:color w:val="FF0000"/>
+        </w:rPr>
+        <w:t>Delphi.VW_DelphiSummaryData</w:t>
+      </w:r>
+      <w:proofErr w:type="spellEnd"/>
+      <w:r>
+        <w:rPr>
+          <w:strike/>
+          <w:color w:val="FF0000"/>
+        </w:rPr>
+        <w:t xml:space="preserve">” views. These are the only other views required by the program, so by limiting the access like this the possibility of risk incurred by SQL Injection is minimised and therefore acts as a control to protect Personal Data. </w:t>
       </w:r>
     </w:p>
     <w:p>
@@ -8249,7 +8895,7 @@
       <w:pPr>
         <w:pStyle w:val="Heading1"/>
       </w:pPr>
-      <w:bookmarkStart w:id="33" w:name="_Toc171326760"/>
+      <w:bookmarkStart w:id="30" w:name="_Toc171326760"/>
       <w:r>
         <w:lastRenderedPageBreak/>
         <w:t>Final Tech Stack</w:t>
@@ -8281,7 +8927,7 @@
                     <pic:cNvPicPr/>
                   </pic:nvPicPr>
                   <pic:blipFill>
-                    <a:blip r:embed="rId44">
+                    <a:blip r:embed="rId43">
                       <a:extLst>
                         <a:ext uri="{28A0092B-C50C-407E-A947-70E740481C1C}">
                           <a14:useLocalDpi xmlns:a14="http://schemas.microsoft.com/office/drawing/2010/main" val="0"/>
@@ -8347,8 +8993,8 @@
           <w:rFonts w:asciiTheme="minorHAnsi" w:hAnsiTheme="minorHAnsi" w:cstheme="minorHAnsi"/>
         </w:rPr>
       </w:pPr>
-      <w:bookmarkStart w:id="34" w:name="_Toc171326763"/>
-      <w:bookmarkEnd w:id="33"/>
+      <w:bookmarkStart w:id="31" w:name="_Toc171326763"/>
+      <w:bookmarkEnd w:id="30"/>
       <w:r>
         <w:rPr>
           <w:rFonts w:asciiTheme="minorHAnsi" w:hAnsiTheme="minorHAnsi" w:cstheme="minorHAnsi"/>
@@ -8356,17 +9002,17 @@
         <w:lastRenderedPageBreak/>
         <w:t>Testing</w:t>
       </w:r>
-      <w:bookmarkEnd w:id="34"/>
+      <w:bookmarkEnd w:id="31"/>
     </w:p>
     <w:p>
       <w:pPr>
         <w:pStyle w:val="Heading2"/>
       </w:pPr>
-      <w:bookmarkStart w:id="35" w:name="_Toc171326765"/>
+      <w:bookmarkStart w:id="32" w:name="_Toc171326765"/>
       <w:r>
         <w:t>Review with Employer</w:t>
       </w:r>
-      <w:bookmarkEnd w:id="35"/>
+      <w:bookmarkEnd w:id="32"/>
     </w:p>
     <w:p>
       <w:pPr>
@@ -8411,7 +9057,7 @@
                     <pic:cNvPicPr/>
                   </pic:nvPicPr>
                   <pic:blipFill>
-                    <a:blip r:embed="rId45">
+                    <a:blip r:embed="rId44">
                       <a:extLst>
                         <a:ext uri="{28A0092B-C50C-407E-A947-70E740481C1C}">
                           <a14:useLocalDpi xmlns:a14="http://schemas.microsoft.com/office/drawing/2010/main" val="0"/>
@@ -8479,21 +9125,21 @@
       <w:pPr>
         <w:pStyle w:val="Heading2"/>
       </w:pPr>
-      <w:bookmarkStart w:id="36" w:name="_Toc171326764"/>
-      <w:commentRangeStart w:id="37"/>
+      <w:bookmarkStart w:id="33" w:name="_Toc171326764"/>
+      <w:commentRangeStart w:id="34"/>
       <w:r>
         <w:lastRenderedPageBreak/>
         <w:t>UAT – Gathering user feedback</w:t>
       </w:r>
-      <w:bookmarkEnd w:id="36"/>
-      <w:commentRangeEnd w:id="37"/>
+      <w:bookmarkEnd w:id="33"/>
+      <w:commentRangeEnd w:id="34"/>
       <w:r>
         <w:rPr>
           <w:rStyle w:val="CommentReference"/>
           <w:rFonts w:asciiTheme="minorHAnsi" w:eastAsiaTheme="minorHAnsi" w:hAnsiTheme="minorHAnsi" w:cstheme="minorBidi"/>
           <w:color w:val="auto"/>
         </w:rPr>
-        <w:commentReference w:id="37"/>
+        <w:commentReference w:id="34"/>
       </w:r>
     </w:p>
     <w:p>
@@ -8508,7 +9154,7 @@
           <w:rFonts w:asciiTheme="minorHAnsi" w:hAnsiTheme="minorHAnsi" w:cstheme="minorHAnsi"/>
         </w:rPr>
       </w:pPr>
-      <w:bookmarkStart w:id="38" w:name="_Toc171326766"/>
+      <w:bookmarkStart w:id="35" w:name="_Toc171326766"/>
       <w:r>
         <w:rPr>
           <w:rFonts w:asciiTheme="minorHAnsi" w:hAnsiTheme="minorHAnsi" w:cstheme="minorHAnsi"/>
@@ -8536,7 +9182,7 @@
         <w:lastRenderedPageBreak/>
         <w:t>Conclusions</w:t>
       </w:r>
-      <w:bookmarkEnd w:id="38"/>
+      <w:bookmarkEnd w:id="35"/>
     </w:p>
     <w:p>
       <w:r>
@@ -8550,14 +9196,14 @@
           <w:rFonts w:asciiTheme="minorHAnsi" w:hAnsiTheme="minorHAnsi" w:cstheme="minorHAnsi"/>
         </w:rPr>
       </w:pPr>
-      <w:bookmarkStart w:id="39" w:name="_Toc171326767"/>
+      <w:bookmarkStart w:id="36" w:name="_Toc171326767"/>
       <w:r>
         <w:rPr>
           <w:rFonts w:asciiTheme="minorHAnsi" w:hAnsiTheme="minorHAnsi" w:cstheme="minorHAnsi"/>
         </w:rPr>
         <w:t>Project Outcome</w:t>
       </w:r>
-      <w:bookmarkEnd w:id="39"/>
+      <w:bookmarkEnd w:id="36"/>
     </w:p>
     <w:p>
       <w:pPr>
@@ -8569,12 +9215,26 @@
         <w:rPr>
           <w:rFonts w:cstheme="minorHAnsi"/>
         </w:rPr>
-        <w:t>For the most part, the final application did achieve it’s aims and met its requirements</w:t>
-      </w:r>
+        <w:t xml:space="preserve">For the most part, the final application did achieve </w:t>
+      </w:r>
+      <w:proofErr w:type="spellStart"/>
       <w:r>
         <w:rPr>
           <w:rFonts w:cstheme="minorHAnsi"/>
         </w:rPr>
+        <w:t>it’s</w:t>
+      </w:r>
+      <w:proofErr w:type="spellEnd"/>
+      <w:r>
+        <w:rPr>
+          <w:rFonts w:cstheme="minorHAnsi"/>
+        </w:rPr>
+        <w:t xml:space="preserve"> aims and met its requirements</w:t>
+      </w:r>
+      <w:r>
+        <w:rPr>
+          <w:rFonts w:cstheme="minorHAnsi"/>
+        </w:rPr>
         <w:t>, however</w:t>
       </w:r>
       <w:r>
@@ -8606,18 +9266,46 @@
         <w:rPr>
           <w:rFonts w:cstheme="minorHAnsi"/>
         </w:rPr>
-        <w:t xml:space="preserve">Being unable to include the “mssql” Node.js package directly into my </w:t>
-      </w:r>
+        <w:t>Being unable to include the “</w:t>
+      </w:r>
+      <w:proofErr w:type="spellStart"/>
       <w:r>
         <w:rPr>
           <w:rFonts w:cstheme="minorHAnsi"/>
         </w:rPr>
-        <w:t xml:space="preserve">React application was a significant hurdle I had to overcome to complete this project, as making a database connection was a fundamental requirement set in the project acceptance criteria. Researching the errors I was getting led me to concepts I had not encountered before e.g. polyfills. </w:t>
-      </w:r>
+        <w:t>mssql</w:t>
+      </w:r>
+      <w:proofErr w:type="spellEnd"/>
       <w:r>
         <w:rPr>
           <w:rFonts w:cstheme="minorHAnsi"/>
         </w:rPr>
+        <w:t xml:space="preserve">” Node.js package directly into my </w:t>
+      </w:r>
+      <w:r>
+        <w:rPr>
+          <w:rFonts w:cstheme="minorHAnsi"/>
+        </w:rPr>
+        <w:t xml:space="preserve">React application was a significant hurdle I had to overcome to complete this project, as making a database connection was a fundamental requirement set in the project acceptance criteria. Researching the errors I was getting led me to concepts I had not encountered before e.g. </w:t>
+      </w:r>
+      <w:proofErr w:type="spellStart"/>
+      <w:r>
+        <w:rPr>
+          <w:rFonts w:cstheme="minorHAnsi"/>
+        </w:rPr>
+        <w:t>polyfills</w:t>
+      </w:r>
+      <w:proofErr w:type="spellEnd"/>
+      <w:r>
+        <w:rPr>
+          <w:rFonts w:cstheme="minorHAnsi"/>
+        </w:rPr>
+        <w:t xml:space="preserve">. </w:t>
+      </w:r>
+      <w:r>
+        <w:rPr>
+          <w:rFonts w:cstheme="minorHAnsi"/>
+        </w:rPr>
         <w:t>I was able to eventually resolve the errors I faced by setting up a dedicated backend, but this had the impact of unexpected scope creep.</w:t>
       </w:r>
     </w:p>
@@ -8628,7 +9316,7 @@
           <w:rFonts w:asciiTheme="minorHAnsi" w:hAnsiTheme="minorHAnsi" w:cstheme="minorHAnsi"/>
         </w:rPr>
       </w:pPr>
-      <w:bookmarkStart w:id="40" w:name="_Toc171326768"/>
+      <w:bookmarkStart w:id="37" w:name="_Toc171326768"/>
       <w:r>
         <w:rPr>
           <w:rFonts w:asciiTheme="minorHAnsi" w:hAnsiTheme="minorHAnsi" w:cstheme="minorHAnsi"/>
@@ -8641,7 +9329,7 @@
         </w:rPr>
         <w:t>Additions</w:t>
       </w:r>
-      <w:bookmarkEnd w:id="40"/>
+      <w:bookmarkEnd w:id="37"/>
     </w:p>
     <w:p>
       <w:r>
@@ -8657,7 +9345,15 @@
         </w:numPr>
       </w:pPr>
       <w:r>
-        <w:t>Try using a different framework for the backend rather than the Node.js Express framework. I found this framework to be awkward to use for the functionality I needed, mainly due to the confusing syntax around how it defines it’s endpoints and how it makes the request and response available to the developer</w:t>
+        <w:t xml:space="preserve">Try using a different framework for the backend rather than the Node.js Express framework. I found this framework to be awkward to use for the functionality I needed, mainly due to the confusing syntax around how it defines </w:t>
+      </w:r>
+      <w:proofErr w:type="gramStart"/>
+      <w:r>
+        <w:t>it’s</w:t>
+      </w:r>
+      <w:proofErr w:type="gramEnd"/>
+      <w:r>
+        <w:t xml:space="preserve"> endpoints and how it makes the request and response available to the developer</w:t>
       </w:r>
     </w:p>
     <w:p>
@@ -8669,7 +9365,15 @@
         </w:numPr>
       </w:pPr>
       <w:r>
-        <w:t xml:space="preserve">Explore using a dedicated CSS Framework to handle the formatting of the Front End application. CSS is something I have not been enjoying working with, so Frameworks to simplify </w:t>
+        <w:t xml:space="preserve">Explore using a dedicated CSS Framework to handle the formatting of the </w:t>
+      </w:r>
+      <w:proofErr w:type="gramStart"/>
+      <w:r>
+        <w:t>Front End</w:t>
+      </w:r>
+      <w:proofErr w:type="gramEnd"/>
+      <w:r>
+        <w:t xml:space="preserve"> application. CSS is something I have not been enjoying working with, so Frameworks to simplify </w:t>
       </w:r>
       <w:r>
         <w:t>its</w:t>
@@ -8678,7 +9382,15 @@
         <w:t xml:space="preserve"> use would be preferable to use in future.</w:t>
       </w:r>
       <w:r>
-        <w:t xml:space="preserve"> Frameworks I could look at include: Bootstrap, Tailwind &amp; Foundation (</w:t>
+        <w:t xml:space="preserve"> Frameworks I could look at </w:t>
+      </w:r>
+      <w:proofErr w:type="gramStart"/>
+      <w:r>
+        <w:t>include:</w:t>
+      </w:r>
+      <w:proofErr w:type="gramEnd"/>
+      <w:r>
+        <w:t xml:space="preserve"> Bootstrap, Tailwind &amp; Foundation (</w:t>
       </w:r>
       <w:r>
         <w:t>W3Techs</w:t>
@@ -8689,9 +9401,11 @@
       <w:r>
         <w:t xml:space="preserve"> </w:t>
       </w:r>
+      <w:proofErr w:type="spellStart"/>
       <w:r>
         <w:t>WeAreDevelopers</w:t>
       </w:r>
+      <w:proofErr w:type="spellEnd"/>
       <w:r>
         <w:t>, 2023)</w:t>
       </w:r>
@@ -8723,10 +9437,23 @@
         <w:t xml:space="preserve"> the</w:t>
       </w:r>
       <w:r>
-        <w:t xml:space="preserve"> native Javascript</w:t>
-      </w:r>
-      <w:r>
-        <w:t xml:space="preserve"> alert() function</w:t>
+        <w:t xml:space="preserve"> native </w:t>
+      </w:r>
+      <w:proofErr w:type="spellStart"/>
+      <w:r>
+        <w:t>Javascript</w:t>
+      </w:r>
+      <w:proofErr w:type="spellEnd"/>
+      <w:r>
+        <w:t xml:space="preserve"> </w:t>
+      </w:r>
+      <w:proofErr w:type="gramStart"/>
+      <w:r>
+        <w:t>alert(</w:t>
+      </w:r>
+      <w:proofErr w:type="gramEnd"/>
+      <w:r>
+        <w:t>) function</w:t>
       </w:r>
       <w:r>
         <w:t xml:space="preserve"> poses a breaking issue if the users machine blocks these</w:t>
@@ -8750,7 +9477,15 @@
         </w:numPr>
       </w:pPr>
       <w:r>
-        <w:t xml:space="preserve">A CSV file I don’t feel is the most reliable way to store this information. One key issue I have is that the current solution only works reliably if there is a single record in the file to return, which I believe would break from a full UAT test of the application. From speaking to a peer privately (who does not work for Vanquis), an alternative we identified was a </w:t>
+        <w:t xml:space="preserve">A CSV file I don’t feel is the most reliable way to store this information. One key issue I have is that the current solution only works reliably if there is a single record in the file to return, which I believe would break from a full UAT test of the application. From speaking to a peer privately (who does not work for Vanquis), an alternative we identified was </w:t>
+      </w:r>
+      <w:proofErr w:type="gramStart"/>
+      <w:r>
+        <w:t>a</w:t>
+      </w:r>
+      <w:proofErr w:type="gramEnd"/>
+      <w:r>
+        <w:t xml:space="preserve"> </w:t>
       </w:r>
       <w:r>
         <w:t>SQLite</w:t>
@@ -8783,7 +9518,15 @@
         </w:numPr>
       </w:pPr>
       <w:r>
-        <w:t>Discover how to get a working deployed version of the full application (Front End and Back End) that are capable of communicating with each other. The furthest I got with this project was deploying a Front End only (see Appendix). This will be critical to making my developed applications available to end users.</w:t>
+        <w:t xml:space="preserve">Discover how to get a working deployed version of the full application (Front End and Back End) that </w:t>
+      </w:r>
+      <w:proofErr w:type="gramStart"/>
+      <w:r>
+        <w:t>are capable of communicating</w:t>
+      </w:r>
+      <w:proofErr w:type="gramEnd"/>
+      <w:r>
+        <w:t xml:space="preserve"> with each other. The furthest I got with this project was deploying a Front End only (see Appendix). This will be critical to making my developed applications available to end users.</w:t>
       </w:r>
     </w:p>
     <w:p>
@@ -8798,7 +9541,7 @@
           <w:rFonts w:asciiTheme="minorHAnsi" w:hAnsiTheme="minorHAnsi" w:cstheme="minorHAnsi"/>
         </w:rPr>
       </w:pPr>
-      <w:bookmarkStart w:id="41" w:name="_Toc171326769"/>
+      <w:bookmarkStart w:id="38" w:name="_Toc171326769"/>
       <w:r>
         <w:rPr>
           <w:rFonts w:asciiTheme="minorHAnsi" w:hAnsiTheme="minorHAnsi" w:cstheme="minorHAnsi"/>
@@ -8806,15 +9549,23 @@
         <w:lastRenderedPageBreak/>
         <w:t>References</w:t>
       </w:r>
-      <w:bookmarkStart w:id="42" w:name="_Communications"/>
-      <w:bookmarkEnd w:id="41"/>
-      <w:bookmarkEnd w:id="42"/>
-    </w:p>
-    <w:p>
-      <w:r>
-        <w:t xml:space="preserve">Amazon AWS. (2024). What is SDLC (Software Development Lifecycle)?. [Online]. AWS. Last Updated: 2024. Available at: </w:t>
-      </w:r>
-      <w:hyperlink r:id="rId46" w:anchor=":~:text=The%20software%20development%20lifecycle%20(SDLC,expectations%20during%20production%20and%20beyond" w:history="1">
+      <w:bookmarkStart w:id="39" w:name="_Communications"/>
+      <w:bookmarkEnd w:id="38"/>
+      <w:bookmarkEnd w:id="39"/>
+    </w:p>
+    <w:p>
+      <w:r>
+        <w:t>Amazon AWS. (2024). What is SDLC (Software Development Lifecycle</w:t>
+      </w:r>
+      <w:proofErr w:type="gramStart"/>
+      <w:r>
+        <w:t>)?.</w:t>
+      </w:r>
+      <w:proofErr w:type="gramEnd"/>
+      <w:r>
+        <w:t xml:space="preserve"> [Online]. AWS. Last Updated: 2024. Available at: </w:t>
+      </w:r>
+      <w:hyperlink r:id="rId45" w:anchor=":~:text=The%20software%20development%20lifecycle%20(SDLC,expectations%20during%20production%20and%20beyond" w:history="1">
         <w:r>
           <w:rPr>
             <w:rStyle w:val="Hyperlink"/>
@@ -8834,7 +9585,15 @@
     </w:p>
     <w:p>
       <w:r>
-        <w:t>Barger, R. (2021). How to Create a React App with a Node Backend: The Complete Guide. [Online]. FreeCodeCamp. Last Updated: 2021. Available at: https://www.freecodecamp.org/news/how-to-create-a-react-app-with-a-node-backend-the-complete-guide/ [Accessed 5 July 2024].</w:t>
+        <w:t xml:space="preserve">Barger, R. (2021). How to Create a React App with a Node Backend: The Complete Guide. [Online]. </w:t>
+      </w:r>
+      <w:proofErr w:type="spellStart"/>
+      <w:r>
+        <w:t>FreeCodeCamp</w:t>
+      </w:r>
+      <w:proofErr w:type="spellEnd"/>
+      <w:r>
+        <w:t>. Last Updated: 2021. Available at: https://www.freecodecamp.org/news/how-to-create-a-react-app-with-a-node-backend-the-complete-guide/ [Accessed 5 July 2024].</w:t>
       </w:r>
     </w:p>
     <w:p>
@@ -8849,7 +9608,7 @@
         </w:rPr>
         <w:t xml:space="preserve">Experian. (2024). DelphiSelect API Documentation - for Credit Decisioning data. [Online]. DelphiSelect API Documentation. Last Updated: 2024. Available at: </w:t>
       </w:r>
-      <w:hyperlink r:id="rId47" w:history="1">
+      <w:hyperlink r:id="rId46" w:history="1">
         <w:r>
           <w:rPr>
             <w:rStyle w:val="Hyperlink"/>
@@ -8889,7 +9648,7 @@
       <w:r>
         <w:t xml:space="preserve">July 6, 2024], from </w:t>
       </w:r>
-      <w:hyperlink r:id="rId48" w:tgtFrame="_new" w:history="1">
+      <w:hyperlink r:id="rId47" w:tgtFrame="_new" w:history="1">
         <w:r>
           <w:rPr>
             <w:rStyle w:val="Hyperlink"/>
@@ -8917,12 +9676,28 @@
       <w:r>
         <w:t xml:space="preserve">. Available at: </w:t>
       </w:r>
+      <w:hyperlink r:id="rId48" w:tgtFrame="_new" w:history="1">
+        <w:r>
+          <w:rPr>
+            <w:rStyle w:val="Hyperlink"/>
+          </w:rPr>
+          <w:t>https://create-react-app.dev/docs/adding-custom-environment-variables/</w:t>
+        </w:r>
+      </w:hyperlink>
+      <w:r>
+        <w:t xml:space="preserve"> (Accessed: 5 August 2024).</w:t>
+      </w:r>
+    </w:p>
+    <w:p>
+      <w:r>
+        <w:t xml:space="preserve">Iconic Digital Marketing Agency. (2024) The importance of brand guidelines. Available at: </w:t>
+      </w:r>
       <w:hyperlink r:id="rId49" w:tgtFrame="_new" w:history="1">
         <w:r>
           <w:rPr>
             <w:rStyle w:val="Hyperlink"/>
           </w:rPr>
-          <w:t>https://create-react-app.dev/docs/adding-custom-environment-variables/</w:t>
+          <w:t>https://iconicdigitalagency.com/blog/branding/the-importance-of-brand-guidelines/</w:t>
         </w:r>
       </w:hyperlink>
       <w:r>
@@ -8931,53 +9706,64 @@
     </w:p>
     <w:p>
       <w:r>
-        <w:t xml:space="preserve">Iconic Digital Marketing Agency. (2024) The importance of brand guidelines. Available at: </w:t>
-      </w:r>
-      <w:hyperlink r:id="rId50" w:tgtFrame="_new" w:history="1">
+        <w:t xml:space="preserve">Mozilla. (2024). </w:t>
+      </w:r>
+      <w:proofErr w:type="spellStart"/>
+      <w:r>
+        <w:t>Polyfill</w:t>
+      </w:r>
+      <w:proofErr w:type="spellEnd"/>
+      <w:r>
+        <w:t xml:space="preserve">. [Online]. developer.mozilla.org. Last Updated: 2024. Available at: </w:t>
+      </w:r>
+      <w:hyperlink r:id="rId50" w:history="1">
         <w:r>
           <w:rPr>
             <w:rStyle w:val="Hyperlink"/>
           </w:rPr>
-          <w:t>https://iconicdigitalagency.com/blog/branding/the-importance-of-brand-guidelines/</w:t>
+          <w:t>https://developer.mozilla.org/en-US/docs/Glossary/Polyfill</w:t>
         </w:r>
       </w:hyperlink>
       <w:r>
-        <w:t xml:space="preserve"> (Accessed: 5 August 2024).</w:t>
-      </w:r>
-    </w:p>
-    <w:p>
-      <w:r>
-        <w:t xml:space="preserve">Mozilla. (2024). Polyfill. [Online]. developer.mozilla.org. Last Updated: 2024. Available at: </w:t>
-      </w:r>
-      <w:hyperlink r:id="rId51" w:history="1">
+        <w:t xml:space="preserve"> </w:t>
+      </w:r>
+      <w:r>
+        <w:t xml:space="preserve"> [Accessed 5 July 2024].</w:t>
+      </w:r>
+    </w:p>
+    <w:p>
+      <w:r>
+        <w:t xml:space="preserve">Mozilla Support. (n.d.). Pop-up blocker settings, exceptions and troubleshooting. [online] Available at: </w:t>
+      </w:r>
+      <w:hyperlink r:id="rId51" w:tgtFrame="_new" w:history="1">
         <w:r>
           <w:rPr>
             <w:rStyle w:val="Hyperlink"/>
           </w:rPr>
-          <w:t>https://developer.mozilla.org/en-US/docs/Glossary/Polyfill</w:t>
+          <w:t>https://support.mozilla.org/en-US/kb/pop-blocker-settings-exceptions-troubleshooting</w:t>
         </w:r>
       </w:hyperlink>
       <w:r>
+        <w:t xml:space="preserve"> [Accessed 6 Aug. 2024].</w:t>
+      </w:r>
+    </w:p>
+    <w:p>
+      <w:r>
+        <w:t xml:space="preserve">React Router. (n.d.). Link. [Online]. React Router - Link Object. Available at: </w:t>
+      </w:r>
+      <w:hyperlink r:id="rId52" w:history="1">
+        <w:r>
+          <w:rPr>
+            <w:rStyle w:val="Hyperlink"/>
+          </w:rPr>
+          <w:t>https://reactrouter.com/en/main/components/link</w:t>
+        </w:r>
+      </w:hyperlink>
+      <w:r>
         <w:t xml:space="preserve"> </w:t>
       </w:r>
       <w:r>
-        <w:t xml:space="preserve"> [Accessed 5 July 2024].</w:t>
-      </w:r>
-    </w:p>
-    <w:p>
-      <w:r>
-        <w:t xml:space="preserve">Mozilla Support. (n.d.). Pop-up blocker settings, exceptions and troubleshooting. [online] Available at: </w:t>
-      </w:r>
-      <w:hyperlink r:id="rId52" w:tgtFrame="_new" w:history="1">
-        <w:r>
-          <w:rPr>
-            <w:rStyle w:val="Hyperlink"/>
-          </w:rPr>
-          <w:t>https://support.mozilla.org/en-US/kb/pop-blocker-settings-exceptions-troubleshooting</w:t>
-        </w:r>
-      </w:hyperlink>
-      <w:r>
-        <w:t xml:space="preserve"> [Accessed 6 Aug. 2024].</w:t>
+        <w:t xml:space="preserve"> [Accessed 9 August 2024].</w:t>
       </w:r>
     </w:p>
     <w:p>
@@ -9042,8 +9828,13 @@
       </w:r>
     </w:p>
     <w:p>
-      <w:r>
-        <w:t xml:space="preserve">WeAreDevelopers. (2023). Best CSS Frameworks. [online] Available at: </w:t>
+      <w:proofErr w:type="spellStart"/>
+      <w:r>
+        <w:t>WeAreDevelopers</w:t>
+      </w:r>
+      <w:proofErr w:type="spellEnd"/>
+      <w:r>
+        <w:t xml:space="preserve">. (2023). Best CSS Frameworks. [online] Available at: </w:t>
       </w:r>
       <w:hyperlink r:id="rId56" w:tgtFrame="_new" w:history="1">
         <w:r>
@@ -9075,9 +9866,45 @@
     </w:p>
     <w:p>
       <w:r>
+        <w:t>W3Schools</w:t>
+      </w:r>
+      <w:r>
+        <w:t xml:space="preserve"> – CSS Position</w:t>
+      </w:r>
+      <w:r>
+        <w:t>. (2024). </w:t>
+      </w:r>
+      <w:r>
+        <w:rPr>
+          <w:i/>
+          <w:iCs/>
+        </w:rPr>
+        <w:t>CSS Layout - The position Property</w:t>
+      </w:r>
+      <w:r>
+        <w:t xml:space="preserve">. [Online]. W3Schools - position. Last Updated: 2024. Available at: </w:t>
+      </w:r>
+      <w:hyperlink r:id="rId58" w:history="1">
+        <w:r>
+          <w:rPr>
+            <w:rStyle w:val="Hyperlink"/>
+          </w:rPr>
+          <w:t>https://www.w3schools.com/css/css_positioning.asp</w:t>
+        </w:r>
+      </w:hyperlink>
+      <w:r>
+        <w:t xml:space="preserve"> </w:t>
+      </w:r>
+      <w:r>
+        <w:t xml:space="preserve"> [Accessed 9 August 2024].</w:t>
+      </w:r>
+    </w:p>
+    <w:p/>
+    <w:p>
+      <w:r>
         <w:t xml:space="preserve">W3Techs. (2024). Usage statistics and market share of CSS frameworks for websites. [online] Available at: </w:t>
       </w:r>
-      <w:hyperlink r:id="rId58" w:tgtFrame="_new" w:history="1">
+      <w:hyperlink r:id="rId59" w:tgtFrame="_new" w:history="1">
         <w:r>
           <w:rPr>
             <w:rStyle w:val="Hyperlink"/>
@@ -9098,19 +9925,27 @@
       <w:pPr>
         <w:pStyle w:val="Heading1"/>
       </w:pPr>
-      <w:bookmarkStart w:id="43" w:name="_Toc171326770"/>
+      <w:bookmarkStart w:id="40" w:name="_Toc171326770"/>
       <w:r>
         <w:lastRenderedPageBreak/>
         <w:t>Appendix</w:t>
       </w:r>
-      <w:bookmarkEnd w:id="43"/>
+      <w:bookmarkEnd w:id="40"/>
     </w:p>
     <w:p>
       <w:pPr>
         <w:jc w:val="both"/>
       </w:pPr>
       <w:r>
-        <w:t>Below is some additional work I did for this project, but have not included as part of the final project. Reasons for this include:</w:t>
+        <w:t xml:space="preserve">Below is some additional work I did for this </w:t>
+      </w:r>
+      <w:proofErr w:type="gramStart"/>
+      <w:r>
+        <w:t>project, but</w:t>
+      </w:r>
+      <w:proofErr w:type="gramEnd"/>
+      <w:r>
+        <w:t xml:space="preserve"> have not included as part of the final project. Reasons for this include:</w:t>
       </w:r>
     </w:p>
     <w:p>
@@ -9136,26 +9971,39 @@
         <w:jc w:val="both"/>
       </w:pPr>
       <w:r>
-        <w:t>Work was incompatible with the end goal of the project or it’s asperations</w:t>
-      </w:r>
+        <w:t xml:space="preserve">Work was incompatible with the end goal of the project or it’s </w:t>
+      </w:r>
+      <w:proofErr w:type="spellStart"/>
+      <w:r>
+        <w:t>asperations</w:t>
+      </w:r>
+      <w:proofErr w:type="spellEnd"/>
     </w:p>
     <w:p>
       <w:pPr>
         <w:pStyle w:val="Heading2"/>
         <w:jc w:val="both"/>
       </w:pPr>
-      <w:bookmarkStart w:id="44" w:name="_Toc171326771"/>
+      <w:bookmarkStart w:id="41" w:name="_Toc171326771"/>
       <w:r>
         <w:t>Initial Backend attempt, with React &amp; Node.JS using concurrently</w:t>
       </w:r>
-      <w:bookmarkEnd w:id="44"/>
+      <w:bookmarkEnd w:id="41"/>
     </w:p>
     <w:p>
       <w:pPr>
         <w:jc w:val="both"/>
       </w:pPr>
       <w:r>
-        <w:t xml:space="preserve">The “mssql” module I need to connect my React application to an Azure SQL Database is a Node.js module, so I needed to create a Node </w:t>
+        <w:t>The “</w:t>
+      </w:r>
+      <w:proofErr w:type="spellStart"/>
+      <w:r>
+        <w:t>mssql</w:t>
+      </w:r>
+      <w:proofErr w:type="spellEnd"/>
+      <w:r>
+        <w:t xml:space="preserve">” module I need to connect my React application to an Azure SQL Database is a Node.js module, so I needed to create a Node </w:t>
       </w:r>
       <w:r>
         <w:t>B</w:t>
@@ -9187,7 +10035,15 @@
         <w:jc w:val="both"/>
       </w:pPr>
       <w:r>
-        <w:t>For this to work, I required the “express” module, so used npm to ensure that was available:</w:t>
+        <w:t xml:space="preserve">For this to work, I required the “express” module, so used </w:t>
+      </w:r>
+      <w:proofErr w:type="spellStart"/>
+      <w:r>
+        <w:t>npm</w:t>
+      </w:r>
+      <w:proofErr w:type="spellEnd"/>
+      <w:r>
+        <w:t xml:space="preserve"> to ensure that was available:</w:t>
       </w:r>
       <w:r>
         <w:rPr>
@@ -9209,7 +10065,7 @@
                     <pic:cNvPicPr/>
                   </pic:nvPicPr>
                   <pic:blipFill>
-                    <a:blip r:embed="rId59"/>
+                    <a:blip r:embed="rId60"/>
                     <a:stretch>
                       <a:fillRect/>
                     </a:stretch>
@@ -9235,7 +10091,25 @@
         <w:jc w:val="both"/>
       </w:pPr>
       <w:r>
-        <w:t xml:space="preserve">This worked on my local machine. However it did not when I deployed to my Azure host. Rather then debug this, I thought it would be easier to implement a separate Node.js server </w:t>
+        <w:t xml:space="preserve">This worked on my local machine. </w:t>
+      </w:r>
+      <w:proofErr w:type="gramStart"/>
+      <w:r>
+        <w:t>However</w:t>
+      </w:r>
+      <w:proofErr w:type="gramEnd"/>
+      <w:r>
+        <w:t xml:space="preserve"> it did not when I deployed to my Azure host. Rather </w:t>
+      </w:r>
+      <w:proofErr w:type="spellStart"/>
+      <w:proofErr w:type="gramStart"/>
+      <w:r>
+        <w:t>then</w:t>
+      </w:r>
+      <w:proofErr w:type="spellEnd"/>
+      <w:proofErr w:type="gramEnd"/>
+      <w:r>
+        <w:t xml:space="preserve"> debug this, I thought it would be easier to implement a separate Node.js server </w:t>
       </w:r>
       <w:r>
         <w:t xml:space="preserve">as a backend </w:t>
@@ -9262,7 +10136,7 @@
           <w:rFonts w:asciiTheme="minorHAnsi" w:hAnsiTheme="minorHAnsi" w:cstheme="minorHAnsi"/>
         </w:rPr>
       </w:pPr>
-      <w:bookmarkStart w:id="45" w:name="_Toc171326754"/>
+      <w:bookmarkStart w:id="42" w:name="_Toc171326754"/>
       <w:r>
         <w:rPr>
           <w:rFonts w:asciiTheme="minorHAnsi" w:hAnsiTheme="minorHAnsi" w:cstheme="minorHAnsi"/>
@@ -9270,7 +10144,7 @@
         <w:lastRenderedPageBreak/>
         <w:t>Setting up Dependencies</w:t>
       </w:r>
-      <w:bookmarkEnd w:id="45"/>
+      <w:bookmarkEnd w:id="42"/>
     </w:p>
     <w:p>
       <w:pPr>
@@ -9281,8 +10155,13 @@
         </w:numPr>
       </w:pPr>
       <w:r>
-        <w:t>React-Router-dom</w:t>
-      </w:r>
+        <w:t>React-Router-</w:t>
+      </w:r>
+      <w:proofErr w:type="spellStart"/>
+      <w:r>
+        <w:t>dom</w:t>
+      </w:r>
+      <w:proofErr w:type="spellEnd"/>
     </w:p>
     <w:p>
       <w:r>
@@ -9305,7 +10184,7 @@
                     <pic:cNvPicPr/>
                   </pic:nvPicPr>
                   <pic:blipFill>
-                    <a:blip r:embed="rId60"/>
+                    <a:blip r:embed="rId61"/>
                     <a:stretch>
                       <a:fillRect/>
                     </a:stretch>
@@ -9359,7 +10238,7 @@
                     <pic:cNvPicPr/>
                   </pic:nvPicPr>
                   <pic:blipFill>
-                    <a:blip r:embed="rId61"/>
+                    <a:blip r:embed="rId62"/>
                     <a:stretch>
                       <a:fillRect/>
                     </a:stretch>
@@ -9407,7 +10286,7 @@
                     <pic:cNvPicPr/>
                   </pic:nvPicPr>
                   <pic:blipFill>
-                    <a:blip r:embed="rId62"/>
+                    <a:blip r:embed="rId63"/>
                     <a:stretch>
                       <a:fillRect/>
                     </a:stretch>
@@ -9437,12 +10316,12 @@
       <w:pPr>
         <w:pStyle w:val="Heading2"/>
       </w:pPr>
-      <w:bookmarkStart w:id="46" w:name="_Toc171326755"/>
+      <w:bookmarkStart w:id="43" w:name="_Toc171326755"/>
       <w:r>
         <w:lastRenderedPageBreak/>
         <w:t>NPM Audit – Addressing Dependency vulnerabilities</w:t>
       </w:r>
-      <w:bookmarkEnd w:id="46"/>
+      <w:bookmarkEnd w:id="43"/>
     </w:p>
     <w:p>
       <w:r>
@@ -9465,7 +10344,7 @@
                     <pic:cNvPicPr/>
                   </pic:nvPicPr>
                   <pic:blipFill>
-                    <a:blip r:embed="rId63"/>
+                    <a:blip r:embed="rId64"/>
                     <a:stretch>
                       <a:fillRect/>
                     </a:stretch>
@@ -9490,7 +10369,7 @@
       <w:pPr>
         <w:pStyle w:val="Caption"/>
       </w:pPr>
-      <w:bookmarkStart w:id="47" w:name="_Toc173750128"/>
+      <w:bookmarkStart w:id="44" w:name="_Toc173750128"/>
       <w:r>
         <w:t xml:space="preserve">Figure </w:t>
       </w:r>
@@ -9513,9 +10392,17 @@
         <w:fldChar w:fldCharType="end"/>
       </w:r>
       <w:r>
-        <w:t>- Output of npm audit command, showing a list of known vulnerabilities which could compromise the application</w:t>
-      </w:r>
-      <w:bookmarkEnd w:id="47"/>
+        <w:t xml:space="preserve">- Output of </w:t>
+      </w:r>
+      <w:proofErr w:type="spellStart"/>
+      <w:r>
+        <w:t>npm</w:t>
+      </w:r>
+      <w:proofErr w:type="spellEnd"/>
+      <w:r>
+        <w:t xml:space="preserve"> audit command, showing a list of known vulnerabilities which could compromise the application</w:t>
+      </w:r>
+      <w:bookmarkEnd w:id="44"/>
     </w:p>
     <w:p>
       <w:pPr>
@@ -9595,7 +10482,7 @@
                     <pic:cNvPicPr/>
                   </pic:nvPicPr>
                   <pic:blipFill>
-                    <a:blip r:embed="rId64"/>
+                    <a:blip r:embed="rId65"/>
                     <a:stretch>
                       <a:fillRect/>
                     </a:stretch>
@@ -9671,7 +10558,7 @@
                     <pic:cNvPicPr/>
                   </pic:nvPicPr>
                   <pic:blipFill>
-                    <a:blip r:embed="rId65"/>
+                    <a:blip r:embed="rId66"/>
                     <a:stretch>
                       <a:fillRect/>
                     </a:stretch>
@@ -9713,7 +10600,7 @@
                     <pic:cNvPicPr/>
                   </pic:nvPicPr>
                   <pic:blipFill>
-                    <a:blip r:embed="rId66"/>
+                    <a:blip r:embed="rId67"/>
                     <a:stretch>
                       <a:fillRect/>
                     </a:stretch>
@@ -9756,7 +10643,7 @@
                     <pic:cNvPicPr/>
                   </pic:nvPicPr>
                   <pic:blipFill>
-                    <a:blip r:embed="rId67"/>
+                    <a:blip r:embed="rId68"/>
                     <a:stretch>
                       <a:fillRect/>
                     </a:stretch>
@@ -9804,7 +10691,7 @@
                     <pic:cNvPicPr/>
                   </pic:nvPicPr>
                   <pic:blipFill>
-                    <a:blip r:embed="rId68"/>
+                    <a:blip r:embed="rId69"/>
                     <a:stretch>
                       <a:fillRect/>
                     </a:stretch>
@@ -9866,7 +10753,15 @@
     </w:p>
     <w:p>
       <w:r>
-        <w:t>I needed to know if this deployed application was accessible by other users. To confirm this I asked one of my colleagues (referred to as MO in the screenshot below) to try accessing the link and confirm what they see. This was successful:</w:t>
+        <w:t xml:space="preserve">I needed to know if this deployed application was accessible by other users. To confirm </w:t>
+      </w:r>
+      <w:proofErr w:type="gramStart"/>
+      <w:r>
+        <w:t>this</w:t>
+      </w:r>
+      <w:proofErr w:type="gramEnd"/>
+      <w:r>
+        <w:t xml:space="preserve"> I asked one of my colleagues (referred to as MO in the screenshot below) to try accessing the link and confirm what they see. This was successful:</w:t>
       </w:r>
     </w:p>
     <w:p>
@@ -9890,7 +10785,7 @@
                     <pic:cNvPicPr/>
                   </pic:nvPicPr>
                   <pic:blipFill>
-                    <a:blip r:embed="rId69"/>
+                    <a:blip r:embed="rId70"/>
                     <a:stretch>
                       <a:fillRect/>
                     </a:stretch>
@@ -10007,7 +10902,15 @@
     </w:p>
     <w:p>
       <w:r>
-        <w:t>B1 - Works independently and takes responsibility. For example, has a disciplined and responsible approach to risk, and stays motivated and commited when facing challenges</w:t>
+        <w:t xml:space="preserve">B1 - Works independently and takes responsibility. For example, has a disciplined and responsible approach to risk, and stays motivated and </w:t>
+      </w:r>
+      <w:proofErr w:type="spellStart"/>
+      <w:r>
+        <w:t>commited</w:t>
+      </w:r>
+      <w:proofErr w:type="spellEnd"/>
+      <w:r>
+        <w:t xml:space="preserve"> when facing challenges</w:t>
       </w:r>
     </w:p>
     <w:p>
@@ -10026,8 +10929,8 @@
       </w:r>
     </w:p>
     <w:sectPr>
-      <w:headerReference w:type="default" r:id="rId70"/>
-      <w:footerReference w:type="default" r:id="rId71"/>
+      <w:headerReference w:type="default" r:id="rId71"/>
+      <w:footerReference w:type="default" r:id="rId72"/>
       <w:pgSz w:w="11906" w:h="16838"/>
       <w:pgMar w:top="720" w:right="720" w:bottom="720" w:left="720" w:header="708" w:footer="708" w:gutter="0"/>
       <w:cols w:space="708"/>
@@ -10055,7 +10958,7 @@
       </w:r>
     </w:p>
   </w:comment>
-  <w:comment w:id="29" w:author="Benjamin Roberts" w:date="2024-08-05T12:41:00Z" w:initials="BR">
+  <w:comment w:id="26" w:author="Benjamin Roberts" w:date="2024-08-05T12:41:00Z" w:initials="BR">
     <w:p>
       <w:pPr>
         <w:pStyle w:val="CommentText"/>
@@ -10071,7 +10974,7 @@
       </w:r>
     </w:p>
   </w:comment>
-  <w:comment w:id="30" w:author="Benjamin Roberts" w:date="2024-08-05T14:23:00Z" w:initials="BR">
+  <w:comment w:id="27" w:author="Benjamin Roberts" w:date="2024-08-05T14:23:00Z" w:initials="BR">
     <w:p>
       <w:pPr>
         <w:pStyle w:val="CommentText"/>
@@ -10087,7 +10990,7 @@
       </w:r>
     </w:p>
   </w:comment>
-  <w:comment w:id="31" w:author="Benjamin Roberts" w:date="2024-08-05T14:51:00Z" w:initials="BR">
+  <w:comment w:id="28" w:author="Benjamin Roberts" w:date="2024-08-05T14:51:00Z" w:initials="BR">
     <w:p>
       <w:pPr>
         <w:pStyle w:val="CommentText"/>
@@ -10116,7 +11019,7 @@
       </w:r>
     </w:p>
   </w:comment>
-  <w:comment w:id="32" w:author="Benjamin Roberts" w:date="2024-07-08T10:06:00Z" w:initials="BR">
+  <w:comment w:id="29" w:author="Benjamin Roberts" w:date="2024-07-08T10:06:00Z" w:initials="BR">
     <w:p>
       <w:pPr>
         <w:pStyle w:val="CommentText"/>
@@ -10171,7 +11074,7 @@
       </w:r>
     </w:p>
   </w:comment>
-  <w:comment w:id="37" w:author="Benjamin Roberts" w:date="2024-08-05T12:05:00Z" w:initials="BR">
+  <w:comment w:id="34" w:author="Benjamin Roberts" w:date="2024-08-05T12:05:00Z" w:initials="BR">
     <w:p>
       <w:pPr>
         <w:pStyle w:val="CommentText"/>
@@ -13531,7 +14434,7 @@
   <w:style w:type="paragraph" w:default="1" w:styleId="Normal">
     <w:name w:val="Normal"/>
     <w:qFormat/>
-    <w:rsid w:val="00207863"/>
+    <w:rsid w:val="0051021C"/>
   </w:style>
   <w:style w:type="paragraph" w:styleId="Heading1">
     <w:name w:val="heading 1"/>

</xml_diff>

<commit_message>
Cleaned up side bar HTML
</commit_message>
<xml_diff>
--- a/__Report/Module 2 - Apply DRAFT.docx
+++ b/__Report/Module 2 - Apply DRAFT.docx
@@ -4138,15 +4138,7 @@
             </w:r>
             <w:proofErr w:type="spellEnd"/>
             <w:r>
-              <w:t xml:space="preserve"> for being able to access this data as part of their “Know your </w:t>
-            </w:r>
-            <w:proofErr w:type="gramStart"/>
-            <w:r>
-              <w:t>Customer</w:t>
-            </w:r>
-            <w:proofErr w:type="gramEnd"/>
-            <w:r>
-              <w:t>” checks and for assessing credit worthiness.</w:t>
+              <w:t xml:space="preserve"> for being able to access this data as part of their “Know your Customer” checks and for assessing credit worthiness.</w:t>
             </w:r>
           </w:p>
           <w:p/>
@@ -4297,23 +4289,7 @@
         <w:jc w:val="both"/>
       </w:pPr>
       <w:r>
-        <w:t xml:space="preserve">All these tools are useful for their specific purposes but what they don’t do is give us a presentable view of the low-level data used in </w:t>
-      </w:r>
-      <w:proofErr w:type="gramStart"/>
-      <w:r>
-        <w:t>making a decision</w:t>
-      </w:r>
-      <w:proofErr w:type="gramEnd"/>
-      <w:r>
-        <w:t xml:space="preserve"> on an application. We could license other software for this purpose e.g. the Credit Bureau providers Experian, TransUnion and Equifax all provide software to present the data they hold </w:t>
-      </w:r>
-      <w:proofErr w:type="gramStart"/>
-      <w:r>
-        <w:t>on</w:t>
-      </w:r>
-      <w:proofErr w:type="gramEnd"/>
-      <w:r>
-        <w:t xml:space="preserve"> an applicant. These however require software licenses to be purchased. I believe we could use the React Framework to build a similar tool that would be more bespoke to our business needs.  </w:t>
+        <w:t xml:space="preserve">All these tools are useful for their specific purposes but what they don’t do is give us a presentable view of the low-level data used in making a decision on an application. We could license other software for this purpose e.g. the Credit Bureau providers Experian, TransUnion and Equifax all provide software to present the data they hold on an applicant. These however require software licenses to be purchased. I believe we could use the React Framework to build a similar tool that would be more bespoke to our business needs.  </w:t>
       </w:r>
     </w:p>
     <w:p>
@@ -4459,15 +4435,7 @@
         </w:numPr>
       </w:pPr>
       <w:r>
-        <w:t xml:space="preserve">The web app </w:t>
-      </w:r>
-      <w:proofErr w:type="gramStart"/>
-      <w:r>
-        <w:t>is able to</w:t>
-      </w:r>
-      <w:proofErr w:type="gramEnd"/>
-      <w:r>
-        <w:t xml:space="preserve"> query a database where logs from the Decisioning program/software are retained</w:t>
+        <w:t>The web app is able to query a database where logs from the Decisioning program/software are retained</w:t>
       </w:r>
     </w:p>
     <w:p>
@@ -4669,15 +4637,7 @@
     <w:p>
       <w:commentRangeStart w:id="8"/>
       <w:r>
-        <w:t xml:space="preserve">I’ve not included the provided screenshots in this report &amp; have removed </w:t>
-      </w:r>
-      <w:proofErr w:type="gramStart"/>
-      <w:r>
-        <w:t>the majority of</w:t>
-      </w:r>
-      <w:proofErr w:type="gramEnd"/>
-      <w:r>
-        <w:t xml:space="preserve"> the previews from the figure above. This information can be considered trade secrets, so this was done to protect the privacy of the stakeholders involved</w:t>
+        <w:t>I’ve not included the provided screenshots in this report &amp; have removed the majority of the previews from the figure above. This information can be considered trade secrets, so this was done to protect the privacy of the stakeholders involved</w:t>
       </w:r>
       <w:commentRangeEnd w:id="8"/>
       <w:r>
@@ -6181,15 +6141,7 @@
     <w:p>
       <w:r>
         <w:lastRenderedPageBreak/>
-        <w:t xml:space="preserve">Below is an example of this feature working as expected. In this example, a user has scrolled down one of the pages while viewing a table component. Despite this however, we can see the top navigation bar has stayed at the top of the </w:t>
-      </w:r>
-      <w:proofErr w:type="gramStart"/>
-      <w:r>
-        <w:t>users</w:t>
-      </w:r>
-      <w:proofErr w:type="gramEnd"/>
-      <w:r>
-        <w:t xml:space="preserve"> window, allowing them to access it immediately. </w:t>
+        <w:t xml:space="preserve">Below is an example of this feature working as expected. In this example, a user has scrolled down one of the pages while viewing a table component. Despite this however, we can see the top navigation bar has stayed at the top of the users window, allowing them to access it immediately. </w:t>
       </w:r>
     </w:p>
     <w:p>
@@ -6462,7 +6414,7 @@
         <w:fldChar w:fldCharType="end"/>
       </w:r>
       <w:r>
-        <w:t xml:space="preserve"> - Alternative Side Bar for </w:t>
+        <w:t xml:space="preserve"> - Side Bar for </w:t>
       </w:r>
       <w:r>
         <w:t xml:space="preserve">the </w:t>
@@ -6480,6 +6432,159 @@
     <w:p>
       <w:r>
         <w:lastRenderedPageBreak/>
+        <w:drawing>
+          <wp:inline distT="0" distB="0" distL="0" distR="0" wp14:anchorId="110E1B0F" wp14:editId="69465B7F">
+            <wp:extent cx="6645910" cy="3673475"/>
+            <wp:effectExtent l="0" t="0" r="2540" b="3175"/>
+            <wp:docPr id="1941722149" name="Picture 1" descr="A screenshot of a computer program&#10;&#10;Description automatically generated"/>
+            <wp:cNvGraphicFramePr>
+              <a:graphicFrameLocks xmlns:a="http://schemas.openxmlformats.org/drawingml/2006/main" noChangeAspect="1"/>
+            </wp:cNvGraphicFramePr>
+            <a:graphic xmlns:a="http://schemas.openxmlformats.org/drawingml/2006/main">
+              <a:graphicData uri="http://schemas.openxmlformats.org/drawingml/2006/picture">
+                <pic:pic xmlns:pic="http://schemas.openxmlformats.org/drawingml/2006/picture">
+                  <pic:nvPicPr>
+                    <pic:cNvPr id="1941722149" name="Picture 1" descr="A screenshot of a computer program&#10;&#10;Description automatically generated"/>
+                    <pic:cNvPicPr/>
+                  </pic:nvPicPr>
+                  <pic:blipFill>
+                    <a:blip r:embed="rId27"/>
+                    <a:stretch>
+                      <a:fillRect/>
+                    </a:stretch>
+                  </pic:blipFill>
+                  <pic:spPr>
+                    <a:xfrm>
+                      <a:off x="0" y="0"/>
+                      <a:ext cx="6645910" cy="3673475"/>
+                    </a:xfrm>
+                    <a:prstGeom prst="rect">
+                      <a:avLst/>
+                    </a:prstGeom>
+                  </pic:spPr>
+                </pic:pic>
+              </a:graphicData>
+            </a:graphic>
+          </wp:inline>
+        </w:drawing>
+      </w:r>
+      <w:r>
+        <w:t xml:space="preserve"> </w:t>
+      </w:r>
+    </w:p>
+    <w:p>
+      <w:pPr>
+        <w:pStyle w:val="Caption"/>
+      </w:pPr>
+      <w:r>
+        <w:t xml:space="preserve">Figure </w:t>
+      </w:r>
+      <w:r>
+        <w:fldChar w:fldCharType="begin"/>
+      </w:r>
+      <w:r>
+        <w:instrText xml:space="preserve"> SEQ Figure \* ARABIC </w:instrText>
+      </w:r>
+      <w:r>
+        <w:fldChar w:fldCharType="separate"/>
+      </w:r>
+      <w:r>
+        <w:rPr>
+          <w:noProof/>
+        </w:rPr>
+        <w:t>15</w:t>
+      </w:r>
+      <w:r>
+        <w:fldChar w:fldCharType="end"/>
+      </w:r>
+      <w:r>
+        <w:t>- Original CSS, with an issue on the "top" property not working as expected</w:t>
+      </w:r>
+    </w:p>
+    <w:p>
+      <w:pPr>
+        <w:pStyle w:val="Caption"/>
+      </w:pPr>
+    </w:p>
+    <w:p>
+      <w:pPr>
+        <w:pStyle w:val="Caption"/>
+      </w:pPr>
+      <w:r>
+        <w:drawing>
+          <wp:inline distT="0" distB="0" distL="0" distR="0" wp14:anchorId="2322522B" wp14:editId="583CA8AC">
+            <wp:extent cx="6645910" cy="3021330"/>
+            <wp:effectExtent l="0" t="0" r="2540" b="7620"/>
+            <wp:docPr id="2085802489" name="Picture 1" descr="A screenshot of a computer program&#10;&#10;Description automatically generated"/>
+            <wp:cNvGraphicFramePr>
+              <a:graphicFrameLocks xmlns:a="http://schemas.openxmlformats.org/drawingml/2006/main" noChangeAspect="1"/>
+            </wp:cNvGraphicFramePr>
+            <a:graphic xmlns:a="http://schemas.openxmlformats.org/drawingml/2006/main">
+              <a:graphicData uri="http://schemas.openxmlformats.org/drawingml/2006/picture">
+                <pic:pic xmlns:pic="http://schemas.openxmlformats.org/drawingml/2006/picture">
+                  <pic:nvPicPr>
+                    <pic:cNvPr id="2085802489" name="Picture 1" descr="A screenshot of a computer program&#10;&#10;Description automatically generated"/>
+                    <pic:cNvPicPr/>
+                  </pic:nvPicPr>
+                  <pic:blipFill>
+                    <a:blip r:embed="rId28"/>
+                    <a:stretch>
+                      <a:fillRect/>
+                    </a:stretch>
+                  </pic:blipFill>
+                  <pic:spPr>
+                    <a:xfrm>
+                      <a:off x="0" y="0"/>
+                      <a:ext cx="6645910" cy="3021330"/>
+                    </a:xfrm>
+                    <a:prstGeom prst="rect">
+                      <a:avLst/>
+                    </a:prstGeom>
+                  </pic:spPr>
+                </pic:pic>
+              </a:graphicData>
+            </a:graphic>
+          </wp:inline>
+        </w:drawing>
+      </w:r>
+      <w:r>
+        <w:t xml:space="preserve"> </w:t>
+      </w:r>
+    </w:p>
+    <w:p>
+      <w:pPr>
+        <w:pStyle w:val="Caption"/>
+      </w:pPr>
+      <w:r>
+        <w:t xml:space="preserve">Figure </w:t>
+      </w:r>
+      <w:r>
+        <w:fldChar w:fldCharType="begin"/>
+      </w:r>
+      <w:r>
+        <w:instrText xml:space="preserve"> SEQ Figure \* ARABIC </w:instrText>
+      </w:r>
+      <w:r>
+        <w:fldChar w:fldCharType="separate"/>
+      </w:r>
+      <w:r>
+        <w:rPr>
+          <w:noProof/>
+        </w:rPr>
+        <w:t>16</w:t>
+      </w:r>
+      <w:r>
+        <w:fldChar w:fldCharType="end"/>
+      </w:r>
+      <w:r>
+        <w:t>- Altered CSS, with unnecessary properties removed &amp; issue with "top" property fixed</w:t>
+      </w:r>
+    </w:p>
+    <w:p>
+      <w:pPr>
+        <w:pStyle w:val="Caption"/>
+      </w:pPr>
+      <w:r>
         <w:br w:type="page"/>
       </w:r>
     </w:p>
@@ -6541,7 +6646,7 @@
                     <pic:cNvPicPr/>
                   </pic:nvPicPr>
                   <pic:blipFill>
-                    <a:blip r:embed="rId27"/>
+                    <a:blip r:embed="rId29"/>
                     <a:stretch>
                       <a:fillRect/>
                     </a:stretch>
@@ -6583,7 +6688,7 @@
         <w:rPr>
           <w:noProof/>
         </w:rPr>
-        <w:t>15</w:t>
+        <w:t>17</w:t>
       </w:r>
       <w:r>
         <w:fldChar w:fldCharType="end"/>
@@ -6595,15 +6700,7 @@
     </w:p>
     <w:p>
       <w:r>
-        <w:t xml:space="preserve">This logically would not work anywhere but my local machine, so this was a barrier to meeting this deployment aspiration. To address this, I created a </w:t>
-      </w:r>
-      <w:proofErr w:type="gramStart"/>
-      <w:r>
-        <w:t>“.env</w:t>
-      </w:r>
-      <w:proofErr w:type="gramEnd"/>
-      <w:r>
-        <w:t>” file that my React App could read from when it is started to get the appropriate variables for a given environment:</w:t>
+        <w:t>This logically would not work anywhere but my local machine, so this was a barrier to meeting this deployment aspiration. To address this, I created a “.env” file that my React App could read from when it is started to get the appropriate variables for a given environment:</w:t>
       </w:r>
     </w:p>
     <w:p>
@@ -6627,7 +6724,7 @@
                     <pic:cNvPicPr/>
                   </pic:nvPicPr>
                   <pic:blipFill>
-                    <a:blip r:embed="rId28"/>
+                    <a:blip r:embed="rId30"/>
                     <a:stretch>
                       <a:fillRect/>
                     </a:stretch>
@@ -6669,7 +6766,7 @@
         <w:rPr>
           <w:noProof/>
         </w:rPr>
-        <w:t>16</w:t>
+        <w:t>18</w:t>
       </w:r>
       <w:r>
         <w:fldChar w:fldCharType="end"/>
@@ -6706,7 +6803,7 @@
                     <pic:cNvPicPr/>
                   </pic:nvPicPr>
                   <pic:blipFill>
-                    <a:blip r:embed="rId29"/>
+                    <a:blip r:embed="rId31"/>
                     <a:stretch>
                       <a:fillRect/>
                     </a:stretch>
@@ -6748,7 +6845,7 @@
         <w:rPr>
           <w:noProof/>
         </w:rPr>
-        <w:t>17</w:t>
+        <w:t>19</w:t>
       </w:r>
       <w:r>
         <w:fldChar w:fldCharType="end"/>
@@ -6763,25 +6860,18 @@
         <w:t xml:space="preserve">For localhost development, I used the same </w:t>
       </w:r>
       <w:proofErr w:type="spellStart"/>
-      <w:proofErr w:type="gramStart"/>
       <w:r>
         <w:t>localhost:port</w:t>
       </w:r>
       <w:proofErr w:type="spellEnd"/>
-      <w:proofErr w:type="gramEnd"/>
-      <w:r>
-        <w:t xml:space="preserve"> URL I had before, allowing the app to still work on my development machine. When it comes to a deployment however, I can now swap this .env file for a configuration appropriate to the environment e.g. </w:t>
-      </w:r>
-      <w:proofErr w:type="gramStart"/>
-      <w:r>
-        <w:t>a ”.</w:t>
+      <w:r>
+        <w:t xml:space="preserve"> URL I had before, allowing the app to still work on my development machine. When it comes to a deployment however, I can now swap this .env file for a configuration appropriate to the environment e.g. a ”.</w:t>
       </w:r>
       <w:proofErr w:type="spellStart"/>
       <w:r>
         <w:t>env.uat</w:t>
       </w:r>
       <w:proofErr w:type="spellEnd"/>
-      <w:proofErr w:type="gramEnd"/>
       <w:r>
         <w:t>” file with the URL for a UAT version of the back end.</w:t>
       </w:r>
@@ -6904,21 +6994,7 @@
         <w:rPr>
           <w:rFonts w:cstheme="minorHAnsi"/>
         </w:rPr>
-        <w:t xml:space="preserve">’s API for accessing </w:t>
-      </w:r>
-      <w:proofErr w:type="gramStart"/>
-      <w:r>
-        <w:rPr>
-          <w:rFonts w:cstheme="minorHAnsi"/>
-        </w:rPr>
-        <w:t>data</w:t>
-      </w:r>
-      <w:proofErr w:type="gramEnd"/>
-      <w:r>
-        <w:rPr>
-          <w:rFonts w:cstheme="minorHAnsi"/>
-        </w:rPr>
-        <w:t xml:space="preserve"> they hold on a person</w:t>
+        <w:t>’s API for accessing data they hold on a person</w:t>
       </w:r>
       <w:r>
         <w:rPr>
@@ -6975,15 +7051,7 @@
         <w:t>st</w:t>
       </w:r>
       <w:r>
-        <w:t xml:space="preserve"> view e.g. E1B08 is a variable returned by the Experian API. Without </w:t>
-      </w:r>
-      <w:proofErr w:type="gramStart"/>
-      <w:r>
-        <w:t>it’s</w:t>
-      </w:r>
-      <w:proofErr w:type="gramEnd"/>
-      <w:r>
-        <w:t xml:space="preserve"> documentation as shown below however, this gives no indication as to what the variable means in business terms. </w:t>
+        <w:t xml:space="preserve"> view e.g. E1B08 is a variable returned by the Experian API. Without it’s documentation as shown below however, this gives no indication as to what the variable means in business terms. </w:t>
       </w:r>
     </w:p>
     <w:p>
@@ -7007,7 +7075,7 @@
                     <pic:cNvPicPr/>
                   </pic:nvPicPr>
                   <pic:blipFill>
-                    <a:blip r:embed="rId30"/>
+                    <a:blip r:embed="rId32"/>
                     <a:stretch>
                       <a:fillRect/>
                     </a:stretch>
@@ -7048,7 +7116,7 @@
         <w:rPr>
           <w:noProof/>
         </w:rPr>
-        <w:t>18</w:t>
+        <w:t>20</w:t>
       </w:r>
       <w:r>
         <w:fldChar w:fldCharType="end"/>
@@ -7082,15 +7150,7 @@
         <w:t xml:space="preserve"> </w:t>
       </w:r>
       <w:r>
-        <w:t xml:space="preserve">Some variables may have clear business </w:t>
-      </w:r>
-      <w:proofErr w:type="gramStart"/>
-      <w:r>
-        <w:t>names</w:t>
-      </w:r>
-      <w:proofErr w:type="gramEnd"/>
-      <w:r>
-        <w:t xml:space="preserve"> but the values used are codified and would not make sense without </w:t>
+        <w:t xml:space="preserve">Some variables may have clear business names but the values used are codified and would not make sense without </w:t>
       </w:r>
       <w:r>
         <w:t xml:space="preserve">documentation to explain the values e.g. the </w:t>
@@ -7125,7 +7185,7 @@
                     <pic:cNvPicPr/>
                   </pic:nvPicPr>
                   <pic:blipFill>
-                    <a:blip r:embed="rId31"/>
+                    <a:blip r:embed="rId33"/>
                     <a:stretch>
                       <a:fillRect/>
                     </a:stretch>
@@ -7166,7 +7226,7 @@
         <w:rPr>
           <w:noProof/>
         </w:rPr>
-        <w:t>19</w:t>
+        <w:t>21</w:t>
       </w:r>
       <w:r>
         <w:fldChar w:fldCharType="end"/>
@@ -7277,12 +7337,10 @@
         <w:t xml:space="preserve">Using this kind of lookup also allows the program to store </w:t>
       </w:r>
       <w:proofErr w:type="spellStart"/>
-      <w:proofErr w:type="gramStart"/>
       <w:r>
         <w:t>it’s</w:t>
       </w:r>
       <w:proofErr w:type="spellEnd"/>
-      <w:proofErr w:type="gramEnd"/>
       <w:r>
         <w:t xml:space="preserve"> own definitions of variables if the documentation provided is lacking</w:t>
       </w:r>
@@ -7321,7 +7379,7 @@
                     <pic:cNvPicPr/>
                   </pic:nvPicPr>
                   <pic:blipFill>
-                    <a:blip r:embed="rId32"/>
+                    <a:blip r:embed="rId34"/>
                     <a:stretch>
                       <a:fillRect/>
                     </a:stretch>
@@ -7362,7 +7420,7 @@
         <w:rPr>
           <w:noProof/>
         </w:rPr>
-        <w:t>20</w:t>
+        <w:t>22</w:t>
       </w:r>
       <w:r>
         <w:fldChar w:fldCharType="end"/>
@@ -7412,7 +7470,7 @@
                     <pic:cNvPicPr/>
                   </pic:nvPicPr>
                   <pic:blipFill>
-                    <a:blip r:embed="rId33"/>
+                    <a:blip r:embed="rId35"/>
                     <a:stretch>
                       <a:fillRect/>
                     </a:stretch>
@@ -7456,7 +7514,7 @@
         <w:rPr>
           <w:noProof/>
         </w:rPr>
-        <w:t>21</w:t>
+        <w:t>23</w:t>
       </w:r>
       <w:r>
         <w:fldChar w:fldCharType="end"/>
@@ -7553,25 +7611,18 @@
         <w:t xml:space="preserve"> variable name to be passed in to carry out a search for </w:t>
       </w:r>
       <w:proofErr w:type="spellStart"/>
-      <w:proofErr w:type="gramStart"/>
       <w:r>
         <w:t>it’s</w:t>
       </w:r>
       <w:proofErr w:type="spellEnd"/>
-      <w:proofErr w:type="gramEnd"/>
-      <w:r>
-        <w:t xml:space="preserve"> definition. This is done via the </w:t>
-      </w:r>
-      <w:proofErr w:type="gramStart"/>
-      <w:r>
-        <w:t>“:</w:t>
+      <w:r>
+        <w:t xml:space="preserve"> definition. This is done via the “:</w:t>
       </w:r>
       <w:proofErr w:type="spellStart"/>
       <w:r>
         <w:t>searchKey</w:t>
       </w:r>
       <w:proofErr w:type="spellEnd"/>
-      <w:proofErr w:type="gramEnd"/>
       <w:r>
         <w:t xml:space="preserve">” parameter seen in the </w:t>
       </w:r>
@@ -7611,7 +7662,7 @@
                     <pic:cNvPicPr/>
                   </pic:nvPicPr>
                   <pic:blipFill>
-                    <a:blip r:embed="rId34"/>
+                    <a:blip r:embed="rId36"/>
                     <a:stretch>
                       <a:fillRect/>
                     </a:stretch>
@@ -7652,7 +7703,7 @@
         <w:rPr>
           <w:noProof/>
         </w:rPr>
-        <w:t>22</w:t>
+        <w:t>24</w:t>
       </w:r>
       <w:r>
         <w:fldChar w:fldCharType="end"/>
@@ -7680,15 +7731,7 @@
         <w:t>Once that endpoint is in place, the parameter is be passed into a dedicated asynchronous function that performs the lookup on the CSV file</w:t>
       </w:r>
       <w:r>
-        <w:t xml:space="preserve"> (the function is asynchronous as a regular function </w:t>
-      </w:r>
-      <w:proofErr w:type="gramStart"/>
-      <w:r>
-        <w:t>generated errors</w:t>
-      </w:r>
-      <w:proofErr w:type="gramEnd"/>
-      <w:r>
-        <w:t xml:space="preserve"> within the code editor). The function is then wrapped in a Try-Catch to account for the possibility of an error e.g. the input file not being available. The result is then </w:t>
+        <w:t xml:space="preserve"> (the function is asynchronous as a regular function generated errors within the code editor). The function is then wrapped in a Try-Catch to account for the possibility of an error e.g. the input file not being available. The result is then </w:t>
       </w:r>
       <w:r>
         <w:t xml:space="preserve">loaded into a JSON payload and </w:t>
@@ -7705,12 +7748,10 @@
         <w:t xml:space="preserve">) via the </w:t>
       </w:r>
       <w:proofErr w:type="spellStart"/>
-      <w:proofErr w:type="gramStart"/>
       <w:r>
         <w:t>res.send</w:t>
       </w:r>
       <w:proofErr w:type="spellEnd"/>
-      <w:proofErr w:type="gramEnd"/>
       <w:r>
         <w:t>() method.</w:t>
       </w:r>
@@ -7734,7 +7775,7 @@
                     <pic:cNvPicPr/>
                   </pic:nvPicPr>
                   <pic:blipFill>
-                    <a:blip r:embed="rId35"/>
+                    <a:blip r:embed="rId37"/>
                     <a:stretch>
                       <a:fillRect/>
                     </a:stretch>
@@ -7775,7 +7816,7 @@
         <w:rPr>
           <w:noProof/>
         </w:rPr>
-        <w:t>23</w:t>
+        <w:t>25</w:t>
       </w:r>
       <w:r>
         <w:fldChar w:fldCharType="end"/>
@@ -7828,7 +7869,7 @@
                     <pic:cNvPicPr/>
                   </pic:nvPicPr>
                   <pic:blipFill>
-                    <a:blip r:embed="rId36"/>
+                    <a:blip r:embed="rId38"/>
                     <a:stretch>
                       <a:fillRect/>
                     </a:stretch>
@@ -7872,7 +7913,7 @@
         <w:rPr>
           <w:noProof/>
         </w:rPr>
-        <w:t>24</w:t>
+        <w:t>26</w:t>
       </w:r>
       <w:r>
         <w:fldChar w:fldCharType="end"/>
@@ -8024,7 +8065,7 @@
                     <pic:cNvPicPr/>
                   </pic:nvPicPr>
                   <pic:blipFill>
-                    <a:blip r:embed="rId37"/>
+                    <a:blip r:embed="rId39"/>
                     <a:stretch>
                       <a:fillRect/>
                     </a:stretch>
@@ -8065,7 +8106,7 @@
         <w:rPr>
           <w:noProof/>
         </w:rPr>
-        <w:t>25</w:t>
+        <w:t>27</w:t>
       </w:r>
       <w:r>
         <w:fldChar w:fldCharType="end"/>
@@ -8114,7 +8155,7 @@
                     <pic:cNvPicPr/>
                   </pic:nvPicPr>
                   <pic:blipFill>
-                    <a:blip r:embed="rId38"/>
+                    <a:blip r:embed="rId40"/>
                     <a:stretch>
                       <a:fillRect/>
                     </a:stretch>
@@ -8158,7 +8199,7 @@
         <w:rPr>
           <w:noProof/>
         </w:rPr>
-        <w:t>26</w:t>
+        <w:t>28</w:t>
       </w:r>
       <w:r>
         <w:fldChar w:fldCharType="end"/>
@@ -8195,13 +8236,8 @@
       <w:r>
         <w:t xml:space="preserve">Translating the values of a given variable into </w:t>
       </w:r>
-      <w:proofErr w:type="gramStart"/>
-      <w:r>
-        <w:t>business friendly</w:t>
-      </w:r>
-      <w:proofErr w:type="gramEnd"/>
-      <w:r>
-        <w:t xml:space="preserve"> language could be done in a more simple approach then the 1</w:t>
+      <w:r>
+        <w:t>business friendly language could be done in a more simple approach then the 1</w:t>
       </w:r>
       <w:r>
         <w:rPr>
@@ -8242,7 +8278,7 @@
                     <pic:cNvPicPr/>
                   </pic:nvPicPr>
                   <pic:blipFill>
-                    <a:blip r:embed="rId39"/>
+                    <a:blip r:embed="rId41"/>
                     <a:stretch>
                       <a:fillRect/>
                     </a:stretch>
@@ -8283,7 +8319,7 @@
         <w:rPr>
           <w:noProof/>
         </w:rPr>
-        <w:t>27</w:t>
+        <w:t>29</w:t>
       </w:r>
       <w:r>
         <w:fldChar w:fldCharType="end"/>
@@ -8297,15 +8333,7 @@
       </w:r>
       <w:proofErr w:type="spellEnd"/>
       <w:r>
-        <w:t xml:space="preserve"> into a </w:t>
-      </w:r>
-      <w:proofErr w:type="gramStart"/>
-      <w:r>
-        <w:t>business friendly</w:t>
-      </w:r>
-      <w:proofErr w:type="gramEnd"/>
-      <w:r>
-        <w:t xml:space="preserve"> value</w:t>
+        <w:t xml:space="preserve"> into a business friendly value</w:t>
       </w:r>
     </w:p>
     <w:p>
@@ -8337,15 +8365,7 @@
       </w:r>
       <w:proofErr w:type="spellEnd"/>
       <w:r>
-        <w:t xml:space="preserve">”. This is then parsed to get the raw value. A </w:t>
-      </w:r>
-      <w:proofErr w:type="gramStart"/>
-      <w:r>
-        <w:t>business friendly</w:t>
-      </w:r>
-      <w:proofErr w:type="gramEnd"/>
-      <w:r>
-        <w:t xml:space="preserve"> value can then be returned by simply passing this value into the switch case:</w:t>
+        <w:t>”. This is then parsed to get the raw value. A business friendly value can then be returned by simply passing this value into the switch case:</w:t>
       </w:r>
     </w:p>
     <w:p>
@@ -8372,7 +8392,7 @@
                     <pic:cNvPicPr/>
                   </pic:nvPicPr>
                   <pic:blipFill>
-                    <a:blip r:embed="rId40"/>
+                    <a:blip r:embed="rId42"/>
                     <a:stretch>
                       <a:fillRect/>
                     </a:stretch>
@@ -8413,7 +8433,7 @@
         <w:rPr>
           <w:noProof/>
         </w:rPr>
-        <w:t>28</w:t>
+        <w:t>30</w:t>
       </w:r>
       <w:r>
         <w:fldChar w:fldCharType="end"/>
@@ -8472,7 +8492,7 @@
                     <pic:cNvPicPr/>
                   </pic:nvPicPr>
                   <pic:blipFill>
-                    <a:blip r:embed="rId41"/>
+                    <a:blip r:embed="rId43"/>
                     <a:stretch>
                       <a:fillRect/>
                     </a:stretch>
@@ -8513,7 +8533,7 @@
         <w:rPr>
           <w:noProof/>
         </w:rPr>
-        <w:t>29</w:t>
+        <w:t>31</w:t>
       </w:r>
       <w:r>
         <w:fldChar w:fldCharType="end"/>
@@ -8527,15 +8547,7 @@
       </w:r>
       <w:proofErr w:type="spellEnd"/>
       <w:r>
-        <w:t xml:space="preserve"> components via </w:t>
-      </w:r>
-      <w:proofErr w:type="gramStart"/>
-      <w:r>
-        <w:t>the .map</w:t>
-      </w:r>
-      <w:proofErr w:type="gramEnd"/>
-      <w:r>
-        <w:t>() method</w:t>
+        <w:t xml:space="preserve"> components via the .map() method</w:t>
       </w:r>
     </w:p>
     <w:p>
@@ -8578,7 +8590,7 @@
                     <pic:cNvPicPr/>
                   </pic:nvPicPr>
                   <pic:blipFill>
-                    <a:blip r:embed="rId42"/>
+                    <a:blip r:embed="rId44"/>
                     <a:stretch>
                       <a:fillRect/>
                     </a:stretch>
@@ -8622,21 +8634,13 @@
         <w:rPr>
           <w:noProof/>
         </w:rPr>
-        <w:t>30</w:t>
+        <w:t>32</w:t>
       </w:r>
       <w:r>
         <w:fldChar w:fldCharType="end"/>
       </w:r>
       <w:r>
-        <w:t xml:space="preserve"> - Rendered React application showing the </w:t>
-      </w:r>
-      <w:proofErr w:type="gramStart"/>
-      <w:r>
-        <w:t>business friendly</w:t>
-      </w:r>
-      <w:proofErr w:type="gramEnd"/>
-      <w:r>
-        <w:t xml:space="preserve"> language used instead of the original values</w:t>
+        <w:t xml:space="preserve"> - Rendered React application showing the business friendly language used instead of the original values</w:t>
       </w:r>
     </w:p>
     <w:p>
@@ -8817,7 +8821,6 @@
         <w:t>Using a SQL databases within the program creates the risk of SQL Injection, where malicious input into the program can lead to arbitrary execution e.g. a user passes in a SQL command instead of a name (W3Schools, 2024). This is where the SELECT and INSERT permissions assigned above come into effect. The Full Name collected in the application is only saved to the “</w:t>
       </w:r>
       <w:proofErr w:type="spellStart"/>
-      <w:proofErr w:type="gramStart"/>
       <w:r>
         <w:rPr>
           <w:strike/>
@@ -8826,7 +8829,6 @@
         <w:t>dbo.JavaDecisioningHistory</w:t>
       </w:r>
       <w:proofErr w:type="spellEnd"/>
-      <w:proofErr w:type="gramEnd"/>
       <w:r>
         <w:rPr>
           <w:strike/>
@@ -8927,7 +8929,7 @@
                     <pic:cNvPicPr/>
                   </pic:nvPicPr>
                   <pic:blipFill>
-                    <a:blip r:embed="rId43">
+                    <a:blip r:embed="rId45">
                       <a:extLst>
                         <a:ext uri="{28A0092B-C50C-407E-A947-70E740481C1C}">
                           <a14:useLocalDpi xmlns:a14="http://schemas.microsoft.com/office/drawing/2010/main" val="0"/>
@@ -8974,7 +8976,7 @@
         <w:rPr>
           <w:noProof/>
         </w:rPr>
-        <w:t>31</w:t>
+        <w:t>33</w:t>
       </w:r>
       <w:r>
         <w:fldChar w:fldCharType="end"/>
@@ -9057,7 +9059,7 @@
                     <pic:cNvPicPr/>
                   </pic:nvPicPr>
                   <pic:blipFill>
-                    <a:blip r:embed="rId44">
+                    <a:blip r:embed="rId46">
                       <a:extLst>
                         <a:ext uri="{28A0092B-C50C-407E-A947-70E740481C1C}">
                           <a14:useLocalDpi xmlns:a14="http://schemas.microsoft.com/office/drawing/2010/main" val="0"/>
@@ -9104,7 +9106,7 @@
         <w:rPr>
           <w:noProof/>
         </w:rPr>
-        <w:t>32</w:t>
+        <w:t>34</w:t>
       </w:r>
       <w:r>
         <w:fldChar w:fldCharType="end"/>
@@ -9345,15 +9347,7 @@
         </w:numPr>
       </w:pPr>
       <w:r>
-        <w:t xml:space="preserve">Try using a different framework for the backend rather than the Node.js Express framework. I found this framework to be awkward to use for the functionality I needed, mainly due to the confusing syntax around how it defines </w:t>
-      </w:r>
-      <w:proofErr w:type="gramStart"/>
-      <w:r>
-        <w:t>it’s</w:t>
-      </w:r>
-      <w:proofErr w:type="gramEnd"/>
-      <w:r>
-        <w:t xml:space="preserve"> endpoints and how it makes the request and response available to the developer</w:t>
+        <w:t>Try using a different framework for the backend rather than the Node.js Express framework. I found this framework to be awkward to use for the functionality I needed, mainly due to the confusing syntax around how it defines it’s endpoints and how it makes the request and response available to the developer</w:t>
       </w:r>
     </w:p>
     <w:p>
@@ -9365,15 +9359,7 @@
         </w:numPr>
       </w:pPr>
       <w:r>
-        <w:t xml:space="preserve">Explore using a dedicated CSS Framework to handle the formatting of the </w:t>
-      </w:r>
-      <w:proofErr w:type="gramStart"/>
-      <w:r>
-        <w:t>Front End</w:t>
-      </w:r>
-      <w:proofErr w:type="gramEnd"/>
-      <w:r>
-        <w:t xml:space="preserve"> application. CSS is something I have not been enjoying working with, so Frameworks to simplify </w:t>
+        <w:t xml:space="preserve">Explore using a dedicated CSS Framework to handle the formatting of the Front End application. CSS is something I have not been enjoying working with, so Frameworks to simplify </w:t>
       </w:r>
       <w:r>
         <w:t>its</w:t>
@@ -9382,15 +9368,7 @@
         <w:t xml:space="preserve"> use would be preferable to use in future.</w:t>
       </w:r>
       <w:r>
-        <w:t xml:space="preserve"> Frameworks I could look at </w:t>
-      </w:r>
-      <w:proofErr w:type="gramStart"/>
-      <w:r>
-        <w:t>include:</w:t>
-      </w:r>
-      <w:proofErr w:type="gramEnd"/>
-      <w:r>
-        <w:t xml:space="preserve"> Bootstrap, Tailwind &amp; Foundation (</w:t>
+        <w:t xml:space="preserve"> Frameworks I could look at include: Bootstrap, Tailwind &amp; Foundation (</w:t>
       </w:r>
       <w:r>
         <w:t>W3Techs</w:t>
@@ -9445,15 +9423,7 @@
       </w:r>
       <w:proofErr w:type="spellEnd"/>
       <w:r>
-        <w:t xml:space="preserve"> </w:t>
-      </w:r>
-      <w:proofErr w:type="gramStart"/>
-      <w:r>
-        <w:t>alert(</w:t>
-      </w:r>
-      <w:proofErr w:type="gramEnd"/>
-      <w:r>
-        <w:t>) function</w:t>
+        <w:t xml:space="preserve"> alert() function</w:t>
       </w:r>
       <w:r>
         <w:t xml:space="preserve"> poses a breaking issue if the users machine blocks these</w:t>
@@ -9477,15 +9447,7 @@
         </w:numPr>
       </w:pPr>
       <w:r>
-        <w:t xml:space="preserve">A CSV file I don’t feel is the most reliable way to store this information. One key issue I have is that the current solution only works reliably if there is a single record in the file to return, which I believe would break from a full UAT test of the application. From speaking to a peer privately (who does not work for Vanquis), an alternative we identified was </w:t>
-      </w:r>
-      <w:proofErr w:type="gramStart"/>
-      <w:r>
-        <w:t>a</w:t>
-      </w:r>
-      <w:proofErr w:type="gramEnd"/>
-      <w:r>
-        <w:t xml:space="preserve"> </w:t>
+        <w:t xml:space="preserve">A CSV file I don’t feel is the most reliable way to store this information. One key issue I have is that the current solution only works reliably if there is a single record in the file to return, which I believe would break from a full UAT test of the application. From speaking to a peer privately (who does not work for Vanquis), an alternative we identified was a </w:t>
       </w:r>
       <w:r>
         <w:t>SQLite</w:t>
@@ -9518,15 +9480,7 @@
         </w:numPr>
       </w:pPr>
       <w:r>
-        <w:t xml:space="preserve">Discover how to get a working deployed version of the full application (Front End and Back End) that </w:t>
-      </w:r>
-      <w:proofErr w:type="gramStart"/>
-      <w:r>
-        <w:t>are capable of communicating</w:t>
-      </w:r>
-      <w:proofErr w:type="gramEnd"/>
-      <w:r>
-        <w:t xml:space="preserve"> with each other. The furthest I got with this project was deploying a Front End only (see Appendix). This will be critical to making my developed applications available to end users.</w:t>
+        <w:t>Discover how to get a working deployed version of the full application (Front End and Back End) that are capable of communicating with each other. The furthest I got with this project was deploying a Front End only (see Appendix). This will be critical to making my developed applications available to end users.</w:t>
       </w:r>
     </w:p>
     <w:p>
@@ -9555,17 +9509,9 @@
     </w:p>
     <w:p>
       <w:r>
-        <w:t>Amazon AWS. (2024). What is SDLC (Software Development Lifecycle</w:t>
-      </w:r>
-      <w:proofErr w:type="gramStart"/>
-      <w:r>
-        <w:t>)?.</w:t>
-      </w:r>
-      <w:proofErr w:type="gramEnd"/>
-      <w:r>
-        <w:t xml:space="preserve"> [Online]. AWS. Last Updated: 2024. Available at: </w:t>
-      </w:r>
-      <w:hyperlink r:id="rId45" w:anchor=":~:text=The%20software%20development%20lifecycle%20(SDLC,expectations%20during%20production%20and%20beyond" w:history="1">
+        <w:t xml:space="preserve">Amazon AWS. (2024). What is SDLC (Software Development Lifecycle)?. [Online]. AWS. Last Updated: 2024. Available at: </w:t>
+      </w:r>
+      <w:hyperlink r:id="rId47" w:anchor=":~:text=The%20software%20development%20lifecycle%20(SDLC,expectations%20during%20production%20and%20beyond" w:history="1">
         <w:r>
           <w:rPr>
             <w:rStyle w:val="Hyperlink"/>
@@ -9608,7 +9554,7 @@
         </w:rPr>
         <w:t xml:space="preserve">Experian. (2024). DelphiSelect API Documentation - for Credit Decisioning data. [Online]. DelphiSelect API Documentation. Last Updated: 2024. Available at: </w:t>
       </w:r>
-      <w:hyperlink r:id="rId46" w:history="1">
+      <w:hyperlink r:id="rId48" w:history="1">
         <w:r>
           <w:rPr>
             <w:rStyle w:val="Hyperlink"/>
@@ -9648,7 +9594,7 @@
       <w:r>
         <w:t xml:space="preserve">July 6, 2024], from </w:t>
       </w:r>
-      <w:hyperlink r:id="rId47" w:tgtFrame="_new" w:history="1">
+      <w:hyperlink r:id="rId49" w:tgtFrame="_new" w:history="1">
         <w:r>
           <w:rPr>
             <w:rStyle w:val="Hyperlink"/>
@@ -9676,7 +9622,7 @@
       <w:r>
         <w:t xml:space="preserve">. Available at: </w:t>
       </w:r>
-      <w:hyperlink r:id="rId48" w:tgtFrame="_new" w:history="1">
+      <w:hyperlink r:id="rId50" w:tgtFrame="_new" w:history="1">
         <w:r>
           <w:rPr>
             <w:rStyle w:val="Hyperlink"/>
@@ -9692,7 +9638,7 @@
       <w:r>
         <w:t xml:space="preserve">Iconic Digital Marketing Agency. (2024) The importance of brand guidelines. Available at: </w:t>
       </w:r>
-      <w:hyperlink r:id="rId49" w:tgtFrame="_new" w:history="1">
+      <w:hyperlink r:id="rId51" w:tgtFrame="_new" w:history="1">
         <w:r>
           <w:rPr>
             <w:rStyle w:val="Hyperlink"/>
@@ -9716,7 +9662,7 @@
       <w:r>
         <w:t xml:space="preserve">. [Online]. developer.mozilla.org. Last Updated: 2024. Available at: </w:t>
       </w:r>
-      <w:hyperlink r:id="rId50" w:history="1">
+      <w:hyperlink r:id="rId52" w:history="1">
         <w:r>
           <w:rPr>
             <w:rStyle w:val="Hyperlink"/>
@@ -9735,7 +9681,7 @@
       <w:r>
         <w:t xml:space="preserve">Mozilla Support. (n.d.). Pop-up blocker settings, exceptions and troubleshooting. [online] Available at: </w:t>
       </w:r>
-      <w:hyperlink r:id="rId51" w:tgtFrame="_new" w:history="1">
+      <w:hyperlink r:id="rId53" w:tgtFrame="_new" w:history="1">
         <w:r>
           <w:rPr>
             <w:rStyle w:val="Hyperlink"/>
@@ -9751,7 +9697,7 @@
       <w:r>
         <w:t xml:space="preserve">React Router. (n.d.). Link. [Online]. React Router - Link Object. Available at: </w:t>
       </w:r>
-      <w:hyperlink r:id="rId52" w:history="1">
+      <w:hyperlink r:id="rId54" w:history="1">
         <w:r>
           <w:rPr>
             <w:rStyle w:val="Hyperlink"/>
@@ -9770,7 +9716,7 @@
       <w:r>
         <w:t xml:space="preserve">SQLite. (n.d.). SQLite Features. [online] Available at: </w:t>
       </w:r>
-      <w:hyperlink r:id="rId53" w:tgtFrame="_new" w:history="1">
+      <w:hyperlink r:id="rId55" w:tgtFrame="_new" w:history="1">
         <w:r>
           <w:rPr>
             <w:rStyle w:val="Hyperlink"/>
@@ -9786,7 +9732,7 @@
       <w:r>
         <w:t xml:space="preserve">Stack Overflow. (2024). babel-preset-react-app, is importing the "@babel/plugin-proposal-private-property-in-object" package without declaring. [Online]. Stack Overflow. Last Updated: 2024. Available at: </w:t>
       </w:r>
-      <w:hyperlink r:id="rId54" w:history="1">
+      <w:hyperlink r:id="rId56" w:history="1">
         <w:r>
           <w:rPr>
             <w:rStyle w:val="Hyperlink"/>
@@ -9815,7 +9761,7 @@
       <w:r>
         <w:t xml:space="preserve">, July. Available at: </w:t>
       </w:r>
-      <w:hyperlink r:id="rId55" w:tgtFrame="_new" w:history="1">
+      <w:hyperlink r:id="rId57" w:tgtFrame="_new" w:history="1">
         <w:r>
           <w:rPr>
             <w:rStyle w:val="Hyperlink"/>
@@ -9836,7 +9782,7 @@
       <w:r>
         <w:t xml:space="preserve">. (2023). Best CSS Frameworks. [online] Available at: </w:t>
       </w:r>
-      <w:hyperlink r:id="rId56" w:tgtFrame="_new" w:history="1">
+      <w:hyperlink r:id="rId58" w:tgtFrame="_new" w:history="1">
         <w:r>
           <w:rPr>
             <w:rStyle w:val="Hyperlink"/>
@@ -9852,7 +9798,7 @@
       <w:r>
         <w:t xml:space="preserve">W3Schools. (2024). Fetch API. Available at: </w:t>
       </w:r>
-      <w:hyperlink r:id="rId57" w:tgtFrame="_new" w:history="1">
+      <w:hyperlink r:id="rId59" w:tgtFrame="_new" w:history="1">
         <w:r>
           <w:rPr>
             <w:rStyle w:val="Hyperlink"/>
@@ -9884,7 +9830,7 @@
       <w:r>
         <w:t xml:space="preserve">. [Online]. W3Schools - position. Last Updated: 2024. Available at: </w:t>
       </w:r>
-      <w:hyperlink r:id="rId58" w:history="1">
+      <w:hyperlink r:id="rId60" w:history="1">
         <w:r>
           <w:rPr>
             <w:rStyle w:val="Hyperlink"/>
@@ -9904,7 +9850,7 @@
       <w:r>
         <w:t xml:space="preserve">W3Techs. (2024). Usage statistics and market share of CSS frameworks for websites. [online] Available at: </w:t>
       </w:r>
-      <w:hyperlink r:id="rId59" w:tgtFrame="_new" w:history="1">
+      <w:hyperlink r:id="rId61" w:tgtFrame="_new" w:history="1">
         <w:r>
           <w:rPr>
             <w:rStyle w:val="Hyperlink"/>
@@ -9937,15 +9883,7 @@
         <w:jc w:val="both"/>
       </w:pPr>
       <w:r>
-        <w:t xml:space="preserve">Below is some additional work I did for this </w:t>
-      </w:r>
-      <w:proofErr w:type="gramStart"/>
-      <w:r>
-        <w:t>project, but</w:t>
-      </w:r>
-      <w:proofErr w:type="gramEnd"/>
-      <w:r>
-        <w:t xml:space="preserve"> have not included as part of the final project. Reasons for this include:</w:t>
+        <w:t>Below is some additional work I did for this project, but have not included as part of the final project. Reasons for this include:</w:t>
       </w:r>
     </w:p>
     <w:p>
@@ -10065,7 +10003,7 @@
                     <pic:cNvPicPr/>
                   </pic:nvPicPr>
                   <pic:blipFill>
-                    <a:blip r:embed="rId60"/>
+                    <a:blip r:embed="rId62"/>
                     <a:stretch>
                       <a:fillRect/>
                     </a:stretch>
@@ -10091,23 +10029,13 @@
         <w:jc w:val="both"/>
       </w:pPr>
       <w:r>
-        <w:t xml:space="preserve">This worked on my local machine. </w:t>
-      </w:r>
-      <w:proofErr w:type="gramStart"/>
-      <w:r>
-        <w:t>However</w:t>
-      </w:r>
-      <w:proofErr w:type="gramEnd"/>
-      <w:r>
-        <w:t xml:space="preserve"> it did not when I deployed to my Azure host. Rather </w:t>
+        <w:t xml:space="preserve">This worked on my local machine. However it did not when I deployed to my Azure host. Rather </w:t>
       </w:r>
       <w:proofErr w:type="spellStart"/>
-      <w:proofErr w:type="gramStart"/>
       <w:r>
         <w:t>then</w:t>
       </w:r>
       <w:proofErr w:type="spellEnd"/>
-      <w:proofErr w:type="gramEnd"/>
       <w:r>
         <w:t xml:space="preserve"> debug this, I thought it would be easier to implement a separate Node.js server </w:t>
       </w:r>
@@ -10184,7 +10112,7 @@
                     <pic:cNvPicPr/>
                   </pic:nvPicPr>
                   <pic:blipFill>
-                    <a:blip r:embed="rId61"/>
+                    <a:blip r:embed="rId63"/>
                     <a:stretch>
                       <a:fillRect/>
                     </a:stretch>
@@ -10238,7 +10166,7 @@
                     <pic:cNvPicPr/>
                   </pic:nvPicPr>
                   <pic:blipFill>
-                    <a:blip r:embed="rId62"/>
+                    <a:blip r:embed="rId64"/>
                     <a:stretch>
                       <a:fillRect/>
                     </a:stretch>
@@ -10286,7 +10214,7 @@
                     <pic:cNvPicPr/>
                   </pic:nvPicPr>
                   <pic:blipFill>
-                    <a:blip r:embed="rId63"/>
+                    <a:blip r:embed="rId65"/>
                     <a:stretch>
                       <a:fillRect/>
                     </a:stretch>
@@ -10344,7 +10272,7 @@
                     <pic:cNvPicPr/>
                   </pic:nvPicPr>
                   <pic:blipFill>
-                    <a:blip r:embed="rId64"/>
+                    <a:blip r:embed="rId66"/>
                     <a:stretch>
                       <a:fillRect/>
                     </a:stretch>
@@ -10386,7 +10314,7 @@
         <w:rPr>
           <w:noProof/>
         </w:rPr>
-        <w:t>33</w:t>
+        <w:t>35</w:t>
       </w:r>
       <w:r>
         <w:fldChar w:fldCharType="end"/>
@@ -10482,7 +10410,7 @@
                     <pic:cNvPicPr/>
                   </pic:nvPicPr>
                   <pic:blipFill>
-                    <a:blip r:embed="rId65"/>
+                    <a:blip r:embed="rId67"/>
                     <a:stretch>
                       <a:fillRect/>
                     </a:stretch>
@@ -10524,7 +10452,7 @@
         <w:rPr>
           <w:noProof/>
         </w:rPr>
-        <w:t>34</w:t>
+        <w:t>36</w:t>
       </w:r>
       <w:r>
         <w:fldChar w:fldCharType="end"/>
@@ -10558,7 +10486,7 @@
                     <pic:cNvPicPr/>
                   </pic:nvPicPr>
                   <pic:blipFill>
-                    <a:blip r:embed="rId66"/>
+                    <a:blip r:embed="rId68"/>
                     <a:stretch>
                       <a:fillRect/>
                     </a:stretch>
@@ -10600,7 +10528,7 @@
                     <pic:cNvPicPr/>
                   </pic:nvPicPr>
                   <pic:blipFill>
-                    <a:blip r:embed="rId67"/>
+                    <a:blip r:embed="rId69"/>
                     <a:stretch>
                       <a:fillRect/>
                     </a:stretch>
@@ -10643,7 +10571,7 @@
                     <pic:cNvPicPr/>
                   </pic:nvPicPr>
                   <pic:blipFill>
-                    <a:blip r:embed="rId68"/>
+                    <a:blip r:embed="rId70"/>
                     <a:stretch>
                       <a:fillRect/>
                     </a:stretch>
@@ -10691,7 +10619,7 @@
                     <pic:cNvPicPr/>
                   </pic:nvPicPr>
                   <pic:blipFill>
-                    <a:blip r:embed="rId69"/>
+                    <a:blip r:embed="rId71"/>
                     <a:stretch>
                       <a:fillRect/>
                     </a:stretch>
@@ -10732,7 +10660,7 @@
         <w:rPr>
           <w:noProof/>
         </w:rPr>
-        <w:t>35</w:t>
+        <w:t>37</w:t>
       </w:r>
       <w:r>
         <w:fldChar w:fldCharType="end"/>
@@ -10753,15 +10681,7 @@
     </w:p>
     <w:p>
       <w:r>
-        <w:t xml:space="preserve">I needed to know if this deployed application was accessible by other users. To confirm </w:t>
-      </w:r>
-      <w:proofErr w:type="gramStart"/>
-      <w:r>
-        <w:t>this</w:t>
-      </w:r>
-      <w:proofErr w:type="gramEnd"/>
-      <w:r>
-        <w:t xml:space="preserve"> I asked one of my colleagues (referred to as MO in the screenshot below) to try accessing the link and confirm what they see. This was successful:</w:t>
+        <w:t>I needed to know if this deployed application was accessible by other users. To confirm this I asked one of my colleagues (referred to as MO in the screenshot below) to try accessing the link and confirm what they see. This was successful:</w:t>
       </w:r>
     </w:p>
     <w:p>
@@ -10785,7 +10705,7 @@
                     <pic:cNvPicPr/>
                   </pic:nvPicPr>
                   <pic:blipFill>
-                    <a:blip r:embed="rId70"/>
+                    <a:blip r:embed="rId72"/>
                     <a:stretch>
                       <a:fillRect/>
                     </a:stretch>
@@ -10826,7 +10746,7 @@
         <w:rPr>
           <w:noProof/>
         </w:rPr>
-        <w:t>36</w:t>
+        <w:t>38</w:t>
       </w:r>
       <w:r>
         <w:fldChar w:fldCharType="end"/>
@@ -10929,8 +10849,8 @@
       </w:r>
     </w:p>
     <w:sectPr>
-      <w:headerReference w:type="default" r:id="rId71"/>
-      <w:footerReference w:type="default" r:id="rId72"/>
+      <w:headerReference w:type="default" r:id="rId73"/>
+      <w:footerReference w:type="default" r:id="rId74"/>
       <w:pgSz w:w="11906" w:h="16838"/>
       <w:pgMar w:top="720" w:right="720" w:bottom="720" w:left="720" w:header="708" w:footer="708" w:gutter="0"/>
       <w:cols w:space="708"/>

</xml_diff>